<commit_message>
Continued refactor - other conditions on No Jail not working.
</commit_message>
<xml_diff>
--- a/resources/Saved/03TRD13368_Traffic Judgment Entry.docx
+++ b/resources/Saved/03TRD13368_Traffic Judgment Entry.docx
@@ -1000,7 +1000,7 @@
                 <w:sz w:val="20"/>
                 <w:szCs w:val="20"/>
               </w:rPr>
-              <w:t xml:space="preserve">No Contest</w:t>
+              <w:t xml:space="preserve">Guilty</w:t>
             </w:r>
           </w:p>
         </w:tc>
@@ -1290,188 +1290,6 @@
           </w:p>
         </w:tc>
       </w:tr>
-      <w:tr>
-        <w:trPr>
-          <w:jc w:val="center"/>
-        </w:trPr>
-        <w:tc>
-          <w:tcPr>
-            <w:tcW w:w="1801" w:type="dxa"/>
-          </w:tcPr>
-          <w:p>
-            <w:pPr>
-              <w:tabs>
-                <w:tab w:val="left" w:pos="-1080"/>
-                <w:tab w:val="left" w:pos="-720"/>
-                <w:tab w:val="left" w:pos="0"/>
-                <w:tab w:val="left" w:pos="720"/>
-                <w:tab w:val="left" w:pos="1440"/>
-                <w:tab w:val="left" w:pos="2160"/>
-                <w:tab w:val="left" w:pos="2880"/>
-                <w:tab w:val="left" w:pos="3600"/>
-                <w:tab w:val="left" w:pos="4320"/>
-                <w:tab w:val="left" w:pos="4680"/>
-              </w:tabs>
-              <w:rPr>
-                <w:rFonts w:ascii="Palatino Linotype" w:hAnsi="Palatino Linotype"/>
-                <w:b/>
-                <w:bCs/>
-                <w:sz w:val="20"/>
-                <w:szCs w:val="20"/>
-              </w:rPr>
-            </w:pPr>
-            <w:r>
-              <w:rPr>
-                <w:rFonts w:ascii="Palatino Linotype" w:hAnsi="Palatino Linotype"/>
-                <w:b/>
-                <w:bCs/>
-                <w:sz w:val="20"/>
-                <w:szCs w:val="20"/>
-              </w:rPr>
-              <w:t>Jail Days</w:t>
-            </w:r>
-          </w:p>
-        </w:tc>
-        <w:tc>
-          <w:tcPr>
-            <w:tcW w:w="3289" w:type="dxa"/>
-          </w:tcPr>
-          <w:p>
-            <w:pPr>
-              <w:tabs>
-                <w:tab w:val="left" w:pos="-1080"/>
-                <w:tab w:val="left" w:pos="-720"/>
-                <w:tab w:val="left" w:pos="0"/>
-                <w:tab w:val="left" w:pos="720"/>
-                <w:tab w:val="left" w:pos="1440"/>
-                <w:tab w:val="left" w:pos="2160"/>
-                <w:tab w:val="left" w:pos="2880"/>
-                <w:tab w:val="left" w:pos="3600"/>
-                <w:tab w:val="left" w:pos="4320"/>
-                <w:tab w:val="left" w:pos="4680"/>
-              </w:tabs>
-              <w:rPr>
-                <w:rFonts w:ascii="Palatino Linotype" w:hAnsi="Palatino Linotype"/>
-                <w:b/>
-                <w:bCs/>
-                <w:sz w:val="20"/>
-                <w:szCs w:val="20"/>
-              </w:rPr>
-            </w:pPr>
-            <w:r>
-              <w:rPr>
-                <w:rFonts w:ascii="Palatino Linotype" w:hAnsi="Palatino Linotype"/>
-                <w:b/>
-                <w:bCs/>
-                <w:sz w:val="20"/>
-                <w:szCs w:val="20"/>
-              </w:rPr>
-              <w:t xml:space="preserve">None</w:t>
-            </w:r>
-          </w:p>
-        </w:tc>
-      </w:tr>
-      <w:tr>
-        <w:trPr>
-          <w:jc w:val="center"/>
-        </w:trPr>
-        <w:tc>
-          <w:tcPr>
-            <w:tcW w:w="1801" w:type="dxa"/>
-          </w:tcPr>
-          <w:p>
-            <w:pPr>
-              <w:tabs>
-                <w:tab w:val="left" w:pos="-1080"/>
-                <w:tab w:val="left" w:pos="-720"/>
-                <w:tab w:val="left" w:pos="0"/>
-                <w:tab w:val="left" w:pos="720"/>
-                <w:tab w:val="left" w:pos="1440"/>
-                <w:tab w:val="left" w:pos="2160"/>
-                <w:tab w:val="left" w:pos="2880"/>
-                <w:tab w:val="left" w:pos="3600"/>
-                <w:tab w:val="left" w:pos="4320"/>
-                <w:tab w:val="left" w:pos="4680"/>
-              </w:tabs>
-              <w:rPr>
-                <w:rFonts w:ascii="Palatino Linotype" w:hAnsi="Palatino Linotype"/>
-                <w:b/>
-                <w:bCs/>
-                <w:sz w:val="20"/>
-                <w:szCs w:val="20"/>
-              </w:rPr>
-            </w:pPr>
-            <w:r>
-              <w:rPr>
-                <w:rFonts w:ascii="Palatino Linotype" w:hAnsi="Palatino Linotype"/>
-                <w:b/>
-                <w:bCs/>
-                <w:sz w:val="20"/>
-                <w:szCs w:val="20"/>
-              </w:rPr>
-              <w:t>Jail Days</w:t>
-            </w:r>
-            <w:r>
-              <w:rPr>
-                <w:rFonts w:ascii="Palatino Linotype" w:hAnsi="Palatino Linotype"/>
-                <w:b/>
-                <w:bCs/>
-                <w:sz w:val="20"/>
-                <w:szCs w:val="20"/>
-              </w:rPr>
-              <w:t xml:space="preserve"> </w:t>
-            </w:r>
-            <w:r>
-              <w:rPr>
-                <w:rFonts w:ascii="Palatino Linotype" w:hAnsi="Palatino Linotype"/>
-                <w:b/>
-                <w:bCs/>
-                <w:sz w:val="20"/>
-                <w:szCs w:val="20"/>
-              </w:rPr>
-              <w:t>Suspended</w:t>
-            </w:r>
-          </w:p>
-        </w:tc>
-        <w:tc>
-          <w:tcPr>
-            <w:tcW w:w="3289" w:type="dxa"/>
-          </w:tcPr>
-          <w:p>
-            <w:pPr>
-              <w:tabs>
-                <w:tab w:val="left" w:pos="-1080"/>
-                <w:tab w:val="left" w:pos="-720"/>
-                <w:tab w:val="left" w:pos="0"/>
-                <w:tab w:val="left" w:pos="720"/>
-                <w:tab w:val="left" w:pos="1440"/>
-                <w:tab w:val="left" w:pos="2160"/>
-                <w:tab w:val="left" w:pos="2880"/>
-                <w:tab w:val="left" w:pos="3600"/>
-                <w:tab w:val="left" w:pos="4320"/>
-                <w:tab w:val="left" w:pos="4680"/>
-              </w:tabs>
-              <w:rPr>
-                <w:rFonts w:ascii="Palatino Linotype" w:hAnsi="Palatino Linotype"/>
-                <w:b/>
-                <w:bCs/>
-                <w:sz w:val="20"/>
-                <w:szCs w:val="20"/>
-              </w:rPr>
-            </w:pPr>
-            <w:r>
-              <w:rPr>
-                <w:rFonts w:ascii="Palatino Linotype" w:hAnsi="Palatino Linotype"/>
-                <w:b/>
-                <w:bCs/>
-                <w:sz w:val="20"/>
-                <w:szCs w:val="20"/>
-              </w:rPr>
-              <w:t xml:space="preserve">None</w:t>
-            </w:r>
-          </w:p>
-        </w:tc>
-      </w:tr>
     </w:tbl>
     <w:p>
       <w:pPr>
@@ -1481,365 +1299,6 @@
           <w:rFonts w:ascii="Palatino Linotype" w:hAnsi="Palatino Linotype"/>
           <w:b/>
           <w:bCs/>
-          <w:sz w:val="20"/>
-          <w:szCs w:val="20"/>
-        </w:rPr>
-      </w:pPr>
-    </w:p>
-    <w:p>
-      <w:pPr>
-        <w:spacing w:line="276" w:lineRule="auto"/>
-        <w:jc w:val="both"/>
-        <w:rPr>
-          <w:rFonts w:ascii="Palatino Linotype" w:hAnsi="Palatino Linotype"/>
-          <w:sz w:val="20"/>
-          <w:szCs w:val="20"/>
-        </w:rPr>
-      </w:pPr>
-      <w:proofErr w:type="gramStart"/>
-      <w:r>
-        <w:rPr>
-          <w:rFonts w:ascii="Palatino Linotype" w:hAnsi="Palatino Linotype"/>
-          <w:b/>
-          <w:bCs/>
-          <w:sz w:val="20"/>
-          <w:szCs w:val="20"/>
-        </w:rPr>
-        <w:t xml:space="preserve">Fines and Costs.</w:t>
-      </w:r>
-      <w:proofErr w:type="gramEnd"/>
-      <w:r>
-        <w:rPr>
-          <w:rFonts w:ascii="Palatino Linotype" w:hAnsi="Palatino Linotype"/>
-          <w:b/>
-          <w:bCs/>
-          <w:sz w:val="20"/>
-          <w:szCs w:val="20"/>
-        </w:rPr>
-        <w:t xml:space="preserve">  </w:t>
-      </w:r>
-      <w:r>
-        <w:rPr>
-          <w:rFonts w:ascii="Palatino Linotype" w:hAnsi="Palatino Linotype"/>
-          <w:b/>
-          <w:bCs/>
-          <w:sz w:val="20"/>
-          <w:szCs w:val="20"/>
-        </w:rPr>
-        <w:t xml:space="preserve"/>
-      </w:r>
-      <w:r>
-        <w:rPr>
-          <w:rFonts w:ascii="Palatino Linotype" w:hAnsi="Palatino Linotype"/>
-          <w:bCs/>
-          <w:sz w:val="20"/>
-          <w:szCs w:val="20"/>
-          <w:u w:val="single"/>
-        </w:rPr>
-        <w:t>Court costs are assessed for the highest degree charge in this</w:t>
-      </w:r>
-      <w:r>
-        <w:rPr>
-          <w:rFonts w:ascii="Palatino Linotype" w:hAnsi="Palatino Linotype"/>
-          <w:bCs/>
-          <w:sz w:val="20"/>
-          <w:szCs w:val="20"/>
-          <w:u w:val="single"/>
-        </w:rPr>
-        <w:t xml:space="preserve"> case</w:t>
-      </w:r>
-      <w:r>
-        <w:rPr>
-          <w:rFonts w:ascii="Palatino Linotype" w:hAnsi="Palatino Linotype"/>
-          <w:bCs/>
-          <w:sz w:val="20"/>
-          <w:szCs w:val="20"/>
-        </w:rPr>
-        <w:t xml:space="preserve">.</w:t>
-      </w:r>
-      <w:r>
-        <w:rPr>
-          <w:rFonts w:ascii="Palatino Linotype" w:hAnsi="Palatino Linotype"/>
-          <w:bCs/>
-          <w:sz w:val="20"/>
-          <w:szCs w:val="20"/>
-        </w:rPr>
-        <w:t xml:space="preserve"> </w:t>
-      </w:r>
-      <w:r>
-        <w:rPr>
-          <w:rFonts w:ascii="Palatino Linotype" w:hAnsi="Palatino Linotype"/>
-          <w:bCs/>
-          <w:sz w:val="20"/>
-          <w:szCs w:val="20"/>
-        </w:rPr>
-        <w:t xml:space="preserve"/>
-      </w:r>
-      <w:r>
-        <w:rPr>
-          <w:rFonts w:ascii="Palatino Linotype" w:hAnsi="Palatino Linotype"/>
-          <w:sz w:val="20"/>
-          <w:szCs w:val="20"/>
-        </w:rPr>
-        <w:t>Having</w:t>
-      </w:r>
-      <w:r>
-        <w:rPr>
-          <w:rFonts w:ascii="Palatino Linotype" w:hAnsi="Palatino Linotype"/>
-          <w:sz w:val="20"/>
-          <w:szCs w:val="20"/>
-        </w:rPr>
-        <w:t xml:space="preserve"> been informed of the fines and costs owed, Defendant expressed an ability to pay </w:t>
-      </w:r>
-      <w:r>
-        <w:rPr>
-          <w:rFonts w:ascii="Palatino Linotype" w:hAnsi="Palatino Linotype"/>
-          <w:b/>
-          <w:bCs/>
-          <w:sz w:val="20"/>
-          <w:szCs w:val="20"/>
-        </w:rPr>
-        <w:t xml:space="preserve">forthwith</w:t>
-      </w:r>
-      <w:r>
-        <w:rPr>
-          <w:rFonts w:ascii="Palatino Linotype" w:hAnsi="Palatino Linotype"/>
-          <w:sz w:val="20"/>
-          <w:szCs w:val="20"/>
-        </w:rPr>
-        <w:t xml:space="preserve">. Absent further order the fines and costs shall be paid in full by </w:t>
-      </w:r>
-      <w:r>
-        <w:rPr>
-          <w:rFonts w:ascii="Palatino Linotype" w:hAnsi="Palatino Linotype"/>
-          <w:b/>
-          <w:bCs/>
-          <w:sz w:val="20"/>
-          <w:szCs w:val="20"/>
-        </w:rPr>
-        <w:t xml:space="preserve">January 05, 2022</w:t>
-      </w:r>
-      <w:r>
-        <w:rPr>
-          <w:rFonts w:ascii="Palatino Linotype" w:hAnsi="Palatino Linotype"/>
-          <w:sz w:val="20"/>
-          <w:szCs w:val="20"/>
-        </w:rPr>
-        <w:t xml:space="preserve">. </w:t>
-      </w:r>
-      <w:r>
-        <w:rPr>
-          <w:rFonts w:ascii="Palatino Linotype" w:hAnsi="Palatino Linotype"/>
-          <w:sz w:val="20"/>
-          <w:szCs w:val="20"/>
-        </w:rPr>
-        <w:t xml:space="preserve"/>
-      </w:r>
-    </w:p>
-    <w:p>
-      <w:pPr>
-        <w:spacing w:line="276" w:lineRule="auto"/>
-        <w:jc w:val="both"/>
-        <w:rPr>
-          <w:rFonts w:ascii="Palatino Linotype" w:hAnsi="Palatino Linotype"/>
-          <w:sz w:val="20"/>
-          <w:szCs w:val="20"/>
-        </w:rPr>
-      </w:pPr>
-      <w:r>
-        <w:rPr>
-          <w:rFonts w:ascii="Palatino Linotype" w:hAnsi="Palatino Linotype"/>
-          <w:sz w:val="20"/>
-          <w:szCs w:val="20"/>
-        </w:rPr>
-        <w:t xml:space="preserve"/>
-      </w:r>
-      <w:r>
-        <w:rPr>
-          <w:rFonts w:ascii="Palatino Linotype" w:hAnsi="Palatino Linotype"/>
-          <w:sz w:val="20"/>
-          <w:szCs w:val="20"/>
-        </w:rPr>
-        <w:t xml:space="preserve"/>
-      </w:r>
-      <w:r>
-        <w:rPr>
-          <w:rFonts w:ascii="Palatino Linotype" w:hAnsi="Palatino Linotype"/>
-          <w:sz w:val="20"/>
-          <w:szCs w:val="20"/>
-        </w:rPr>
-        <w:t xml:space="preserve"/>
-      </w:r>
-    </w:p>
-    <w:p>
-      <w:pPr>
-        <w:spacing w:line="276" w:lineRule="auto"/>
-        <w:jc w:val="both"/>
-        <w:rPr>
-          <w:rFonts w:ascii="Palatino Linotype" w:hAnsi="Palatino Linotype"/>
-          <w:b/>
-          <w:sz w:val="20"/>
-          <w:szCs w:val="20"/>
-        </w:rPr>
-      </w:pPr>
-      <w:proofErr w:type="gramStart"/>
-      <w:r>
-        <w:rPr>
-          <w:rFonts w:ascii="Palatino Linotype" w:hAnsi="Palatino Linotype"/>
-          <w:b/>
-          <w:sz w:val="20"/>
-          <w:szCs w:val="20"/>
-        </w:rPr>
-        <w:lastRenderedPageBreak/>
-        <w:t>Community Control</w:t>
-      </w:r>
-      <w:r>
-        <w:rPr>
-          <w:rFonts w:ascii="Palatino Linotype" w:hAnsi="Palatino Linotype"/>
-          <w:b/>
-          <w:sz w:val="20"/>
-          <w:szCs w:val="20"/>
-        </w:rPr>
-        <w:t>.</w:t>
-      </w:r>
-      <w:proofErr w:type="gramEnd"/>
-    </w:p>
-    <w:p>
-      <w:pPr>
-        <w:spacing w:line="276" w:lineRule="auto"/>
-        <w:jc w:val="both"/>
-        <w:rPr>
-          <w:rFonts w:ascii="Palatino Linotype" w:hAnsi="Palatino Linotype"/>
-          <w:b/>
-          <w:sz w:val="20"/>
-          <w:szCs w:val="20"/>
-        </w:rPr>
-      </w:pPr>
-    </w:p>
-    <w:p>
-      <w:pPr>
-        <w:jc w:val="both"/>
-        <w:rPr>
-          <w:rFonts w:ascii="Palatino Linotype" w:hAnsi="Palatino Linotype"/>
-          <w:sz w:val="20"/>
-          <w:szCs w:val="20"/>
-        </w:rPr>
-      </w:pPr>
-      <w:r>
-        <w:rPr>
-          <w:rFonts w:ascii="Palatino Linotype" w:hAnsi="Palatino Linotype"/>
-          <w:sz w:val="20"/>
-          <w:szCs w:val="20"/>
-        </w:rPr>
-        <w:t xml:space="preserve">For a period of </w:t>
-      </w:r>
-      <w:r>
-        <w:rPr>
-          <w:rFonts w:ascii="Palatino Linotype" w:hAnsi="Palatino Linotype"/>
-          <w:b/>
-          <w:sz w:val="20"/>
-          <w:szCs w:val="20"/>
-          <w:u w:val="single"/>
-        </w:rPr>
-        <w:t xml:space="preserve">2 years</w:t>
-      </w:r>
-      <w:r>
-        <w:rPr>
-          <w:rFonts w:ascii="Palatino Linotype" w:hAnsi="Palatino Linotype"/>
-          <w:sz w:val="20"/>
-          <w:szCs w:val="20"/>
-        </w:rPr>
-        <w:t xml:space="preserve">, Defendant shall be under </w:t>
-      </w:r>
-      <w:r>
-        <w:rPr>
-          <w:rFonts w:ascii="Palatino Linotype" w:hAnsi="Palatino Linotype"/>
-          <w:b/>
-          <w:sz w:val="20"/>
-          <w:szCs w:val="20"/>
-          <w:u w:val="single"/>
-        </w:rPr>
-        <w:t xml:space="preserve">monitored</w:t>
-      </w:r>
-      <w:r>
-        <w:rPr>
-          <w:rFonts w:ascii="Palatino Linotype" w:hAnsi="Palatino Linotype"/>
-          <w:b/>
-          <w:sz w:val="20"/>
-          <w:szCs w:val="20"/>
-          <w:u w:val="single"/>
-        </w:rPr>
-        <w:t xml:space="preserve"> </w:t>
-      </w:r>
-      <w:r>
-        <w:rPr>
-          <w:rFonts w:ascii="Palatino Linotype" w:hAnsi="Palatino Linotype"/>
-          <w:b/>
-          <w:sz w:val="20"/>
-          <w:szCs w:val="20"/>
-          <w:u w:val="single"/>
-        </w:rPr>
-        <w:t>supervision</w:t>
-      </w:r>
-      <w:r>
-        <w:rPr>
-          <w:rFonts w:ascii="Palatino Linotype" w:hAnsi="Palatino Linotype"/>
-          <w:sz w:val="20"/>
-          <w:szCs w:val="20"/>
-        </w:rPr>
-        <w:t xml:space="preserve"> </w:t>
-      </w:r>
-      <w:r>
-        <w:rPr>
-          <w:rFonts w:ascii="Palatino Linotype" w:hAnsi="Palatino Linotype"/>
-          <w:sz w:val="20"/>
-          <w:szCs w:val="20"/>
-        </w:rPr>
-        <w:t>with the Office of Community Control.  The Court advised Defendant that as a result of any failure to comply with the terms of community control, the Court may impose a longer term of community control up to a total of 5 years; impose a definite jail term to include any days stayed or otherwise authorized by law; and/or otherwise modify the terms of community control set forth below.</w:t>
-      </w:r>
-    </w:p>
-    <w:p>
-      <w:pPr>
-        <w:spacing w:line="276" w:lineRule="auto"/>
-        <w:jc w:val="both"/>
-        <w:rPr>
-          <w:rFonts w:ascii="Palatino Linotype" w:hAnsi="Palatino Linotype"/>
-          <w:b/>
-          <w:sz w:val="20"/>
-          <w:szCs w:val="20"/>
-        </w:rPr>
-      </w:pPr>
-    </w:p>
-    <w:p>
-      <w:pPr>
-        <w:spacing w:line="276" w:lineRule="auto"/>
-        <w:jc w:val="both"/>
-        <w:rPr>
-          <w:rFonts w:ascii="Palatino Linotype" w:hAnsi="Palatino Linotype"/>
-          <w:b/>
-          <w:sz w:val="20"/>
-          <w:szCs w:val="20"/>
-        </w:rPr>
-      </w:pPr>
-      <w:proofErr w:type="gramStart"/>
-      <w:r>
-        <w:rPr>
-          <w:rFonts w:ascii="Palatino Linotype" w:hAnsi="Palatino Linotype"/>
-          <w:b/>
-          <w:sz w:val="20"/>
-          <w:szCs w:val="20"/>
-        </w:rPr>
-        <w:t>Terms of Community Control.</w:t>
-      </w:r>
-      <w:proofErr w:type="gramEnd"/>
-    </w:p>
-    <w:p>
-      <w:pPr>
-        <w:spacing w:line="276" w:lineRule="auto"/>
-        <w:jc w:val="both"/>
-        <w:rPr>
-          <w:rFonts w:ascii="Palatino Linotype" w:hAnsi="Palatino Linotype"/>
-          <w:b/>
           <w:sz w:val="20"/>
           <w:szCs w:val="20"/>
         </w:rPr>
@@ -1849,6 +1308,7 @@
     </w:p>
     <w:p>
       <w:pPr>
+        <w:spacing w:line="276" w:lineRule="auto"/>
         <w:jc w:val="both"/>
         <w:rPr>
           <w:rFonts w:ascii="Palatino Linotype" w:hAnsi="Palatino Linotype"/>
@@ -1856,26 +1316,149 @@
           <w:szCs w:val="20"/>
         </w:rPr>
       </w:pPr>
-      <w:r>
-        <w:rPr>
-          <w:rFonts w:ascii="Palatino Linotype" w:hAnsi="Palatino Linotype"/>
-          <w:sz w:val="20"/>
-          <w:szCs w:val="20"/>
-        </w:rPr>
-        <w:t xml:space="preserve">While on community control, Defendant shall: </w:t>
+      <w:proofErr w:type="gramStart"/>
+      <w:r>
+        <w:rPr>
+          <w:rFonts w:ascii="Palatino Linotype" w:hAnsi="Palatino Linotype"/>
+          <w:b/>
+          <w:bCs/>
+          <w:sz w:val="20"/>
+          <w:szCs w:val="20"/>
+        </w:rPr>
+        <w:t xml:space="preserve">Fines and Costs.</w:t>
+      </w:r>
+      <w:proofErr w:type="gramEnd"/>
+      <w:r>
+        <w:rPr>
+          <w:rFonts w:ascii="Palatino Linotype" w:hAnsi="Palatino Linotype"/>
+          <w:b/>
+          <w:bCs/>
+          <w:sz w:val="20"/>
+          <w:szCs w:val="20"/>
+        </w:rPr>
+        <w:t xml:space="preserve">  </w:t>
+      </w:r>
+      <w:r>
+        <w:rPr>
+          <w:rFonts w:ascii="Palatino Linotype" w:hAnsi="Palatino Linotype"/>
+          <w:b/>
+          <w:bCs/>
+          <w:sz w:val="20"/>
+          <w:szCs w:val="20"/>
+        </w:rPr>
+        <w:t xml:space="preserve"/>
+      </w:r>
+      <w:r>
+        <w:rPr>
+          <w:rFonts w:ascii="Palatino Linotype" w:hAnsi="Palatino Linotype"/>
+          <w:bCs/>
+          <w:sz w:val="20"/>
+          <w:szCs w:val="20"/>
+          <w:u w:val="single"/>
+        </w:rPr>
+        <w:t>Court costs are assessed for the highest degree charge in this</w:t>
+      </w:r>
+      <w:r>
+        <w:rPr>
+          <w:rFonts w:ascii="Palatino Linotype" w:hAnsi="Palatino Linotype"/>
+          <w:bCs/>
+          <w:sz w:val="20"/>
+          <w:szCs w:val="20"/>
+          <w:u w:val="single"/>
+        </w:rPr>
+        <w:t xml:space="preserve"> case</w:t>
+      </w:r>
+      <w:r>
+        <w:rPr>
+          <w:rFonts w:ascii="Palatino Linotype" w:hAnsi="Palatino Linotype"/>
+          <w:bCs/>
+          <w:sz w:val="20"/>
+          <w:szCs w:val="20"/>
+        </w:rPr>
+        <w:t xml:space="preserve">.</w:t>
+      </w:r>
+      <w:r>
+        <w:rPr>
+          <w:rFonts w:ascii="Palatino Linotype" w:hAnsi="Palatino Linotype"/>
+          <w:bCs/>
+          <w:sz w:val="20"/>
+          <w:szCs w:val="20"/>
+        </w:rPr>
+        <w:t xml:space="preserve"> </w:t>
+      </w:r>
+      <w:r>
+        <w:rPr>
+          <w:rFonts w:ascii="Palatino Linotype" w:hAnsi="Palatino Linotype"/>
+          <w:bCs/>
+          <w:sz w:val="20"/>
+          <w:szCs w:val="20"/>
+        </w:rPr>
+        <w:t xml:space="preserve"/>
+      </w:r>
+      <w:r>
+        <w:rPr>
+          <w:rFonts w:ascii="Palatino Linotype" w:hAnsi="Palatino Linotype"/>
+          <w:sz w:val="20"/>
+          <w:szCs w:val="20"/>
+        </w:rPr>
+        <w:t>Having</w:t>
+      </w:r>
+      <w:r>
+        <w:rPr>
+          <w:rFonts w:ascii="Palatino Linotype" w:hAnsi="Palatino Linotype"/>
+          <w:sz w:val="20"/>
+          <w:szCs w:val="20"/>
+        </w:rPr>
+        <w:t xml:space="preserve"> been informed of the fines and costs owed, Defendant expressed an ability to pay </w:t>
+      </w:r>
+      <w:r>
+        <w:rPr>
+          <w:rFonts w:ascii="Palatino Linotype" w:hAnsi="Palatino Linotype"/>
+          <w:b/>
+          <w:bCs/>
+          <w:sz w:val="20"/>
+          <w:szCs w:val="20"/>
+        </w:rPr>
+        <w:t xml:space="preserve">forthwith</w:t>
+      </w:r>
+      <w:r>
+        <w:rPr>
+          <w:rFonts w:ascii="Palatino Linotype" w:hAnsi="Palatino Linotype"/>
+          <w:sz w:val="20"/>
+          <w:szCs w:val="20"/>
+        </w:rPr>
+        <w:t xml:space="preserve">. Absent further order the fines and costs shall be paid in full by </w:t>
+      </w:r>
+      <w:r>
+        <w:rPr>
+          <w:rFonts w:ascii="Palatino Linotype" w:hAnsi="Palatino Linotype"/>
+          <w:b/>
+          <w:bCs/>
+          <w:sz w:val="20"/>
+          <w:szCs w:val="20"/>
+        </w:rPr>
+        <w:t xml:space="preserve">January 05, 2022</w:t>
+      </w:r>
+      <w:r>
+        <w:rPr>
+          <w:rFonts w:ascii="Palatino Linotype" w:hAnsi="Palatino Linotype"/>
+          <w:sz w:val="20"/>
+          <w:szCs w:val="20"/>
+        </w:rPr>
+        <w:t xml:space="preserve">. </w:t>
+      </w:r>
+      <w:r>
+        <w:rPr>
+          <w:rFonts w:ascii="Palatino Linotype" w:hAnsi="Palatino Linotype"/>
+          <w:sz w:val="20"/>
+          <w:szCs w:val="20"/>
+        </w:rPr>
+        <w:t xml:space="preserve"/>
       </w:r>
     </w:p>
     <w:p>
       <w:pPr>
-        <w:pStyle w:val="ListParagraph"/>
-        <w:widowControl/>
-        <w:numPr>
-          <w:ilvl w:val="0"/>
-          <w:numId w:val="2"/>
-        </w:numPr>
-        <w:autoSpaceDE/>
-        <w:autoSpaceDN/>
-        <w:adjustRightInd/>
+        <w:spacing w:line="276" w:lineRule="auto"/>
         <w:jc w:val="both"/>
         <w:rPr>
           <w:rFonts w:ascii="Palatino Linotype" w:hAnsi="Palatino Linotype"/>
@@ -1889,981 +1472,71 @@
           <w:sz w:val="20"/>
           <w:szCs w:val="20"/>
         </w:rPr>
-        <w:t>Report forthwith to the Office of Community Control.</w:t>
+        <w:t xml:space="preserve"/>
+      </w:r>
+      <w:r>
+        <w:rPr>
+          <w:rFonts w:ascii="Palatino Linotype" w:hAnsi="Palatino Linotype"/>
+          <w:sz w:val="20"/>
+          <w:szCs w:val="20"/>
+        </w:rPr>
+        <w:t xml:space="preserve"/>
+      </w:r>
+      <w:r>
+        <w:rPr>
+          <w:rFonts w:ascii="Palatino Linotype" w:hAnsi="Palatino Linotype"/>
+          <w:sz w:val="20"/>
+          <w:szCs w:val="20"/>
+        </w:rPr>
+        <w:t xml:space="preserve"/>
       </w:r>
     </w:p>
     <w:p>
       <w:pPr>
-        <w:pStyle w:val="ListParagraph"/>
-        <w:widowControl/>
-        <w:numPr>
-          <w:ilvl w:val="0"/>
-          <w:numId w:val="2"/>
-        </w:numPr>
-        <w:autoSpaceDE/>
-        <w:autoSpaceDN/>
-        <w:adjustRightInd/>
-        <w:jc w:val="both"/>
-        <w:rPr>
-          <w:rFonts w:ascii="Palatino Linotype" w:hAnsi="Palatino Linotype"/>
-          <w:sz w:val="20"/>
-          <w:szCs w:val="20"/>
-        </w:rPr>
-      </w:pPr>
-      <w:r>
-        <w:rPr>
-          <w:rFonts w:ascii="Palatino Linotype" w:hAnsi="Palatino Linotype"/>
-          <w:sz w:val="20"/>
-          <w:szCs w:val="20"/>
-        </w:rPr>
-        <w:t>Abide by the law, comply with the requirements of community control</w:t>
-      </w:r>
-      <w:r>
-        <w:rPr>
-          <w:rFonts w:ascii="Palatino Linotype" w:hAnsi="Palatino Linotype"/>
-          <w:sz w:val="20"/>
-          <w:szCs w:val="20"/>
-        </w:rPr>
-        <w:t xml:space="preserve"> terms set by the Office of Community Control</w:t>
-      </w:r>
-      <w:r>
-        <w:rPr>
-          <w:rFonts w:ascii="Palatino Linotype" w:hAnsi="Palatino Linotype"/>
-          <w:sz w:val="20"/>
-          <w:szCs w:val="20"/>
-        </w:rPr>
-        <w:t xml:space="preserve">, and not leave the state without the permission of the Court and/or </w:t>
-      </w:r>
-      <w:r>
-        <w:rPr>
-          <w:rFonts w:ascii="Palatino Linotype" w:hAnsi="Palatino Linotype"/>
-          <w:sz w:val="20"/>
-          <w:szCs w:val="20"/>
-        </w:rPr>
-        <w:t>the Office of Community Control</w:t>
-      </w:r>
-      <w:r>
-        <w:rPr>
-          <w:rFonts w:ascii="Palatino Linotype" w:hAnsi="Palatino Linotype"/>
-          <w:sz w:val="20"/>
-          <w:szCs w:val="20"/>
-        </w:rPr>
-        <w:t>.</w:t>
-      </w:r>
-    </w:p>
-    <w:p>
-      <w:pPr>
-        <w:pStyle w:val="ListParagraph"/>
-        <w:widowControl/>
-        <w:numPr>
-          <w:ilvl w:val="0"/>
-          <w:numId w:val="2"/>
-        </w:numPr>
-        <w:autoSpaceDE/>
-        <w:autoSpaceDN/>
-        <w:adjustRightInd/>
-        <w:jc w:val="both"/>
-        <w:rPr>
-          <w:rFonts w:ascii="Palatino Linotype" w:hAnsi="Palatino Linotype"/>
-          <w:sz w:val="20"/>
-          <w:szCs w:val="20"/>
-        </w:rPr>
-      </w:pPr>
-      <w:r>
-        <w:rPr>
-          <w:rFonts w:ascii="Palatino Linotype" w:hAnsi="Palatino Linotype"/>
-          <w:sz w:val="20"/>
-          <w:szCs w:val="20"/>
-        </w:rPr>
-        <w:t>Pay probation fees monthly.  If Defendant fails to make a payment, the balance is due immediately.</w:t>
-      </w:r>
-    </w:p>
-    <w:p>
-      <w:pPr>
-        <w:pStyle w:val="ListParagraph"/>
-        <w:widowControl/>
-        <w:numPr>
-          <w:ilvl w:val="0"/>
-          <w:numId w:val="2"/>
-        </w:numPr>
-        <w:autoSpaceDE/>
-        <w:autoSpaceDN/>
-        <w:adjustRightInd/>
-        <w:jc w:val="both"/>
-        <w:rPr>
-          <w:rFonts w:ascii="Palatino Linotype" w:hAnsi="Palatino Linotype"/>
-          <w:b/>
-          <w:bCs/>
-          <w:sz w:val="20"/>
-          <w:szCs w:val="20"/>
-        </w:rPr>
-      </w:pPr>
-      <w:r>
-        <w:rPr>
-          <w:rFonts w:ascii="Palatino Linotype" w:hAnsi="Palatino Linotype"/>
-          <w:sz w:val="20"/>
-          <w:szCs w:val="20"/>
-        </w:rPr>
-        <w:t xml:space="preserve">Make all reasonable effort to obtain and maintain employment.  Defendant shall report any change in employment status immediately.</w:t>
-      </w:r>
-      <w:r>
-        <w:rPr>
-          <w:rFonts w:ascii="Palatino Linotype" w:hAnsi="Palatino Linotype"/>
-          <w:sz w:val="20"/>
-          <w:szCs w:val="20"/>
-        </w:rPr>
-        <w:t xml:space="preserve"> </w:t>
-      </w:r>
-      <w:r>
-        <w:rPr>
-          <w:rFonts w:ascii="Palatino Linotype" w:hAnsi="Palatino Linotype"/>
-          <w:sz w:val="20"/>
-          <w:szCs w:val="20"/>
-        </w:rPr>
-        <w:t xml:space="preserve">  </w:t>
-      </w:r>
-    </w:p>
-    <w:p>
-      <w:pPr>
-        <w:pStyle w:val="ListParagraph"/>
-        <w:numPr>
-          <w:ilvl w:val="0"/>
-          <w:numId w:val="2"/>
-        </w:numPr>
-        <w:tabs>
-          <w:tab w:val="center" w:pos="4680"/>
-        </w:tabs>
-        <w:jc w:val="both"/>
-        <w:rPr>
-          <w:rFonts w:ascii="Palatino Linotype" w:hAnsi="Palatino Linotype"/>
-          <w:bCs/>
-          <w:sz w:val="20"/>
-          <w:szCs w:val="20"/>
-        </w:rPr>
-      </w:pPr>
-      <w:r>
-        <w:rPr>
-          <w:rFonts w:ascii="Palatino Linotype" w:hAnsi="Palatino Linotype"/>
-          <w:bCs/>
-          <w:sz w:val="20"/>
-          <w:szCs w:val="20"/>
-        </w:rPr>
-        <w:t xml:space="preserve">Defendant shall have no contact with </w:t>
-      </w:r>
-      <w:r>
-        <w:rPr>
-          <w:rFonts w:ascii="Palatino Linotype" w:hAnsi="Palatino Linotype"/>
-          <w:b/>
-          <w:bCs/>
-          <w:sz w:val="20"/>
-          <w:szCs w:val="20"/>
-        </w:rPr>
-        <w:t xml:space="preserve">Test</w:t>
-      </w:r>
-      <w:r>
-        <w:rPr>
-          <w:rFonts w:ascii="Palatino Linotype" w:hAnsi="Palatino Linotype"/>
-          <w:bCs/>
-          <w:sz w:val="20"/>
-          <w:szCs w:val="20"/>
-        </w:rPr>
-        <w:t xml:space="preserve">.  Contact includes, but is not limited to, landline, cordless, cellular or digital telephone; text; instant messaging; fax; e-mail; voicemail; delivery service; social media; blogging; writings; electronic communications; posting a message; or communications by any other means directly or through another person.</w:t>
-      </w:r>
-      <w:r>
-        <w:rPr>
-          <w:rFonts w:ascii="Palatino Linotype" w:hAnsi="Palatino Linotype"/>
-          <w:bCs/>
-          <w:sz w:val="20"/>
-          <w:szCs w:val="20"/>
-        </w:rPr>
-        <w:t xml:space="preserve"/>
-      </w:r>
-    </w:p>
-    <w:p>
-      <w:pPr>
-        <w:tabs>
-          <w:tab w:val="center" w:pos="4680"/>
-        </w:tabs>
-        <w:jc w:val="both"/>
-        <w:rPr>
-          <w:rFonts w:ascii="Palatino Linotype" w:hAnsi="Palatino Linotype"/>
-          <w:bCs/>
-          <w:sz w:val="20"/>
-          <w:szCs w:val="20"/>
-        </w:rPr>
-      </w:pPr>
-    </w:p>
-    <w:p>
-      <w:pPr>
-        <w:tabs>
-          <w:tab w:val="center" w:pos="4680"/>
-        </w:tabs>
-        <w:jc w:val="both"/>
-        <w:rPr>
-          <w:rFonts w:ascii="Palatino Linotype" w:hAnsi="Palatino Linotype"/>
-          <w:bCs/>
-          <w:sz w:val="20"/>
-          <w:szCs w:val="20"/>
-        </w:rPr>
-      </w:pPr>
-    </w:p>
-    <w:p>
-      <w:pPr>
-        <w:pStyle w:val="ListParagraph"/>
-        <w:widowControl/>
-        <w:numPr>
-          <w:ilvl w:val="0"/>
-          <w:numId w:val="2"/>
-        </w:numPr>
-        <w:autoSpaceDE/>
-        <w:autoSpaceDN/>
-        <w:adjustRightInd/>
-        <w:jc w:val="both"/>
-        <w:rPr>
-          <w:rFonts w:ascii="Palatino Linotype" w:hAnsi="Palatino Linotype"/>
-          <w:sz w:val="20"/>
-          <w:szCs w:val="20"/>
-        </w:rPr>
-      </w:pPr>
-      <w:r>
-        <w:rPr>
-          <w:rFonts w:ascii="Palatino Linotype" w:hAnsi="Palatino Linotype"/>
-          <w:b/>
-          <w:bCs/>
-          <w:sz w:val="20"/>
-          <w:szCs w:val="20"/>
-        </w:rPr>
-        <w:t>Within 90 days provide proof of completion of</w:t>
-      </w:r>
-      <w:r>
-        <w:rPr>
-          <w:rFonts w:ascii="Palatino Linotype" w:hAnsi="Palatino Linotype"/>
-          <w:sz w:val="20"/>
-          <w:szCs w:val="20"/>
-        </w:rPr>
-        <w:t xml:space="preserve"> </w:t>
-      </w:r>
-      <w:r>
-        <w:rPr>
-          <w:rFonts w:ascii="Palatino Linotype" w:hAnsi="Palatino Linotype"/>
-          <w:b/>
-          <w:bCs/>
-          <w:sz w:val="20"/>
-          <w:szCs w:val="20"/>
-        </w:rPr>
-        <w:t>a driver intervention program.</w:t>
-      </w:r>
-    </w:p>
-    <w:p>
-      <w:pPr>
-        <w:pStyle w:val="ListParagraph"/>
-        <w:widowControl/>
-        <w:numPr>
-          <w:ilvl w:val="0"/>
-          <w:numId w:val="2"/>
-        </w:numPr>
-        <w:autoSpaceDE/>
-        <w:autoSpaceDN/>
-        <w:adjustRightInd/>
-        <w:jc w:val="both"/>
-        <w:rPr>
-          <w:rFonts w:ascii="Palatino Linotype" w:hAnsi="Palatino Linotype"/>
-          <w:sz w:val="20"/>
-          <w:szCs w:val="20"/>
-        </w:rPr>
-      </w:pPr>
-      <w:r>
-        <w:rPr>
-          <w:rFonts w:ascii="Palatino Linotype" w:hAnsi="Palatino Linotype"/>
-          <w:b/>
-          <w:bCs/>
-          <w:sz w:val="20"/>
-          <w:szCs w:val="20"/>
-        </w:rPr>
-        <w:t>Within 90 days provide proof of completion of</w:t>
-      </w:r>
-      <w:r>
-        <w:rPr>
-          <w:rFonts w:ascii="Palatino Linotype" w:hAnsi="Palatino Linotype"/>
-          <w:sz w:val="20"/>
-          <w:szCs w:val="20"/>
-        </w:rPr>
-        <w:t xml:space="preserve"> </w:t>
-      </w:r>
-      <w:r>
-        <w:rPr>
-          <w:rFonts w:ascii="Palatino Linotype" w:hAnsi="Palatino Linotype"/>
-          <w:b/>
-          <w:bCs/>
-          <w:sz w:val="20"/>
-          <w:szCs w:val="20"/>
-        </w:rPr>
-        <w:t>an alcohol/drug dependency evaluation and comply with any treatment and/or counseling recommendations.  Defendant shall provide community control with proof of monthly compliance.</w:t>
-      </w:r>
-    </w:p>
-    <w:p>
-      <w:pPr>
-        <w:pStyle w:val="ListParagraph"/>
-        <w:widowControl/>
-        <w:numPr>
-          <w:ilvl w:val="0"/>
-          <w:numId w:val="2"/>
-        </w:numPr>
-        <w:autoSpaceDE/>
-        <w:autoSpaceDN/>
-        <w:adjustRightInd/>
-        <w:jc w:val="both"/>
-        <w:rPr>
-          <w:rFonts w:ascii="Palatino Linotype" w:hAnsi="Palatino Linotype"/>
-          <w:b/>
-          <w:bCs/>
-          <w:sz w:val="20"/>
-          <w:szCs w:val="20"/>
-        </w:rPr>
-      </w:pPr>
-      <w:r>
-        <w:rPr>
-          <w:rFonts w:ascii="Palatino Linotype" w:hAnsi="Palatino Linotype"/>
-          <w:b/>
-          <w:bCs/>
-          <w:sz w:val="20"/>
-          <w:szCs w:val="20"/>
-        </w:rPr>
-        <w:t>Within 90 days provide proof of completion of</w:t>
-      </w:r>
-      <w:r>
-        <w:rPr>
-          <w:rFonts w:ascii="Palatino Linotype" w:hAnsi="Palatino Linotype"/>
-          <w:sz w:val="20"/>
-          <w:szCs w:val="20"/>
-        </w:rPr>
-        <w:t xml:space="preserve"> </w:t>
-      </w:r>
-      <w:r>
-        <w:rPr>
-          <w:rFonts w:ascii="Palatino Linotype" w:hAnsi="Palatino Linotype"/>
-          <w:b/>
-          <w:bCs/>
-          <w:sz w:val="20"/>
-          <w:szCs w:val="20"/>
-        </w:rPr>
-        <w:t xml:space="preserve">an anti-theft/shoplifting program. </w:t>
-      </w:r>
-    </w:p>
-    <w:p>
-      <w:pPr>
-        <w:pStyle w:val="ListParagraph"/>
-        <w:widowControl/>
-        <w:numPr>
-          <w:ilvl w:val="0"/>
-          <w:numId w:val="2"/>
-        </w:numPr>
-        <w:autoSpaceDE/>
-        <w:autoSpaceDN/>
-        <w:adjustRightInd/>
-        <w:jc w:val="both"/>
-        <w:rPr>
-          <w:rFonts w:ascii="Palatino Linotype" w:hAnsi="Palatino Linotype"/>
-          <w:b/>
-          <w:bCs/>
-          <w:sz w:val="20"/>
-          <w:szCs w:val="20"/>
-        </w:rPr>
-      </w:pPr>
-      <w:r>
-        <w:rPr>
-          <w:rFonts w:ascii="Palatino Linotype" w:hAnsi="Palatino Linotype"/>
-          <w:b/>
-          <w:bCs/>
-          <w:sz w:val="20"/>
-          <w:szCs w:val="20"/>
-        </w:rPr>
-        <w:t>Within 90 days provide proof of completion of</w:t>
-      </w:r>
-      <w:r>
-        <w:rPr>
-          <w:rFonts w:ascii="Palatino Linotype" w:hAnsi="Palatino Linotype"/>
-          <w:sz w:val="20"/>
-          <w:szCs w:val="20"/>
-        </w:rPr>
-        <w:t xml:space="preserve"> </w:t>
-      </w:r>
-      <w:r>
-        <w:rPr>
-          <w:rFonts w:ascii="Palatino Linotype" w:hAnsi="Palatino Linotype"/>
-          <w:b/>
-          <w:bCs/>
-          <w:sz w:val="20"/>
-          <w:szCs w:val="20"/>
-        </w:rPr>
-        <w:t>a domestic violence offender program.</w:t>
-      </w:r>
-    </w:p>
-    <w:p>
-      <w:pPr>
-        <w:pStyle w:val="ListParagraph"/>
-        <w:widowControl/>
-        <w:numPr>
-          <w:ilvl w:val="0"/>
-          <w:numId w:val="2"/>
-        </w:numPr>
-        <w:autoSpaceDE/>
-        <w:autoSpaceDN/>
-        <w:adjustRightInd/>
-        <w:jc w:val="both"/>
-        <w:rPr>
-          <w:rFonts w:ascii="Palatino Linotype" w:hAnsi="Palatino Linotype"/>
-          <w:b/>
-          <w:bCs/>
-          <w:sz w:val="20"/>
-          <w:szCs w:val="20"/>
-        </w:rPr>
-      </w:pPr>
-      <w:r>
-        <w:rPr>
-          <w:rFonts w:ascii="Palatino Linotype" w:hAnsi="Palatino Linotype"/>
-          <w:b/>
-          <w:bCs/>
-          <w:sz w:val="20"/>
-          <w:szCs w:val="20"/>
-        </w:rPr>
-        <w:t>Within 90 days obtain a mental health evaluation and comply with any treatment and/or counseling recommendations.  Defendant shall sign a release/consent to permit community control to obtain a copy of records.  Defendant shall provide community control with proof of monthly compliance.</w:t>
-      </w:r>
-    </w:p>
-    <w:p>
-      <w:pPr>
-        <w:pStyle w:val="ListParagraph"/>
-        <w:widowControl/>
-        <w:numPr>
-          <w:ilvl w:val="0"/>
-          <w:numId w:val="2"/>
-        </w:numPr>
-        <w:autoSpaceDE/>
-        <w:autoSpaceDN/>
-        <w:adjustRightInd/>
-        <w:jc w:val="both"/>
-        <w:rPr>
-          <w:rFonts w:ascii="Palatino Linotype" w:hAnsi="Palatino Linotype"/>
-          <w:b/>
-          <w:bCs/>
-          <w:sz w:val="20"/>
-          <w:szCs w:val="20"/>
-        </w:rPr>
-      </w:pPr>
-      <w:r>
-        <w:rPr>
-          <w:rFonts w:ascii="Palatino Linotype" w:hAnsi="Palatino Linotype"/>
-          <w:b/>
-          <w:bCs/>
-          <w:sz w:val="20"/>
-          <w:szCs w:val="20"/>
-        </w:rPr>
-        <w:t>Within 90 days provide proof of completion of</w:t>
-      </w:r>
-      <w:r>
-        <w:rPr>
-          <w:rFonts w:ascii="Palatino Linotype" w:hAnsi="Palatino Linotype"/>
-          <w:sz w:val="20"/>
-          <w:szCs w:val="20"/>
-        </w:rPr>
-        <w:t xml:space="preserve"> </w:t>
-      </w:r>
-      <w:r>
-        <w:rPr>
-          <w:rFonts w:ascii="Palatino Linotype" w:hAnsi="Palatino Linotype"/>
-          <w:b/>
-          <w:bCs/>
-          <w:sz w:val="20"/>
-          <w:szCs w:val="20"/>
-        </w:rPr>
-        <w:t>a class in anger management.</w:t>
-      </w:r>
-    </w:p>
-    <w:p>
-      <w:pPr>
-        <w:pStyle w:val="ListParagraph"/>
-        <w:widowControl/>
-        <w:numPr>
-          <w:ilvl w:val="0"/>
-          <w:numId w:val="2"/>
-        </w:numPr>
-        <w:autoSpaceDE/>
-        <w:autoSpaceDN/>
-        <w:adjustRightInd/>
-        <w:jc w:val="both"/>
-        <w:rPr>
-          <w:rFonts w:ascii="Palatino Linotype" w:hAnsi="Palatino Linotype"/>
-          <w:b/>
-          <w:bCs/>
-          <w:sz w:val="20"/>
-          <w:szCs w:val="20"/>
-        </w:rPr>
-      </w:pPr>
-      <w:r>
-        <w:rPr>
-          <w:rFonts w:ascii="Palatino Linotype" w:hAnsi="Palatino Linotype"/>
-          <w:sz w:val="20"/>
-          <w:szCs w:val="20"/>
-        </w:rPr>
-        <w:t>Within 60 days pay restitution of $</w:t>
-      </w:r>
-      <w:r>
-        <w:rPr>
-          <w:rFonts w:ascii="Palatino Linotype" w:hAnsi="Palatino Linotype"/>
-          <w:sz w:val="20"/>
-          <w:szCs w:val="20"/>
-          <w:u w:val="single"/>
-        </w:rPr>
-        <w:tab/>
-      </w:r>
-      <w:r>
-        <w:rPr>
-          <w:rFonts w:ascii="Palatino Linotype" w:hAnsi="Palatino Linotype"/>
-          <w:sz w:val="20"/>
-          <w:szCs w:val="20"/>
-          <w:u w:val="single"/>
-        </w:rPr>
-        <w:tab/>
-      </w:r>
-      <w:r>
-        <w:rPr>
-          <w:rFonts w:ascii="Palatino Linotype" w:hAnsi="Palatino Linotype"/>
-          <w:sz w:val="20"/>
-          <w:szCs w:val="20"/>
-          <w:u w:val="single"/>
-        </w:rPr>
-        <w:tab/>
-      </w:r>
-      <w:r>
-        <w:rPr>
-          <w:rFonts w:ascii="Palatino Linotype" w:hAnsi="Palatino Linotype"/>
-          <w:sz w:val="20"/>
-          <w:szCs w:val="20"/>
-        </w:rPr>
-        <w:t xml:space="preserve">, for which judgment is granted, through the Clerk’s office with cashier’s check or money order, payable to </w:t>
-      </w:r>
-      <w:r>
-        <w:rPr>
-          <w:rFonts w:ascii="Palatino Linotype" w:hAnsi="Palatino Linotype"/>
-          <w:sz w:val="20"/>
-          <w:szCs w:val="20"/>
-          <w:u w:val="single"/>
-        </w:rPr>
-        <w:tab/>
-      </w:r>
-      <w:r>
-        <w:rPr>
-          <w:rFonts w:ascii="Palatino Linotype" w:hAnsi="Palatino Linotype"/>
-          <w:sz w:val="20"/>
-          <w:szCs w:val="20"/>
-          <w:u w:val="single"/>
-        </w:rPr>
-        <w:tab/>
-      </w:r>
-      <w:r>
-        <w:rPr>
-          <w:rFonts w:ascii="Palatino Linotype" w:hAnsi="Palatino Linotype"/>
-          <w:sz w:val="20"/>
-          <w:szCs w:val="20"/>
-          <w:u w:val="single"/>
-        </w:rPr>
-        <w:tab/>
-      </w:r>
-      <w:r>
-        <w:rPr>
-          <w:rFonts w:ascii="Palatino Linotype" w:hAnsi="Palatino Linotype"/>
-          <w:sz w:val="20"/>
-          <w:szCs w:val="20"/>
-          <w:u w:val="single"/>
-        </w:rPr>
-        <w:tab/>
-      </w:r>
-      <w:r>
-        <w:rPr>
-          <w:rFonts w:ascii="Palatino Linotype" w:hAnsi="Palatino Linotype"/>
-          <w:sz w:val="20"/>
-          <w:szCs w:val="20"/>
-        </w:rPr>
-        <w:t xml:space="preserve">.  The Court ORDERS that any payments made by Defendant be first directed toward the payment of restitution.  </w:t>
-      </w:r>
-    </w:p>
-    <w:p>
-      <w:pPr>
-        <w:pStyle w:val="ListParagraph"/>
-        <w:widowControl/>
-        <w:numPr>
-          <w:ilvl w:val="0"/>
-          <w:numId w:val="2"/>
-        </w:numPr>
-        <w:autoSpaceDE/>
-        <w:autoSpaceDN/>
-        <w:adjustRightInd/>
-        <w:jc w:val="both"/>
-        <w:rPr>
-          <w:rFonts w:ascii="Palatino Linotype" w:hAnsi="Palatino Linotype"/>
-          <w:b/>
-          <w:bCs/>
-          <w:sz w:val="20"/>
-          <w:szCs w:val="20"/>
-        </w:rPr>
-      </w:pPr>
-      <w:commentRangeStart w:id="1"/>
-      <w:r>
-        <w:rPr>
-          <w:rFonts w:ascii="Palatino Linotype" w:hAnsi="Palatino Linotype"/>
-          <w:sz w:val="20"/>
-          <w:szCs w:val="20"/>
-        </w:rPr>
-        <w:t>Not possess/consume/purchase any alcoholic beverages or drugs of abuse.</w:t>
-      </w:r>
-    </w:p>
-    <w:p>
-      <w:pPr>
-        <w:pStyle w:val="ListParagraph"/>
-        <w:widowControl/>
-        <w:numPr>
-          <w:ilvl w:val="0"/>
-          <w:numId w:val="2"/>
-        </w:numPr>
-        <w:autoSpaceDE/>
-        <w:autoSpaceDN/>
-        <w:adjustRightInd/>
-        <w:jc w:val="both"/>
-        <w:rPr>
-          <w:rFonts w:ascii="Palatino Linotype" w:hAnsi="Palatino Linotype"/>
-          <w:b/>
-          <w:bCs/>
-          <w:sz w:val="20"/>
-          <w:szCs w:val="20"/>
-        </w:rPr>
-      </w:pPr>
-      <w:r>
-        <w:rPr>
-          <w:rFonts w:ascii="Palatino Linotype" w:hAnsi="Palatino Linotype"/>
-          <w:sz w:val="20"/>
-          <w:szCs w:val="20"/>
-        </w:rPr>
-        <w:t xml:space="preserve">Submit to alcohol/drug testing at the request of community control or any other law enforcement officer. </w:t>
-      </w:r>
-      <w:commentRangeEnd w:id="1"/>
-      <w:r>
-        <w:rPr>
-          <w:rStyle w:val="CommentReference"/>
-          <w:rFonts w:ascii="Palatino Linotype" w:hAnsi="Palatino Linotype"/>
-          <w:sz w:val="20"/>
-          <w:szCs w:val="20"/>
-        </w:rPr>
-        <w:commentReference w:id="1"/>
-      </w:r>
-    </w:p>
-    <w:p>
-      <w:pPr>
-        <w:pStyle w:val="ListParagraph"/>
-        <w:widowControl/>
-        <w:numPr>
-          <w:ilvl w:val="0"/>
-          <w:numId w:val="2"/>
-        </w:numPr>
-        <w:autoSpaceDE/>
-        <w:autoSpaceDN/>
-        <w:adjustRightInd/>
-        <w:jc w:val="both"/>
-        <w:rPr>
-          <w:rFonts w:ascii="Palatino Linotype" w:hAnsi="Palatino Linotype"/>
-          <w:b/>
-          <w:bCs/>
-          <w:sz w:val="20"/>
-          <w:szCs w:val="20"/>
-        </w:rPr>
-      </w:pPr>
-      <w:r>
-        <w:rPr>
-          <w:rFonts w:ascii="Palatino Linotype" w:hAnsi="Palatino Linotype"/>
-          <w:sz w:val="20"/>
-          <w:szCs w:val="20"/>
-        </w:rPr>
-        <w:t xml:space="preserve">Submit to continuous alcohol monitoring as directed by community control for </w:t>
-      </w:r>
-      <w:r>
-        <w:rPr>
-          <w:rFonts w:ascii="Palatino Linotype" w:hAnsi="Palatino Linotype"/>
-          <w:sz w:val="20"/>
-          <w:szCs w:val="20"/>
-          <w:u w:val="single"/>
-        </w:rPr>
-        <w:tab/>
-      </w:r>
-      <w:r>
-        <w:rPr>
-          <w:rFonts w:ascii="Palatino Linotype" w:hAnsi="Palatino Linotype"/>
-          <w:sz w:val="20"/>
-          <w:szCs w:val="20"/>
-          <w:u w:val="single"/>
-        </w:rPr>
-        <w:tab/>
-      </w:r>
-      <w:r>
-        <w:rPr>
-          <w:rFonts w:ascii="Palatino Linotype" w:hAnsi="Palatino Linotype"/>
-          <w:sz w:val="20"/>
-          <w:szCs w:val="20"/>
-          <w:u w:val="single"/>
-        </w:rPr>
-        <w:tab/>
-      </w:r>
-      <w:r>
-        <w:rPr>
-          <w:rFonts w:ascii="Palatino Linotype" w:hAnsi="Palatino Linotype"/>
-          <w:sz w:val="20"/>
-          <w:szCs w:val="20"/>
-        </w:rPr>
-        <w:t xml:space="preserve"> days.  </w:t>
-      </w:r>
-    </w:p>
-    <w:p>
-      <w:pPr>
-        <w:pStyle w:val="ListParagraph"/>
-        <w:widowControl/>
-        <w:numPr>
-          <w:ilvl w:val="0"/>
-          <w:numId w:val="2"/>
-        </w:numPr>
-        <w:autoSpaceDE/>
-        <w:autoSpaceDN/>
-        <w:adjustRightInd/>
-        <w:jc w:val="both"/>
-        <w:rPr>
-          <w:rFonts w:ascii="Palatino Linotype" w:hAnsi="Palatino Linotype"/>
-          <w:b/>
-          <w:bCs/>
-          <w:sz w:val="20"/>
-          <w:szCs w:val="20"/>
-        </w:rPr>
-      </w:pPr>
-      <w:commentRangeStart w:id="2"/>
-      <w:r>
-        <w:rPr>
-          <w:rFonts w:ascii="Palatino Linotype" w:hAnsi="Palatino Linotype"/>
-          <w:sz w:val="20"/>
-          <w:szCs w:val="20"/>
-        </w:rPr>
-        <w:t>If the Court grants driving privileges, provide proof to community control of installation of a certified ignition interlock device within 30 days of the issuance of such privileges.  Defendant shall only operate vehicles equipped with a certified ignition interlock device.</w:t>
-      </w:r>
-      <w:commentRangeEnd w:id="2"/>
-      <w:r>
-        <w:rPr>
-          <w:rStyle w:val="CommentReference"/>
-          <w:rFonts w:ascii="Palatino Linotype" w:hAnsi="Palatino Linotype"/>
-          <w:sz w:val="20"/>
-          <w:szCs w:val="20"/>
-        </w:rPr>
-        <w:commentReference w:id="2"/>
-      </w:r>
-    </w:p>
-    <w:p>
-      <w:pPr>
-        <w:pStyle w:val="ListParagraph"/>
-        <w:widowControl/>
-        <w:numPr>
-          <w:ilvl w:val="0"/>
-          <w:numId w:val="2"/>
-        </w:numPr>
-        <w:autoSpaceDE/>
-        <w:autoSpaceDN/>
-        <w:adjustRightInd/>
-        <w:jc w:val="both"/>
-        <w:rPr>
-          <w:rFonts w:ascii="Palatino Linotype" w:hAnsi="Palatino Linotype"/>
-          <w:b/>
-          <w:bCs/>
-          <w:sz w:val="20"/>
-          <w:szCs w:val="20"/>
-        </w:rPr>
-      </w:pPr>
-      <w:r>
-        <w:rPr>
-          <w:rFonts w:ascii="Palatino Linotype" w:hAnsi="Palatino Linotype"/>
-          <w:sz w:val="20"/>
-          <w:szCs w:val="20"/>
-        </w:rPr>
-        <w:t xml:space="preserve">Within 90 days show completion of </w:t>
-      </w:r>
-      <w:r>
-        <w:rPr>
-          <w:rFonts w:ascii="Palatino Linotype" w:hAnsi="Palatino Linotype"/>
-          <w:sz w:val="20"/>
-          <w:szCs w:val="20"/>
-          <w:u w:val="single"/>
-        </w:rPr>
-        <w:tab/>
-      </w:r>
-      <w:r>
-        <w:rPr>
-          <w:rFonts w:ascii="Palatino Linotype" w:hAnsi="Palatino Linotype"/>
-          <w:sz w:val="20"/>
-          <w:szCs w:val="20"/>
-          <w:u w:val="single"/>
-        </w:rPr>
-        <w:tab/>
-      </w:r>
-      <w:commentRangeStart w:id="3"/>
-      <w:r>
-        <w:rPr>
-          <w:rFonts w:ascii="Palatino Linotype" w:hAnsi="Palatino Linotype"/>
-          <w:sz w:val="20"/>
-          <w:szCs w:val="20"/>
-          <w:u w:val="single"/>
-        </w:rPr>
-        <w:tab/>
-      </w:r>
-      <w:commentRangeEnd w:id="3"/>
-      <w:r>
-        <w:rPr>
-          <w:rStyle w:val="CommentReference"/>
-          <w:rFonts w:ascii="Palatino Linotype" w:hAnsi="Palatino Linotype"/>
-          <w:sz w:val="20"/>
-          <w:szCs w:val="20"/>
-        </w:rPr>
-        <w:commentReference w:id="3"/>
-      </w:r>
-      <w:r>
-        <w:rPr>
-          <w:rFonts w:ascii="Palatino Linotype" w:hAnsi="Palatino Linotype"/>
-          <w:sz w:val="20"/>
-          <w:szCs w:val="20"/>
-        </w:rPr>
-        <w:t xml:space="preserve"> hours of community service in addition to any hours that may be worked to satisfy fines and costs. </w:t>
-      </w:r>
-    </w:p>
-    <w:p>
-      <w:pPr>
-        <w:pStyle w:val="ListParagraph"/>
-        <w:widowControl/>
-        <w:numPr>
-          <w:ilvl w:val="0"/>
-          <w:numId w:val="2"/>
-        </w:numPr>
-        <w:autoSpaceDE/>
-        <w:autoSpaceDN/>
-        <w:adjustRightInd/>
-        <w:jc w:val="both"/>
-        <w:rPr>
-          <w:rFonts w:ascii="Palatino Linotype" w:hAnsi="Palatino Linotype"/>
-          <w:b/>
-          <w:bCs/>
-          <w:sz w:val="20"/>
-          <w:szCs w:val="20"/>
-        </w:rPr>
-      </w:pPr>
-      <w:r>
-        <w:rPr>
-          <w:rFonts w:ascii="Palatino Linotype" w:hAnsi="Palatino Linotype"/>
-          <w:sz w:val="20"/>
-          <w:szCs w:val="20"/>
-        </w:rPr>
-        <w:lastRenderedPageBreak/>
-        <w:t xml:space="preserve">Submit to electronic monitored house arrest for </w:t>
-      </w:r>
-      <w:r>
-        <w:rPr>
-          <w:rFonts w:ascii="Palatino Linotype" w:hAnsi="Palatino Linotype"/>
-          <w:sz w:val="20"/>
-          <w:szCs w:val="20"/>
-          <w:u w:val="single"/>
-        </w:rPr>
-        <w:tab/>
-      </w:r>
-      <w:r>
-        <w:rPr>
-          <w:rFonts w:ascii="Palatino Linotype" w:hAnsi="Palatino Linotype"/>
-          <w:sz w:val="20"/>
-          <w:szCs w:val="20"/>
-          <w:u w:val="single"/>
-        </w:rPr>
-        <w:tab/>
-      </w:r>
-      <w:r>
-        <w:rPr>
-          <w:rFonts w:ascii="Palatino Linotype" w:hAnsi="Palatino Linotype"/>
-          <w:sz w:val="20"/>
-          <w:szCs w:val="20"/>
-        </w:rPr>
-        <w:t xml:space="preserve"> days/months, effective upon hook-up by, and under the supervision of the Office of Community Control.  The Court </w:t>
-      </w:r>
-    </w:p>
-    <w:p>
-      <w:pPr>
-        <w:pStyle w:val="ListParagraph"/>
-        <w:widowControl/>
-        <w:numPr>
-          <w:ilvl w:val="0"/>
-          <w:numId w:val="2"/>
-        </w:numPr>
-        <w:autoSpaceDE/>
-        <w:autoSpaceDN/>
-        <w:adjustRightInd/>
-        <w:jc w:val="both"/>
-        <w:rPr>
-          <w:rFonts w:ascii="Palatino Linotype" w:hAnsi="Palatino Linotype"/>
-          <w:b/>
-          <w:bCs/>
-          <w:sz w:val="20"/>
-          <w:szCs w:val="20"/>
-        </w:rPr>
-      </w:pPr>
-      <w:commentRangeStart w:id="4"/>
-      <w:r>
-        <w:rPr>
-          <w:rFonts w:ascii="Palatino Linotype" w:hAnsi="Palatino Linotype"/>
-          <w:sz w:val="20"/>
-          <w:szCs w:val="20"/>
-        </w:rPr>
-        <w:t xml:space="preserve">Other</w:t>
-      </w:r>
-      <w:commentRangeEnd w:id="4"/>
-      <w:r>
-        <w:rPr>
-          <w:rStyle w:val="CommentReference"/>
-          <w:rFonts w:ascii="Palatino Linotype" w:hAnsi="Palatino Linotype"/>
-          <w:sz w:val="20"/>
-          <w:szCs w:val="20"/>
-        </w:rPr>
-        <w:commentReference w:id="4"/>
-      </w:r>
-    </w:p>
-    <w:p>
-      <w:pPr>
         <w:spacing w:line="276" w:lineRule="auto"/>
         <w:jc w:val="both"/>
         <w:rPr>
           <w:rFonts w:ascii="Palatino Linotype" w:hAnsi="Palatino Linotype"/>
+          <w:sz w:val="20"/>
+          <w:szCs w:val="20"/>
+        </w:rPr>
+      </w:pPr>
+      <w:proofErr w:type="gramStart"/>
+      <w:r>
+        <w:rPr>
+          <w:rFonts w:ascii="Palatino Linotype" w:hAnsi="Palatino Linotype"/>
           <w:b/>
           <w:sz w:val="20"/>
           <w:szCs w:val="20"/>
         </w:rPr>
-      </w:pPr>
-    </w:p>
-    <w:p>
-      <w:pPr>
-        <w:spacing w:line="276" w:lineRule="auto"/>
-        <w:jc w:val="both"/>
-        <w:rPr>
-          <w:rFonts w:ascii="Palatino Linotype" w:hAnsi="Palatino Linotype"/>
-          <w:sz w:val="20"/>
-          <w:szCs w:val="20"/>
-        </w:rPr>
-      </w:pPr>
-    </w:p>
-    <w:p>
-      <w:pPr>
-        <w:spacing w:line="276" w:lineRule="auto"/>
-        <w:jc w:val="both"/>
-        <w:rPr>
-          <w:rFonts w:ascii="Palatino Linotype" w:hAnsi="Palatino Linotype"/>
-          <w:sz w:val="20"/>
-          <w:szCs w:val="20"/>
-        </w:rPr>
-      </w:pPr>
+        <w:t>Other Conditions.</w:t>
+      </w:r>
+      <w:proofErr w:type="gramEnd"/>
+      <w:r>
+        <w:rPr>
+          <w:rFonts w:ascii="Palatino Linotype" w:hAnsi="Palatino Linotype"/>
+          <w:b/>
+          <w:sz w:val="20"/>
+          <w:szCs w:val="20"/>
+        </w:rPr>
+        <w:t xml:space="preserve"> </w:t>
+      </w:r>
+      <w:r>
+        <w:rPr>
+          <w:rFonts w:ascii="Palatino Linotype" w:hAnsi="Palatino Linotype"/>
+          <w:sz w:val="20"/>
+          <w:szCs w:val="20"/>
+        </w:rPr>
+        <w:t xml:space="preserve">None</w:t>
+      </w:r>
+      <w:r>
+        <w:rPr>
+          <w:rFonts w:ascii="Palatino Linotype" w:hAnsi="Palatino Linotype"/>
+          <w:sz w:val="20"/>
+          <w:szCs w:val="20"/>
+        </w:rPr>
+        <w:t xml:space="preserve">.</w:t>
+      </w:r>
       <w:r>
         <w:rPr>
           <w:rFonts w:ascii="Palatino Linotype" w:hAnsi="Palatino Linotype"/>
@@ -3155,8 +1828,8 @@
       </w:pPr>
     </w:p>
     <w:sectPr>
-      <w:headerReference w:type="default" r:id="rId9"/>
-      <w:footerReference w:type="default" r:id="rId10"/>
+      <w:headerReference w:type="default" r:id="rId8"/>
+      <w:footerReference w:type="default" r:id="rId9"/>
       <w:pgSz w:w="12240" w:h="15840"/>
       <w:pgMar w:top="1440" w:right="1080" w:bottom="1440" w:left="1080" w:header="720" w:footer="720" w:gutter="0"/>
       <w:cols w:space="720"/>
@@ -3165,89 +1838,6 @@
     </w:sectPr>
   </w:body>
 </w:document>
-</file>
-
-<file path=word/comments.xml><?xml version="1.0" encoding="utf-8"?>
-<w:comments xmlns:wpc="http://schemas.microsoft.com/office/word/2010/wordprocessingCanvas" xmlns:mc="http://schemas.openxmlformats.org/markup-compatibility/2006" xmlns:o="urn:schemas-microsoft-com:office:office" xmlns:r="http://schemas.openxmlformats.org/officeDocument/2006/relationships" xmlns:m="http://schemas.openxmlformats.org/officeDocument/2006/math" xmlns:v="urn:schemas-microsoft-com:vml" xmlns:wp14="http://schemas.microsoft.com/office/word/2010/wordprocessingDrawing" xmlns:wp="http://schemas.openxmlformats.org/drawingml/2006/wordprocessingDrawing" xmlns:w10="urn:schemas-microsoft-com:office:word" xmlns:w="http://schemas.openxmlformats.org/wordprocessingml/2006/main" xmlns:w14="http://schemas.microsoft.com/office/word/2010/wordml" xmlns:wpg="http://schemas.microsoft.com/office/word/2010/wordprocessingGroup" xmlns:wpi="http://schemas.microsoft.com/office/word/2010/wordprocessingInk" xmlns:wne="http://schemas.microsoft.com/office/word/2006/wordml" xmlns:wps="http://schemas.microsoft.com/office/word/2010/wordprocessingShape" mc:Ignorable="w14 wp14">
-  <w:comment w:id="1" w:author="Amanda Bunner" w:date="2022-01-04T05:28:00Z" w:initials="AB">
-    <w:p>
-      <w:pPr>
-        <w:pStyle w:val="CommentText"/>
-      </w:pPr>
-      <w:r>
-        <w:rPr>
-          <w:rStyle w:val="CommentReference"/>
-        </w:rPr>
-        <w:annotationRef/>
-      </w:r>
-      <w:r>
-        <w:t>These should always appear together.</w:t>
-      </w:r>
-    </w:p>
-  </w:comment>
-  <w:comment w:id="2" w:author="Mandy Bunner" w:date="2022-01-04T05:28:00Z" w:initials="MB">
-    <w:p>
-      <w:r>
-        <w:rPr>
-          <w:rStyle w:val="CommentReference"/>
-        </w:rPr>
-        <w:annotationRef/>
-      </w:r>
-      <w:r>
-        <w:rPr>
-          <w:sz w:val="20"/>
-          <w:szCs w:val="20"/>
-        </w:rPr>
-        <w:t>Only if at least 2nd OVI and even then still optional</w:t>
-      </w:r>
-    </w:p>
-    <w:p>
-      <w:pPr>
-        <w:pStyle w:val="CommentText"/>
-      </w:pPr>
-    </w:p>
-  </w:comment>
-  <w:comment w:id="3" w:author="Mandy Bunner" w:date="2022-01-04T05:28:00Z" w:initials="MB">
-    <w:p>
-      <w:pPr>
-        <w:pStyle w:val="CommentText"/>
-      </w:pPr>
-      <w:r>
-        <w:rPr>
-          <w:rStyle w:val="CommentReference"/>
-        </w:rPr>
-        <w:annotationRef/>
-      </w:r>
-      <w:r>
-        <w:t>Per 2929.27(A</w:t>
-      </w:r>
-      <w:proofErr w:type="gramStart"/>
-      <w:r>
-        <w:t>)(</w:t>
-      </w:r>
-      <w:proofErr w:type="gramEnd"/>
-      <w:r>
-        <w:t>3), not to exceed 500 hours of M1, and 200 hours for M2-4</w:t>
-      </w:r>
-    </w:p>
-  </w:comment>
-  <w:comment w:id="4" w:author="Mandy Bunner" w:date="2022-01-04T05:28:00Z" w:initials="MB">
-    <w:p>
-      <w:pPr>
-        <w:pStyle w:val="CommentText"/>
-      </w:pPr>
-      <w:r>
-        <w:rPr>
-          <w:rStyle w:val="CommentReference"/>
-        </w:rPr>
-        <w:annotationRef/>
-      </w:r>
-      <w:r>
-        <w:t>Should just be a fillable box in the program</w:t>
-      </w:r>
-    </w:p>
-  </w:comment>
-</w:comments>
 </file>
 
 <file path=word/endnotes.xml><?xml version="1.0" encoding="utf-8"?>
@@ -3489,124 +2079,8 @@
       </w:rPr>
     </w:lvl>
   </w:abstractNum>
-  <w:abstractNum w:abstractNumId="1">
-    <w:nsid w:val="2E17566E"/>
-    <w:multiLevelType w:val="hybridMultilevel"/>
-    <w:tmpl w:val="00866CE6"/>
-    <w:lvl w:ilvl="0" w:tplc="04090001">
-      <w:start w:val="1"/>
-      <w:numFmt w:val="bullet"/>
-      <w:lvlText w:val=""/>
-      <w:lvlJc w:val="left"/>
-      <w:pPr>
-        <w:ind w:left="779" w:hanging="360"/>
-      </w:pPr>
-      <w:rPr>
-        <w:rFonts w:ascii="Symbol" w:hAnsi="Symbol" w:hint="default"/>
-      </w:rPr>
-    </w:lvl>
-    <w:lvl w:ilvl="1" w:tplc="04090003">
-      <w:start w:val="1"/>
-      <w:numFmt w:val="bullet"/>
-      <w:lvlText w:val="o"/>
-      <w:lvlJc w:val="left"/>
-      <w:pPr>
-        <w:ind w:left="1499" w:hanging="360"/>
-      </w:pPr>
-      <w:rPr>
-        <w:rFonts w:ascii="Courier New" w:hAnsi="Courier New" w:cs="Courier New" w:hint="default"/>
-      </w:rPr>
-    </w:lvl>
-    <w:lvl w:ilvl="2" w:tplc="04090005" w:tentative="1">
-      <w:start w:val="1"/>
-      <w:numFmt w:val="bullet"/>
-      <w:lvlText w:val=""/>
-      <w:lvlJc w:val="left"/>
-      <w:pPr>
-        <w:ind w:left="2219" w:hanging="360"/>
-      </w:pPr>
-      <w:rPr>
-        <w:rFonts w:ascii="Wingdings" w:hAnsi="Wingdings" w:hint="default"/>
-      </w:rPr>
-    </w:lvl>
-    <w:lvl w:ilvl="3" w:tplc="04090001" w:tentative="1">
-      <w:start w:val="1"/>
-      <w:numFmt w:val="bullet"/>
-      <w:lvlText w:val=""/>
-      <w:lvlJc w:val="left"/>
-      <w:pPr>
-        <w:ind w:left="2939" w:hanging="360"/>
-      </w:pPr>
-      <w:rPr>
-        <w:rFonts w:ascii="Symbol" w:hAnsi="Symbol" w:hint="default"/>
-      </w:rPr>
-    </w:lvl>
-    <w:lvl w:ilvl="4" w:tplc="04090003" w:tentative="1">
-      <w:start w:val="1"/>
-      <w:numFmt w:val="bullet"/>
-      <w:lvlText w:val="o"/>
-      <w:lvlJc w:val="left"/>
-      <w:pPr>
-        <w:ind w:left="3659" w:hanging="360"/>
-      </w:pPr>
-      <w:rPr>
-        <w:rFonts w:ascii="Courier New" w:hAnsi="Courier New" w:cs="Courier New" w:hint="default"/>
-      </w:rPr>
-    </w:lvl>
-    <w:lvl w:ilvl="5" w:tplc="04090005" w:tentative="1">
-      <w:start w:val="1"/>
-      <w:numFmt w:val="bullet"/>
-      <w:lvlText w:val=""/>
-      <w:lvlJc w:val="left"/>
-      <w:pPr>
-        <w:ind w:left="4379" w:hanging="360"/>
-      </w:pPr>
-      <w:rPr>
-        <w:rFonts w:ascii="Wingdings" w:hAnsi="Wingdings" w:hint="default"/>
-      </w:rPr>
-    </w:lvl>
-    <w:lvl w:ilvl="6" w:tplc="04090001" w:tentative="1">
-      <w:start w:val="1"/>
-      <w:numFmt w:val="bullet"/>
-      <w:lvlText w:val=""/>
-      <w:lvlJc w:val="left"/>
-      <w:pPr>
-        <w:ind w:left="5099" w:hanging="360"/>
-      </w:pPr>
-      <w:rPr>
-        <w:rFonts w:ascii="Symbol" w:hAnsi="Symbol" w:hint="default"/>
-      </w:rPr>
-    </w:lvl>
-    <w:lvl w:ilvl="7" w:tplc="04090003" w:tentative="1">
-      <w:start w:val="1"/>
-      <w:numFmt w:val="bullet"/>
-      <w:lvlText w:val="o"/>
-      <w:lvlJc w:val="left"/>
-      <w:pPr>
-        <w:ind w:left="5819" w:hanging="360"/>
-      </w:pPr>
-      <w:rPr>
-        <w:rFonts w:ascii="Courier New" w:hAnsi="Courier New" w:cs="Courier New" w:hint="default"/>
-      </w:rPr>
-    </w:lvl>
-    <w:lvl w:ilvl="8" w:tplc="04090005" w:tentative="1">
-      <w:start w:val="1"/>
-      <w:numFmt w:val="bullet"/>
-      <w:lvlText w:val=""/>
-      <w:lvlJc w:val="left"/>
-      <w:pPr>
-        <w:ind w:left="6539" w:hanging="360"/>
-      </w:pPr>
-      <w:rPr>
-        <w:rFonts w:ascii="Wingdings" w:hAnsi="Wingdings" w:hint="default"/>
-      </w:rPr>
-    </w:lvl>
-  </w:abstractNum>
   <w:num w:numId="1">
     <w:abstractNumId w:val="0"/>
-  </w:num>
-  <w:num w:numId="2">
-    <w:abstractNumId w:val="1"/>
   </w:num>
 </w:numbering>
 </file>
@@ -3925,49 +2399,6 @@
       <w:contextualSpacing/>
     </w:pPr>
   </w:style>
-  <w:style w:type="character" w:styleId="CommentReference">
-    <w:name w:val="annotation reference"/>
-    <w:basedOn w:val="DefaultParagraphFont"/>
-    <w:uiPriority w:val="99"/>
-    <w:semiHidden/>
-    <w:unhideWhenUsed/>
-    <w:rsid w:val="00A53114"/>
-    <w:rPr>
-      <w:sz w:val="16"/>
-      <w:szCs w:val="16"/>
-    </w:rPr>
-  </w:style>
-  <w:style w:type="paragraph" w:styleId="CommentText">
-    <w:name w:val="annotation text"/>
-    <w:basedOn w:val="Normal"/>
-    <w:link w:val="CommentTextChar"/>
-    <w:uiPriority w:val="99"/>
-    <w:unhideWhenUsed/>
-    <w:rsid w:val="00A53114"/>
-    <w:pPr>
-      <w:widowControl/>
-      <w:autoSpaceDE/>
-      <w:autoSpaceDN/>
-      <w:adjustRightInd/>
-    </w:pPr>
-    <w:rPr>
-      <w:rFonts w:asciiTheme="minorHAnsi" w:eastAsiaTheme="minorHAnsi" w:hAnsiTheme="minorHAnsi" w:cstheme="minorBidi"/>
-      <w:sz w:val="20"/>
-      <w:szCs w:val="20"/>
-    </w:rPr>
-  </w:style>
-  <w:style w:type="character" w:customStyle="1" w:styleId="CommentTextChar">
-    <w:name w:val="Comment Text Char"/>
-    <w:basedOn w:val="DefaultParagraphFont"/>
-    <w:link w:val="CommentText"/>
-    <w:uiPriority w:val="99"/>
-    <w:rsid w:val="00A53114"/>
-    <w:rPr>
-      <w:rFonts w:eastAsiaTheme="minorHAnsi"/>
-      <w:sz w:val="20"/>
-      <w:szCs w:val="20"/>
-    </w:rPr>
-  </w:style>
 </w:styles>
 </file>
 
@@ -4285,49 +2716,6 @@
       <w:contextualSpacing/>
     </w:pPr>
   </w:style>
-  <w:style w:type="character" w:styleId="CommentReference">
-    <w:name w:val="annotation reference"/>
-    <w:basedOn w:val="DefaultParagraphFont"/>
-    <w:uiPriority w:val="99"/>
-    <w:semiHidden/>
-    <w:unhideWhenUsed/>
-    <w:rsid w:val="00A53114"/>
-    <w:rPr>
-      <w:sz w:val="16"/>
-      <w:szCs w:val="16"/>
-    </w:rPr>
-  </w:style>
-  <w:style w:type="paragraph" w:styleId="CommentText">
-    <w:name w:val="annotation text"/>
-    <w:basedOn w:val="Normal"/>
-    <w:link w:val="CommentTextChar"/>
-    <w:uiPriority w:val="99"/>
-    <w:unhideWhenUsed/>
-    <w:rsid w:val="00A53114"/>
-    <w:pPr>
-      <w:widowControl/>
-      <w:autoSpaceDE/>
-      <w:autoSpaceDN/>
-      <w:adjustRightInd/>
-    </w:pPr>
-    <w:rPr>
-      <w:rFonts w:asciiTheme="minorHAnsi" w:eastAsiaTheme="minorHAnsi" w:hAnsiTheme="minorHAnsi" w:cstheme="minorBidi"/>
-      <w:sz w:val="20"/>
-      <w:szCs w:val="20"/>
-    </w:rPr>
-  </w:style>
-  <w:style w:type="character" w:customStyle="1" w:styleId="CommentTextChar">
-    <w:name w:val="Comment Text Char"/>
-    <w:basedOn w:val="DefaultParagraphFont"/>
-    <w:link w:val="CommentText"/>
-    <w:uiPriority w:val="99"/>
-    <w:rsid w:val="00A53114"/>
-    <w:rPr>
-      <w:rFonts w:eastAsiaTheme="minorHAnsi"/>
-      <w:sz w:val="20"/>
-      <w:szCs w:val="20"/>
-    </w:rPr>
-  </w:style>
 </w:styles>
 </file>
 

</xml_diff>

<commit_message>
Adding more community control terms to class, dialog, template
</commit_message>
<xml_diff>
--- a/resources/Saved/03TRD13368_Traffic Judgment Entry.docx
+++ b/resources/Saved/03TRD13368_Traffic Judgment Entry.docx
@@ -477,7 +477,7 @@
           <w:szCs w:val="20"/>
           <w:u w:val="single"/>
         </w:rPr>
-        <w:t>FINAL JUDGMENT ENTRY</w:t>
+        <w:t xml:space="preserve">FINAL JUDGMENT ENTRY</w:t>
       </w:r>
     </w:p>
     <w:p>
@@ -1000,7 +1000,7 @@
                 <w:sz w:val="20"/>
                 <w:szCs w:val="20"/>
               </w:rPr>
-              <w:t xml:space="preserve">Guilty</w:t>
+              <w:t xml:space="preserve">No Contest</w:t>
             </w:r>
           </w:p>
         </w:tc>
@@ -1290,6 +1290,188 @@
           </w:p>
         </w:tc>
       </w:tr>
+      <w:tr>
+        <w:trPr>
+          <w:jc w:val="center"/>
+        </w:trPr>
+        <w:tc>
+          <w:tcPr>
+            <w:tcW w:w="1801" w:type="dxa"/>
+          </w:tcPr>
+          <w:p>
+            <w:pPr>
+              <w:tabs>
+                <w:tab w:val="left" w:pos="-1080"/>
+                <w:tab w:val="left" w:pos="-720"/>
+                <w:tab w:val="left" w:pos="0"/>
+                <w:tab w:val="left" w:pos="720"/>
+                <w:tab w:val="left" w:pos="1440"/>
+                <w:tab w:val="left" w:pos="2160"/>
+                <w:tab w:val="left" w:pos="2880"/>
+                <w:tab w:val="left" w:pos="3600"/>
+                <w:tab w:val="left" w:pos="4320"/>
+                <w:tab w:val="left" w:pos="4680"/>
+              </w:tabs>
+              <w:rPr>
+                <w:rFonts w:ascii="Palatino Linotype" w:hAnsi="Palatino Linotype"/>
+                <w:b/>
+                <w:bCs/>
+                <w:sz w:val="20"/>
+                <w:szCs w:val="20"/>
+              </w:rPr>
+            </w:pPr>
+            <w:r>
+              <w:rPr>
+                <w:rFonts w:ascii="Palatino Linotype" w:hAnsi="Palatino Linotype"/>
+                <w:b/>
+                <w:bCs/>
+                <w:sz w:val="20"/>
+                <w:szCs w:val="20"/>
+              </w:rPr>
+              <w:t>Jail Days</w:t>
+            </w:r>
+          </w:p>
+        </w:tc>
+        <w:tc>
+          <w:tcPr>
+            <w:tcW w:w="3289" w:type="dxa"/>
+          </w:tcPr>
+          <w:p>
+            <w:pPr>
+              <w:tabs>
+                <w:tab w:val="left" w:pos="-1080"/>
+                <w:tab w:val="left" w:pos="-720"/>
+                <w:tab w:val="left" w:pos="0"/>
+                <w:tab w:val="left" w:pos="720"/>
+                <w:tab w:val="left" w:pos="1440"/>
+                <w:tab w:val="left" w:pos="2160"/>
+                <w:tab w:val="left" w:pos="2880"/>
+                <w:tab w:val="left" w:pos="3600"/>
+                <w:tab w:val="left" w:pos="4320"/>
+                <w:tab w:val="left" w:pos="4680"/>
+              </w:tabs>
+              <w:rPr>
+                <w:rFonts w:ascii="Palatino Linotype" w:hAnsi="Palatino Linotype"/>
+                <w:b/>
+                <w:bCs/>
+                <w:sz w:val="20"/>
+                <w:szCs w:val="20"/>
+              </w:rPr>
+            </w:pPr>
+            <w:r>
+              <w:rPr>
+                <w:rFonts w:ascii="Palatino Linotype" w:hAnsi="Palatino Linotype"/>
+                <w:b/>
+                <w:bCs/>
+                <w:sz w:val="20"/>
+                <w:szCs w:val="20"/>
+              </w:rPr>
+              <w:t xml:space="preserve">None</w:t>
+            </w:r>
+          </w:p>
+        </w:tc>
+      </w:tr>
+      <w:tr>
+        <w:trPr>
+          <w:jc w:val="center"/>
+        </w:trPr>
+        <w:tc>
+          <w:tcPr>
+            <w:tcW w:w="1801" w:type="dxa"/>
+          </w:tcPr>
+          <w:p>
+            <w:pPr>
+              <w:tabs>
+                <w:tab w:val="left" w:pos="-1080"/>
+                <w:tab w:val="left" w:pos="-720"/>
+                <w:tab w:val="left" w:pos="0"/>
+                <w:tab w:val="left" w:pos="720"/>
+                <w:tab w:val="left" w:pos="1440"/>
+                <w:tab w:val="left" w:pos="2160"/>
+                <w:tab w:val="left" w:pos="2880"/>
+                <w:tab w:val="left" w:pos="3600"/>
+                <w:tab w:val="left" w:pos="4320"/>
+                <w:tab w:val="left" w:pos="4680"/>
+              </w:tabs>
+              <w:rPr>
+                <w:rFonts w:ascii="Palatino Linotype" w:hAnsi="Palatino Linotype"/>
+                <w:b/>
+                <w:bCs/>
+                <w:sz w:val="20"/>
+                <w:szCs w:val="20"/>
+              </w:rPr>
+            </w:pPr>
+            <w:r>
+              <w:rPr>
+                <w:rFonts w:ascii="Palatino Linotype" w:hAnsi="Palatino Linotype"/>
+                <w:b/>
+                <w:bCs/>
+                <w:sz w:val="20"/>
+                <w:szCs w:val="20"/>
+              </w:rPr>
+              <w:t>Jail Days</w:t>
+            </w:r>
+            <w:r>
+              <w:rPr>
+                <w:rFonts w:ascii="Palatino Linotype" w:hAnsi="Palatino Linotype"/>
+                <w:b/>
+                <w:bCs/>
+                <w:sz w:val="20"/>
+                <w:szCs w:val="20"/>
+              </w:rPr>
+              <w:t xml:space="preserve"> </w:t>
+            </w:r>
+            <w:r>
+              <w:rPr>
+                <w:rFonts w:ascii="Palatino Linotype" w:hAnsi="Palatino Linotype"/>
+                <w:b/>
+                <w:bCs/>
+                <w:sz w:val="20"/>
+                <w:szCs w:val="20"/>
+              </w:rPr>
+              <w:t>Suspended</w:t>
+            </w:r>
+          </w:p>
+        </w:tc>
+        <w:tc>
+          <w:tcPr>
+            <w:tcW w:w="3289" w:type="dxa"/>
+          </w:tcPr>
+          <w:p>
+            <w:pPr>
+              <w:tabs>
+                <w:tab w:val="left" w:pos="-1080"/>
+                <w:tab w:val="left" w:pos="-720"/>
+                <w:tab w:val="left" w:pos="0"/>
+                <w:tab w:val="left" w:pos="720"/>
+                <w:tab w:val="left" w:pos="1440"/>
+                <w:tab w:val="left" w:pos="2160"/>
+                <w:tab w:val="left" w:pos="2880"/>
+                <w:tab w:val="left" w:pos="3600"/>
+                <w:tab w:val="left" w:pos="4320"/>
+                <w:tab w:val="left" w:pos="4680"/>
+              </w:tabs>
+              <w:rPr>
+                <w:rFonts w:ascii="Palatino Linotype" w:hAnsi="Palatino Linotype"/>
+                <w:b/>
+                <w:bCs/>
+                <w:sz w:val="20"/>
+                <w:szCs w:val="20"/>
+              </w:rPr>
+            </w:pPr>
+            <w:r>
+              <w:rPr>
+                <w:rFonts w:ascii="Palatino Linotype" w:hAnsi="Palatino Linotype"/>
+                <w:b/>
+                <w:bCs/>
+                <w:sz w:val="20"/>
+                <w:szCs w:val="20"/>
+              </w:rPr>
+              <w:t xml:space="preserve">None</w:t>
+            </w:r>
+          </w:p>
+        </w:tc>
+      </w:tr>
     </w:tbl>
     <w:p>
       <w:pPr>
@@ -1303,8 +1485,1235 @@
           <w:szCs w:val="20"/>
         </w:rPr>
       </w:pPr>
+    </w:p>
+    <w:p>
+      <w:pPr>
+        <w:spacing w:line="276" w:lineRule="auto"/>
+        <w:jc w:val="both"/>
+        <w:rPr>
+          <w:rFonts w:ascii="Palatino Linotype" w:hAnsi="Palatino Linotype"/>
+          <w:sz w:val="20"/>
+          <w:szCs w:val="20"/>
+        </w:rPr>
+      </w:pPr>
+      <w:proofErr w:type="gramStart"/>
+      <w:r>
+        <w:rPr>
+          <w:rFonts w:ascii="Palatino Linotype" w:hAnsi="Palatino Linotype"/>
+          <w:b/>
+          <w:bCs/>
+          <w:sz w:val="20"/>
+          <w:szCs w:val="20"/>
+        </w:rPr>
+        <w:t xml:space="preserve">Fines and Costs.</w:t>
+      </w:r>
+      <w:proofErr w:type="gramEnd"/>
+      <w:r>
+        <w:rPr>
+          <w:rFonts w:ascii="Palatino Linotype" w:hAnsi="Palatino Linotype"/>
+          <w:b/>
+          <w:bCs/>
+          <w:sz w:val="20"/>
+          <w:szCs w:val="20"/>
+        </w:rPr>
+        <w:t xml:space="preserve">  </w:t>
+      </w:r>
+      <w:r>
+        <w:rPr>
+          <w:rFonts w:ascii="Palatino Linotype" w:hAnsi="Palatino Linotype"/>
+          <w:b/>
+          <w:bCs/>
+          <w:sz w:val="20"/>
+          <w:szCs w:val="20"/>
+        </w:rPr>
+        <w:t xml:space="preserve"/>
+      </w:r>
+      <w:r>
+        <w:rPr>
+          <w:rFonts w:ascii="Palatino Linotype" w:hAnsi="Palatino Linotype"/>
+          <w:bCs/>
+          <w:sz w:val="20"/>
+          <w:szCs w:val="20"/>
+          <w:u w:val="single"/>
+        </w:rPr>
+        <w:t>Court costs are assessed for the highest degree charge in this</w:t>
+      </w:r>
+      <w:r>
+        <w:rPr>
+          <w:rFonts w:ascii="Palatino Linotype" w:hAnsi="Palatino Linotype"/>
+          <w:bCs/>
+          <w:sz w:val="20"/>
+          <w:szCs w:val="20"/>
+          <w:u w:val="single"/>
+        </w:rPr>
+        <w:t xml:space="preserve"> case</w:t>
+      </w:r>
+      <w:r>
+        <w:rPr>
+          <w:rFonts w:ascii="Palatino Linotype" w:hAnsi="Palatino Linotype"/>
+          <w:bCs/>
+          <w:sz w:val="20"/>
+          <w:szCs w:val="20"/>
+        </w:rPr>
+        <w:t xml:space="preserve">.</w:t>
+      </w:r>
+      <w:r>
+        <w:rPr>
+          <w:rFonts w:ascii="Palatino Linotype" w:hAnsi="Palatino Linotype"/>
+          <w:bCs/>
+          <w:sz w:val="20"/>
+          <w:szCs w:val="20"/>
+        </w:rPr>
+        <w:t xml:space="preserve"> </w:t>
+      </w:r>
+      <w:r>
+        <w:rPr>
+          <w:rFonts w:ascii="Palatino Linotype" w:hAnsi="Palatino Linotype"/>
+          <w:bCs/>
+          <w:sz w:val="20"/>
+          <w:szCs w:val="20"/>
+        </w:rPr>
+        <w:t xml:space="preserve"/>
+      </w:r>
+      <w:r>
+        <w:rPr>
+          <w:rFonts w:ascii="Palatino Linotype" w:hAnsi="Palatino Linotype"/>
+          <w:sz w:val="20"/>
+          <w:szCs w:val="20"/>
+        </w:rPr>
+        <w:t>Having</w:t>
+      </w:r>
+      <w:r>
+        <w:rPr>
+          <w:rFonts w:ascii="Palatino Linotype" w:hAnsi="Palatino Linotype"/>
+          <w:sz w:val="20"/>
+          <w:szCs w:val="20"/>
+        </w:rPr>
+        <w:t xml:space="preserve"> been informed of the fines and costs owed, Defendant expressed an ability to pay </w:t>
+      </w:r>
+      <w:r>
+        <w:rPr>
+          <w:rFonts w:ascii="Palatino Linotype" w:hAnsi="Palatino Linotype"/>
+          <w:b/>
+          <w:bCs/>
+          <w:sz w:val="20"/>
+          <w:szCs w:val="20"/>
+        </w:rPr>
+        <w:t xml:space="preserve">forthwith</w:t>
+      </w:r>
+      <w:r>
+        <w:rPr>
+          <w:rFonts w:ascii="Palatino Linotype" w:hAnsi="Palatino Linotype"/>
+          <w:sz w:val="20"/>
+          <w:szCs w:val="20"/>
+        </w:rPr>
+        <w:t xml:space="preserve">. Absent further order the fines and costs shall be paid in full by </w:t>
+      </w:r>
+      <w:r>
+        <w:rPr>
+          <w:rFonts w:ascii="Palatino Linotype" w:hAnsi="Palatino Linotype"/>
+          <w:b/>
+          <w:bCs/>
+          <w:sz w:val="20"/>
+          <w:szCs w:val="20"/>
+        </w:rPr>
+        <w:t xml:space="preserve">January 05, 2022</w:t>
+      </w:r>
+      <w:r>
+        <w:rPr>
+          <w:rFonts w:ascii="Palatino Linotype" w:hAnsi="Palatino Linotype"/>
+          <w:sz w:val="20"/>
+          <w:szCs w:val="20"/>
+        </w:rPr>
+        <w:t xml:space="preserve">. </w:t>
+      </w:r>
+      <w:r>
+        <w:rPr>
+          <w:rFonts w:ascii="Palatino Linotype" w:hAnsi="Palatino Linotype"/>
+          <w:sz w:val="20"/>
+          <w:szCs w:val="20"/>
+        </w:rPr>
+        <w:t xml:space="preserve"/>
+      </w:r>
+    </w:p>
+    <w:p>
+      <w:pPr>
+        <w:spacing w:line="276" w:lineRule="auto"/>
+        <w:jc w:val="both"/>
+        <w:rPr>
+          <w:rFonts w:ascii="Palatino Linotype" w:hAnsi="Palatino Linotype"/>
+          <w:sz w:val="20"/>
+          <w:szCs w:val="20"/>
+        </w:rPr>
+      </w:pPr>
+      <w:r>
+        <w:rPr>
+          <w:rFonts w:ascii="Palatino Linotype" w:hAnsi="Palatino Linotype"/>
+          <w:sz w:val="20"/>
+          <w:szCs w:val="20"/>
+        </w:rPr>
+        <w:t xml:space="preserve"/>
+      </w:r>
+      <w:r>
+        <w:rPr>
+          <w:rFonts w:ascii="Palatino Linotype" w:hAnsi="Palatino Linotype"/>
+          <w:sz w:val="20"/>
+          <w:szCs w:val="20"/>
+        </w:rPr>
+        <w:t xml:space="preserve"/>
+      </w:r>
+      <w:r>
+        <w:rPr>
+          <w:rFonts w:ascii="Palatino Linotype" w:hAnsi="Palatino Linotype"/>
+          <w:sz w:val="20"/>
+          <w:szCs w:val="20"/>
+        </w:rPr>
+        <w:t xml:space="preserve"/>
+      </w:r>
+    </w:p>
+    <w:p>
+      <w:pPr>
+        <w:spacing w:line="276" w:lineRule="auto"/>
+        <w:jc w:val="both"/>
+        <w:rPr>
+          <w:rFonts w:ascii="Palatino Linotype" w:hAnsi="Palatino Linotype"/>
+          <w:b/>
+          <w:sz w:val="20"/>
+          <w:szCs w:val="20"/>
+        </w:rPr>
+      </w:pPr>
+      <w:proofErr w:type="gramStart"/>
+      <w:r>
+        <w:rPr>
+          <w:rFonts w:ascii="Palatino Linotype" w:hAnsi="Palatino Linotype"/>
+          <w:b/>
+          <w:sz w:val="20"/>
+          <w:szCs w:val="20"/>
+        </w:rPr>
+        <w:lastRenderedPageBreak/>
+        <w:t>Community Control</w:t>
+      </w:r>
+      <w:r>
+        <w:rPr>
+          <w:rFonts w:ascii="Palatino Linotype" w:hAnsi="Palatino Linotype"/>
+          <w:b/>
+          <w:sz w:val="20"/>
+          <w:szCs w:val="20"/>
+        </w:rPr>
+        <w:t>.</w:t>
+      </w:r>
+      <w:proofErr w:type="gramEnd"/>
+    </w:p>
+    <w:p>
+      <w:pPr>
+        <w:spacing w:line="276" w:lineRule="auto"/>
+        <w:jc w:val="both"/>
+        <w:rPr>
+          <w:rFonts w:ascii="Palatino Linotype" w:hAnsi="Palatino Linotype"/>
+          <w:b/>
+          <w:sz w:val="20"/>
+          <w:szCs w:val="20"/>
+        </w:rPr>
+      </w:pPr>
+    </w:p>
+    <w:p>
+      <w:pPr>
+        <w:jc w:val="both"/>
+        <w:rPr>
+          <w:rFonts w:ascii="Palatino Linotype" w:hAnsi="Palatino Linotype"/>
+          <w:sz w:val="20"/>
+          <w:szCs w:val="20"/>
+        </w:rPr>
+      </w:pPr>
+      <w:r>
+        <w:rPr>
+          <w:rFonts w:ascii="Palatino Linotype" w:hAnsi="Palatino Linotype"/>
+          <w:sz w:val="20"/>
+          <w:szCs w:val="20"/>
+        </w:rPr>
+        <w:t xml:space="preserve">For a period of </w:t>
+      </w:r>
+      <w:r>
+        <w:rPr>
+          <w:rFonts w:ascii="Palatino Linotype" w:hAnsi="Palatino Linotype"/>
+          <w:b/>
+          <w:sz w:val="20"/>
+          <w:szCs w:val="20"/>
+          <w:u w:val="single"/>
+        </w:rPr>
+        <w:t xml:space="preserve"/>
+      </w:r>
+      <w:r>
+        <w:rPr>
+          <w:rFonts w:ascii="Palatino Linotype" w:hAnsi="Palatino Linotype"/>
+          <w:sz w:val="20"/>
+          <w:szCs w:val="20"/>
+        </w:rPr>
+        <w:t xml:space="preserve">, Defendant shall be under </w:t>
+      </w:r>
+      <w:r>
+        <w:rPr>
+          <w:rFonts w:ascii="Palatino Linotype" w:hAnsi="Palatino Linotype"/>
+          <w:b/>
+          <w:sz w:val="20"/>
+          <w:szCs w:val="20"/>
+          <w:u w:val="single"/>
+        </w:rPr>
+        <w:t xml:space="preserve">basic</w:t>
+      </w:r>
+      <w:r>
+        <w:rPr>
+          <w:rFonts w:ascii="Palatino Linotype" w:hAnsi="Palatino Linotype"/>
+          <w:b/>
+          <w:sz w:val="20"/>
+          <w:szCs w:val="20"/>
+          <w:u w:val="single"/>
+        </w:rPr>
+        <w:t xml:space="preserve"> </w:t>
+      </w:r>
+      <w:r>
+        <w:rPr>
+          <w:rFonts w:ascii="Palatino Linotype" w:hAnsi="Palatino Linotype"/>
+          <w:b/>
+          <w:sz w:val="20"/>
+          <w:szCs w:val="20"/>
+          <w:u w:val="single"/>
+        </w:rPr>
+        <w:t>supervision</w:t>
+      </w:r>
+      <w:r>
+        <w:rPr>
+          <w:rFonts w:ascii="Palatino Linotype" w:hAnsi="Palatino Linotype"/>
+          <w:sz w:val="20"/>
+          <w:szCs w:val="20"/>
+        </w:rPr>
+        <w:t xml:space="preserve"> </w:t>
+      </w:r>
+      <w:r>
+        <w:rPr>
+          <w:rFonts w:ascii="Palatino Linotype" w:hAnsi="Palatino Linotype"/>
+          <w:sz w:val="20"/>
+          <w:szCs w:val="20"/>
+        </w:rPr>
+        <w:t>with the Office of Community Control.  The Court advised Defendant that as a result of any failure to comply with the terms of community control, the Court may impose a longer term of community control up to a total of 5 years; impose a definite jail term to include any days stayed or otherwise authorized by law; and/or otherwise modify the terms of community control set forth below.</w:t>
+      </w:r>
+    </w:p>
+    <w:p>
+      <w:pPr>
+        <w:spacing w:line="276" w:lineRule="auto"/>
+        <w:jc w:val="both"/>
+        <w:rPr>
+          <w:rFonts w:ascii="Palatino Linotype" w:hAnsi="Palatino Linotype"/>
+          <w:b/>
+          <w:sz w:val="20"/>
+          <w:szCs w:val="20"/>
+        </w:rPr>
+      </w:pPr>
+    </w:p>
+    <w:p>
+      <w:pPr>
+        <w:spacing w:line="276" w:lineRule="auto"/>
+        <w:jc w:val="both"/>
+        <w:rPr>
+          <w:rFonts w:ascii="Palatino Linotype" w:hAnsi="Palatino Linotype"/>
+          <w:b/>
+          <w:sz w:val="20"/>
+          <w:szCs w:val="20"/>
+        </w:rPr>
+      </w:pPr>
+      <w:proofErr w:type="gramStart"/>
+      <w:r>
+        <w:rPr>
+          <w:rFonts w:ascii="Palatino Linotype" w:hAnsi="Palatino Linotype"/>
+          <w:b/>
+          <w:sz w:val="20"/>
+          <w:szCs w:val="20"/>
+        </w:rPr>
+        <w:t>Terms of Community Control.</w:t>
+      </w:r>
+      <w:proofErr w:type="gramEnd"/>
+    </w:p>
+    <w:p>
+      <w:pPr>
+        <w:spacing w:line="276" w:lineRule="auto"/>
+        <w:jc w:val="both"/>
+        <w:rPr>
+          <w:rFonts w:ascii="Palatino Linotype" w:hAnsi="Palatino Linotype"/>
+          <w:b/>
+          <w:sz w:val="20"/>
+          <w:szCs w:val="20"/>
+        </w:rPr>
+      </w:pPr>
+    </w:p>
+    <w:p>
+      <w:pPr>
+        <w:jc w:val="both"/>
+        <w:rPr>
+          <w:rFonts w:ascii="Palatino Linotype" w:hAnsi="Palatino Linotype"/>
+          <w:sz w:val="20"/>
+          <w:szCs w:val="20"/>
+        </w:rPr>
+      </w:pPr>
+      <w:r>
+        <w:rPr>
+          <w:rFonts w:ascii="Palatino Linotype" w:hAnsi="Palatino Linotype"/>
+          <w:sz w:val="20"/>
+          <w:szCs w:val="20"/>
+        </w:rPr>
+        <w:t xml:space="preserve">While on community control, Defendant shall: </w:t>
+      </w:r>
+    </w:p>
+    <w:p>
+      <w:pPr>
+        <w:pStyle w:val="ListParagraph"/>
+        <w:widowControl/>
+        <w:numPr>
+          <w:ilvl w:val="0"/>
+          <w:numId w:val="2"/>
+        </w:numPr>
+        <w:autoSpaceDE/>
+        <w:autoSpaceDN/>
+        <w:adjustRightInd/>
+        <w:jc w:val="both"/>
+        <w:rPr>
+          <w:rFonts w:ascii="Palatino Linotype" w:hAnsi="Palatino Linotype"/>
+          <w:sz w:val="20"/>
+          <w:szCs w:val="20"/>
+        </w:rPr>
+      </w:pPr>
+      <w:r>
+        <w:rPr>
+          <w:rFonts w:ascii="Palatino Linotype" w:hAnsi="Palatino Linotype"/>
+          <w:sz w:val="20"/>
+          <w:szCs w:val="20"/>
+        </w:rPr>
+        <w:t>Report forthwith to the Office of Community Control.</w:t>
+      </w:r>
+    </w:p>
+    <w:p>
+      <w:pPr>
+        <w:pStyle w:val="ListParagraph"/>
+        <w:widowControl/>
+        <w:numPr>
+          <w:ilvl w:val="0"/>
+          <w:numId w:val="2"/>
+        </w:numPr>
+        <w:autoSpaceDE/>
+        <w:autoSpaceDN/>
+        <w:adjustRightInd/>
+        <w:jc w:val="both"/>
+        <w:rPr>
+          <w:rFonts w:ascii="Palatino Linotype" w:hAnsi="Palatino Linotype"/>
+          <w:sz w:val="20"/>
+          <w:szCs w:val="20"/>
+        </w:rPr>
+      </w:pPr>
+      <w:r>
+        <w:rPr>
+          <w:rFonts w:ascii="Palatino Linotype" w:hAnsi="Palatino Linotype"/>
+          <w:sz w:val="20"/>
+          <w:szCs w:val="20"/>
+        </w:rPr>
+        <w:t>Abide by the law, comply with the community control</w:t>
+      </w:r>
+      <w:r>
+        <w:rPr>
+          <w:rFonts w:ascii="Palatino Linotype" w:hAnsi="Palatino Linotype"/>
+          <w:sz w:val="20"/>
+          <w:szCs w:val="20"/>
+        </w:rPr>
+        <w:t xml:space="preserve"> terms set by the Office of Community Control</w:t>
+      </w:r>
+      <w:r>
+        <w:rPr>
+          <w:rFonts w:ascii="Palatino Linotype" w:hAnsi="Palatino Linotype"/>
+          <w:sz w:val="20"/>
+          <w:szCs w:val="20"/>
+        </w:rPr>
+        <w:t xml:space="preserve">, and not leave the state without the permission of the Court and/or </w:t>
+      </w:r>
+      <w:r>
+        <w:rPr>
+          <w:rFonts w:ascii="Palatino Linotype" w:hAnsi="Palatino Linotype"/>
+          <w:sz w:val="20"/>
+          <w:szCs w:val="20"/>
+        </w:rPr>
+        <w:t>the Office of Community Control</w:t>
+      </w:r>
+      <w:r>
+        <w:rPr>
+          <w:rFonts w:ascii="Palatino Linotype" w:hAnsi="Palatino Linotype"/>
+          <w:sz w:val="20"/>
+          <w:szCs w:val="20"/>
+        </w:rPr>
+        <w:t>.</w:t>
+      </w:r>
+    </w:p>
+    <w:p>
+      <w:pPr>
+        <w:pStyle w:val="ListParagraph"/>
+        <w:widowControl/>
+        <w:numPr>
+          <w:ilvl w:val="0"/>
+          <w:numId w:val="2"/>
+        </w:numPr>
+        <w:autoSpaceDE/>
+        <w:autoSpaceDN/>
+        <w:adjustRightInd/>
+        <w:jc w:val="both"/>
+        <w:rPr>
+          <w:rFonts w:ascii="Palatino Linotype" w:hAnsi="Palatino Linotype"/>
+          <w:sz w:val="20"/>
+          <w:szCs w:val="20"/>
+        </w:rPr>
+      </w:pPr>
+      <w:r>
+        <w:rPr>
+          <w:rFonts w:ascii="Palatino Linotype" w:hAnsi="Palatino Linotype"/>
+          <w:sz w:val="20"/>
+          <w:szCs w:val="20"/>
+        </w:rPr>
+        <w:t>Pay probation fees monthly.  If Defendant fails to make a payment, the balance is due immediately.</w:t>
+      </w:r>
+    </w:p>
+    <w:p>
+      <w:pPr>
+        <w:pStyle w:val="ListParagraph"/>
+        <w:widowControl/>
+        <w:numPr>
+          <w:ilvl w:val="0"/>
+          <w:numId w:val="2"/>
+        </w:numPr>
+        <w:autoSpaceDE/>
+        <w:autoSpaceDN/>
+        <w:adjustRightInd/>
+        <w:jc w:val="both"/>
+        <w:rPr>
+          <w:rFonts w:ascii="Palatino Linotype" w:hAnsi="Palatino Linotype"/>
+          <w:b/>
+          <w:bCs/>
+          <w:sz w:val="20"/>
+          <w:szCs w:val="20"/>
+        </w:rPr>
+      </w:pPr>
+      <w:r>
+        <w:rPr>
+          <w:rFonts w:ascii="Palatino Linotype" w:hAnsi="Palatino Linotype"/>
+          <w:sz w:val="20"/>
+          <w:szCs w:val="20"/>
+        </w:rPr>
+        <w:t xml:space="preserve">Make all reasonable effort to obtain and maintain employment.  Defendant shall report any change in employment status immediately.</w:t>
+      </w:r>
+      <w:r>
+        <w:rPr>
+          <w:rFonts w:ascii="Palatino Linotype" w:hAnsi="Palatino Linotype"/>
+          <w:sz w:val="20"/>
+          <w:szCs w:val="20"/>
+        </w:rPr>
+        <w:t xml:space="preserve"> </w:t>
+      </w:r>
+    </w:p>
+    <w:p>
+      <w:pPr>
+        <w:tabs>
+          <w:tab w:val="center" w:pos="4680"/>
+        </w:tabs>
+        <w:jc w:val="both"/>
+        <w:rPr>
+          <w:rFonts w:ascii="Palatino Linotype" w:hAnsi="Palatino Linotype"/>
+          <w:bCs/>
+          <w:sz w:val="20"/>
+          <w:szCs w:val="20"/>
+        </w:rPr>
+      </w:pPr>
+    </w:p>
+    <w:p>
+      <w:pPr>
+        <w:tabs>
+          <w:tab w:val="center" w:pos="4680"/>
+        </w:tabs>
+        <w:jc w:val="both"/>
+        <w:rPr>
+          <w:rFonts w:ascii="Palatino Linotype" w:hAnsi="Palatino Linotype"/>
+          <w:bCs/>
+          <w:sz w:val="20"/>
+          <w:szCs w:val="20"/>
+        </w:rPr>
+      </w:pPr>
+    </w:p>
+    <w:p>
+      <w:pPr>
+        <w:pStyle w:val="ListParagraph"/>
+        <w:widowControl/>
+        <w:numPr>
+          <w:ilvl w:val="0"/>
+          <w:numId w:val="2"/>
+        </w:numPr>
+        <w:autoSpaceDE/>
+        <w:autoSpaceDN/>
+        <w:adjustRightInd/>
+        <w:jc w:val="both"/>
+        <w:rPr>
+          <w:rFonts w:ascii="Palatino Linotype" w:hAnsi="Palatino Linotype"/>
+          <w:sz w:val="20"/>
+          <w:szCs w:val="20"/>
+        </w:rPr>
+      </w:pPr>
+      <w:r>
+        <w:rPr>
+          <w:rFonts w:ascii="Palatino Linotype" w:hAnsi="Palatino Linotype"/>
+          <w:b/>
+          <w:bCs/>
+          <w:sz w:val="20"/>
+          <w:szCs w:val="20"/>
+        </w:rPr>
+        <w:t>Within 90 days provide proof of completion of</w:t>
+      </w:r>
+      <w:r>
+        <w:rPr>
+          <w:rFonts w:ascii="Palatino Linotype" w:hAnsi="Palatino Linotype"/>
+          <w:sz w:val="20"/>
+          <w:szCs w:val="20"/>
+        </w:rPr>
+        <w:t xml:space="preserve"> </w:t>
+      </w:r>
+      <w:r>
+        <w:rPr>
+          <w:rFonts w:ascii="Palatino Linotype" w:hAnsi="Palatino Linotype"/>
+          <w:b/>
+          <w:bCs/>
+          <w:sz w:val="20"/>
+          <w:szCs w:val="20"/>
+        </w:rPr>
+        <w:t>a driver intervention program.</w:t>
+      </w:r>
+    </w:p>
+    <w:p>
+      <w:pPr>
+        <w:pStyle w:val="ListParagraph"/>
+        <w:widowControl/>
+        <w:numPr>
+          <w:ilvl w:val="0"/>
+          <w:numId w:val="2"/>
+        </w:numPr>
+        <w:autoSpaceDE/>
+        <w:autoSpaceDN/>
+        <w:adjustRightInd/>
+        <w:jc w:val="both"/>
+        <w:rPr>
+          <w:rFonts w:ascii="Palatino Linotype" w:hAnsi="Palatino Linotype"/>
+          <w:sz w:val="20"/>
+          <w:szCs w:val="20"/>
+        </w:rPr>
+      </w:pPr>
+      <w:r>
+        <w:rPr>
+          <w:rFonts w:ascii="Palatino Linotype" w:hAnsi="Palatino Linotype"/>
+          <w:b/>
+          <w:bCs/>
+          <w:sz w:val="20"/>
+          <w:szCs w:val="20"/>
+        </w:rPr>
+        <w:t>Within 90 days provide proof of completion of</w:t>
+      </w:r>
+      <w:r>
+        <w:rPr>
+          <w:rFonts w:ascii="Palatino Linotype" w:hAnsi="Palatino Linotype"/>
+          <w:sz w:val="20"/>
+          <w:szCs w:val="20"/>
+        </w:rPr>
+        <w:t xml:space="preserve"> </w:t>
+      </w:r>
+      <w:r>
+        <w:rPr>
+          <w:rFonts w:ascii="Palatino Linotype" w:hAnsi="Palatino Linotype"/>
+          <w:b/>
+          <w:bCs/>
+          <w:sz w:val="20"/>
+          <w:szCs w:val="20"/>
+        </w:rPr>
+        <w:t>an alcohol/drug dependency evaluation and comply with any treatment and/or counseling recommendations.  Defendant shall provide community control with proof of monthly compliance.</w:t>
+      </w:r>
+    </w:p>
+    <w:p>
+      <w:pPr>
+        <w:pStyle w:val="ListParagraph"/>
+        <w:widowControl/>
+        <w:numPr>
+          <w:ilvl w:val="0"/>
+          <w:numId w:val="2"/>
+        </w:numPr>
+        <w:autoSpaceDE/>
+        <w:autoSpaceDN/>
+        <w:adjustRightInd/>
+        <w:jc w:val="both"/>
+        <w:rPr>
+          <w:rFonts w:ascii="Palatino Linotype" w:hAnsi="Palatino Linotype"/>
+          <w:b/>
+          <w:bCs/>
+          <w:sz w:val="20"/>
+          <w:szCs w:val="20"/>
+        </w:rPr>
+      </w:pPr>
+      <w:r>
+        <w:rPr>
+          <w:rFonts w:ascii="Palatino Linotype" w:hAnsi="Palatino Linotype"/>
+          <w:b/>
+          <w:bCs/>
+          <w:sz w:val="20"/>
+          <w:szCs w:val="20"/>
+        </w:rPr>
+        <w:t>Within 90 days provide proof of completion of</w:t>
+      </w:r>
+      <w:r>
+        <w:rPr>
+          <w:rFonts w:ascii="Palatino Linotype" w:hAnsi="Palatino Linotype"/>
+          <w:sz w:val="20"/>
+          <w:szCs w:val="20"/>
+        </w:rPr>
+        <w:t xml:space="preserve"> </w:t>
+      </w:r>
+      <w:r>
+        <w:rPr>
+          <w:rFonts w:ascii="Palatino Linotype" w:hAnsi="Palatino Linotype"/>
+          <w:b/>
+          <w:bCs/>
+          <w:sz w:val="20"/>
+          <w:szCs w:val="20"/>
+        </w:rPr>
+        <w:t xml:space="preserve">an anti-theft/shoplifting program. </w:t>
+      </w:r>
+    </w:p>
+    <w:p>
+      <w:pPr>
+        <w:pStyle w:val="ListParagraph"/>
+        <w:widowControl/>
+        <w:numPr>
+          <w:ilvl w:val="0"/>
+          <w:numId w:val="2"/>
+        </w:numPr>
+        <w:autoSpaceDE/>
+        <w:autoSpaceDN/>
+        <w:adjustRightInd/>
+        <w:jc w:val="both"/>
+        <w:rPr>
+          <w:rFonts w:ascii="Palatino Linotype" w:hAnsi="Palatino Linotype"/>
+          <w:b/>
+          <w:bCs/>
+          <w:sz w:val="20"/>
+          <w:szCs w:val="20"/>
+        </w:rPr>
+      </w:pPr>
+      <w:r>
+        <w:rPr>
+          <w:rFonts w:ascii="Palatino Linotype" w:hAnsi="Palatino Linotype"/>
+          <w:b/>
+          <w:bCs/>
+          <w:sz w:val="20"/>
+          <w:szCs w:val="20"/>
+        </w:rPr>
+        <w:t>Within 90 days provide proof of completion of</w:t>
+      </w:r>
+      <w:r>
+        <w:rPr>
+          <w:rFonts w:ascii="Palatino Linotype" w:hAnsi="Palatino Linotype"/>
+          <w:sz w:val="20"/>
+          <w:szCs w:val="20"/>
+        </w:rPr>
+        <w:t xml:space="preserve"> </w:t>
+      </w:r>
+      <w:r>
+        <w:rPr>
+          <w:rFonts w:ascii="Palatino Linotype" w:hAnsi="Palatino Linotype"/>
+          <w:b/>
+          <w:bCs/>
+          <w:sz w:val="20"/>
+          <w:szCs w:val="20"/>
+        </w:rPr>
+        <w:t>a domestic violence offender program.</w:t>
+      </w:r>
+    </w:p>
+    <w:p>
+      <w:pPr>
+        <w:pStyle w:val="ListParagraph"/>
+        <w:widowControl/>
+        <w:numPr>
+          <w:ilvl w:val="0"/>
+          <w:numId w:val="2"/>
+        </w:numPr>
+        <w:autoSpaceDE/>
+        <w:autoSpaceDN/>
+        <w:adjustRightInd/>
+        <w:jc w:val="both"/>
+        <w:rPr>
+          <w:rFonts w:ascii="Palatino Linotype" w:hAnsi="Palatino Linotype"/>
+          <w:b/>
+          <w:bCs/>
+          <w:sz w:val="20"/>
+          <w:szCs w:val="20"/>
+        </w:rPr>
+      </w:pPr>
+      <w:r>
+        <w:rPr>
+          <w:rFonts w:ascii="Palatino Linotype" w:hAnsi="Palatino Linotype"/>
+          <w:b/>
+          <w:bCs/>
+          <w:sz w:val="20"/>
+          <w:szCs w:val="20"/>
+        </w:rPr>
+        <w:t>Within 90 days obtain a mental health evaluation and comply with any treatment and/or counseling recommendations.  Defendant shall sign a release/consent to permit community control to obtain a copy of records.  Defendant shall provide community control with proof of monthly compliance.</w:t>
+      </w:r>
+    </w:p>
+    <w:p>
+      <w:pPr>
+        <w:pStyle w:val="ListParagraph"/>
+        <w:widowControl/>
+        <w:numPr>
+          <w:ilvl w:val="0"/>
+          <w:numId w:val="2"/>
+        </w:numPr>
+        <w:autoSpaceDE/>
+        <w:autoSpaceDN/>
+        <w:adjustRightInd/>
+        <w:jc w:val="both"/>
+        <w:rPr>
+          <w:rFonts w:ascii="Palatino Linotype" w:hAnsi="Palatino Linotype"/>
+          <w:b/>
+          <w:bCs/>
+          <w:sz w:val="20"/>
+          <w:szCs w:val="20"/>
+        </w:rPr>
+      </w:pPr>
+      <w:r>
+        <w:rPr>
+          <w:rFonts w:ascii="Palatino Linotype" w:hAnsi="Palatino Linotype"/>
+          <w:b/>
+          <w:bCs/>
+          <w:sz w:val="20"/>
+          <w:szCs w:val="20"/>
+        </w:rPr>
+        <w:t>Within 90 days provide proof of completion of</w:t>
+      </w:r>
+      <w:r>
+        <w:rPr>
+          <w:rFonts w:ascii="Palatino Linotype" w:hAnsi="Palatino Linotype"/>
+          <w:sz w:val="20"/>
+          <w:szCs w:val="20"/>
+        </w:rPr>
+        <w:t xml:space="preserve"> </w:t>
+      </w:r>
+      <w:r>
+        <w:rPr>
+          <w:rFonts w:ascii="Palatino Linotype" w:hAnsi="Palatino Linotype"/>
+          <w:b/>
+          <w:bCs/>
+          <w:sz w:val="20"/>
+          <w:szCs w:val="20"/>
+        </w:rPr>
+        <w:t>a class in anger management.</w:t>
+      </w:r>
+    </w:p>
+    <w:p>
+      <w:pPr>
+        <w:pStyle w:val="ListParagraph"/>
+        <w:widowControl/>
+        <w:numPr>
+          <w:ilvl w:val="0"/>
+          <w:numId w:val="2"/>
+        </w:numPr>
+        <w:autoSpaceDE/>
+        <w:autoSpaceDN/>
+        <w:adjustRightInd/>
+        <w:jc w:val="both"/>
+        <w:rPr>
+          <w:rFonts w:ascii="Palatino Linotype" w:hAnsi="Palatino Linotype"/>
+          <w:b/>
+          <w:bCs/>
+          <w:sz w:val="20"/>
+          <w:szCs w:val="20"/>
+        </w:rPr>
+      </w:pPr>
+      <w:r>
+        <w:rPr>
+          <w:rFonts w:ascii="Palatino Linotype" w:hAnsi="Palatino Linotype"/>
+          <w:sz w:val="20"/>
+          <w:szCs w:val="20"/>
+        </w:rPr>
+        <w:t>Within 60 days pay restitution of $</w:t>
+      </w:r>
+      <w:r>
+        <w:rPr>
+          <w:rFonts w:ascii="Palatino Linotype" w:hAnsi="Palatino Linotype"/>
+          <w:sz w:val="20"/>
+          <w:szCs w:val="20"/>
+          <w:u w:val="single"/>
+        </w:rPr>
+        <w:tab/>
+      </w:r>
+      <w:r>
+        <w:rPr>
+          <w:rFonts w:ascii="Palatino Linotype" w:hAnsi="Palatino Linotype"/>
+          <w:sz w:val="20"/>
+          <w:szCs w:val="20"/>
+          <w:u w:val="single"/>
+        </w:rPr>
+        <w:tab/>
+      </w:r>
+      <w:r>
+        <w:rPr>
+          <w:rFonts w:ascii="Palatino Linotype" w:hAnsi="Palatino Linotype"/>
+          <w:sz w:val="20"/>
+          <w:szCs w:val="20"/>
+          <w:u w:val="single"/>
+        </w:rPr>
+        <w:tab/>
+      </w:r>
+      <w:r>
+        <w:rPr>
+          <w:rFonts w:ascii="Palatino Linotype" w:hAnsi="Palatino Linotype"/>
+          <w:sz w:val="20"/>
+          <w:szCs w:val="20"/>
+        </w:rPr>
+        <w:t xml:space="preserve">, for which judgment is granted, through the Clerk’s office with cashier’s check or money order, payable to </w:t>
+      </w:r>
+      <w:r>
+        <w:rPr>
+          <w:rFonts w:ascii="Palatino Linotype" w:hAnsi="Palatino Linotype"/>
+          <w:sz w:val="20"/>
+          <w:szCs w:val="20"/>
+          <w:u w:val="single"/>
+        </w:rPr>
+        <w:tab/>
+      </w:r>
+      <w:r>
+        <w:rPr>
+          <w:rFonts w:ascii="Palatino Linotype" w:hAnsi="Palatino Linotype"/>
+          <w:sz w:val="20"/>
+          <w:szCs w:val="20"/>
+          <w:u w:val="single"/>
+        </w:rPr>
+        <w:tab/>
+      </w:r>
+      <w:r>
+        <w:rPr>
+          <w:rFonts w:ascii="Palatino Linotype" w:hAnsi="Palatino Linotype"/>
+          <w:sz w:val="20"/>
+          <w:szCs w:val="20"/>
+          <w:u w:val="single"/>
+        </w:rPr>
+        <w:tab/>
+      </w:r>
+      <w:r>
+        <w:rPr>
+          <w:rFonts w:ascii="Palatino Linotype" w:hAnsi="Palatino Linotype"/>
+          <w:sz w:val="20"/>
+          <w:szCs w:val="20"/>
+          <w:u w:val="single"/>
+        </w:rPr>
+        <w:tab/>
+      </w:r>
+      <w:r>
+        <w:rPr>
+          <w:rFonts w:ascii="Palatino Linotype" w:hAnsi="Palatino Linotype"/>
+          <w:sz w:val="20"/>
+          <w:szCs w:val="20"/>
+        </w:rPr>
+        <w:t xml:space="preserve">.  The Court ORDERS that any payments made by Defendant be first directed toward the payment of restitution.  </w:t>
+      </w:r>
+    </w:p>
+    <w:p>
+      <w:pPr>
+        <w:pStyle w:val="ListParagraph"/>
+        <w:widowControl/>
+        <w:numPr>
+          <w:ilvl w:val="0"/>
+          <w:numId w:val="2"/>
+        </w:numPr>
+        <w:autoSpaceDE/>
+        <w:autoSpaceDN/>
+        <w:adjustRightInd/>
+        <w:jc w:val="both"/>
+        <w:rPr>
+          <w:rFonts w:ascii="Palatino Linotype" w:hAnsi="Palatino Linotype"/>
+          <w:b/>
+          <w:bCs/>
+          <w:sz w:val="20"/>
+          <w:szCs w:val="20"/>
+        </w:rPr>
+      </w:pPr>
+      <w:r>
+        <w:rPr>
+          <w:rFonts w:ascii="Palatino Linotype" w:hAnsi="Palatino Linotype"/>
+          <w:sz w:val="20"/>
+          <w:szCs w:val="20"/>
+        </w:rPr>
+        <w:t>Not possess/consume/purchase any alcoholic beverages or drugs of abuse.</w:t>
+      </w:r>
+    </w:p>
+    <w:p>
+      <w:pPr>
+        <w:pStyle w:val="ListParagraph"/>
+        <w:widowControl/>
+        <w:numPr>
+          <w:ilvl w:val="0"/>
+          <w:numId w:val="2"/>
+        </w:numPr>
+        <w:autoSpaceDE/>
+        <w:autoSpaceDN/>
+        <w:adjustRightInd/>
+        <w:jc w:val="both"/>
+        <w:rPr>
+          <w:rFonts w:ascii="Palatino Linotype" w:hAnsi="Palatino Linotype"/>
+          <w:b/>
+          <w:bCs/>
+          <w:sz w:val="20"/>
+          <w:szCs w:val="20"/>
+        </w:rPr>
+      </w:pPr>
+      <w:r>
+        <w:rPr>
+          <w:rFonts w:ascii="Palatino Linotype" w:hAnsi="Palatino Linotype"/>
+          <w:sz w:val="20"/>
+          <w:szCs w:val="20"/>
+        </w:rPr>
+        <w:t xml:space="preserve">Submit to alcohol/drug testing at the request of community control or any other law enforcement officer.</w:t>
+      </w:r>
+      <w:r>
+        <w:rPr>
+          <w:rFonts w:ascii="Palatino Linotype" w:hAnsi="Palatino Linotype"/>
+          <w:sz w:val="20"/>
+          <w:szCs w:val="20"/>
+        </w:rPr>
+        <w:t xml:space="preserve"> </w:t>
+      </w:r>
+      <w:r>
+        <w:rPr>
+          <w:rFonts w:ascii="Palatino Linotype" w:hAnsi="Palatino Linotype"/>
+          <w:sz w:val="20"/>
+          <w:szCs w:val="20"/>
+        </w:rPr>
+        <w:t xml:space="preserve"/>
+      </w:r>
+      <w:r>
+        <w:rPr>
+          <w:rFonts w:ascii="Palatino Linotype" w:hAnsi="Palatino Linotype"/>
+          <w:sz w:val="20"/>
+          <w:szCs w:val="20"/>
+        </w:rPr>
+        <w:t xml:space="preserve">  </w:t>
+      </w:r>
+    </w:p>
+    <w:p>
+      <w:pPr>
+        <w:pStyle w:val="ListParagraph"/>
+        <w:widowControl/>
+        <w:numPr>
+          <w:ilvl w:val="0"/>
+          <w:numId w:val="2"/>
+        </w:numPr>
+        <w:autoSpaceDE/>
+        <w:autoSpaceDN/>
+        <w:adjustRightInd/>
+        <w:jc w:val="both"/>
+        <w:rPr>
+          <w:rFonts w:ascii="Palatino Linotype" w:hAnsi="Palatino Linotype"/>
+          <w:b/>
+          <w:bCs/>
+          <w:sz w:val="20"/>
+          <w:szCs w:val="20"/>
+        </w:rPr>
+      </w:pPr>
+      <w:r>
+        <w:rPr>
+          <w:rFonts w:ascii="Palatino Linotype" w:hAnsi="Palatino Linotype"/>
+          <w:sz w:val="20"/>
+          <w:szCs w:val="20"/>
+        </w:rPr>
+        <w:t xml:space="preserve">If the Court grants driving privileges, provide proof to community control of installation of a certified ignition interlock device within 30 days of the issuance of such privileges.  Defendant shall only operate vehicles equipped with a certified ignition interlock device.</w:t>
+      </w:r>
+    </w:p>
+    <w:p>
+      <w:pPr>
+        <w:pStyle w:val="ListParagraph"/>
+        <w:widowControl/>
+        <w:numPr>
+          <w:ilvl w:val="0"/>
+          <w:numId w:val="2"/>
+        </w:numPr>
+        <w:autoSpaceDE/>
+        <w:autoSpaceDN/>
+        <w:adjustRightInd/>
+        <w:jc w:val="both"/>
+        <w:rPr>
+          <w:rFonts w:ascii="Palatino Linotype" w:hAnsi="Palatino Linotype"/>
+          <w:b/>
+          <w:bCs/>
+          <w:sz w:val="20"/>
+          <w:szCs w:val="20"/>
+        </w:rPr>
+      </w:pPr>
+      <w:r>
+        <w:rPr>
+          <w:rFonts w:ascii="Palatino Linotype" w:hAnsi="Palatino Linotype"/>
+          <w:sz w:val="20"/>
+          <w:szCs w:val="20"/>
+        </w:rPr>
+        <w:lastRenderedPageBreak/>
+        <w:t xml:space="preserve">Within 90 days show completion of </w:t>
+      </w:r>
+      <w:r>
+        <w:rPr>
+          <w:rFonts w:ascii="Palatino Linotype" w:hAnsi="Palatino Linotype"/>
+          <w:sz w:val="20"/>
+          <w:szCs w:val="20"/>
+          <w:u w:val="single"/>
+        </w:rPr>
+        <w:tab/>
+      </w:r>
+      <w:r>
+        <w:rPr>
+          <w:rFonts w:ascii="Palatino Linotype" w:hAnsi="Palatino Linotype"/>
+          <w:sz w:val="20"/>
+          <w:szCs w:val="20"/>
+          <w:u w:val="single"/>
+        </w:rPr>
+        <w:tab/>
+      </w:r>
+      <w:r>
+        <w:rPr>
+          <w:rFonts w:ascii="Palatino Linotype" w:hAnsi="Palatino Linotype"/>
+          <w:sz w:val="20"/>
+          <w:szCs w:val="20"/>
+          <w:u w:val="single"/>
+        </w:rPr>
+        <w:tab/>
+      </w:r>
+      <w:r>
+        <w:rPr>
+          <w:rFonts w:ascii="Palatino Linotype" w:hAnsi="Palatino Linotype"/>
+          <w:sz w:val="20"/>
+          <w:szCs w:val="20"/>
+        </w:rPr>
+        <w:t xml:space="preserve"> hours of community service in addition to any hours that may be worked to satisfy fines and costs.</w:t>
+      </w:r>
+      <w:r>
+        <w:rPr>
+          <w:rFonts w:ascii="Palatino Linotype" w:hAnsi="Palatino Linotype"/>
+          <w:sz w:val="20"/>
+          <w:szCs w:val="20"/>
+        </w:rPr>
+        <w:t xml:space="preserve"> </w:t>
+      </w:r>
+      <w:r>
+        <w:rPr>
+          <w:rFonts w:ascii="Palatino Linotype" w:hAnsi="Palatino Linotype"/>
+          <w:sz w:val="20"/>
+          <w:szCs w:val="20"/>
+        </w:rPr>
+        <w:t xml:space="preserve">  </w:t>
+      </w:r>
+      <w:r>
+        <w:rPr>
+          <w:rFonts w:ascii="Palatino Linotype" w:hAnsi="Palatino Linotype"/>
+          <w:sz w:val="20"/>
+          <w:szCs w:val="20"/>
+        </w:rPr>
+        <w:t xml:space="preserve"> </w:t>
+      </w:r>
+    </w:p>
+    <w:p>
+      <w:pPr>
+        <w:pStyle w:val="ListParagraph"/>
+        <w:widowControl/>
+        <w:numPr>
+          <w:ilvl w:val="0"/>
+          <w:numId w:val="2"/>
+        </w:numPr>
+        <w:autoSpaceDE/>
+        <w:autoSpaceDN/>
+        <w:adjustRightInd/>
+        <w:jc w:val="both"/>
+        <w:rPr>
+          <w:rFonts w:ascii="Palatino Linotype" w:hAnsi="Palatino Linotype"/>
+          <w:b/>
+          <w:bCs/>
+          <w:sz w:val="20"/>
+          <w:szCs w:val="20"/>
+        </w:rPr>
+      </w:pPr>
+      <w:r>
+        <w:rPr>
+          <w:rFonts w:ascii="Palatino Linotype" w:hAnsi="Palatino Linotype"/>
+          <w:sz w:val="20"/>
+          <w:szCs w:val="20"/>
+        </w:rPr>
+        <w:t xml:space="preserve">Submit to electronic monitored house arrest for </w:t>
+      </w:r>
+      <w:r>
+        <w:rPr>
+          <w:rFonts w:ascii="Palatino Linotype" w:hAnsi="Palatino Linotype"/>
+          <w:b/>
+          <w:sz w:val="20"/>
+          <w:szCs w:val="20"/>
+          <w:u w:val="single"/>
+        </w:rPr>
+        <w:t xml:space="preserve">1 month</w:t>
+      </w:r>
+      <w:r>
+        <w:rPr>
+          <w:rFonts w:ascii="Palatino Linotype" w:hAnsi="Palatino Linotype"/>
+          <w:sz w:val="20"/>
+          <w:szCs w:val="20"/>
+        </w:rPr>
+        <w:t xml:space="preserve">, effective upon hook-up by, and under the supervision of the Office of Community Control.</w:t>
+      </w:r>
+      <w:r>
+        <w:rPr>
+          <w:rFonts w:ascii="Palatino Linotype" w:hAnsi="Palatino Linotype"/>
+          <w:sz w:val="20"/>
+          <w:szCs w:val="20"/>
+        </w:rPr>
+        <w:t xml:space="preserve"/>
+      </w:r>
       <w:bookmarkStart w:id="0" w:name="_GoBack"/>
       <w:bookmarkEnd w:id="0"/>
+      <w:r>
+        <w:rPr>
+          <w:rFonts w:ascii="Palatino Linotype" w:hAnsi="Palatino Linotype"/>
+          <w:sz w:val="20"/>
+          <w:szCs w:val="20"/>
+        </w:rPr>
+        <w:t xml:space="preserve">  </w:t>
+      </w:r>
+    </w:p>
+    <w:p>
+      <w:pPr>
+        <w:pStyle w:val="ListParagraph"/>
+        <w:widowControl/>
+        <w:numPr>
+          <w:ilvl w:val="0"/>
+          <w:numId w:val="2"/>
+        </w:numPr>
+        <w:autoSpaceDE/>
+        <w:autoSpaceDN/>
+        <w:adjustRightInd/>
+        <w:jc w:val="both"/>
+        <w:rPr>
+          <w:rFonts w:ascii="Palatino Linotype" w:hAnsi="Palatino Linotype"/>
+          <w:b/>
+          <w:bCs/>
+          <w:sz w:val="20"/>
+          <w:szCs w:val="20"/>
+        </w:rPr>
+      </w:pPr>
+      <w:r>
+        <w:rPr>
+          <w:rFonts w:ascii="Palatino Linotype" w:hAnsi="Palatino Linotype"/>
+          <w:sz w:val="20"/>
+          <w:szCs w:val="20"/>
+        </w:rPr>
+        <w:t xml:space="preserve">Other</w:t>
+      </w:r>
     </w:p>
     <w:p>
       <w:pPr>
@@ -1312,149 +2721,11 @@
         <w:jc w:val="both"/>
         <w:rPr>
           <w:rFonts w:ascii="Palatino Linotype" w:hAnsi="Palatino Linotype"/>
-          <w:sz w:val="20"/>
-          <w:szCs w:val="20"/>
-        </w:rPr>
-      </w:pPr>
-      <w:proofErr w:type="gramStart"/>
-      <w:r>
-        <w:rPr>
-          <w:rFonts w:ascii="Palatino Linotype" w:hAnsi="Palatino Linotype"/>
           <w:b/>
-          <w:bCs/>
-          <w:sz w:val="20"/>
-          <w:szCs w:val="20"/>
-        </w:rPr>
-        <w:t xml:space="preserve">Fines and Costs.</w:t>
-      </w:r>
-      <w:proofErr w:type="gramEnd"/>
-      <w:r>
-        <w:rPr>
-          <w:rFonts w:ascii="Palatino Linotype" w:hAnsi="Palatino Linotype"/>
-          <w:b/>
-          <w:bCs/>
-          <w:sz w:val="20"/>
-          <w:szCs w:val="20"/>
-        </w:rPr>
-        <w:t xml:space="preserve">  </w:t>
-      </w:r>
-      <w:r>
-        <w:rPr>
-          <w:rFonts w:ascii="Palatino Linotype" w:hAnsi="Palatino Linotype"/>
-          <w:b/>
-          <w:bCs/>
-          <w:sz w:val="20"/>
-          <w:szCs w:val="20"/>
-        </w:rPr>
-        <w:t xml:space="preserve"/>
-      </w:r>
-      <w:r>
-        <w:rPr>
-          <w:rFonts w:ascii="Palatino Linotype" w:hAnsi="Palatino Linotype"/>
-          <w:bCs/>
-          <w:sz w:val="20"/>
-          <w:szCs w:val="20"/>
-          <w:u w:val="single"/>
-        </w:rPr>
-        <w:t>Court costs are assessed for the highest degree charge in this</w:t>
-      </w:r>
-      <w:r>
-        <w:rPr>
-          <w:rFonts w:ascii="Palatino Linotype" w:hAnsi="Palatino Linotype"/>
-          <w:bCs/>
-          <w:sz w:val="20"/>
-          <w:szCs w:val="20"/>
-          <w:u w:val="single"/>
-        </w:rPr>
-        <w:t xml:space="preserve"> case</w:t>
-      </w:r>
-      <w:r>
-        <w:rPr>
-          <w:rFonts w:ascii="Palatino Linotype" w:hAnsi="Palatino Linotype"/>
-          <w:bCs/>
-          <w:sz w:val="20"/>
-          <w:szCs w:val="20"/>
-        </w:rPr>
-        <w:t xml:space="preserve">.</w:t>
-      </w:r>
-      <w:r>
-        <w:rPr>
-          <w:rFonts w:ascii="Palatino Linotype" w:hAnsi="Palatino Linotype"/>
-          <w:bCs/>
-          <w:sz w:val="20"/>
-          <w:szCs w:val="20"/>
-        </w:rPr>
-        <w:t xml:space="preserve"> </w:t>
-      </w:r>
-      <w:r>
-        <w:rPr>
-          <w:rFonts w:ascii="Palatino Linotype" w:hAnsi="Palatino Linotype"/>
-          <w:bCs/>
-          <w:sz w:val="20"/>
-          <w:szCs w:val="20"/>
-        </w:rPr>
-        <w:t xml:space="preserve"/>
-      </w:r>
-      <w:r>
-        <w:rPr>
-          <w:rFonts w:ascii="Palatino Linotype" w:hAnsi="Palatino Linotype"/>
-          <w:sz w:val="20"/>
-          <w:szCs w:val="20"/>
-        </w:rPr>
-        <w:t>Having</w:t>
-      </w:r>
-      <w:r>
-        <w:rPr>
-          <w:rFonts w:ascii="Palatino Linotype" w:hAnsi="Palatino Linotype"/>
-          <w:sz w:val="20"/>
-          <w:szCs w:val="20"/>
-        </w:rPr>
-        <w:t xml:space="preserve"> been informed of the fines and costs owed, Defendant expressed an ability to pay </w:t>
-      </w:r>
-      <w:r>
-        <w:rPr>
-          <w:rFonts w:ascii="Palatino Linotype" w:hAnsi="Palatino Linotype"/>
-          <w:b/>
-          <w:bCs/>
-          <w:sz w:val="20"/>
-          <w:szCs w:val="20"/>
-        </w:rPr>
-        <w:t xml:space="preserve">forthwith</w:t>
-      </w:r>
-      <w:r>
-        <w:rPr>
-          <w:rFonts w:ascii="Palatino Linotype" w:hAnsi="Palatino Linotype"/>
-          <w:sz w:val="20"/>
-          <w:szCs w:val="20"/>
-        </w:rPr>
-        <w:t xml:space="preserve">. Absent further order the fines and costs shall be paid in full by </w:t>
-      </w:r>
-      <w:r>
-        <w:rPr>
-          <w:rFonts w:ascii="Palatino Linotype" w:hAnsi="Palatino Linotype"/>
-          <w:b/>
-          <w:bCs/>
-          <w:sz w:val="20"/>
-          <w:szCs w:val="20"/>
-        </w:rPr>
-        <w:t xml:space="preserve">January 05, 2022</w:t>
-      </w:r>
-      <w:r>
-        <w:rPr>
-          <w:rFonts w:ascii="Palatino Linotype" w:hAnsi="Palatino Linotype"/>
-          <w:sz w:val="20"/>
-          <w:szCs w:val="20"/>
-        </w:rPr>
-        <w:t xml:space="preserve">. </w:t>
-      </w:r>
-      <w:r>
-        <w:rPr>
-          <w:rFonts w:ascii="Palatino Linotype" w:hAnsi="Palatino Linotype"/>
-          <w:sz w:val="20"/>
-          <w:szCs w:val="20"/>
-        </w:rPr>
-        <w:t xml:space="preserve"/>
-      </w:r>
+          <w:sz w:val="20"/>
+          <w:szCs w:val="20"/>
+        </w:rPr>
+      </w:pPr>
     </w:p>
     <w:p>
       <w:pPr>
@@ -1466,30 +2737,6 @@
           <w:szCs w:val="20"/>
         </w:rPr>
       </w:pPr>
-      <w:r>
-        <w:rPr>
-          <w:rFonts w:ascii="Palatino Linotype" w:hAnsi="Palatino Linotype"/>
-          <w:sz w:val="20"/>
-          <w:szCs w:val="20"/>
-        </w:rPr>
-        <w:t xml:space="preserve"/>
-      </w:r>
-      <w:r>
-        <w:rPr>
-          <w:rFonts w:ascii="Palatino Linotype" w:hAnsi="Palatino Linotype"/>
-          <w:sz w:val="20"/>
-          <w:szCs w:val="20"/>
-        </w:rPr>
-        <w:t xml:space="preserve"/>
-      </w:r>
-      <w:r>
-        <w:rPr>
-          <w:rFonts w:ascii="Palatino Linotype" w:hAnsi="Palatino Linotype"/>
-          <w:sz w:val="20"/>
-          <w:szCs w:val="20"/>
-        </w:rPr>
-        <w:t xml:space="preserve"/>
-      </w:r>
     </w:p>
     <w:p>
       <w:pPr>
@@ -1501,42 +2748,6 @@
           <w:szCs w:val="20"/>
         </w:rPr>
       </w:pPr>
-      <w:proofErr w:type="gramStart"/>
-      <w:r>
-        <w:rPr>
-          <w:rFonts w:ascii="Palatino Linotype" w:hAnsi="Palatino Linotype"/>
-          <w:b/>
-          <w:sz w:val="20"/>
-          <w:szCs w:val="20"/>
-        </w:rPr>
-        <w:t>Other Conditions.</w:t>
-      </w:r>
-      <w:proofErr w:type="gramEnd"/>
-      <w:r>
-        <w:rPr>
-          <w:rFonts w:ascii="Palatino Linotype" w:hAnsi="Palatino Linotype"/>
-          <w:b/>
-          <w:sz w:val="20"/>
-          <w:szCs w:val="20"/>
-        </w:rPr>
-        <w:t xml:space="preserve"> </w:t>
-      </w:r>
-      <w:r>
-        <w:rPr>
-          <w:rFonts w:ascii="Palatino Linotype" w:hAnsi="Palatino Linotype"/>
-          <w:sz w:val="20"/>
-          <w:szCs w:val="20"/>
-        </w:rPr>
-        <w:t xml:space="preserve">None</w:t>
-      </w:r>
-      <w:r>
-        <w:rPr>
-          <w:rFonts w:ascii="Palatino Linotype" w:hAnsi="Palatino Linotype"/>
-          <w:sz w:val="20"/>
-          <w:szCs w:val="20"/>
-        </w:rPr>
-        <w:t xml:space="preserve">.</w:t>
-      </w:r>
       <w:r>
         <w:rPr>
           <w:rFonts w:ascii="Palatino Linotype" w:hAnsi="Palatino Linotype"/>
@@ -1838,6 +3049,24 @@
     </w:sectPr>
   </w:body>
 </w:document>
+</file>
+
+<file path=word/commentsExtended.xml><?xml version="1.0" encoding="utf-8"?>
+<w15:commentsEx xmlns:wpc="http://schemas.microsoft.com/office/word/2010/wordprocessingCanvas" xmlns:cx="http://schemas.microsoft.com/office/drawing/2014/chartex" xmlns:cx1="http://schemas.microsoft.com/office/drawing/2015/9/8/chartex" xmlns:cx2="http://schemas.microsoft.com/office/drawing/2015/10/21/chartex" xmlns:cx3="http://schemas.microsoft.com/office/drawing/2016/5/9/chartex" xmlns:cx4="http://schemas.microsoft.com/office/drawing/2016/5/10/chartex" xmlns:cx5="http://schemas.microsoft.com/office/drawing/2016/5/11/chartex" xmlns:cx6="http://schemas.microsoft.com/office/drawing/2016/5/12/chartex" xmlns:cx7="http://schemas.microsoft.com/office/drawing/2016/5/13/chartex" xmlns:cx8="http://schemas.microsoft.com/office/drawing/2016/5/14/chartex" xmlns:mc="http://schemas.openxmlformats.org/markup-compatibility/2006" xmlns:aink="http://schemas.microsoft.com/office/drawing/2016/ink" xmlns:am3d="http://schemas.microsoft.com/office/drawing/2017/model3d" xmlns:o="urn:schemas-microsoft-com:office:office" xmlns:r="http://schemas.openxmlformats.org/officeDocument/2006/relationships" xmlns:m="http://schemas.openxmlformats.org/officeDocument/2006/math" xmlns:v="urn:schemas-microsoft-com:vml" xmlns:wp14="http://schemas.microsoft.com/office/word/2010/wordprocessingDrawing" xmlns:wp="http://schemas.openxmlformats.org/drawingml/2006/wordprocessingDrawing" xmlns:w10="urn:schemas-microsoft-com:office:word" xmlns:w="http://schemas.openxmlformats.org/wordprocessingml/2006/main" xmlns:w14="http://schemas.microsoft.com/office/word/2010/wordml" xmlns:w15="http://schemas.microsoft.com/office/word/2012/wordml" xmlns:w16cex="http://schemas.microsoft.com/office/word/2018/wordml/cex" xmlns:w16cid="http://schemas.microsoft.com/office/word/2016/wordml/cid" xmlns:w16="http://schemas.microsoft.com/office/word/2018/wordml" xmlns:w16se="http://schemas.microsoft.com/office/word/2015/wordml/symex" xmlns:wpg="http://schemas.microsoft.com/office/word/2010/wordprocessingGroup" xmlns:wpi="http://schemas.microsoft.com/office/word/2010/wordprocessingInk" xmlns:wne="http://schemas.microsoft.com/office/word/2006/wordml" xmlns:wps="http://schemas.microsoft.com/office/word/2010/wordprocessingShape" mc:Ignorable="w14 w15 w16se w16cid w16 w16cex wp14">
+  <w15:commentEx w15:paraId="4CD3D7F6" w15:done="0"/>
+  <w15:commentEx w15:paraId="7E2F0EFE" w15:done="0"/>
+  <w15:commentEx w15:paraId="6E5F1B3C" w15:done="0"/>
+  <w15:commentEx w15:paraId="51A4BB77" w15:done="0"/>
+</w15:commentsEx>
+</file>
+
+<file path=word/commentsIds.xml><?xml version="1.0" encoding="utf-8"?>
+<w16cid:commentsIds xmlns:wpc="http://schemas.microsoft.com/office/word/2010/wordprocessingCanvas" xmlns:cx="http://schemas.microsoft.com/office/drawing/2014/chartex" xmlns:cx1="http://schemas.microsoft.com/office/drawing/2015/9/8/chartex" xmlns:cx2="http://schemas.microsoft.com/office/drawing/2015/10/21/chartex" xmlns:cx3="http://schemas.microsoft.com/office/drawing/2016/5/9/chartex" xmlns:cx4="http://schemas.microsoft.com/office/drawing/2016/5/10/chartex" xmlns:cx5="http://schemas.microsoft.com/office/drawing/2016/5/11/chartex" xmlns:cx6="http://schemas.microsoft.com/office/drawing/2016/5/12/chartex" xmlns:cx7="http://schemas.microsoft.com/office/drawing/2016/5/13/chartex" xmlns:cx8="http://schemas.microsoft.com/office/drawing/2016/5/14/chartex" xmlns:mc="http://schemas.openxmlformats.org/markup-compatibility/2006" xmlns:aink="http://schemas.microsoft.com/office/drawing/2016/ink" xmlns:am3d="http://schemas.microsoft.com/office/drawing/2017/model3d" xmlns:o="urn:schemas-microsoft-com:office:office" xmlns:r="http://schemas.openxmlformats.org/officeDocument/2006/relationships" xmlns:m="http://schemas.openxmlformats.org/officeDocument/2006/math" xmlns:v="urn:schemas-microsoft-com:vml" xmlns:wp14="http://schemas.microsoft.com/office/word/2010/wordprocessingDrawing" xmlns:wp="http://schemas.openxmlformats.org/drawingml/2006/wordprocessingDrawing" xmlns:w10="urn:schemas-microsoft-com:office:word" xmlns:w="http://schemas.openxmlformats.org/wordprocessingml/2006/main" xmlns:w14="http://schemas.microsoft.com/office/word/2010/wordml" xmlns:w15="http://schemas.microsoft.com/office/word/2012/wordml" xmlns:w16cex="http://schemas.microsoft.com/office/word/2018/wordml/cex" xmlns:w16cid="http://schemas.microsoft.com/office/word/2016/wordml/cid" xmlns:w16="http://schemas.microsoft.com/office/word/2018/wordml" xmlns:w16se="http://schemas.microsoft.com/office/word/2015/wordml/symex" xmlns:wpg="http://schemas.microsoft.com/office/word/2010/wordprocessingGroup" xmlns:wpi="http://schemas.microsoft.com/office/word/2010/wordprocessingInk" xmlns:wne="http://schemas.microsoft.com/office/word/2006/wordml" xmlns:wps="http://schemas.microsoft.com/office/word/2010/wordprocessingShape" mc:Ignorable="w14 w15 w16se w16cid w16 w16cex wp14">
+  <w16cid:commentId w16cid:paraId="4CD3D7F6" w16cid:durableId="257FDCE8"/>
+  <w16cid:commentId w16cid:paraId="7E2F0EFE" w16cid:durableId="257FDCE9"/>
+  <w16cid:commentId w16cid:paraId="6E5F1B3C" w16cid:durableId="257FDCEA"/>
+  <w16cid:commentId w16cid:paraId="51A4BB77" w16cid:durableId="257FDCEB"/>
+</w16cid:commentsIds>
 </file>
 
 <file path=word/endnotes.xml><?xml version="1.0" encoding="utf-8"?>
@@ -2079,10 +3308,137 @@
       </w:rPr>
     </w:lvl>
   </w:abstractNum>
+  <w:abstractNum w:abstractNumId="1">
+    <w:nsid w:val="2E17566E"/>
+    <w:multiLevelType w:val="hybridMultilevel"/>
+    <w:tmpl w:val="00866CE6"/>
+    <w:lvl w:ilvl="0" w:tplc="04090001">
+      <w:start w:val="1"/>
+      <w:numFmt w:val="bullet"/>
+      <w:lvlText w:val=""/>
+      <w:lvlJc w:val="left"/>
+      <w:pPr>
+        <w:ind w:left="779" w:hanging="360"/>
+      </w:pPr>
+      <w:rPr>
+        <w:rFonts w:ascii="Symbol" w:hAnsi="Symbol" w:hint="default"/>
+      </w:rPr>
+    </w:lvl>
+    <w:lvl w:ilvl="1" w:tplc="04090003">
+      <w:start w:val="1"/>
+      <w:numFmt w:val="bullet"/>
+      <w:lvlText w:val="o"/>
+      <w:lvlJc w:val="left"/>
+      <w:pPr>
+        <w:ind w:left="1499" w:hanging="360"/>
+      </w:pPr>
+      <w:rPr>
+        <w:rFonts w:ascii="Courier New" w:hAnsi="Courier New" w:cs="Courier New" w:hint="default"/>
+      </w:rPr>
+    </w:lvl>
+    <w:lvl w:ilvl="2" w:tplc="04090005" w:tentative="1">
+      <w:start w:val="1"/>
+      <w:numFmt w:val="bullet"/>
+      <w:lvlText w:val=""/>
+      <w:lvlJc w:val="left"/>
+      <w:pPr>
+        <w:ind w:left="2219" w:hanging="360"/>
+      </w:pPr>
+      <w:rPr>
+        <w:rFonts w:ascii="Wingdings" w:hAnsi="Wingdings" w:hint="default"/>
+      </w:rPr>
+    </w:lvl>
+    <w:lvl w:ilvl="3" w:tplc="04090001" w:tentative="1">
+      <w:start w:val="1"/>
+      <w:numFmt w:val="bullet"/>
+      <w:lvlText w:val=""/>
+      <w:lvlJc w:val="left"/>
+      <w:pPr>
+        <w:ind w:left="2939" w:hanging="360"/>
+      </w:pPr>
+      <w:rPr>
+        <w:rFonts w:ascii="Symbol" w:hAnsi="Symbol" w:hint="default"/>
+      </w:rPr>
+    </w:lvl>
+    <w:lvl w:ilvl="4" w:tplc="04090003" w:tentative="1">
+      <w:start w:val="1"/>
+      <w:numFmt w:val="bullet"/>
+      <w:lvlText w:val="o"/>
+      <w:lvlJc w:val="left"/>
+      <w:pPr>
+        <w:ind w:left="3659" w:hanging="360"/>
+      </w:pPr>
+      <w:rPr>
+        <w:rFonts w:ascii="Courier New" w:hAnsi="Courier New" w:cs="Courier New" w:hint="default"/>
+      </w:rPr>
+    </w:lvl>
+    <w:lvl w:ilvl="5" w:tplc="04090005" w:tentative="1">
+      <w:start w:val="1"/>
+      <w:numFmt w:val="bullet"/>
+      <w:lvlText w:val=""/>
+      <w:lvlJc w:val="left"/>
+      <w:pPr>
+        <w:ind w:left="4379" w:hanging="360"/>
+      </w:pPr>
+      <w:rPr>
+        <w:rFonts w:ascii="Wingdings" w:hAnsi="Wingdings" w:hint="default"/>
+      </w:rPr>
+    </w:lvl>
+    <w:lvl w:ilvl="6" w:tplc="04090001" w:tentative="1">
+      <w:start w:val="1"/>
+      <w:numFmt w:val="bullet"/>
+      <w:lvlText w:val=""/>
+      <w:lvlJc w:val="left"/>
+      <w:pPr>
+        <w:ind w:left="5099" w:hanging="360"/>
+      </w:pPr>
+      <w:rPr>
+        <w:rFonts w:ascii="Symbol" w:hAnsi="Symbol" w:hint="default"/>
+      </w:rPr>
+    </w:lvl>
+    <w:lvl w:ilvl="7" w:tplc="04090003" w:tentative="1">
+      <w:start w:val="1"/>
+      <w:numFmt w:val="bullet"/>
+      <w:lvlText w:val="o"/>
+      <w:lvlJc w:val="left"/>
+      <w:pPr>
+        <w:ind w:left="5819" w:hanging="360"/>
+      </w:pPr>
+      <w:rPr>
+        <w:rFonts w:ascii="Courier New" w:hAnsi="Courier New" w:cs="Courier New" w:hint="default"/>
+      </w:rPr>
+    </w:lvl>
+    <w:lvl w:ilvl="8" w:tplc="04090005" w:tentative="1">
+      <w:start w:val="1"/>
+      <w:numFmt w:val="bullet"/>
+      <w:lvlText w:val=""/>
+      <w:lvlJc w:val="left"/>
+      <w:pPr>
+        <w:ind w:left="6539" w:hanging="360"/>
+      </w:pPr>
+      <w:rPr>
+        <w:rFonts w:ascii="Wingdings" w:hAnsi="Wingdings" w:hint="default"/>
+      </w:rPr>
+    </w:lvl>
+  </w:abstractNum>
   <w:num w:numId="1">
     <w:abstractNumId w:val="0"/>
   </w:num>
+  <w:num w:numId="2">
+    <w:abstractNumId w:val="1"/>
+  </w:num>
 </w:numbering>
+</file>
+
+<file path=word/people.xml><?xml version="1.0" encoding="utf-8"?>
+<w15:people xmlns:wpc="http://schemas.microsoft.com/office/word/2010/wordprocessingCanvas" xmlns:cx="http://schemas.microsoft.com/office/drawing/2014/chartex" xmlns:cx1="http://schemas.microsoft.com/office/drawing/2015/9/8/chartex" xmlns:cx2="http://schemas.microsoft.com/office/drawing/2015/10/21/chartex" xmlns:cx3="http://schemas.microsoft.com/office/drawing/2016/5/9/chartex" xmlns:cx4="http://schemas.microsoft.com/office/drawing/2016/5/10/chartex" xmlns:cx5="http://schemas.microsoft.com/office/drawing/2016/5/11/chartex" xmlns:cx6="http://schemas.microsoft.com/office/drawing/2016/5/12/chartex" xmlns:cx7="http://schemas.microsoft.com/office/drawing/2016/5/13/chartex" xmlns:cx8="http://schemas.microsoft.com/office/drawing/2016/5/14/chartex" xmlns:mc="http://schemas.openxmlformats.org/markup-compatibility/2006" xmlns:aink="http://schemas.microsoft.com/office/drawing/2016/ink" xmlns:am3d="http://schemas.microsoft.com/office/drawing/2017/model3d" xmlns:o="urn:schemas-microsoft-com:office:office" xmlns:r="http://schemas.openxmlformats.org/officeDocument/2006/relationships" xmlns:m="http://schemas.openxmlformats.org/officeDocument/2006/math" xmlns:v="urn:schemas-microsoft-com:vml" xmlns:wp14="http://schemas.microsoft.com/office/word/2010/wordprocessingDrawing" xmlns:wp="http://schemas.openxmlformats.org/drawingml/2006/wordprocessingDrawing" xmlns:w10="urn:schemas-microsoft-com:office:word" xmlns:w="http://schemas.openxmlformats.org/wordprocessingml/2006/main" xmlns:w14="http://schemas.microsoft.com/office/word/2010/wordml" xmlns:w15="http://schemas.microsoft.com/office/word/2012/wordml" xmlns:w16cex="http://schemas.microsoft.com/office/word/2018/wordml/cex" xmlns:w16cid="http://schemas.microsoft.com/office/word/2016/wordml/cid" xmlns:w16="http://schemas.microsoft.com/office/word/2018/wordml" xmlns:w16se="http://schemas.microsoft.com/office/word/2015/wordml/symex" xmlns:wpg="http://schemas.microsoft.com/office/word/2010/wordprocessingGroup" xmlns:wpi="http://schemas.microsoft.com/office/word/2010/wordprocessingInk" xmlns:wne="http://schemas.microsoft.com/office/word/2006/wordml" xmlns:wps="http://schemas.microsoft.com/office/word/2010/wordprocessingShape" mc:Ignorable="w14 w15 w16se w16cid w16 w16cex wp14">
+  <w15:person w15:author="Amanda Bunner">
+    <w15:presenceInfo w15:providerId="AD" w15:userId="S::abunner@municipalcourt.org::eb91d435-d6fc-42bd-9750-3e984bc05426"/>
+  </w15:person>
+  <w15:person w15:author="Mandy Bunner">
+    <w15:presenceInfo w15:providerId="AD" w15:userId="S::mandy@mbmphotos.com::0e69a378-8fb7-4e0c-a5ba-f5d59ed64085"/>
+  </w15:person>
+</w15:people>
 </file>
 
 <file path=word/styles.xml><?xml version="1.0" encoding="utf-8"?>
@@ -2129,7 +3485,7 @@
     <w:lsdException w:name="Subtitle" w:semiHidden="0" w:uiPriority="11" w:unhideWhenUsed="0" w:qFormat="1"/>
     <w:lsdException w:name="Strong" w:semiHidden="0" w:uiPriority="22" w:unhideWhenUsed="0" w:qFormat="1"/>
     <w:lsdException w:name="Emphasis" w:semiHidden="0" w:uiPriority="20" w:unhideWhenUsed="0" w:qFormat="1"/>
-    <w:lsdException w:name="Table Grid" w:semiHidden="0" w:uiPriority="59" w:unhideWhenUsed="0"/>
+    <w:lsdException w:name="Table Grid" w:uiPriority="59"/>
     <w:lsdException w:name="Placeholder Text" w:unhideWhenUsed="0"/>
     <w:lsdException w:name="No Spacing" w:semiHidden="0" w:uiPriority="1" w:unhideWhenUsed="0" w:qFormat="1"/>
     <w:lsdException w:name="Light Shading" w:semiHidden="0" w:uiPriority="60" w:unhideWhenUsed="0"/>
@@ -2399,6 +3755,49 @@
       <w:contextualSpacing/>
     </w:pPr>
   </w:style>
+  <w:style w:type="character" w:styleId="CommentReference">
+    <w:name w:val="annotation reference"/>
+    <w:basedOn w:val="DefaultParagraphFont"/>
+    <w:uiPriority w:val="99"/>
+    <w:semiHidden/>
+    <w:unhideWhenUsed/>
+    <w:rsid w:val="00A53114"/>
+    <w:rPr>
+      <w:sz w:val="16"/>
+      <w:szCs w:val="16"/>
+    </w:rPr>
+  </w:style>
+  <w:style w:type="paragraph" w:styleId="CommentText">
+    <w:name w:val="annotation text"/>
+    <w:basedOn w:val="Normal"/>
+    <w:link w:val="CommentTextChar"/>
+    <w:uiPriority w:val="99"/>
+    <w:unhideWhenUsed/>
+    <w:rsid w:val="00A53114"/>
+    <w:pPr>
+      <w:widowControl/>
+      <w:autoSpaceDE/>
+      <w:autoSpaceDN/>
+      <w:adjustRightInd/>
+    </w:pPr>
+    <w:rPr>
+      <w:rFonts w:asciiTheme="minorHAnsi" w:eastAsiaTheme="minorHAnsi" w:hAnsiTheme="minorHAnsi" w:cstheme="minorBidi"/>
+      <w:sz w:val="20"/>
+      <w:szCs w:val="20"/>
+    </w:rPr>
+  </w:style>
+  <w:style w:type="character" w:customStyle="1" w:styleId="CommentTextChar">
+    <w:name w:val="Comment Text Char"/>
+    <w:basedOn w:val="DefaultParagraphFont"/>
+    <w:link w:val="CommentText"/>
+    <w:uiPriority w:val="99"/>
+    <w:rsid w:val="00A53114"/>
+    <w:rPr>
+      <w:rFonts w:eastAsiaTheme="minorHAnsi"/>
+      <w:sz w:val="20"/>
+      <w:szCs w:val="20"/>
+    </w:rPr>
+  </w:style>
 </w:styles>
 </file>
 
@@ -2446,7 +3845,7 @@
     <w:lsdException w:name="Subtitle" w:semiHidden="0" w:uiPriority="11" w:unhideWhenUsed="0" w:qFormat="1"/>
     <w:lsdException w:name="Strong" w:semiHidden="0" w:uiPriority="22" w:unhideWhenUsed="0" w:qFormat="1"/>
     <w:lsdException w:name="Emphasis" w:semiHidden="0" w:uiPriority="20" w:unhideWhenUsed="0" w:qFormat="1"/>
-    <w:lsdException w:name="Table Grid" w:semiHidden="0" w:uiPriority="59" w:unhideWhenUsed="0"/>
+    <w:lsdException w:name="Table Grid" w:uiPriority="59"/>
     <w:lsdException w:name="Placeholder Text" w:unhideWhenUsed="0"/>
     <w:lsdException w:name="No Spacing" w:semiHidden="0" w:uiPriority="1" w:unhideWhenUsed="0" w:qFormat="1"/>
     <w:lsdException w:name="Light Shading" w:semiHidden="0" w:uiPriority="60" w:unhideWhenUsed="0"/>
@@ -2715,6 +4114,49 @@
       <w:ind w:left="720"/>
       <w:contextualSpacing/>
     </w:pPr>
+  </w:style>
+  <w:style w:type="character" w:styleId="CommentReference">
+    <w:name w:val="annotation reference"/>
+    <w:basedOn w:val="DefaultParagraphFont"/>
+    <w:uiPriority w:val="99"/>
+    <w:semiHidden/>
+    <w:unhideWhenUsed/>
+    <w:rsid w:val="00A53114"/>
+    <w:rPr>
+      <w:sz w:val="16"/>
+      <w:szCs w:val="16"/>
+    </w:rPr>
+  </w:style>
+  <w:style w:type="paragraph" w:styleId="CommentText">
+    <w:name w:val="annotation text"/>
+    <w:basedOn w:val="Normal"/>
+    <w:link w:val="CommentTextChar"/>
+    <w:uiPriority w:val="99"/>
+    <w:unhideWhenUsed/>
+    <w:rsid w:val="00A53114"/>
+    <w:pPr>
+      <w:widowControl/>
+      <w:autoSpaceDE/>
+      <w:autoSpaceDN/>
+      <w:adjustRightInd/>
+    </w:pPr>
+    <w:rPr>
+      <w:rFonts w:asciiTheme="minorHAnsi" w:eastAsiaTheme="minorHAnsi" w:hAnsiTheme="minorHAnsi" w:cstheme="minorBidi"/>
+      <w:sz w:val="20"/>
+      <w:szCs w:val="20"/>
+    </w:rPr>
+  </w:style>
+  <w:style w:type="character" w:customStyle="1" w:styleId="CommentTextChar">
+    <w:name w:val="Comment Text Char"/>
+    <w:basedOn w:val="DefaultParagraphFont"/>
+    <w:link w:val="CommentText"/>
+    <w:uiPriority w:val="99"/>
+    <w:rsid w:val="00A53114"/>
+    <w:rPr>
+      <w:rFonts w:eastAsiaTheme="minorHAnsi"/>
+      <w:sz w:val="20"/>
+      <w:szCs w:val="20"/>
+    </w:rPr>
   </w:style>
 </w:styles>
 </file>

</xml_diff>

<commit_message>
Continued adding comm control terms.
</commit_message>
<xml_diff>
--- a/resources/Saved/03TRD13368_Traffic Judgment Entry.docx
+++ b/resources/Saved/03TRD13368_Traffic Judgment Entry.docx
@@ -1174,7 +1174,7 @@
                 <w:sz w:val="20"/>
                 <w:szCs w:val="20"/>
               </w:rPr>
-              <w:t xml:space="preserve">0</w:t>
+              <w:t xml:space="preserve">50</w:t>
             </w:r>
           </w:p>
         </w:tc>
@@ -1285,7 +1285,7 @@
                 <w:sz w:val="20"/>
                 <w:szCs w:val="20"/>
               </w:rPr>
-              <w:t xml:space="preserve">0</w:t>
+              <w:t xml:space="preserve">25</w:t>
             </w:r>
           </w:p>
         </w:tc>
@@ -1366,7 +1366,7 @@
                 <w:sz w:val="20"/>
                 <w:szCs w:val="20"/>
               </w:rPr>
-              <w:t xml:space="preserve">None</w:t>
+              <w:t xml:space="preserve">30</w:t>
             </w:r>
           </w:p>
         </w:tc>
@@ -1467,7 +1467,7 @@
                 <w:sz w:val="20"/>
                 <w:szCs w:val="20"/>
               </w:rPr>
-              <w:t xml:space="preserve">None</w:t>
+              <w:t xml:space="preserve">10</w:t>
             </w:r>
           </w:p>
         </w:tc>
@@ -2012,34 +2012,22 @@
         </w:rPr>
         <w:t xml:space="preserve"> </w:t>
       </w:r>
-    </w:p>
-    <w:p>
-      <w:pPr>
-        <w:tabs>
-          <w:tab w:val="center" w:pos="4680"/>
-        </w:tabs>
-        <w:jc w:val="both"/>
-        <w:rPr>
-          <w:rFonts w:ascii="Palatino Linotype" w:hAnsi="Palatino Linotype"/>
-          <w:bCs/>
-          <w:sz w:val="20"/>
-          <w:szCs w:val="20"/>
-        </w:rPr>
-      </w:pPr>
-    </w:p>
-    <w:p>
-      <w:pPr>
-        <w:tabs>
-          <w:tab w:val="center" w:pos="4680"/>
-        </w:tabs>
-        <w:jc w:val="both"/>
-        <w:rPr>
-          <w:rFonts w:ascii="Palatino Linotype" w:hAnsi="Palatino Linotype"/>
-          <w:bCs/>
-          <w:sz w:val="20"/>
-          <w:szCs w:val="20"/>
-        </w:rPr>
-      </w:pPr>
+      <w:r>
+        <w:rPr>
+          <w:rFonts w:ascii="Palatino Linotype" w:hAnsi="Palatino Linotype"/>
+          <w:sz w:val="20"/>
+          <w:szCs w:val="20"/>
+        </w:rPr>
+        <w:t xml:space="preserve"/>
+      </w:r>
+      <w:r>
+        <w:rPr>
+          <w:rFonts w:ascii="Palatino Linotype" w:hAnsi="Palatino Linotype"/>
+          <w:sz w:val="20"/>
+          <w:szCs w:val="20"/>
+        </w:rPr>
+        <w:t xml:space="preserve">  </w:t>
+      </w:r>
     </w:p>
     <w:p>
       <w:pPr>
@@ -2085,7 +2073,41 @@
           <w:sz w:val="20"/>
           <w:szCs w:val="20"/>
         </w:rPr>
-        <w:t>a driver intervention program.</w:t>
+        <w:t xml:space="preserve">a driver intervention program.</w:t>
+      </w:r>
+      <w:r>
+        <w:rPr>
+          <w:rFonts w:ascii="Palatino Linotype" w:hAnsi="Palatino Linotype"/>
+          <w:bCs/>
+          <w:sz w:val="20"/>
+          <w:szCs w:val="20"/>
+        </w:rPr>
+        <w:t xml:space="preserve"> </w:t>
+      </w:r>
+      <w:r>
+        <w:rPr>
+          <w:rFonts w:ascii="Palatino Linotype" w:hAnsi="Palatino Linotype"/>
+          <w:bCs/>
+          <w:sz w:val="20"/>
+          <w:szCs w:val="20"/>
+        </w:rPr>
+        <w:t xml:space="preserve"/>
+      </w:r>
+      <w:r>
+        <w:rPr>
+          <w:rFonts w:ascii="Palatino Linotype" w:hAnsi="Palatino Linotype"/>
+          <w:sz w:val="20"/>
+          <w:szCs w:val="20"/>
+        </w:rPr>
+        <w:t xml:space="preserve"/>
+      </w:r>
+      <w:r>
+        <w:rPr>
+          <w:rFonts w:ascii="Palatino Linotype" w:hAnsi="Palatino Linotype"/>
+          <w:sz w:val="20"/>
+          <w:szCs w:val="20"/>
+        </w:rPr>
+        <w:t xml:space="preserve">  </w:t>
       </w:r>
     </w:p>
     <w:p>
@@ -2132,7 +2154,41 @@
           <w:sz w:val="20"/>
           <w:szCs w:val="20"/>
         </w:rPr>
-        <w:t>an alcohol/drug dependency evaluation and comply with any treatment and/or counseling recommendations.  Defendant shall provide community control with proof of monthly compliance.</w:t>
+        <w:t xml:space="preserve">an alcohol/drug dependency evaluation and comply with any treatment and/or counseling recommendations.  Defendant shall provide community control with proof of monthly compliance.</w:t>
+      </w:r>
+      <w:r>
+        <w:rPr>
+          <w:rFonts w:ascii="Palatino Linotype" w:hAnsi="Palatino Linotype"/>
+          <w:bCs/>
+          <w:sz w:val="20"/>
+          <w:szCs w:val="20"/>
+        </w:rPr>
+        <w:t xml:space="preserve"> </w:t>
+      </w:r>
+      <w:r>
+        <w:rPr>
+          <w:rFonts w:ascii="Palatino Linotype" w:hAnsi="Palatino Linotype"/>
+          <w:bCs/>
+          <w:sz w:val="20"/>
+          <w:szCs w:val="20"/>
+        </w:rPr>
+        <w:t xml:space="preserve"/>
+      </w:r>
+      <w:r>
+        <w:rPr>
+          <w:rFonts w:ascii="Palatino Linotype" w:hAnsi="Palatino Linotype"/>
+          <w:sz w:val="20"/>
+          <w:szCs w:val="20"/>
+        </w:rPr>
+        <w:t xml:space="preserve"/>
+      </w:r>
+      <w:r>
+        <w:rPr>
+          <w:rFonts w:ascii="Palatino Linotype" w:hAnsi="Palatino Linotype"/>
+          <w:sz w:val="20"/>
+          <w:szCs w:val="20"/>
+        </w:rPr>
+        <w:t xml:space="preserve">  </w:t>
       </w:r>
     </w:p>
     <w:p>
@@ -2181,7 +2237,51 @@
           <w:sz w:val="20"/>
           <w:szCs w:val="20"/>
         </w:rPr>
-        <w:t xml:space="preserve">an anti-theft/shoplifting program. </w:t>
+        <w:t xml:space="preserve">an anti-theft/shoplifting program.</w:t>
+      </w:r>
+      <w:r>
+        <w:rPr>
+          <w:rFonts w:ascii="Palatino Linotype" w:hAnsi="Palatino Linotype"/>
+          <w:bCs/>
+          <w:sz w:val="20"/>
+          <w:szCs w:val="20"/>
+        </w:rPr>
+        <w:t xml:space="preserve"> </w:t>
+      </w:r>
+      <w:r>
+        <w:rPr>
+          <w:rFonts w:ascii="Palatino Linotype" w:hAnsi="Palatino Linotype"/>
+          <w:bCs/>
+          <w:sz w:val="20"/>
+          <w:szCs w:val="20"/>
+        </w:rPr>
+        <w:t xml:space="preserve"/>
+      </w:r>
+      <w:r>
+        <w:rPr>
+          <w:rFonts w:ascii="Palatino Linotype" w:hAnsi="Palatino Linotype"/>
+          <w:sz w:val="20"/>
+          <w:szCs w:val="20"/>
+        </w:rPr>
+        <w:t xml:space="preserve"/>
+      </w:r>
+      <w:r>
+        <w:rPr>
+          <w:rFonts w:ascii="Palatino Linotype" w:hAnsi="Palatino Linotype"/>
+          <w:sz w:val="20"/>
+          <w:szCs w:val="20"/>
+        </w:rPr>
+        <w:t xml:space="preserve">  </w:t>
+      </w:r>
+      <w:r>
+        <w:rPr>
+          <w:rFonts w:ascii="Palatino Linotype" w:hAnsi="Palatino Linotype"/>
+          <w:b/>
+          <w:bCs/>
+          <w:sz w:val="20"/>
+          <w:szCs w:val="20"/>
+        </w:rPr>
+        <w:t xml:space="preserve"> </w:t>
       </w:r>
     </w:p>
     <w:p>
@@ -2230,7 +2330,41 @@
           <w:sz w:val="20"/>
           <w:szCs w:val="20"/>
         </w:rPr>
-        <w:t>a domestic violence offender program.</w:t>
+        <w:t xml:space="preserve">a domestic violence offender program.</w:t>
+      </w:r>
+      <w:r>
+        <w:rPr>
+          <w:rFonts w:ascii="Palatino Linotype" w:hAnsi="Palatino Linotype"/>
+          <w:bCs/>
+          <w:sz w:val="20"/>
+          <w:szCs w:val="20"/>
+        </w:rPr>
+        <w:t xml:space="preserve"> </w:t>
+      </w:r>
+      <w:r>
+        <w:rPr>
+          <w:rFonts w:ascii="Palatino Linotype" w:hAnsi="Palatino Linotype"/>
+          <w:bCs/>
+          <w:sz w:val="20"/>
+          <w:szCs w:val="20"/>
+        </w:rPr>
+        <w:t xml:space="preserve"/>
+      </w:r>
+      <w:r>
+        <w:rPr>
+          <w:rFonts w:ascii="Palatino Linotype" w:hAnsi="Palatino Linotype"/>
+          <w:sz w:val="20"/>
+          <w:szCs w:val="20"/>
+        </w:rPr>
+        <w:t xml:space="preserve"/>
+      </w:r>
+      <w:r>
+        <w:rPr>
+          <w:rFonts w:ascii="Palatino Linotype" w:hAnsi="Palatino Linotype"/>
+          <w:sz w:val="20"/>
+          <w:szCs w:val="20"/>
+        </w:rPr>
+        <w:t xml:space="preserve">  </w:t>
       </w:r>
     </w:p>
     <w:p>
@@ -2261,7 +2395,41 @@
           <w:sz w:val="20"/>
           <w:szCs w:val="20"/>
         </w:rPr>
-        <w:t>Within 90 days obtain a mental health evaluation and comply with any treatment and/or counseling recommendations.  Defendant shall sign a release/consent to permit community control to obtain a copy of records.  Defendant shall provide community control with proof of monthly compliance.</w:t>
+        <w:t xml:space="preserve">Within 90 days obtain a mental health evaluation and comply with any treatment and/or counseling recommendations.  Defendant shall sign a release/consent to permit community control to obtain a copy of records.  Defendant shall provide community control with proof of monthly compliance.</w:t>
+      </w:r>
+      <w:r>
+        <w:rPr>
+          <w:rFonts w:ascii="Palatino Linotype" w:hAnsi="Palatino Linotype"/>
+          <w:bCs/>
+          <w:sz w:val="20"/>
+          <w:szCs w:val="20"/>
+        </w:rPr>
+        <w:t xml:space="preserve"> </w:t>
+      </w:r>
+      <w:r>
+        <w:rPr>
+          <w:rFonts w:ascii="Palatino Linotype" w:hAnsi="Palatino Linotype"/>
+          <w:bCs/>
+          <w:sz w:val="20"/>
+          <w:szCs w:val="20"/>
+        </w:rPr>
+        <w:t xml:space="preserve"/>
+      </w:r>
+      <w:r>
+        <w:rPr>
+          <w:rFonts w:ascii="Palatino Linotype" w:hAnsi="Palatino Linotype"/>
+          <w:sz w:val="20"/>
+          <w:szCs w:val="20"/>
+        </w:rPr>
+        <w:t xml:space="preserve"/>
+      </w:r>
+      <w:r>
+        <w:rPr>
+          <w:rFonts w:ascii="Palatino Linotype" w:hAnsi="Palatino Linotype"/>
+          <w:sz w:val="20"/>
+          <w:szCs w:val="20"/>
+        </w:rPr>
+        <w:t xml:space="preserve">  </w:t>
       </w:r>
     </w:p>
     <w:p>
@@ -2310,7 +2478,34 @@
           <w:sz w:val="20"/>
           <w:szCs w:val="20"/>
         </w:rPr>
-        <w:t>a class in anger management.</w:t>
+        <w:t xml:space="preserve">a class in anger management.</w:t>
+      </w:r>
+      <w:r>
+        <w:rPr>
+          <w:rFonts w:ascii="Palatino Linotype" w:hAnsi="Palatino Linotype"/>
+          <w:bCs/>
+          <w:sz w:val="20"/>
+          <w:szCs w:val="20"/>
+        </w:rPr>
+        <w:t xml:space="preserve"/>
+      </w:r>
+      <w:bookmarkStart w:id="0" w:name="_GoBack"/>
+      <w:bookmarkEnd w:id="0"/>
+      <w:r>
+        <w:rPr>
+          <w:rFonts w:ascii="Palatino Linotype" w:hAnsi="Palatino Linotype"/>
+          <w:sz w:val="20"/>
+          <w:szCs w:val="20"/>
+        </w:rPr>
+        <w:t xml:space="preserve"/>
+      </w:r>
+      <w:r>
+        <w:rPr>
+          <w:rFonts w:ascii="Palatino Linotype" w:hAnsi="Palatino Linotype"/>
+          <w:sz w:val="20"/>
+          <w:szCs w:val="20"/>
+        </w:rPr>
+        <w:t xml:space="preserve">  </w:t>
       </w:r>
     </w:p>
     <w:p>
@@ -2339,86 +2534,7 @@
           <w:sz w:val="20"/>
           <w:szCs w:val="20"/>
         </w:rPr>
-        <w:t>Within 60 days pay restitution of $</w:t>
-      </w:r>
-      <w:r>
-        <w:rPr>
-          <w:rFonts w:ascii="Palatino Linotype" w:hAnsi="Palatino Linotype"/>
-          <w:sz w:val="20"/>
-          <w:szCs w:val="20"/>
-          <w:u w:val="single"/>
-        </w:rPr>
-        <w:tab/>
-      </w:r>
-      <w:r>
-        <w:rPr>
-          <w:rFonts w:ascii="Palatino Linotype" w:hAnsi="Palatino Linotype"/>
-          <w:sz w:val="20"/>
-          <w:szCs w:val="20"/>
-          <w:u w:val="single"/>
-        </w:rPr>
-        <w:tab/>
-      </w:r>
-      <w:r>
-        <w:rPr>
-          <w:rFonts w:ascii="Palatino Linotype" w:hAnsi="Palatino Linotype"/>
-          <w:sz w:val="20"/>
-          <w:szCs w:val="20"/>
-          <w:u w:val="single"/>
-        </w:rPr>
-        <w:tab/>
-      </w:r>
-      <w:r>
-        <w:rPr>
-          <w:rFonts w:ascii="Palatino Linotype" w:hAnsi="Palatino Linotype"/>
-          <w:sz w:val="20"/>
-          <w:szCs w:val="20"/>
-        </w:rPr>
-        <w:t xml:space="preserve">, for which judgment is granted, through the Clerk’s office with cashier’s check or money order, payable to </w:t>
-      </w:r>
-      <w:r>
-        <w:rPr>
-          <w:rFonts w:ascii="Palatino Linotype" w:hAnsi="Palatino Linotype"/>
-          <w:sz w:val="20"/>
-          <w:szCs w:val="20"/>
-          <w:u w:val="single"/>
-        </w:rPr>
-        <w:tab/>
-      </w:r>
-      <w:r>
-        <w:rPr>
-          <w:rFonts w:ascii="Palatino Linotype" w:hAnsi="Palatino Linotype"/>
-          <w:sz w:val="20"/>
-          <w:szCs w:val="20"/>
-          <w:u w:val="single"/>
-        </w:rPr>
-        <w:tab/>
-      </w:r>
-      <w:r>
-        <w:rPr>
-          <w:rFonts w:ascii="Palatino Linotype" w:hAnsi="Palatino Linotype"/>
-          <w:sz w:val="20"/>
-          <w:szCs w:val="20"/>
-          <w:u w:val="single"/>
-        </w:rPr>
-        <w:tab/>
-      </w:r>
-      <w:r>
-        <w:rPr>
-          <w:rFonts w:ascii="Palatino Linotype" w:hAnsi="Palatino Linotype"/>
-          <w:sz w:val="20"/>
-          <w:szCs w:val="20"/>
-          <w:u w:val="single"/>
-        </w:rPr>
-        <w:tab/>
-      </w:r>
-      <w:r>
-        <w:rPr>
-          <w:rFonts w:ascii="Palatino Linotype" w:hAnsi="Palatino Linotype"/>
-          <w:sz w:val="20"/>
-          <w:szCs w:val="20"/>
-        </w:rPr>
-        <w:t xml:space="preserve">.  The Court ORDERS that any payments made by Defendant be first directed toward the payment of restitution.  </w:t>
+        <w:t>Not possess/consume/purchase any alcoholic beverages or drugs of abuse.</w:t>
       </w:r>
     </w:p>
     <w:p>
@@ -2447,7 +2563,31 @@
           <w:sz w:val="20"/>
           <w:szCs w:val="20"/>
         </w:rPr>
-        <w:t>Not possess/consume/purchase any alcoholic beverages or drugs of abuse.</w:t>
+        <w:t xml:space="preserve">Submit to alcohol/drug testing at the request of community control or any other law enforcement officer.</w:t>
+      </w:r>
+      <w:r>
+        <w:rPr>
+          <w:rFonts w:ascii="Palatino Linotype" w:hAnsi="Palatino Linotype"/>
+          <w:sz w:val="20"/>
+          <w:szCs w:val="20"/>
+        </w:rPr>
+        <w:t xml:space="preserve"> </w:t>
+      </w:r>
+      <w:r>
+        <w:rPr>
+          <w:rFonts w:ascii="Palatino Linotype" w:hAnsi="Palatino Linotype"/>
+          <w:sz w:val="20"/>
+          <w:szCs w:val="20"/>
+        </w:rPr>
+        <w:t xml:space="preserve"/>
+      </w:r>
+      <w:r>
+        <w:rPr>
+          <w:rFonts w:ascii="Palatino Linotype" w:hAnsi="Palatino Linotype"/>
+          <w:sz w:val="20"/>
+          <w:szCs w:val="20"/>
+        </w:rPr>
+        <w:t xml:space="preserve"/>
       </w:r>
     </w:p>
     <w:p>
@@ -2476,7 +2616,42 @@
           <w:sz w:val="20"/>
           <w:szCs w:val="20"/>
         </w:rPr>
-        <w:t xml:space="preserve">Submit to alcohol/drug testing at the request of community control or any other law enforcement officer.</w:t>
+        <w:t xml:space="preserve">Within 90 days show completion of </w:t>
+      </w:r>
+      <w:r>
+        <w:rPr>
+          <w:rFonts w:ascii="Palatino Linotype" w:hAnsi="Palatino Linotype"/>
+          <w:sz w:val="20"/>
+          <w:szCs w:val="20"/>
+          <w:u w:val="single"/>
+        </w:rPr>
+        <w:tab/>
+      </w:r>
+      <w:r>
+        <w:rPr>
+          <w:rFonts w:ascii="Palatino Linotype" w:hAnsi="Palatino Linotype"/>
+          <w:sz w:val="20"/>
+          <w:szCs w:val="20"/>
+          <w:u w:val="single"/>
+        </w:rPr>
+        <w:tab/>
+      </w:r>
+      <w:r>
+        <w:rPr>
+          <w:rFonts w:ascii="Palatino Linotype" w:hAnsi="Palatino Linotype"/>
+          <w:sz w:val="20"/>
+          <w:szCs w:val="20"/>
+          <w:u w:val="single"/>
+        </w:rPr>
+        <w:tab/>
+      </w:r>
+      <w:r>
+        <w:rPr>
+          <w:rFonts w:ascii="Palatino Linotype" w:hAnsi="Palatino Linotype"/>
+          <w:sz w:val="20"/>
+          <w:szCs w:val="20"/>
+        </w:rPr>
+        <w:t xml:space="preserve"> hours of community service in addition to any hours that may be worked to satisfy fines and costs.</w:t>
       </w:r>
       <w:r>
         <w:rPr>
@@ -2494,189 +2669,6 @@
         </w:rPr>
         <w:t xml:space="preserve"/>
       </w:r>
-      <w:r>
-        <w:rPr>
-          <w:rFonts w:ascii="Palatino Linotype" w:hAnsi="Palatino Linotype"/>
-          <w:sz w:val="20"/>
-          <w:szCs w:val="20"/>
-        </w:rPr>
-        <w:t xml:space="preserve">  </w:t>
-      </w:r>
-    </w:p>
-    <w:p>
-      <w:pPr>
-        <w:pStyle w:val="ListParagraph"/>
-        <w:widowControl/>
-        <w:numPr>
-          <w:ilvl w:val="0"/>
-          <w:numId w:val="2"/>
-        </w:numPr>
-        <w:autoSpaceDE/>
-        <w:autoSpaceDN/>
-        <w:adjustRightInd/>
-        <w:jc w:val="both"/>
-        <w:rPr>
-          <w:rFonts w:ascii="Palatino Linotype" w:hAnsi="Palatino Linotype"/>
-          <w:b/>
-          <w:bCs/>
-          <w:sz w:val="20"/>
-          <w:szCs w:val="20"/>
-        </w:rPr>
-      </w:pPr>
-      <w:r>
-        <w:rPr>
-          <w:rFonts w:ascii="Palatino Linotype" w:hAnsi="Palatino Linotype"/>
-          <w:sz w:val="20"/>
-          <w:szCs w:val="20"/>
-        </w:rPr>
-        <w:t xml:space="preserve">If the Court grants driving privileges, provide proof to community control of installation of a certified ignition interlock device within 30 days of the issuance of such privileges.  Defendant shall only operate vehicles equipped with a certified ignition interlock device.</w:t>
-      </w:r>
-    </w:p>
-    <w:p>
-      <w:pPr>
-        <w:pStyle w:val="ListParagraph"/>
-        <w:widowControl/>
-        <w:numPr>
-          <w:ilvl w:val="0"/>
-          <w:numId w:val="2"/>
-        </w:numPr>
-        <w:autoSpaceDE/>
-        <w:autoSpaceDN/>
-        <w:adjustRightInd/>
-        <w:jc w:val="both"/>
-        <w:rPr>
-          <w:rFonts w:ascii="Palatino Linotype" w:hAnsi="Palatino Linotype"/>
-          <w:b/>
-          <w:bCs/>
-          <w:sz w:val="20"/>
-          <w:szCs w:val="20"/>
-        </w:rPr>
-      </w:pPr>
-      <w:r>
-        <w:rPr>
-          <w:rFonts w:ascii="Palatino Linotype" w:hAnsi="Palatino Linotype"/>
-          <w:sz w:val="20"/>
-          <w:szCs w:val="20"/>
-        </w:rPr>
-        <w:lastRenderedPageBreak/>
-        <w:t xml:space="preserve">Within 90 days show completion of </w:t>
-      </w:r>
-      <w:r>
-        <w:rPr>
-          <w:rFonts w:ascii="Palatino Linotype" w:hAnsi="Palatino Linotype"/>
-          <w:sz w:val="20"/>
-          <w:szCs w:val="20"/>
-          <w:u w:val="single"/>
-        </w:rPr>
-        <w:tab/>
-      </w:r>
-      <w:r>
-        <w:rPr>
-          <w:rFonts w:ascii="Palatino Linotype" w:hAnsi="Palatino Linotype"/>
-          <w:sz w:val="20"/>
-          <w:szCs w:val="20"/>
-          <w:u w:val="single"/>
-        </w:rPr>
-        <w:tab/>
-      </w:r>
-      <w:r>
-        <w:rPr>
-          <w:rFonts w:ascii="Palatino Linotype" w:hAnsi="Palatino Linotype"/>
-          <w:sz w:val="20"/>
-          <w:szCs w:val="20"/>
-          <w:u w:val="single"/>
-        </w:rPr>
-        <w:tab/>
-      </w:r>
-      <w:r>
-        <w:rPr>
-          <w:rFonts w:ascii="Palatino Linotype" w:hAnsi="Palatino Linotype"/>
-          <w:sz w:val="20"/>
-          <w:szCs w:val="20"/>
-        </w:rPr>
-        <w:t xml:space="preserve"> hours of community service in addition to any hours that may be worked to satisfy fines and costs.</w:t>
-      </w:r>
-      <w:r>
-        <w:rPr>
-          <w:rFonts w:ascii="Palatino Linotype" w:hAnsi="Palatino Linotype"/>
-          <w:sz w:val="20"/>
-          <w:szCs w:val="20"/>
-        </w:rPr>
-        <w:t xml:space="preserve"> </w:t>
-      </w:r>
-      <w:r>
-        <w:rPr>
-          <w:rFonts w:ascii="Palatino Linotype" w:hAnsi="Palatino Linotype"/>
-          <w:sz w:val="20"/>
-          <w:szCs w:val="20"/>
-        </w:rPr>
-        <w:t xml:space="preserve">  </w:t>
-      </w:r>
-      <w:r>
-        <w:rPr>
-          <w:rFonts w:ascii="Palatino Linotype" w:hAnsi="Palatino Linotype"/>
-          <w:sz w:val="20"/>
-          <w:szCs w:val="20"/>
-        </w:rPr>
-        <w:t xml:space="preserve"> </w:t>
-      </w:r>
-    </w:p>
-    <w:p>
-      <w:pPr>
-        <w:pStyle w:val="ListParagraph"/>
-        <w:widowControl/>
-        <w:numPr>
-          <w:ilvl w:val="0"/>
-          <w:numId w:val="2"/>
-        </w:numPr>
-        <w:autoSpaceDE/>
-        <w:autoSpaceDN/>
-        <w:adjustRightInd/>
-        <w:jc w:val="both"/>
-        <w:rPr>
-          <w:rFonts w:ascii="Palatino Linotype" w:hAnsi="Palatino Linotype"/>
-          <w:b/>
-          <w:bCs/>
-          <w:sz w:val="20"/>
-          <w:szCs w:val="20"/>
-        </w:rPr>
-      </w:pPr>
-      <w:r>
-        <w:rPr>
-          <w:rFonts w:ascii="Palatino Linotype" w:hAnsi="Palatino Linotype"/>
-          <w:sz w:val="20"/>
-          <w:szCs w:val="20"/>
-        </w:rPr>
-        <w:t xml:space="preserve">Submit to electronic monitored house arrest for </w:t>
-      </w:r>
-      <w:r>
-        <w:rPr>
-          <w:rFonts w:ascii="Palatino Linotype" w:hAnsi="Palatino Linotype"/>
-          <w:b/>
-          <w:sz w:val="20"/>
-          <w:szCs w:val="20"/>
-          <w:u w:val="single"/>
-        </w:rPr>
-        <w:t xml:space="preserve">1 month</w:t>
-      </w:r>
-      <w:r>
-        <w:rPr>
-          <w:rFonts w:ascii="Palatino Linotype" w:hAnsi="Palatino Linotype"/>
-          <w:sz w:val="20"/>
-          <w:szCs w:val="20"/>
-        </w:rPr>
-        <w:t xml:space="preserve">, effective upon hook-up by, and under the supervision of the Office of Community Control.</w:t>
-      </w:r>
-      <w:r>
-        <w:rPr>
-          <w:rFonts w:ascii="Palatino Linotype" w:hAnsi="Palatino Linotype"/>
-          <w:sz w:val="20"/>
-          <w:szCs w:val="20"/>
-        </w:rPr>
-        <w:t xml:space="preserve"/>
-      </w:r>
-      <w:bookmarkStart w:id="0" w:name="_GoBack"/>
-      <w:bookmarkEnd w:id="0"/>
       <w:r>
         <w:rPr>
           <w:rFonts w:ascii="Palatino Linotype" w:hAnsi="Palatino Linotype"/>
@@ -2915,7 +2907,7 @@
           <w:sz w:val="20"/>
           <w:szCs w:val="20"/>
         </w:rPr>
-        <w:t xml:space="preserve">Kyle</w:t>
+        <w:t xml:space="preserve">Marianne</w:t>
       </w:r>
       <w:r>
         <w:rPr>
@@ -2931,7 +2923,7 @@
           <w:sz w:val="20"/>
           <w:szCs w:val="20"/>
         </w:rPr>
-        <w:t xml:space="preserve">Rohrer</w:t>
+        <w:t xml:space="preserve">Hemmeter</w:t>
       </w:r>
     </w:p>
     <w:p>

</xml_diff>

<commit_message>
Slated load list working.
</commit_message>
<xml_diff>
--- a/resources/Saved/03TRD13368_Traffic Judgment Entry.docx
+++ b/resources/Saved/03TRD13368_Traffic Judgment Entry.docx
@@ -477,7 +477,7 @@
           <w:szCs w:val="20"/>
           <w:u w:val="single"/>
         </w:rPr>
-        <w:t xml:space="preserve">FINAL JUDGMENT ENTRY</w:t>
+        <w:t>FINAL JUDGMENT ENTRY</w:t>
       </w:r>
     </w:p>
     <w:p>
@@ -562,7 +562,7 @@
           <w:sz w:val="20"/>
           <w:szCs w:val="20"/>
         </w:rPr>
-        <w:t xml:space="preserve"> for arraignment on January 05, 2022. </w:t>
+        <w:t xml:space="preserve"> for arraignment on January 08, 2022. </w:t>
       </w:r>
       <w:r>
         <w:rPr>
@@ -1174,7 +1174,7 @@
                 <w:sz w:val="20"/>
                 <w:szCs w:val="20"/>
               </w:rPr>
-              <w:t xml:space="preserve">50</w:t>
+              <w:t xml:space="preserve">0</w:t>
             </w:r>
           </w:p>
         </w:tc>
@@ -1285,189 +1285,7 @@
                 <w:sz w:val="20"/>
                 <w:szCs w:val="20"/>
               </w:rPr>
-              <w:t xml:space="preserve">25</w:t>
-            </w:r>
-          </w:p>
-        </w:tc>
-      </w:tr>
-      <w:tr>
-        <w:trPr>
-          <w:jc w:val="center"/>
-        </w:trPr>
-        <w:tc>
-          <w:tcPr>
-            <w:tcW w:w="1801" w:type="dxa"/>
-          </w:tcPr>
-          <w:p>
-            <w:pPr>
-              <w:tabs>
-                <w:tab w:val="left" w:pos="-1080"/>
-                <w:tab w:val="left" w:pos="-720"/>
-                <w:tab w:val="left" w:pos="0"/>
-                <w:tab w:val="left" w:pos="720"/>
-                <w:tab w:val="left" w:pos="1440"/>
-                <w:tab w:val="left" w:pos="2160"/>
-                <w:tab w:val="left" w:pos="2880"/>
-                <w:tab w:val="left" w:pos="3600"/>
-                <w:tab w:val="left" w:pos="4320"/>
-                <w:tab w:val="left" w:pos="4680"/>
-              </w:tabs>
-              <w:rPr>
-                <w:rFonts w:ascii="Palatino Linotype" w:hAnsi="Palatino Linotype"/>
-                <w:b/>
-                <w:bCs/>
-                <w:sz w:val="20"/>
-                <w:szCs w:val="20"/>
-              </w:rPr>
-            </w:pPr>
-            <w:r>
-              <w:rPr>
-                <w:rFonts w:ascii="Palatino Linotype" w:hAnsi="Palatino Linotype"/>
-                <w:b/>
-                <w:bCs/>
-                <w:sz w:val="20"/>
-                <w:szCs w:val="20"/>
-              </w:rPr>
-              <w:t>Jail Days</w:t>
-            </w:r>
-          </w:p>
-        </w:tc>
-        <w:tc>
-          <w:tcPr>
-            <w:tcW w:w="3289" w:type="dxa"/>
-          </w:tcPr>
-          <w:p>
-            <w:pPr>
-              <w:tabs>
-                <w:tab w:val="left" w:pos="-1080"/>
-                <w:tab w:val="left" w:pos="-720"/>
-                <w:tab w:val="left" w:pos="0"/>
-                <w:tab w:val="left" w:pos="720"/>
-                <w:tab w:val="left" w:pos="1440"/>
-                <w:tab w:val="left" w:pos="2160"/>
-                <w:tab w:val="left" w:pos="2880"/>
-                <w:tab w:val="left" w:pos="3600"/>
-                <w:tab w:val="left" w:pos="4320"/>
-                <w:tab w:val="left" w:pos="4680"/>
-              </w:tabs>
-              <w:rPr>
-                <w:rFonts w:ascii="Palatino Linotype" w:hAnsi="Palatino Linotype"/>
-                <w:b/>
-                <w:bCs/>
-                <w:sz w:val="20"/>
-                <w:szCs w:val="20"/>
-              </w:rPr>
-            </w:pPr>
-            <w:r>
-              <w:rPr>
-                <w:rFonts w:ascii="Palatino Linotype" w:hAnsi="Palatino Linotype"/>
-                <w:b/>
-                <w:bCs/>
-                <w:sz w:val="20"/>
-                <w:szCs w:val="20"/>
-              </w:rPr>
-              <w:t xml:space="preserve">30</w:t>
-            </w:r>
-          </w:p>
-        </w:tc>
-      </w:tr>
-      <w:tr>
-        <w:trPr>
-          <w:jc w:val="center"/>
-        </w:trPr>
-        <w:tc>
-          <w:tcPr>
-            <w:tcW w:w="1801" w:type="dxa"/>
-          </w:tcPr>
-          <w:p>
-            <w:pPr>
-              <w:tabs>
-                <w:tab w:val="left" w:pos="-1080"/>
-                <w:tab w:val="left" w:pos="-720"/>
-                <w:tab w:val="left" w:pos="0"/>
-                <w:tab w:val="left" w:pos="720"/>
-                <w:tab w:val="left" w:pos="1440"/>
-                <w:tab w:val="left" w:pos="2160"/>
-                <w:tab w:val="left" w:pos="2880"/>
-                <w:tab w:val="left" w:pos="3600"/>
-                <w:tab w:val="left" w:pos="4320"/>
-                <w:tab w:val="left" w:pos="4680"/>
-              </w:tabs>
-              <w:rPr>
-                <w:rFonts w:ascii="Palatino Linotype" w:hAnsi="Palatino Linotype"/>
-                <w:b/>
-                <w:bCs/>
-                <w:sz w:val="20"/>
-                <w:szCs w:val="20"/>
-              </w:rPr>
-            </w:pPr>
-            <w:r>
-              <w:rPr>
-                <w:rFonts w:ascii="Palatino Linotype" w:hAnsi="Palatino Linotype"/>
-                <w:b/>
-                <w:bCs/>
-                <w:sz w:val="20"/>
-                <w:szCs w:val="20"/>
-              </w:rPr>
-              <w:t>Jail Days</w:t>
-            </w:r>
-            <w:r>
-              <w:rPr>
-                <w:rFonts w:ascii="Palatino Linotype" w:hAnsi="Palatino Linotype"/>
-                <w:b/>
-                <w:bCs/>
-                <w:sz w:val="20"/>
-                <w:szCs w:val="20"/>
-              </w:rPr>
-              <w:t xml:space="preserve"> </w:t>
-            </w:r>
-            <w:r>
-              <w:rPr>
-                <w:rFonts w:ascii="Palatino Linotype" w:hAnsi="Palatino Linotype"/>
-                <w:b/>
-                <w:bCs/>
-                <w:sz w:val="20"/>
-                <w:szCs w:val="20"/>
-              </w:rPr>
-              <w:t>Suspended</w:t>
-            </w:r>
-          </w:p>
-        </w:tc>
-        <w:tc>
-          <w:tcPr>
-            <w:tcW w:w="3289" w:type="dxa"/>
-          </w:tcPr>
-          <w:p>
-            <w:pPr>
-              <w:tabs>
-                <w:tab w:val="left" w:pos="-1080"/>
-                <w:tab w:val="left" w:pos="-720"/>
-                <w:tab w:val="left" w:pos="0"/>
-                <w:tab w:val="left" w:pos="720"/>
-                <w:tab w:val="left" w:pos="1440"/>
-                <w:tab w:val="left" w:pos="2160"/>
-                <w:tab w:val="left" w:pos="2880"/>
-                <w:tab w:val="left" w:pos="3600"/>
-                <w:tab w:val="left" w:pos="4320"/>
-                <w:tab w:val="left" w:pos="4680"/>
-              </w:tabs>
-              <w:rPr>
-                <w:rFonts w:ascii="Palatino Linotype" w:hAnsi="Palatino Linotype"/>
-                <w:b/>
-                <w:bCs/>
-                <w:sz w:val="20"/>
-                <w:szCs w:val="20"/>
-              </w:rPr>
-            </w:pPr>
-            <w:r>
-              <w:rPr>
-                <w:rFonts w:ascii="Palatino Linotype" w:hAnsi="Palatino Linotype"/>
-                <w:b/>
-                <w:bCs/>
-                <w:sz w:val="20"/>
-                <w:szCs w:val="20"/>
-              </w:rPr>
-              <w:t xml:space="preserve">10</w:t>
+              <w:t xml:space="preserve">0</w:t>
             </w:r>
           </w:p>
         </w:tc>
@@ -1485,6 +1303,8 @@
           <w:szCs w:val="20"/>
         </w:rPr>
       </w:pPr>
+      <w:bookmarkStart w:id="0" w:name="_GoBack"/>
+      <w:bookmarkEnd w:id="0"/>
     </w:p>
     <w:p>
       <w:pPr>
@@ -1617,7 +1437,7 @@
           <w:sz w:val="20"/>
           <w:szCs w:val="20"/>
         </w:rPr>
-        <w:t xml:space="preserve">January 05, 2022</w:t>
+        <w:t xml:space="preserve">January 08, 2022</w:t>
       </w:r>
       <w:r>
         <w:rPr>
@@ -1677,12 +1497,21 @@
         <w:jc w:val="both"/>
         <w:rPr>
           <w:rFonts w:ascii="Palatino Linotype" w:hAnsi="Palatino Linotype"/>
+          <w:sz w:val="20"/>
+          <w:szCs w:val="20"/>
+        </w:rPr>
+      </w:pPr>
+      <w:proofErr w:type="gramStart"/>
+      <w:r>
+        <w:rPr>
+          <w:rFonts w:ascii="Palatino Linotype" w:hAnsi="Palatino Linotype"/>
           <w:b/>
           <w:sz w:val="20"/>
           <w:szCs w:val="20"/>
         </w:rPr>
-      </w:pPr>
-      <w:proofErr w:type="gramStart"/>
+        <w:t>License Suspension.</w:t>
+      </w:r>
+      <w:proofErr w:type="gramEnd"/>
       <w:r>
         <w:rPr>
           <w:rFonts w:ascii="Palatino Linotype" w:hAnsi="Palatino Linotype"/>
@@ -1690,8 +1519,7 @@
           <w:sz w:val="20"/>
           <w:szCs w:val="20"/>
         </w:rPr>
-        <w:lastRenderedPageBreak/>
-        <w:t>Community Control</w:t>
+        <w:t xml:space="preserve"> </w:t>
       </w:r>
       <w:r>
         <w:rPr>
@@ -1700,1035 +1528,40 @@
           <w:sz w:val="20"/>
           <w:szCs w:val="20"/>
         </w:rPr>
-        <w:t>.</w:t>
-      </w:r>
-      <w:proofErr w:type="gramEnd"/>
-    </w:p>
-    <w:p>
-      <w:pPr>
-        <w:spacing w:line="276" w:lineRule="auto"/>
-        <w:jc w:val="both"/>
-        <w:rPr>
-          <w:rFonts w:ascii="Palatino Linotype" w:hAnsi="Palatino Linotype"/>
-          <w:b/>
-          <w:sz w:val="20"/>
-          <w:szCs w:val="20"/>
-        </w:rPr>
-      </w:pPr>
-    </w:p>
-    <w:p>
-      <w:pPr>
-        <w:jc w:val="both"/>
-        <w:rPr>
-          <w:rFonts w:ascii="Palatino Linotype" w:hAnsi="Palatino Linotype"/>
-          <w:sz w:val="20"/>
-          <w:szCs w:val="20"/>
-        </w:rPr>
-      </w:pPr>
-      <w:r>
-        <w:rPr>
-          <w:rFonts w:ascii="Palatino Linotype" w:hAnsi="Palatino Linotype"/>
-          <w:sz w:val="20"/>
-          <w:szCs w:val="20"/>
-        </w:rPr>
-        <w:t xml:space="preserve">For a period of </w:t>
-      </w:r>
-      <w:r>
-        <w:rPr>
-          <w:rFonts w:ascii="Palatino Linotype" w:hAnsi="Palatino Linotype"/>
-          <w:b/>
-          <w:sz w:val="20"/>
-          <w:szCs w:val="20"/>
-          <w:u w:val="single"/>
+        <w:t xml:space="preserve"> </w:t>
+      </w:r>
+      <w:r>
+        <w:rPr>
+          <w:rFonts w:ascii="Palatino Linotype" w:hAnsi="Palatino Linotype"/>
+          <w:sz w:val="20"/>
+          <w:szCs w:val="20"/>
+        </w:rPr>
+        <w:t xml:space="preserve">Defendant’s </w:t>
+      </w:r>
+      <w:r>
+        <w:rPr>
+          <w:rFonts w:ascii="Palatino Linotype" w:hAnsi="Palatino Linotype"/>
+          <w:sz w:val="20"/>
+          <w:szCs w:val="20"/>
+        </w:rPr>
+        <w:t xml:space="preserve">hunting</w:t>
+      </w:r>
+      <w:r>
+        <w:rPr>
+          <w:rFonts w:ascii="Palatino Linotype" w:hAnsi="Palatino Linotype"/>
+          <w:sz w:val="20"/>
+          <w:szCs w:val="20"/>
+        </w:rPr>
+        <w:t xml:space="preserve"> license is suspended from January 08, 2022 for a term of 18 months. </w:t>
+      </w:r>
+      <w:r>
+        <w:rPr>
+          <w:rFonts w:ascii="Palatino Linotype" w:hAnsi="Palatino Linotype"/>
+          <w:sz w:val="20"/>
+          <w:szCs w:val="20"/>
         </w:rPr>
         <w:t xml:space="preserve"/>
       </w:r>
-      <w:r>
-        <w:rPr>
-          <w:rFonts w:ascii="Palatino Linotype" w:hAnsi="Palatino Linotype"/>
-          <w:sz w:val="20"/>
-          <w:szCs w:val="20"/>
-        </w:rPr>
-        <w:t xml:space="preserve">, Defendant shall be under </w:t>
-      </w:r>
-      <w:r>
-        <w:rPr>
-          <w:rFonts w:ascii="Palatino Linotype" w:hAnsi="Palatino Linotype"/>
-          <w:b/>
-          <w:sz w:val="20"/>
-          <w:szCs w:val="20"/>
-          <w:u w:val="single"/>
-        </w:rPr>
-        <w:t xml:space="preserve">basic</w:t>
-      </w:r>
-      <w:r>
-        <w:rPr>
-          <w:rFonts w:ascii="Palatino Linotype" w:hAnsi="Palatino Linotype"/>
-          <w:b/>
-          <w:sz w:val="20"/>
-          <w:szCs w:val="20"/>
-          <w:u w:val="single"/>
-        </w:rPr>
-        <w:t xml:space="preserve"> </w:t>
-      </w:r>
-      <w:r>
-        <w:rPr>
-          <w:rFonts w:ascii="Palatino Linotype" w:hAnsi="Palatino Linotype"/>
-          <w:b/>
-          <w:sz w:val="20"/>
-          <w:szCs w:val="20"/>
-          <w:u w:val="single"/>
-        </w:rPr>
-        <w:t>supervision</w:t>
-      </w:r>
-      <w:r>
-        <w:rPr>
-          <w:rFonts w:ascii="Palatino Linotype" w:hAnsi="Palatino Linotype"/>
-          <w:sz w:val="20"/>
-          <w:szCs w:val="20"/>
-        </w:rPr>
-        <w:t xml:space="preserve"> </w:t>
-      </w:r>
-      <w:r>
-        <w:rPr>
-          <w:rFonts w:ascii="Palatino Linotype" w:hAnsi="Palatino Linotype"/>
-          <w:sz w:val="20"/>
-          <w:szCs w:val="20"/>
-        </w:rPr>
-        <w:t>with the Office of Community Control.  The Court advised Defendant that as a result of any failure to comply with the terms of community control, the Court may impose a longer term of community control up to a total of 5 years; impose a definite jail term to include any days stayed or otherwise authorized by law; and/or otherwise modify the terms of community control set forth below.</w:t>
-      </w:r>
-    </w:p>
-    <w:p>
-      <w:pPr>
-        <w:spacing w:line="276" w:lineRule="auto"/>
-        <w:jc w:val="both"/>
-        <w:rPr>
-          <w:rFonts w:ascii="Palatino Linotype" w:hAnsi="Palatino Linotype"/>
-          <w:b/>
-          <w:sz w:val="20"/>
-          <w:szCs w:val="20"/>
-        </w:rPr>
-      </w:pPr>
-    </w:p>
-    <w:p>
-      <w:pPr>
-        <w:spacing w:line="276" w:lineRule="auto"/>
-        <w:jc w:val="both"/>
-        <w:rPr>
-          <w:rFonts w:ascii="Palatino Linotype" w:hAnsi="Palatino Linotype"/>
-          <w:b/>
-          <w:sz w:val="20"/>
-          <w:szCs w:val="20"/>
-        </w:rPr>
-      </w:pPr>
-      <w:proofErr w:type="gramStart"/>
-      <w:r>
-        <w:rPr>
-          <w:rFonts w:ascii="Palatino Linotype" w:hAnsi="Palatino Linotype"/>
-          <w:b/>
-          <w:sz w:val="20"/>
-          <w:szCs w:val="20"/>
-        </w:rPr>
-        <w:t>Terms of Community Control.</w:t>
-      </w:r>
-      <w:proofErr w:type="gramEnd"/>
-    </w:p>
-    <w:p>
-      <w:pPr>
-        <w:spacing w:line="276" w:lineRule="auto"/>
-        <w:jc w:val="both"/>
-        <w:rPr>
-          <w:rFonts w:ascii="Palatino Linotype" w:hAnsi="Palatino Linotype"/>
-          <w:b/>
-          <w:sz w:val="20"/>
-          <w:szCs w:val="20"/>
-        </w:rPr>
-      </w:pPr>
-    </w:p>
-    <w:p>
-      <w:pPr>
-        <w:jc w:val="both"/>
-        <w:rPr>
-          <w:rFonts w:ascii="Palatino Linotype" w:hAnsi="Palatino Linotype"/>
-          <w:sz w:val="20"/>
-          <w:szCs w:val="20"/>
-        </w:rPr>
-      </w:pPr>
-      <w:r>
-        <w:rPr>
-          <w:rFonts w:ascii="Palatino Linotype" w:hAnsi="Palatino Linotype"/>
-          <w:sz w:val="20"/>
-          <w:szCs w:val="20"/>
-        </w:rPr>
-        <w:t xml:space="preserve">While on community control, Defendant shall: </w:t>
-      </w:r>
-    </w:p>
-    <w:p>
-      <w:pPr>
-        <w:pStyle w:val="ListParagraph"/>
-        <w:widowControl/>
-        <w:numPr>
-          <w:ilvl w:val="0"/>
-          <w:numId w:val="2"/>
-        </w:numPr>
-        <w:autoSpaceDE/>
-        <w:autoSpaceDN/>
-        <w:adjustRightInd/>
-        <w:jc w:val="both"/>
-        <w:rPr>
-          <w:rFonts w:ascii="Palatino Linotype" w:hAnsi="Palatino Linotype"/>
-          <w:sz w:val="20"/>
-          <w:szCs w:val="20"/>
-        </w:rPr>
-      </w:pPr>
-      <w:r>
-        <w:rPr>
-          <w:rFonts w:ascii="Palatino Linotype" w:hAnsi="Palatino Linotype"/>
-          <w:sz w:val="20"/>
-          <w:szCs w:val="20"/>
-        </w:rPr>
-        <w:t>Report forthwith to the Office of Community Control.</w:t>
-      </w:r>
-    </w:p>
-    <w:p>
-      <w:pPr>
-        <w:pStyle w:val="ListParagraph"/>
-        <w:widowControl/>
-        <w:numPr>
-          <w:ilvl w:val="0"/>
-          <w:numId w:val="2"/>
-        </w:numPr>
-        <w:autoSpaceDE/>
-        <w:autoSpaceDN/>
-        <w:adjustRightInd/>
-        <w:jc w:val="both"/>
-        <w:rPr>
-          <w:rFonts w:ascii="Palatino Linotype" w:hAnsi="Palatino Linotype"/>
-          <w:sz w:val="20"/>
-          <w:szCs w:val="20"/>
-        </w:rPr>
-      </w:pPr>
-      <w:r>
-        <w:rPr>
-          <w:rFonts w:ascii="Palatino Linotype" w:hAnsi="Palatino Linotype"/>
-          <w:sz w:val="20"/>
-          <w:szCs w:val="20"/>
-        </w:rPr>
-        <w:t>Abide by the law, comply with the community control</w:t>
-      </w:r>
-      <w:r>
-        <w:rPr>
-          <w:rFonts w:ascii="Palatino Linotype" w:hAnsi="Palatino Linotype"/>
-          <w:sz w:val="20"/>
-          <w:szCs w:val="20"/>
-        </w:rPr>
-        <w:t xml:space="preserve"> terms set by the Office of Community Control</w:t>
-      </w:r>
-      <w:r>
-        <w:rPr>
-          <w:rFonts w:ascii="Palatino Linotype" w:hAnsi="Palatino Linotype"/>
-          <w:sz w:val="20"/>
-          <w:szCs w:val="20"/>
-        </w:rPr>
-        <w:t xml:space="preserve">, and not leave the state without the permission of the Court and/or </w:t>
-      </w:r>
-      <w:r>
-        <w:rPr>
-          <w:rFonts w:ascii="Palatino Linotype" w:hAnsi="Palatino Linotype"/>
-          <w:sz w:val="20"/>
-          <w:szCs w:val="20"/>
-        </w:rPr>
-        <w:t>the Office of Community Control</w:t>
-      </w:r>
-      <w:r>
-        <w:rPr>
-          <w:rFonts w:ascii="Palatino Linotype" w:hAnsi="Palatino Linotype"/>
-          <w:sz w:val="20"/>
-          <w:szCs w:val="20"/>
-        </w:rPr>
-        <w:t>.</w:t>
-      </w:r>
-    </w:p>
-    <w:p>
-      <w:pPr>
-        <w:pStyle w:val="ListParagraph"/>
-        <w:widowControl/>
-        <w:numPr>
-          <w:ilvl w:val="0"/>
-          <w:numId w:val="2"/>
-        </w:numPr>
-        <w:autoSpaceDE/>
-        <w:autoSpaceDN/>
-        <w:adjustRightInd/>
-        <w:jc w:val="both"/>
-        <w:rPr>
-          <w:rFonts w:ascii="Palatino Linotype" w:hAnsi="Palatino Linotype"/>
-          <w:sz w:val="20"/>
-          <w:szCs w:val="20"/>
-        </w:rPr>
-      </w:pPr>
-      <w:r>
-        <w:rPr>
-          <w:rFonts w:ascii="Palatino Linotype" w:hAnsi="Palatino Linotype"/>
-          <w:sz w:val="20"/>
-          <w:szCs w:val="20"/>
-        </w:rPr>
-        <w:t>Pay probation fees monthly.  If Defendant fails to make a payment, the balance is due immediately.</w:t>
-      </w:r>
-    </w:p>
-    <w:p>
-      <w:pPr>
-        <w:pStyle w:val="ListParagraph"/>
-        <w:widowControl/>
-        <w:numPr>
-          <w:ilvl w:val="0"/>
-          <w:numId w:val="2"/>
-        </w:numPr>
-        <w:autoSpaceDE/>
-        <w:autoSpaceDN/>
-        <w:adjustRightInd/>
-        <w:jc w:val="both"/>
-        <w:rPr>
-          <w:rFonts w:ascii="Palatino Linotype" w:hAnsi="Palatino Linotype"/>
-          <w:b/>
-          <w:bCs/>
-          <w:sz w:val="20"/>
-          <w:szCs w:val="20"/>
-        </w:rPr>
-      </w:pPr>
-      <w:r>
-        <w:rPr>
-          <w:rFonts w:ascii="Palatino Linotype" w:hAnsi="Palatino Linotype"/>
-          <w:sz w:val="20"/>
-          <w:szCs w:val="20"/>
-        </w:rPr>
-        <w:t xml:space="preserve">Make all reasonable effort to obtain and maintain employment.  Defendant shall report any change in employment status immediately.</w:t>
-      </w:r>
-      <w:r>
-        <w:rPr>
-          <w:rFonts w:ascii="Palatino Linotype" w:hAnsi="Palatino Linotype"/>
-          <w:sz w:val="20"/>
-          <w:szCs w:val="20"/>
-        </w:rPr>
-        <w:t xml:space="preserve"> </w:t>
-      </w:r>
-      <w:r>
-        <w:rPr>
-          <w:rFonts w:ascii="Palatino Linotype" w:hAnsi="Palatino Linotype"/>
-          <w:sz w:val="20"/>
-          <w:szCs w:val="20"/>
-        </w:rPr>
-        <w:t xml:space="preserve"/>
-      </w:r>
-      <w:r>
-        <w:rPr>
-          <w:rFonts w:ascii="Palatino Linotype" w:hAnsi="Palatino Linotype"/>
-          <w:sz w:val="20"/>
-          <w:szCs w:val="20"/>
-        </w:rPr>
-        <w:t xml:space="preserve">  </w:t>
-      </w:r>
-    </w:p>
-    <w:p>
-      <w:pPr>
-        <w:pStyle w:val="ListParagraph"/>
-        <w:widowControl/>
-        <w:numPr>
-          <w:ilvl w:val="0"/>
-          <w:numId w:val="2"/>
-        </w:numPr>
-        <w:autoSpaceDE/>
-        <w:autoSpaceDN/>
-        <w:adjustRightInd/>
-        <w:jc w:val="both"/>
-        <w:rPr>
-          <w:rFonts w:ascii="Palatino Linotype" w:hAnsi="Palatino Linotype"/>
-          <w:sz w:val="20"/>
-          <w:szCs w:val="20"/>
-        </w:rPr>
-      </w:pPr>
-      <w:r>
-        <w:rPr>
-          <w:rFonts w:ascii="Palatino Linotype" w:hAnsi="Palatino Linotype"/>
-          <w:b/>
-          <w:bCs/>
-          <w:sz w:val="20"/>
-          <w:szCs w:val="20"/>
-        </w:rPr>
-        <w:t>Within 90 days provide proof of completion of</w:t>
-      </w:r>
-      <w:r>
-        <w:rPr>
-          <w:rFonts w:ascii="Palatino Linotype" w:hAnsi="Palatino Linotype"/>
-          <w:sz w:val="20"/>
-          <w:szCs w:val="20"/>
-        </w:rPr>
-        <w:t xml:space="preserve"> </w:t>
-      </w:r>
-      <w:r>
-        <w:rPr>
-          <w:rFonts w:ascii="Palatino Linotype" w:hAnsi="Palatino Linotype"/>
-          <w:b/>
-          <w:bCs/>
-          <w:sz w:val="20"/>
-          <w:szCs w:val="20"/>
-        </w:rPr>
-        <w:t xml:space="preserve">a driver intervention program.</w:t>
-      </w:r>
-      <w:r>
-        <w:rPr>
-          <w:rFonts w:ascii="Palatino Linotype" w:hAnsi="Palatino Linotype"/>
-          <w:bCs/>
-          <w:sz w:val="20"/>
-          <w:szCs w:val="20"/>
-        </w:rPr>
-        <w:t xml:space="preserve"> </w:t>
-      </w:r>
-      <w:r>
-        <w:rPr>
-          <w:rFonts w:ascii="Palatino Linotype" w:hAnsi="Palatino Linotype"/>
-          <w:bCs/>
-          <w:sz w:val="20"/>
-          <w:szCs w:val="20"/>
-        </w:rPr>
-        <w:t xml:space="preserve"/>
-      </w:r>
-      <w:r>
-        <w:rPr>
-          <w:rFonts w:ascii="Palatino Linotype" w:hAnsi="Palatino Linotype"/>
-          <w:sz w:val="20"/>
-          <w:szCs w:val="20"/>
-        </w:rPr>
-        <w:t xml:space="preserve"/>
-      </w:r>
-      <w:r>
-        <w:rPr>
-          <w:rFonts w:ascii="Palatino Linotype" w:hAnsi="Palatino Linotype"/>
-          <w:sz w:val="20"/>
-          <w:szCs w:val="20"/>
-        </w:rPr>
-        <w:t xml:space="preserve">  </w:t>
-      </w:r>
-    </w:p>
-    <w:p>
-      <w:pPr>
-        <w:pStyle w:val="ListParagraph"/>
-        <w:widowControl/>
-        <w:numPr>
-          <w:ilvl w:val="0"/>
-          <w:numId w:val="2"/>
-        </w:numPr>
-        <w:autoSpaceDE/>
-        <w:autoSpaceDN/>
-        <w:adjustRightInd/>
-        <w:jc w:val="both"/>
-        <w:rPr>
-          <w:rFonts w:ascii="Palatino Linotype" w:hAnsi="Palatino Linotype"/>
-          <w:sz w:val="20"/>
-          <w:szCs w:val="20"/>
-        </w:rPr>
-      </w:pPr>
-      <w:r>
-        <w:rPr>
-          <w:rFonts w:ascii="Palatino Linotype" w:hAnsi="Palatino Linotype"/>
-          <w:b/>
-          <w:bCs/>
-          <w:sz w:val="20"/>
-          <w:szCs w:val="20"/>
-        </w:rPr>
-        <w:t>Within 90 days provide proof of completion of</w:t>
-      </w:r>
-      <w:r>
-        <w:rPr>
-          <w:rFonts w:ascii="Palatino Linotype" w:hAnsi="Palatino Linotype"/>
-          <w:sz w:val="20"/>
-          <w:szCs w:val="20"/>
-        </w:rPr>
-        <w:t xml:space="preserve"> </w:t>
-      </w:r>
-      <w:r>
-        <w:rPr>
-          <w:rFonts w:ascii="Palatino Linotype" w:hAnsi="Palatino Linotype"/>
-          <w:b/>
-          <w:bCs/>
-          <w:sz w:val="20"/>
-          <w:szCs w:val="20"/>
-        </w:rPr>
-        <w:t xml:space="preserve">an alcohol/drug dependency evaluation and comply with any treatment and/or counseling recommendations.  Defendant shall provide community control with proof of monthly compliance.</w:t>
-      </w:r>
-      <w:r>
-        <w:rPr>
-          <w:rFonts w:ascii="Palatino Linotype" w:hAnsi="Palatino Linotype"/>
-          <w:bCs/>
-          <w:sz w:val="20"/>
-          <w:szCs w:val="20"/>
-        </w:rPr>
-        <w:t xml:space="preserve"> </w:t>
-      </w:r>
-      <w:r>
-        <w:rPr>
-          <w:rFonts w:ascii="Palatino Linotype" w:hAnsi="Palatino Linotype"/>
-          <w:bCs/>
-          <w:sz w:val="20"/>
-          <w:szCs w:val="20"/>
-        </w:rPr>
-        <w:t xml:space="preserve"/>
-      </w:r>
-      <w:r>
-        <w:rPr>
-          <w:rFonts w:ascii="Palatino Linotype" w:hAnsi="Palatino Linotype"/>
-          <w:sz w:val="20"/>
-          <w:szCs w:val="20"/>
-        </w:rPr>
-        <w:t xml:space="preserve"/>
-      </w:r>
-      <w:r>
-        <w:rPr>
-          <w:rFonts w:ascii="Palatino Linotype" w:hAnsi="Palatino Linotype"/>
-          <w:sz w:val="20"/>
-          <w:szCs w:val="20"/>
-        </w:rPr>
-        <w:t xml:space="preserve">  </w:t>
-      </w:r>
-    </w:p>
-    <w:p>
-      <w:pPr>
-        <w:pStyle w:val="ListParagraph"/>
-        <w:widowControl/>
-        <w:numPr>
-          <w:ilvl w:val="0"/>
-          <w:numId w:val="2"/>
-        </w:numPr>
-        <w:autoSpaceDE/>
-        <w:autoSpaceDN/>
-        <w:adjustRightInd/>
-        <w:jc w:val="both"/>
-        <w:rPr>
-          <w:rFonts w:ascii="Palatino Linotype" w:hAnsi="Palatino Linotype"/>
-          <w:b/>
-          <w:bCs/>
-          <w:sz w:val="20"/>
-          <w:szCs w:val="20"/>
-        </w:rPr>
-      </w:pPr>
-      <w:r>
-        <w:rPr>
-          <w:rFonts w:ascii="Palatino Linotype" w:hAnsi="Palatino Linotype"/>
-          <w:b/>
-          <w:bCs/>
-          <w:sz w:val="20"/>
-          <w:szCs w:val="20"/>
-        </w:rPr>
-        <w:t>Within 90 days provide proof of completion of</w:t>
-      </w:r>
-      <w:r>
-        <w:rPr>
-          <w:rFonts w:ascii="Palatino Linotype" w:hAnsi="Palatino Linotype"/>
-          <w:sz w:val="20"/>
-          <w:szCs w:val="20"/>
-        </w:rPr>
-        <w:t xml:space="preserve"> </w:t>
-      </w:r>
-      <w:r>
-        <w:rPr>
-          <w:rFonts w:ascii="Palatino Linotype" w:hAnsi="Palatino Linotype"/>
-          <w:b/>
-          <w:bCs/>
-          <w:sz w:val="20"/>
-          <w:szCs w:val="20"/>
-        </w:rPr>
-        <w:t xml:space="preserve">an anti-theft/shoplifting program.</w:t>
-      </w:r>
-      <w:r>
-        <w:rPr>
-          <w:rFonts w:ascii="Palatino Linotype" w:hAnsi="Palatino Linotype"/>
-          <w:bCs/>
-          <w:sz w:val="20"/>
-          <w:szCs w:val="20"/>
-        </w:rPr>
-        <w:t xml:space="preserve"> </w:t>
-      </w:r>
-      <w:r>
-        <w:rPr>
-          <w:rFonts w:ascii="Palatino Linotype" w:hAnsi="Palatino Linotype"/>
-          <w:bCs/>
-          <w:sz w:val="20"/>
-          <w:szCs w:val="20"/>
-        </w:rPr>
-        <w:t xml:space="preserve"/>
-      </w:r>
-      <w:r>
-        <w:rPr>
-          <w:rFonts w:ascii="Palatino Linotype" w:hAnsi="Palatino Linotype"/>
-          <w:sz w:val="20"/>
-          <w:szCs w:val="20"/>
-        </w:rPr>
-        <w:t xml:space="preserve"/>
-      </w:r>
-      <w:r>
-        <w:rPr>
-          <w:rFonts w:ascii="Palatino Linotype" w:hAnsi="Palatino Linotype"/>
-          <w:sz w:val="20"/>
-          <w:szCs w:val="20"/>
-        </w:rPr>
-        <w:t xml:space="preserve">  </w:t>
-      </w:r>
-      <w:r>
-        <w:rPr>
-          <w:rFonts w:ascii="Palatino Linotype" w:hAnsi="Palatino Linotype"/>
-          <w:b/>
-          <w:bCs/>
-          <w:sz w:val="20"/>
-          <w:szCs w:val="20"/>
-        </w:rPr>
-        <w:t xml:space="preserve"> </w:t>
-      </w:r>
-    </w:p>
-    <w:p>
-      <w:pPr>
-        <w:pStyle w:val="ListParagraph"/>
-        <w:widowControl/>
-        <w:numPr>
-          <w:ilvl w:val="0"/>
-          <w:numId w:val="2"/>
-        </w:numPr>
-        <w:autoSpaceDE/>
-        <w:autoSpaceDN/>
-        <w:adjustRightInd/>
-        <w:jc w:val="both"/>
-        <w:rPr>
-          <w:rFonts w:ascii="Palatino Linotype" w:hAnsi="Palatino Linotype"/>
-          <w:b/>
-          <w:bCs/>
-          <w:sz w:val="20"/>
-          <w:szCs w:val="20"/>
-        </w:rPr>
-      </w:pPr>
-      <w:r>
-        <w:rPr>
-          <w:rFonts w:ascii="Palatino Linotype" w:hAnsi="Palatino Linotype"/>
-          <w:b/>
-          <w:bCs/>
-          <w:sz w:val="20"/>
-          <w:szCs w:val="20"/>
-        </w:rPr>
-        <w:t>Within 90 days provide proof of completion of</w:t>
-      </w:r>
-      <w:r>
-        <w:rPr>
-          <w:rFonts w:ascii="Palatino Linotype" w:hAnsi="Palatino Linotype"/>
-          <w:sz w:val="20"/>
-          <w:szCs w:val="20"/>
-        </w:rPr>
-        <w:t xml:space="preserve"> </w:t>
-      </w:r>
-      <w:r>
-        <w:rPr>
-          <w:rFonts w:ascii="Palatino Linotype" w:hAnsi="Palatino Linotype"/>
-          <w:b/>
-          <w:bCs/>
-          <w:sz w:val="20"/>
-          <w:szCs w:val="20"/>
-        </w:rPr>
-        <w:t xml:space="preserve">a domestic violence offender program.</w:t>
-      </w:r>
-      <w:r>
-        <w:rPr>
-          <w:rFonts w:ascii="Palatino Linotype" w:hAnsi="Palatino Linotype"/>
-          <w:bCs/>
-          <w:sz w:val="20"/>
-          <w:szCs w:val="20"/>
-        </w:rPr>
-        <w:t xml:space="preserve"> </w:t>
-      </w:r>
-      <w:r>
-        <w:rPr>
-          <w:rFonts w:ascii="Palatino Linotype" w:hAnsi="Palatino Linotype"/>
-          <w:bCs/>
-          <w:sz w:val="20"/>
-          <w:szCs w:val="20"/>
-        </w:rPr>
-        <w:t xml:space="preserve"/>
-      </w:r>
-      <w:r>
-        <w:rPr>
-          <w:rFonts w:ascii="Palatino Linotype" w:hAnsi="Palatino Linotype"/>
-          <w:sz w:val="20"/>
-          <w:szCs w:val="20"/>
-        </w:rPr>
-        <w:t xml:space="preserve"/>
-      </w:r>
-      <w:r>
-        <w:rPr>
-          <w:rFonts w:ascii="Palatino Linotype" w:hAnsi="Palatino Linotype"/>
-          <w:sz w:val="20"/>
-          <w:szCs w:val="20"/>
-        </w:rPr>
-        <w:t xml:space="preserve">  </w:t>
-      </w:r>
-    </w:p>
-    <w:p>
-      <w:pPr>
-        <w:pStyle w:val="ListParagraph"/>
-        <w:widowControl/>
-        <w:numPr>
-          <w:ilvl w:val="0"/>
-          <w:numId w:val="2"/>
-        </w:numPr>
-        <w:autoSpaceDE/>
-        <w:autoSpaceDN/>
-        <w:adjustRightInd/>
-        <w:jc w:val="both"/>
-        <w:rPr>
-          <w:rFonts w:ascii="Palatino Linotype" w:hAnsi="Palatino Linotype"/>
-          <w:b/>
-          <w:bCs/>
-          <w:sz w:val="20"/>
-          <w:szCs w:val="20"/>
-        </w:rPr>
-      </w:pPr>
-      <w:r>
-        <w:rPr>
-          <w:rFonts w:ascii="Palatino Linotype" w:hAnsi="Palatino Linotype"/>
-          <w:b/>
-          <w:bCs/>
-          <w:sz w:val="20"/>
-          <w:szCs w:val="20"/>
-        </w:rPr>
-        <w:t xml:space="preserve">Within 90 days obtain a mental health evaluation and comply with any treatment and/or counseling recommendations.  Defendant shall sign a release/consent to permit community control to obtain a copy of records.  Defendant shall provide community control with proof of monthly compliance.</w:t>
-      </w:r>
-      <w:r>
-        <w:rPr>
-          <w:rFonts w:ascii="Palatino Linotype" w:hAnsi="Palatino Linotype"/>
-          <w:bCs/>
-          <w:sz w:val="20"/>
-          <w:szCs w:val="20"/>
-        </w:rPr>
-        <w:t xml:space="preserve"> </w:t>
-      </w:r>
-      <w:r>
-        <w:rPr>
-          <w:rFonts w:ascii="Palatino Linotype" w:hAnsi="Palatino Linotype"/>
-          <w:bCs/>
-          <w:sz w:val="20"/>
-          <w:szCs w:val="20"/>
-        </w:rPr>
-        <w:t xml:space="preserve"/>
-      </w:r>
-      <w:r>
-        <w:rPr>
-          <w:rFonts w:ascii="Palatino Linotype" w:hAnsi="Palatino Linotype"/>
-          <w:sz w:val="20"/>
-          <w:szCs w:val="20"/>
-        </w:rPr>
-        <w:t xml:space="preserve"/>
-      </w:r>
-      <w:r>
-        <w:rPr>
-          <w:rFonts w:ascii="Palatino Linotype" w:hAnsi="Palatino Linotype"/>
-          <w:sz w:val="20"/>
-          <w:szCs w:val="20"/>
-        </w:rPr>
-        <w:t xml:space="preserve">  </w:t>
-      </w:r>
-    </w:p>
-    <w:p>
-      <w:pPr>
-        <w:pStyle w:val="ListParagraph"/>
-        <w:widowControl/>
-        <w:numPr>
-          <w:ilvl w:val="0"/>
-          <w:numId w:val="2"/>
-        </w:numPr>
-        <w:autoSpaceDE/>
-        <w:autoSpaceDN/>
-        <w:adjustRightInd/>
-        <w:jc w:val="both"/>
-        <w:rPr>
-          <w:rFonts w:ascii="Palatino Linotype" w:hAnsi="Palatino Linotype"/>
-          <w:b/>
-          <w:bCs/>
-          <w:sz w:val="20"/>
-          <w:szCs w:val="20"/>
-        </w:rPr>
-      </w:pPr>
-      <w:r>
-        <w:rPr>
-          <w:rFonts w:ascii="Palatino Linotype" w:hAnsi="Palatino Linotype"/>
-          <w:b/>
-          <w:bCs/>
-          <w:sz w:val="20"/>
-          <w:szCs w:val="20"/>
-        </w:rPr>
-        <w:t>Within 90 days provide proof of completion of</w:t>
-      </w:r>
-      <w:r>
-        <w:rPr>
-          <w:rFonts w:ascii="Palatino Linotype" w:hAnsi="Palatino Linotype"/>
-          <w:sz w:val="20"/>
-          <w:szCs w:val="20"/>
-        </w:rPr>
-        <w:t xml:space="preserve"> </w:t>
-      </w:r>
-      <w:r>
-        <w:rPr>
-          <w:rFonts w:ascii="Palatino Linotype" w:hAnsi="Palatino Linotype"/>
-          <w:b/>
-          <w:bCs/>
-          <w:sz w:val="20"/>
-          <w:szCs w:val="20"/>
-        </w:rPr>
-        <w:t xml:space="preserve">a class in anger management.</w:t>
-      </w:r>
-      <w:r>
-        <w:rPr>
-          <w:rFonts w:ascii="Palatino Linotype" w:hAnsi="Palatino Linotype"/>
-          <w:bCs/>
-          <w:sz w:val="20"/>
-          <w:szCs w:val="20"/>
-        </w:rPr>
-        <w:t xml:space="preserve"/>
-      </w:r>
-      <w:bookmarkStart w:id="0" w:name="_GoBack"/>
-      <w:bookmarkEnd w:id="0"/>
-      <w:r>
-        <w:rPr>
-          <w:rFonts w:ascii="Palatino Linotype" w:hAnsi="Palatino Linotype"/>
-          <w:sz w:val="20"/>
-          <w:szCs w:val="20"/>
-        </w:rPr>
-        <w:t xml:space="preserve"/>
-      </w:r>
-      <w:r>
-        <w:rPr>
-          <w:rFonts w:ascii="Palatino Linotype" w:hAnsi="Palatino Linotype"/>
-          <w:sz w:val="20"/>
-          <w:szCs w:val="20"/>
-        </w:rPr>
-        <w:t xml:space="preserve">  </w:t>
-      </w:r>
-    </w:p>
-    <w:p>
-      <w:pPr>
-        <w:pStyle w:val="ListParagraph"/>
-        <w:widowControl/>
-        <w:numPr>
-          <w:ilvl w:val="0"/>
-          <w:numId w:val="2"/>
-        </w:numPr>
-        <w:autoSpaceDE/>
-        <w:autoSpaceDN/>
-        <w:adjustRightInd/>
-        <w:jc w:val="both"/>
-        <w:rPr>
-          <w:rFonts w:ascii="Palatino Linotype" w:hAnsi="Palatino Linotype"/>
-          <w:b/>
-          <w:bCs/>
-          <w:sz w:val="20"/>
-          <w:szCs w:val="20"/>
-        </w:rPr>
-      </w:pPr>
-      <w:r>
-        <w:rPr>
-          <w:rFonts w:ascii="Palatino Linotype" w:hAnsi="Palatino Linotype"/>
-          <w:sz w:val="20"/>
-          <w:szCs w:val="20"/>
-        </w:rPr>
-        <w:t>Not possess/consume/purchase any alcoholic beverages or drugs of abuse.</w:t>
-      </w:r>
-    </w:p>
-    <w:p>
-      <w:pPr>
-        <w:pStyle w:val="ListParagraph"/>
-        <w:widowControl/>
-        <w:numPr>
-          <w:ilvl w:val="0"/>
-          <w:numId w:val="2"/>
-        </w:numPr>
-        <w:autoSpaceDE/>
-        <w:autoSpaceDN/>
-        <w:adjustRightInd/>
-        <w:jc w:val="both"/>
-        <w:rPr>
-          <w:rFonts w:ascii="Palatino Linotype" w:hAnsi="Palatino Linotype"/>
-          <w:b/>
-          <w:bCs/>
-          <w:sz w:val="20"/>
-          <w:szCs w:val="20"/>
-        </w:rPr>
-      </w:pPr>
-      <w:r>
-        <w:rPr>
-          <w:rFonts w:ascii="Palatino Linotype" w:hAnsi="Palatino Linotype"/>
-          <w:sz w:val="20"/>
-          <w:szCs w:val="20"/>
-        </w:rPr>
-        <w:t xml:space="preserve">Submit to alcohol/drug testing at the request of community control or any other law enforcement officer.</w:t>
-      </w:r>
-      <w:r>
-        <w:rPr>
-          <w:rFonts w:ascii="Palatino Linotype" w:hAnsi="Palatino Linotype"/>
-          <w:sz w:val="20"/>
-          <w:szCs w:val="20"/>
-        </w:rPr>
-        <w:t xml:space="preserve"> </w:t>
-      </w:r>
-      <w:r>
-        <w:rPr>
-          <w:rFonts w:ascii="Palatino Linotype" w:hAnsi="Palatino Linotype"/>
-          <w:sz w:val="20"/>
-          <w:szCs w:val="20"/>
-        </w:rPr>
-        <w:t xml:space="preserve"/>
-      </w:r>
-      <w:r>
-        <w:rPr>
-          <w:rFonts w:ascii="Palatino Linotype" w:hAnsi="Palatino Linotype"/>
-          <w:sz w:val="20"/>
-          <w:szCs w:val="20"/>
-        </w:rPr>
-        <w:t xml:space="preserve"/>
-      </w:r>
-    </w:p>
-    <w:p>
-      <w:pPr>
-        <w:pStyle w:val="ListParagraph"/>
-        <w:widowControl/>
-        <w:numPr>
-          <w:ilvl w:val="0"/>
-          <w:numId w:val="2"/>
-        </w:numPr>
-        <w:autoSpaceDE/>
-        <w:autoSpaceDN/>
-        <w:adjustRightInd/>
-        <w:jc w:val="both"/>
-        <w:rPr>
-          <w:rFonts w:ascii="Palatino Linotype" w:hAnsi="Palatino Linotype"/>
-          <w:b/>
-          <w:bCs/>
-          <w:sz w:val="20"/>
-          <w:szCs w:val="20"/>
-        </w:rPr>
-      </w:pPr>
-      <w:r>
-        <w:rPr>
-          <w:rFonts w:ascii="Palatino Linotype" w:hAnsi="Palatino Linotype"/>
-          <w:sz w:val="20"/>
-          <w:szCs w:val="20"/>
-        </w:rPr>
-        <w:t xml:space="preserve">Within 90 days show completion of </w:t>
-      </w:r>
-      <w:r>
-        <w:rPr>
-          <w:rFonts w:ascii="Palatino Linotype" w:hAnsi="Palatino Linotype"/>
-          <w:sz w:val="20"/>
-          <w:szCs w:val="20"/>
-          <w:u w:val="single"/>
-        </w:rPr>
-        <w:tab/>
-      </w:r>
-      <w:r>
-        <w:rPr>
-          <w:rFonts w:ascii="Palatino Linotype" w:hAnsi="Palatino Linotype"/>
-          <w:sz w:val="20"/>
-          <w:szCs w:val="20"/>
-          <w:u w:val="single"/>
-        </w:rPr>
-        <w:tab/>
-      </w:r>
-      <w:r>
-        <w:rPr>
-          <w:rFonts w:ascii="Palatino Linotype" w:hAnsi="Palatino Linotype"/>
-          <w:sz w:val="20"/>
-          <w:szCs w:val="20"/>
-          <w:u w:val="single"/>
-        </w:rPr>
-        <w:tab/>
-      </w:r>
-      <w:r>
-        <w:rPr>
-          <w:rFonts w:ascii="Palatino Linotype" w:hAnsi="Palatino Linotype"/>
-          <w:sz w:val="20"/>
-          <w:szCs w:val="20"/>
-        </w:rPr>
-        <w:t xml:space="preserve"> hours of community service in addition to any hours that may be worked to satisfy fines and costs.</w:t>
-      </w:r>
-      <w:r>
-        <w:rPr>
-          <w:rFonts w:ascii="Palatino Linotype" w:hAnsi="Palatino Linotype"/>
-          <w:sz w:val="20"/>
-          <w:szCs w:val="20"/>
-        </w:rPr>
-        <w:t xml:space="preserve"> </w:t>
-      </w:r>
-      <w:r>
-        <w:rPr>
-          <w:rFonts w:ascii="Palatino Linotype" w:hAnsi="Palatino Linotype"/>
-          <w:sz w:val="20"/>
-          <w:szCs w:val="20"/>
-        </w:rPr>
-        <w:t xml:space="preserve"/>
-      </w:r>
-      <w:r>
-        <w:rPr>
-          <w:rFonts w:ascii="Palatino Linotype" w:hAnsi="Palatino Linotype"/>
-          <w:sz w:val="20"/>
-          <w:szCs w:val="20"/>
-        </w:rPr>
-        <w:t xml:space="preserve">  </w:t>
-      </w:r>
-    </w:p>
-    <w:p>
-      <w:pPr>
-        <w:pStyle w:val="ListParagraph"/>
-        <w:widowControl/>
-        <w:numPr>
-          <w:ilvl w:val="0"/>
-          <w:numId w:val="2"/>
-        </w:numPr>
-        <w:autoSpaceDE/>
-        <w:autoSpaceDN/>
-        <w:adjustRightInd/>
-        <w:jc w:val="both"/>
-        <w:rPr>
-          <w:rFonts w:ascii="Palatino Linotype" w:hAnsi="Palatino Linotype"/>
-          <w:b/>
-          <w:bCs/>
-          <w:sz w:val="20"/>
-          <w:szCs w:val="20"/>
-        </w:rPr>
-      </w:pPr>
-      <w:r>
-        <w:rPr>
-          <w:rFonts w:ascii="Palatino Linotype" w:hAnsi="Palatino Linotype"/>
-          <w:sz w:val="20"/>
-          <w:szCs w:val="20"/>
-        </w:rPr>
-        <w:t xml:space="preserve">Other</w:t>
-      </w:r>
-    </w:p>
-    <w:p>
-      <w:pPr>
-        <w:spacing w:line="276" w:lineRule="auto"/>
-        <w:jc w:val="both"/>
-        <w:rPr>
-          <w:rFonts w:ascii="Palatino Linotype" w:hAnsi="Palatino Linotype"/>
-          <w:b/>
-          <w:sz w:val="20"/>
-          <w:szCs w:val="20"/>
-        </w:rPr>
-      </w:pPr>
-    </w:p>
-    <w:p>
-      <w:pPr>
-        <w:spacing w:line="276" w:lineRule="auto"/>
-        <w:jc w:val="both"/>
-        <w:rPr>
-          <w:rFonts w:ascii="Palatino Linotype" w:hAnsi="Palatino Linotype"/>
-          <w:sz w:val="20"/>
-          <w:szCs w:val="20"/>
-        </w:rPr>
-      </w:pPr>
     </w:p>
     <w:p>
       <w:pPr>
@@ -3041,24 +1874,6 @@
     </w:sectPr>
   </w:body>
 </w:document>
-</file>
-
-<file path=word/commentsExtended.xml><?xml version="1.0" encoding="utf-8"?>
-<w15:commentsEx xmlns:wpc="http://schemas.microsoft.com/office/word/2010/wordprocessingCanvas" xmlns:cx="http://schemas.microsoft.com/office/drawing/2014/chartex" xmlns:cx1="http://schemas.microsoft.com/office/drawing/2015/9/8/chartex" xmlns:cx2="http://schemas.microsoft.com/office/drawing/2015/10/21/chartex" xmlns:cx3="http://schemas.microsoft.com/office/drawing/2016/5/9/chartex" xmlns:cx4="http://schemas.microsoft.com/office/drawing/2016/5/10/chartex" xmlns:cx5="http://schemas.microsoft.com/office/drawing/2016/5/11/chartex" xmlns:cx6="http://schemas.microsoft.com/office/drawing/2016/5/12/chartex" xmlns:cx7="http://schemas.microsoft.com/office/drawing/2016/5/13/chartex" xmlns:cx8="http://schemas.microsoft.com/office/drawing/2016/5/14/chartex" xmlns:mc="http://schemas.openxmlformats.org/markup-compatibility/2006" xmlns:aink="http://schemas.microsoft.com/office/drawing/2016/ink" xmlns:am3d="http://schemas.microsoft.com/office/drawing/2017/model3d" xmlns:o="urn:schemas-microsoft-com:office:office" xmlns:r="http://schemas.openxmlformats.org/officeDocument/2006/relationships" xmlns:m="http://schemas.openxmlformats.org/officeDocument/2006/math" xmlns:v="urn:schemas-microsoft-com:vml" xmlns:wp14="http://schemas.microsoft.com/office/word/2010/wordprocessingDrawing" xmlns:wp="http://schemas.openxmlformats.org/drawingml/2006/wordprocessingDrawing" xmlns:w10="urn:schemas-microsoft-com:office:word" xmlns:w="http://schemas.openxmlformats.org/wordprocessingml/2006/main" xmlns:w14="http://schemas.microsoft.com/office/word/2010/wordml" xmlns:w15="http://schemas.microsoft.com/office/word/2012/wordml" xmlns:w16cex="http://schemas.microsoft.com/office/word/2018/wordml/cex" xmlns:w16cid="http://schemas.microsoft.com/office/word/2016/wordml/cid" xmlns:w16="http://schemas.microsoft.com/office/word/2018/wordml" xmlns:w16se="http://schemas.microsoft.com/office/word/2015/wordml/symex" xmlns:wpg="http://schemas.microsoft.com/office/word/2010/wordprocessingGroup" xmlns:wpi="http://schemas.microsoft.com/office/word/2010/wordprocessingInk" xmlns:wne="http://schemas.microsoft.com/office/word/2006/wordml" xmlns:wps="http://schemas.microsoft.com/office/word/2010/wordprocessingShape" mc:Ignorable="w14 w15 w16se w16cid w16 w16cex wp14">
-  <w15:commentEx w15:paraId="4CD3D7F6" w15:done="0"/>
-  <w15:commentEx w15:paraId="7E2F0EFE" w15:done="0"/>
-  <w15:commentEx w15:paraId="6E5F1B3C" w15:done="0"/>
-  <w15:commentEx w15:paraId="51A4BB77" w15:done="0"/>
-</w15:commentsEx>
-</file>
-
-<file path=word/commentsIds.xml><?xml version="1.0" encoding="utf-8"?>
-<w16cid:commentsIds xmlns:wpc="http://schemas.microsoft.com/office/word/2010/wordprocessingCanvas" xmlns:cx="http://schemas.microsoft.com/office/drawing/2014/chartex" xmlns:cx1="http://schemas.microsoft.com/office/drawing/2015/9/8/chartex" xmlns:cx2="http://schemas.microsoft.com/office/drawing/2015/10/21/chartex" xmlns:cx3="http://schemas.microsoft.com/office/drawing/2016/5/9/chartex" xmlns:cx4="http://schemas.microsoft.com/office/drawing/2016/5/10/chartex" xmlns:cx5="http://schemas.microsoft.com/office/drawing/2016/5/11/chartex" xmlns:cx6="http://schemas.microsoft.com/office/drawing/2016/5/12/chartex" xmlns:cx7="http://schemas.microsoft.com/office/drawing/2016/5/13/chartex" xmlns:cx8="http://schemas.microsoft.com/office/drawing/2016/5/14/chartex" xmlns:mc="http://schemas.openxmlformats.org/markup-compatibility/2006" xmlns:aink="http://schemas.microsoft.com/office/drawing/2016/ink" xmlns:am3d="http://schemas.microsoft.com/office/drawing/2017/model3d" xmlns:o="urn:schemas-microsoft-com:office:office" xmlns:r="http://schemas.openxmlformats.org/officeDocument/2006/relationships" xmlns:m="http://schemas.openxmlformats.org/officeDocument/2006/math" xmlns:v="urn:schemas-microsoft-com:vml" xmlns:wp14="http://schemas.microsoft.com/office/word/2010/wordprocessingDrawing" xmlns:wp="http://schemas.openxmlformats.org/drawingml/2006/wordprocessingDrawing" xmlns:w10="urn:schemas-microsoft-com:office:word" xmlns:w="http://schemas.openxmlformats.org/wordprocessingml/2006/main" xmlns:w14="http://schemas.microsoft.com/office/word/2010/wordml" xmlns:w15="http://schemas.microsoft.com/office/word/2012/wordml" xmlns:w16cex="http://schemas.microsoft.com/office/word/2018/wordml/cex" xmlns:w16cid="http://schemas.microsoft.com/office/word/2016/wordml/cid" xmlns:w16="http://schemas.microsoft.com/office/word/2018/wordml" xmlns:w16se="http://schemas.microsoft.com/office/word/2015/wordml/symex" xmlns:wpg="http://schemas.microsoft.com/office/word/2010/wordprocessingGroup" xmlns:wpi="http://schemas.microsoft.com/office/word/2010/wordprocessingInk" xmlns:wne="http://schemas.microsoft.com/office/word/2006/wordml" xmlns:wps="http://schemas.microsoft.com/office/word/2010/wordprocessingShape" mc:Ignorable="w14 w15 w16se w16cid w16 w16cex wp14">
-  <w16cid:commentId w16cid:paraId="4CD3D7F6" w16cid:durableId="257FDCE8"/>
-  <w16cid:commentId w16cid:paraId="7E2F0EFE" w16cid:durableId="257FDCE9"/>
-  <w16cid:commentId w16cid:paraId="6E5F1B3C" w16cid:durableId="257FDCEA"/>
-  <w16cid:commentId w16cid:paraId="51A4BB77" w16cid:durableId="257FDCEB"/>
-</w16cid:commentsIds>
 </file>
 
 <file path=word/endnotes.xml><?xml version="1.0" encoding="utf-8"?>
@@ -3300,137 +2115,10 @@
       </w:rPr>
     </w:lvl>
   </w:abstractNum>
-  <w:abstractNum w:abstractNumId="1">
-    <w:nsid w:val="2E17566E"/>
-    <w:multiLevelType w:val="hybridMultilevel"/>
-    <w:tmpl w:val="00866CE6"/>
-    <w:lvl w:ilvl="0" w:tplc="04090001">
-      <w:start w:val="1"/>
-      <w:numFmt w:val="bullet"/>
-      <w:lvlText w:val=""/>
-      <w:lvlJc w:val="left"/>
-      <w:pPr>
-        <w:ind w:left="779" w:hanging="360"/>
-      </w:pPr>
-      <w:rPr>
-        <w:rFonts w:ascii="Symbol" w:hAnsi="Symbol" w:hint="default"/>
-      </w:rPr>
-    </w:lvl>
-    <w:lvl w:ilvl="1" w:tplc="04090003">
-      <w:start w:val="1"/>
-      <w:numFmt w:val="bullet"/>
-      <w:lvlText w:val="o"/>
-      <w:lvlJc w:val="left"/>
-      <w:pPr>
-        <w:ind w:left="1499" w:hanging="360"/>
-      </w:pPr>
-      <w:rPr>
-        <w:rFonts w:ascii="Courier New" w:hAnsi="Courier New" w:cs="Courier New" w:hint="default"/>
-      </w:rPr>
-    </w:lvl>
-    <w:lvl w:ilvl="2" w:tplc="04090005" w:tentative="1">
-      <w:start w:val="1"/>
-      <w:numFmt w:val="bullet"/>
-      <w:lvlText w:val=""/>
-      <w:lvlJc w:val="left"/>
-      <w:pPr>
-        <w:ind w:left="2219" w:hanging="360"/>
-      </w:pPr>
-      <w:rPr>
-        <w:rFonts w:ascii="Wingdings" w:hAnsi="Wingdings" w:hint="default"/>
-      </w:rPr>
-    </w:lvl>
-    <w:lvl w:ilvl="3" w:tplc="04090001" w:tentative="1">
-      <w:start w:val="1"/>
-      <w:numFmt w:val="bullet"/>
-      <w:lvlText w:val=""/>
-      <w:lvlJc w:val="left"/>
-      <w:pPr>
-        <w:ind w:left="2939" w:hanging="360"/>
-      </w:pPr>
-      <w:rPr>
-        <w:rFonts w:ascii="Symbol" w:hAnsi="Symbol" w:hint="default"/>
-      </w:rPr>
-    </w:lvl>
-    <w:lvl w:ilvl="4" w:tplc="04090003" w:tentative="1">
-      <w:start w:val="1"/>
-      <w:numFmt w:val="bullet"/>
-      <w:lvlText w:val="o"/>
-      <w:lvlJc w:val="left"/>
-      <w:pPr>
-        <w:ind w:left="3659" w:hanging="360"/>
-      </w:pPr>
-      <w:rPr>
-        <w:rFonts w:ascii="Courier New" w:hAnsi="Courier New" w:cs="Courier New" w:hint="default"/>
-      </w:rPr>
-    </w:lvl>
-    <w:lvl w:ilvl="5" w:tplc="04090005" w:tentative="1">
-      <w:start w:val="1"/>
-      <w:numFmt w:val="bullet"/>
-      <w:lvlText w:val=""/>
-      <w:lvlJc w:val="left"/>
-      <w:pPr>
-        <w:ind w:left="4379" w:hanging="360"/>
-      </w:pPr>
-      <w:rPr>
-        <w:rFonts w:ascii="Wingdings" w:hAnsi="Wingdings" w:hint="default"/>
-      </w:rPr>
-    </w:lvl>
-    <w:lvl w:ilvl="6" w:tplc="04090001" w:tentative="1">
-      <w:start w:val="1"/>
-      <w:numFmt w:val="bullet"/>
-      <w:lvlText w:val=""/>
-      <w:lvlJc w:val="left"/>
-      <w:pPr>
-        <w:ind w:left="5099" w:hanging="360"/>
-      </w:pPr>
-      <w:rPr>
-        <w:rFonts w:ascii="Symbol" w:hAnsi="Symbol" w:hint="default"/>
-      </w:rPr>
-    </w:lvl>
-    <w:lvl w:ilvl="7" w:tplc="04090003" w:tentative="1">
-      <w:start w:val="1"/>
-      <w:numFmt w:val="bullet"/>
-      <w:lvlText w:val="o"/>
-      <w:lvlJc w:val="left"/>
-      <w:pPr>
-        <w:ind w:left="5819" w:hanging="360"/>
-      </w:pPr>
-      <w:rPr>
-        <w:rFonts w:ascii="Courier New" w:hAnsi="Courier New" w:cs="Courier New" w:hint="default"/>
-      </w:rPr>
-    </w:lvl>
-    <w:lvl w:ilvl="8" w:tplc="04090005" w:tentative="1">
-      <w:start w:val="1"/>
-      <w:numFmt w:val="bullet"/>
-      <w:lvlText w:val=""/>
-      <w:lvlJc w:val="left"/>
-      <w:pPr>
-        <w:ind w:left="6539" w:hanging="360"/>
-      </w:pPr>
-      <w:rPr>
-        <w:rFonts w:ascii="Wingdings" w:hAnsi="Wingdings" w:hint="default"/>
-      </w:rPr>
-    </w:lvl>
-  </w:abstractNum>
   <w:num w:numId="1">
     <w:abstractNumId w:val="0"/>
   </w:num>
-  <w:num w:numId="2">
-    <w:abstractNumId w:val="1"/>
-  </w:num>
 </w:numbering>
-</file>
-
-<file path=word/people.xml><?xml version="1.0" encoding="utf-8"?>
-<w15:people xmlns:wpc="http://schemas.microsoft.com/office/word/2010/wordprocessingCanvas" xmlns:cx="http://schemas.microsoft.com/office/drawing/2014/chartex" xmlns:cx1="http://schemas.microsoft.com/office/drawing/2015/9/8/chartex" xmlns:cx2="http://schemas.microsoft.com/office/drawing/2015/10/21/chartex" xmlns:cx3="http://schemas.microsoft.com/office/drawing/2016/5/9/chartex" xmlns:cx4="http://schemas.microsoft.com/office/drawing/2016/5/10/chartex" xmlns:cx5="http://schemas.microsoft.com/office/drawing/2016/5/11/chartex" xmlns:cx6="http://schemas.microsoft.com/office/drawing/2016/5/12/chartex" xmlns:cx7="http://schemas.microsoft.com/office/drawing/2016/5/13/chartex" xmlns:cx8="http://schemas.microsoft.com/office/drawing/2016/5/14/chartex" xmlns:mc="http://schemas.openxmlformats.org/markup-compatibility/2006" xmlns:aink="http://schemas.microsoft.com/office/drawing/2016/ink" xmlns:am3d="http://schemas.microsoft.com/office/drawing/2017/model3d" xmlns:o="urn:schemas-microsoft-com:office:office" xmlns:r="http://schemas.openxmlformats.org/officeDocument/2006/relationships" xmlns:m="http://schemas.openxmlformats.org/officeDocument/2006/math" xmlns:v="urn:schemas-microsoft-com:vml" xmlns:wp14="http://schemas.microsoft.com/office/word/2010/wordprocessingDrawing" xmlns:wp="http://schemas.openxmlformats.org/drawingml/2006/wordprocessingDrawing" xmlns:w10="urn:schemas-microsoft-com:office:word" xmlns:w="http://schemas.openxmlformats.org/wordprocessingml/2006/main" xmlns:w14="http://schemas.microsoft.com/office/word/2010/wordml" xmlns:w15="http://schemas.microsoft.com/office/word/2012/wordml" xmlns:w16cex="http://schemas.microsoft.com/office/word/2018/wordml/cex" xmlns:w16cid="http://schemas.microsoft.com/office/word/2016/wordml/cid" xmlns:w16="http://schemas.microsoft.com/office/word/2018/wordml" xmlns:w16se="http://schemas.microsoft.com/office/word/2015/wordml/symex" xmlns:wpg="http://schemas.microsoft.com/office/word/2010/wordprocessingGroup" xmlns:wpi="http://schemas.microsoft.com/office/word/2010/wordprocessingInk" xmlns:wne="http://schemas.microsoft.com/office/word/2006/wordml" xmlns:wps="http://schemas.microsoft.com/office/word/2010/wordprocessingShape" mc:Ignorable="w14 w15 w16se w16cid w16 w16cex wp14">
-  <w15:person w15:author="Amanda Bunner">
-    <w15:presenceInfo w15:providerId="AD" w15:userId="S::abunner@municipalcourt.org::eb91d435-d6fc-42bd-9750-3e984bc05426"/>
-  </w15:person>
-  <w15:person w15:author="Mandy Bunner">
-    <w15:presenceInfo w15:providerId="AD" w15:userId="S::mandy@mbmphotos.com::0e69a378-8fb7-4e0c-a5ba-f5d59ed64085"/>
-  </w15:person>
-</w15:people>
 </file>
 
 <file path=word/styles.xml><?xml version="1.0" encoding="utf-8"?>
@@ -3477,7 +2165,7 @@
     <w:lsdException w:name="Subtitle" w:semiHidden="0" w:uiPriority="11" w:unhideWhenUsed="0" w:qFormat="1"/>
     <w:lsdException w:name="Strong" w:semiHidden="0" w:uiPriority="22" w:unhideWhenUsed="0" w:qFormat="1"/>
     <w:lsdException w:name="Emphasis" w:semiHidden="0" w:uiPriority="20" w:unhideWhenUsed="0" w:qFormat="1"/>
-    <w:lsdException w:name="Table Grid" w:uiPriority="59"/>
+    <w:lsdException w:name="Table Grid" w:semiHidden="0" w:uiPriority="59" w:unhideWhenUsed="0"/>
     <w:lsdException w:name="Placeholder Text" w:unhideWhenUsed="0"/>
     <w:lsdException w:name="No Spacing" w:semiHidden="0" w:uiPriority="1" w:unhideWhenUsed="0" w:qFormat="1"/>
     <w:lsdException w:name="Light Shading" w:semiHidden="0" w:uiPriority="60" w:unhideWhenUsed="0"/>
@@ -3747,49 +2435,6 @@
       <w:contextualSpacing/>
     </w:pPr>
   </w:style>
-  <w:style w:type="character" w:styleId="CommentReference">
-    <w:name w:val="annotation reference"/>
-    <w:basedOn w:val="DefaultParagraphFont"/>
-    <w:uiPriority w:val="99"/>
-    <w:semiHidden/>
-    <w:unhideWhenUsed/>
-    <w:rsid w:val="00A53114"/>
-    <w:rPr>
-      <w:sz w:val="16"/>
-      <w:szCs w:val="16"/>
-    </w:rPr>
-  </w:style>
-  <w:style w:type="paragraph" w:styleId="CommentText">
-    <w:name w:val="annotation text"/>
-    <w:basedOn w:val="Normal"/>
-    <w:link w:val="CommentTextChar"/>
-    <w:uiPriority w:val="99"/>
-    <w:unhideWhenUsed/>
-    <w:rsid w:val="00A53114"/>
-    <w:pPr>
-      <w:widowControl/>
-      <w:autoSpaceDE/>
-      <w:autoSpaceDN/>
-      <w:adjustRightInd/>
-    </w:pPr>
-    <w:rPr>
-      <w:rFonts w:asciiTheme="minorHAnsi" w:eastAsiaTheme="minorHAnsi" w:hAnsiTheme="minorHAnsi" w:cstheme="minorBidi"/>
-      <w:sz w:val="20"/>
-      <w:szCs w:val="20"/>
-    </w:rPr>
-  </w:style>
-  <w:style w:type="character" w:customStyle="1" w:styleId="CommentTextChar">
-    <w:name w:val="Comment Text Char"/>
-    <w:basedOn w:val="DefaultParagraphFont"/>
-    <w:link w:val="CommentText"/>
-    <w:uiPriority w:val="99"/>
-    <w:rsid w:val="00A53114"/>
-    <w:rPr>
-      <w:rFonts w:eastAsiaTheme="minorHAnsi"/>
-      <w:sz w:val="20"/>
-      <w:szCs w:val="20"/>
-    </w:rPr>
-  </w:style>
 </w:styles>
 </file>
 
@@ -3837,7 +2482,7 @@
     <w:lsdException w:name="Subtitle" w:semiHidden="0" w:uiPriority="11" w:unhideWhenUsed="0" w:qFormat="1"/>
     <w:lsdException w:name="Strong" w:semiHidden="0" w:uiPriority="22" w:unhideWhenUsed="0" w:qFormat="1"/>
     <w:lsdException w:name="Emphasis" w:semiHidden="0" w:uiPriority="20" w:unhideWhenUsed="0" w:qFormat="1"/>
-    <w:lsdException w:name="Table Grid" w:uiPriority="59"/>
+    <w:lsdException w:name="Table Grid" w:semiHidden="0" w:uiPriority="59" w:unhideWhenUsed="0"/>
     <w:lsdException w:name="Placeholder Text" w:unhideWhenUsed="0"/>
     <w:lsdException w:name="No Spacing" w:semiHidden="0" w:uiPriority="1" w:unhideWhenUsed="0" w:qFormat="1"/>
     <w:lsdException w:name="Light Shading" w:semiHidden="0" w:uiPriority="60" w:unhideWhenUsed="0"/>
@@ -4106,49 +2751,6 @@
       <w:ind w:left="720"/>
       <w:contextualSpacing/>
     </w:pPr>
-  </w:style>
-  <w:style w:type="character" w:styleId="CommentReference">
-    <w:name w:val="annotation reference"/>
-    <w:basedOn w:val="DefaultParagraphFont"/>
-    <w:uiPriority w:val="99"/>
-    <w:semiHidden/>
-    <w:unhideWhenUsed/>
-    <w:rsid w:val="00A53114"/>
-    <w:rPr>
-      <w:sz w:val="16"/>
-      <w:szCs w:val="16"/>
-    </w:rPr>
-  </w:style>
-  <w:style w:type="paragraph" w:styleId="CommentText">
-    <w:name w:val="annotation text"/>
-    <w:basedOn w:val="Normal"/>
-    <w:link w:val="CommentTextChar"/>
-    <w:uiPriority w:val="99"/>
-    <w:unhideWhenUsed/>
-    <w:rsid w:val="00A53114"/>
-    <w:pPr>
-      <w:widowControl/>
-      <w:autoSpaceDE/>
-      <w:autoSpaceDN/>
-      <w:adjustRightInd/>
-    </w:pPr>
-    <w:rPr>
-      <w:rFonts w:asciiTheme="minorHAnsi" w:eastAsiaTheme="minorHAnsi" w:hAnsiTheme="minorHAnsi" w:cstheme="minorBidi"/>
-      <w:sz w:val="20"/>
-      <w:szCs w:val="20"/>
-    </w:rPr>
-  </w:style>
-  <w:style w:type="character" w:customStyle="1" w:styleId="CommentTextChar">
-    <w:name w:val="Comment Text Char"/>
-    <w:basedOn w:val="DefaultParagraphFont"/>
-    <w:link w:val="CommentText"/>
-    <w:uiPriority w:val="99"/>
-    <w:rsid w:val="00A53114"/>
-    <w:rPr>
-      <w:rFonts w:eastAsiaTheme="minorHAnsi"/>
-      <w:sz w:val="20"/>
-      <w:szCs w:val="20"/>
-    </w:rPr>
   </w:style>
 </w:styles>
 </file>

</xml_diff>

<commit_message>
Completed amended_offense for multiple charges and fixed spacing.
</commit_message>
<xml_diff>
--- a/resources/Saved/03TRD13368_Traffic Judgment Entry.docx
+++ b/resources/Saved/03TRD13368_Traffic Judgment Entry.docx
@@ -464,6 +464,7 @@
         <w:jc w:val="center"/>
         <w:rPr>
           <w:rFonts w:ascii="Palatino Linotype" w:hAnsi="Palatino Linotype"/>
+          <w:bCs/>
           <w:sz w:val="20"/>
           <w:szCs w:val="20"/>
         </w:rPr>
@@ -477,7 +478,40 @@
           <w:szCs w:val="20"/>
           <w:u w:val="single"/>
         </w:rPr>
-        <w:t>FINAL JUDGMENT ENTRY</w:t>
+        <w:t>MAGISTRATE</w:t>
+      </w:r>
+      <w:r>
+        <w:rPr>
+          <w:rFonts w:ascii="Palatino Linotype" w:hAnsi="Palatino Linotype"/>
+          <w:b/>
+          <w:bCs/>
+          <w:sz w:val="20"/>
+          <w:szCs w:val="20"/>
+          <w:u w:val="single"/>
+        </w:rPr>
+        <w:t>’S</w:t>
+      </w:r>
+      <w:r>
+        <w:rPr>
+          <w:rFonts w:ascii="Palatino Linotype" w:hAnsi="Palatino Linotype"/>
+          <w:b/>
+          <w:bCs/>
+          <w:sz w:val="20"/>
+          <w:szCs w:val="20"/>
+          <w:u w:val="single"/>
+        </w:rPr>
+        <w:t xml:space="preserve"> </w:t>
+      </w:r>
+      <w:r>
+        <w:rPr>
+          <w:rFonts w:ascii="Palatino Linotype" w:hAnsi="Palatino Linotype"/>
+          <w:b/>
+          <w:bCs/>
+          <w:sz w:val="20"/>
+          <w:szCs w:val="20"/>
+          <w:u w:val="single"/>
+        </w:rPr>
+        <w:t xml:space="preserve">DECISION</w:t>
       </w:r>
     </w:p>
     <w:p>
@@ -516,6 +550,7 @@
         <w:jc w:val="both"/>
         <w:rPr>
           <w:rFonts w:ascii="Palatino Linotype" w:hAnsi="Palatino Linotype"/>
+          <w:bCs/>
           <w:sz w:val="20"/>
           <w:szCs w:val="20"/>
         </w:rPr>
@@ -562,7 +597,7 @@
           <w:sz w:val="20"/>
           <w:szCs w:val="20"/>
         </w:rPr>
-        <w:t xml:space="preserve"> for arraignment on January 08, 2022. </w:t>
+        <w:t xml:space="preserve"> for arraignment on January 09, 2022. </w:t>
       </w:r>
       <w:r>
         <w:rPr>
@@ -572,6 +607,152 @@
           <w:szCs w:val="20"/>
         </w:rPr>
         <w:t xml:space="preserve"/>
+      </w:r>
+      <w:r>
+        <w:rPr>
+          <w:rFonts w:ascii="Palatino Linotype" w:hAnsi="Palatino Linotype"/>
+          <w:bCs/>
+          <w:sz w:val="20"/>
+          <w:szCs w:val="20"/>
+        </w:rPr>
+        <w:t xml:space="preserve">Counsel for the State of Ohio made a motion to amend the charge of SPEED REDUCED ZONE 3RD OR MORE to Assured Clear Distrance Ahead</w:t>
+      </w:r>
+      <w:r>
+        <w:rPr>
+          <w:rFonts w:ascii="Palatino Linotype" w:hAnsi="Palatino Linotype"/>
+          <w:bCs/>
+          <w:sz w:val="20"/>
+          <w:szCs w:val="20"/>
+        </w:rPr>
+        <w:t xml:space="preserve"/>
+      </w:r>
+      <w:r>
+        <w:rPr>
+          <w:rFonts w:ascii="Palatino Linotype" w:hAnsi="Palatino Linotype"/>
+          <w:bCs/>
+          <w:sz w:val="20"/>
+          <w:szCs w:val="20"/>
+        </w:rPr>
+        <w:t>. The Court found the amendment did not alter the name or identi</w:t>
+      </w:r>
+      <w:r>
+        <w:rPr>
+          <w:rFonts w:ascii="Palatino Linotype" w:hAnsi="Palatino Linotype"/>
+          <w:bCs/>
+          <w:sz w:val="20"/>
+          <w:szCs w:val="20"/>
+        </w:rPr>
+        <w:t>t</w:t>
+      </w:r>
+      <w:r>
+        <w:rPr>
+          <w:rFonts w:ascii="Palatino Linotype" w:hAnsi="Palatino Linotype"/>
+          <w:bCs/>
+          <w:sz w:val="20"/>
+          <w:szCs w:val="20"/>
+        </w:rPr>
+        <w:t xml:space="preserve">y of the offense and the motion is</w:t>
+      </w:r>
+      <w:r>
+        <w:rPr>
+          <w:rFonts w:ascii="Palatino Linotype" w:hAnsi="Palatino Linotype"/>
+          <w:bCs/>
+          <w:sz w:val="20"/>
+          <w:szCs w:val="20"/>
+        </w:rPr>
+        <w:t xml:space="preserve"> Granted.</w:t>
+      </w:r>
+      <w:r>
+        <w:rPr>
+          <w:rFonts w:ascii="Palatino Linotype" w:hAnsi="Palatino Linotype"/>
+          <w:bCs/>
+          <w:sz w:val="20"/>
+          <w:szCs w:val="20"/>
+        </w:rPr>
+        <w:t xml:space="preserve"> </w:t>
+      </w:r>
+      <w:r>
+        <w:rPr>
+          <w:rFonts w:ascii="Palatino Linotype" w:hAnsi="Palatino Linotype"/>
+          <w:bCs/>
+          <w:sz w:val="20"/>
+          <w:szCs w:val="20"/>
+        </w:rPr>
+        <w:t xml:space="preserve">The charge(s) of </w:t>
+      </w:r>
+      <w:r>
+        <w:rPr>
+          <w:rFonts w:ascii="Palatino Linotype" w:hAnsi="Palatino Linotype"/>
+          <w:bCs/>
+          <w:sz w:val="20"/>
+          <w:szCs w:val="20"/>
+        </w:rPr>
+        <w:t xml:space="preserve"/>
+      </w:r>
+      <w:r>
+        <w:rPr>
+          <w:rFonts w:ascii="Palatino Linotype" w:hAnsi="Palatino Linotype"/>
+          <w:bCs/>
+          <w:sz w:val="20"/>
+          <w:szCs w:val="20"/>
+        </w:rPr>
+        <w:t xml:space="preserve">SPEED REDUCED ZONE 3RD OR MORE</w:t>
+      </w:r>
+      <w:r>
+        <w:rPr>
+          <w:rFonts w:ascii="Palatino Linotype" w:hAnsi="Palatino Linotype"/>
+          <w:bCs/>
+          <w:sz w:val="20"/>
+          <w:szCs w:val="20"/>
+        </w:rPr>
+        <w:t xml:space="preserve"> </w:t>
+      </w:r>
+      <w:r>
+        <w:rPr>
+          <w:rFonts w:ascii="Palatino Linotype" w:hAnsi="Palatino Linotype"/>
+          <w:bCs/>
+          <w:sz w:val="20"/>
+          <w:szCs w:val="20"/>
+        </w:rPr>
+        <w:t xml:space="preserve">is amended to Assured Clear Distrance Ahead</w:t>
+      </w:r>
+      <w:r>
+        <w:rPr>
+          <w:rFonts w:ascii="Palatino Linotype" w:hAnsi="Palatino Linotype"/>
+          <w:bCs/>
+          <w:sz w:val="20"/>
+          <w:szCs w:val="20"/>
+        </w:rPr>
+        <w:t xml:space="preserve"> </w:t>
+      </w:r>
+      <w:bookmarkStart w:id="0" w:name="_GoBack"/>
+      <w:bookmarkEnd w:id="0"/>
+      <w:r>
+        <w:rPr>
+          <w:rFonts w:ascii="Palatino Linotype" w:hAnsi="Palatino Linotype"/>
+          <w:bCs/>
+          <w:sz w:val="20"/>
+          <w:szCs w:val="20"/>
+        </w:rPr>
+        <w:t xml:space="preserve">.</w:t>
+      </w:r>
+      <w:r>
+        <w:rPr>
+          <w:rFonts w:ascii="Palatino Linotype" w:hAnsi="Palatino Linotype"/>
+          <w:bCs/>
+          <w:sz w:val="20"/>
+          <w:szCs w:val="20"/>
+        </w:rPr>
+        <w:t xml:space="preserve"/>
+      </w:r>
+      <w:r>
+        <w:rPr>
+          <w:rFonts w:ascii="Palatino Linotype" w:hAnsi="Palatino Linotype"/>
+          <w:bCs/>
+          <w:sz w:val="20"/>
+          <w:szCs w:val="20"/>
+        </w:rPr>
+        <w:t xml:space="preserve"> </w:t>
       </w:r>
     </w:p>
     <w:p>
@@ -757,7 +938,7 @@
                 <w:sz w:val="20"/>
                 <w:szCs w:val="20"/>
               </w:rPr>
-              <w:t xml:space="preserve">SPEED REDUCED ZONE 3RD OR MORE</w:t>
+              <w:t xml:space="preserve">SPEED REDUCED ZONE 3RD OR MORE - AMENDED</w:t>
             </w:r>
           </w:p>
         </w:tc>
@@ -1303,8 +1484,6 @@
           <w:szCs w:val="20"/>
         </w:rPr>
       </w:pPr>
-      <w:bookmarkStart w:id="0" w:name="_GoBack"/>
-      <w:bookmarkEnd w:id="0"/>
     </w:p>
     <w:p>
       <w:pPr>
@@ -1437,7 +1616,7 @@
           <w:sz w:val="20"/>
           <w:szCs w:val="20"/>
         </w:rPr>
-        <w:t xml:space="preserve">January 08, 2022</w:t>
+        <w:t xml:space="preserve">January 09, 2022</w:t>
       </w:r>
       <w:r>
         <w:rPr>
@@ -1482,97 +1661,6 @@
         </w:rPr>
         <w:t xml:space="preserve"/>
       </w:r>
-      <w:r>
-        <w:rPr>
-          <w:rFonts w:ascii="Palatino Linotype" w:hAnsi="Palatino Linotype"/>
-          <w:sz w:val="20"/>
-          <w:szCs w:val="20"/>
-        </w:rPr>
-        <w:t xml:space="preserve"/>
-      </w:r>
-    </w:p>
-    <w:p>
-      <w:pPr>
-        <w:spacing w:line="276" w:lineRule="auto"/>
-        <w:jc w:val="both"/>
-        <w:rPr>
-          <w:rFonts w:ascii="Palatino Linotype" w:hAnsi="Palatino Linotype"/>
-          <w:sz w:val="20"/>
-          <w:szCs w:val="20"/>
-        </w:rPr>
-      </w:pPr>
-      <w:proofErr w:type="gramStart"/>
-      <w:r>
-        <w:rPr>
-          <w:rFonts w:ascii="Palatino Linotype" w:hAnsi="Palatino Linotype"/>
-          <w:b/>
-          <w:sz w:val="20"/>
-          <w:szCs w:val="20"/>
-        </w:rPr>
-        <w:t>License Suspension.</w:t>
-      </w:r>
-      <w:proofErr w:type="gramEnd"/>
-      <w:r>
-        <w:rPr>
-          <w:rFonts w:ascii="Palatino Linotype" w:hAnsi="Palatino Linotype"/>
-          <w:b/>
-          <w:sz w:val="20"/>
-          <w:szCs w:val="20"/>
-        </w:rPr>
-        <w:t xml:space="preserve"> </w:t>
-      </w:r>
-      <w:r>
-        <w:rPr>
-          <w:rFonts w:ascii="Palatino Linotype" w:hAnsi="Palatino Linotype"/>
-          <w:b/>
-          <w:sz w:val="20"/>
-          <w:szCs w:val="20"/>
-        </w:rPr>
-        <w:t xml:space="preserve"> </w:t>
-      </w:r>
-      <w:r>
-        <w:rPr>
-          <w:rFonts w:ascii="Palatino Linotype" w:hAnsi="Palatino Linotype"/>
-          <w:sz w:val="20"/>
-          <w:szCs w:val="20"/>
-        </w:rPr>
-        <w:t xml:space="preserve">Defendant’s </w:t>
-      </w:r>
-      <w:r>
-        <w:rPr>
-          <w:rFonts w:ascii="Palatino Linotype" w:hAnsi="Palatino Linotype"/>
-          <w:sz w:val="20"/>
-          <w:szCs w:val="20"/>
-        </w:rPr>
-        <w:t xml:space="preserve">hunting</w:t>
-      </w:r>
-      <w:r>
-        <w:rPr>
-          <w:rFonts w:ascii="Palatino Linotype" w:hAnsi="Palatino Linotype"/>
-          <w:sz w:val="20"/>
-          <w:szCs w:val="20"/>
-        </w:rPr>
-        <w:t xml:space="preserve"> license is suspended from January 08, 2022 for a term of 18 months. </w:t>
-      </w:r>
-      <w:r>
-        <w:rPr>
-          <w:rFonts w:ascii="Palatino Linotype" w:hAnsi="Palatino Linotype"/>
-          <w:sz w:val="20"/>
-          <w:szCs w:val="20"/>
-        </w:rPr>
-        <w:t xml:space="preserve"/>
-      </w:r>
-    </w:p>
-    <w:p>
-      <w:pPr>
-        <w:spacing w:line="276" w:lineRule="auto"/>
-        <w:jc w:val="both"/>
-        <w:rPr>
-          <w:rFonts w:ascii="Palatino Linotype" w:hAnsi="Palatino Linotype"/>
-          <w:sz w:val="20"/>
-          <w:szCs w:val="20"/>
-        </w:rPr>
-      </w:pPr>
       <w:r>
         <w:rPr>
           <w:rFonts w:ascii="Palatino Linotype" w:hAnsi="Palatino Linotype"/>
@@ -1724,7 +1812,7 @@
           <w:sz w:val="20"/>
           <w:szCs w:val="20"/>
         </w:rPr>
-        <w:t xml:space="preserve">Judge</w:t>
+        <w:t xml:space="preserve">Magistrate</w:t>
       </w:r>
       <w:r>
         <w:rPr>
@@ -1740,7 +1828,7 @@
           <w:sz w:val="20"/>
           <w:szCs w:val="20"/>
         </w:rPr>
-        <w:t xml:space="preserve">Marianne</w:t>
+        <w:t xml:space="preserve">Amanda</w:t>
       </w:r>
       <w:r>
         <w:rPr>
@@ -1756,7 +1844,7 @@
           <w:sz w:val="20"/>
           <w:szCs w:val="20"/>
         </w:rPr>
-        <w:t xml:space="preserve">Hemmeter</w:t>
+        <w:t xml:space="preserve">Bunner</w:t>
       </w:r>
     </w:p>
     <w:p>
@@ -1776,6 +1864,107 @@
         <w:rPr>
           <w:rFonts w:ascii="Palatino Linotype" w:hAnsi="Palatino Linotype"/>
           <w:bCs/>
+          <w:sz w:val="20"/>
+          <w:szCs w:val="20"/>
+        </w:rPr>
+      </w:pPr>
+      <w:r>
+        <w:rPr>
+          <w:rFonts w:ascii="Palatino Linotype" w:hAnsi="Palatino Linotype"/>
+          <w:sz w:val="20"/>
+          <w:szCs w:val="20"/>
+        </w:rPr>
+        <w:t xml:space="preserve"/>
+      </w:r>
+    </w:p>
+    <w:p>
+      <w:pPr>
+        <w:tabs>
+          <w:tab w:val="center" w:pos="4680"/>
+        </w:tabs>
+        <w:jc w:val="both"/>
+        <w:rPr>
+          <w:rFonts w:ascii="Palatino Linotype" w:hAnsi="Palatino Linotype"/>
+          <w:b/>
+          <w:bCs/>
+          <w:i/>
+          <w:sz w:val="19"/>
+          <w:szCs w:val="19"/>
+        </w:rPr>
+      </w:pPr>
+      <w:r>
+        <w:rPr>
+          <w:rFonts w:ascii="Palatino Linotype" w:hAnsi="Palatino Linotype"/>
+          <w:b/>
+          <w:bCs/>
+          <w:i/>
+          <w:sz w:val="19"/>
+          <w:szCs w:val="19"/>
+        </w:rPr>
+        <w:lastRenderedPageBreak/>
+        <w:t xml:space="preserve">Pursuant to Criminal Rule 19(D) and Traffic Rule 14, written objections to this magistrate’s decision must be filed within </w:t>
+      </w:r>
+      <w:r>
+        <w:rPr>
+          <w:rFonts w:ascii="Palatino Linotype" w:hAnsi="Palatino Linotype"/>
+          <w:b/>
+          <w:bCs/>
+          <w:i/>
+          <w:sz w:val="19"/>
+          <w:szCs w:val="19"/>
+        </w:rPr>
+        <w:t>14</w:t>
+      </w:r>
+      <w:r>
+        <w:rPr>
+          <w:rFonts w:ascii="Palatino Linotype" w:hAnsi="Palatino Linotype"/>
+          <w:b/>
+          <w:bCs/>
+          <w:i/>
+          <w:sz w:val="19"/>
+          <w:szCs w:val="19"/>
+        </w:rPr>
+        <w:t xml:space="preserve"> days of the filing of this decision. Any objections must state with specificity the grounds of the objections. </w:t>
+      </w:r>
+      <w:r>
+        <w:rPr>
+          <w:rFonts w:ascii="Palatino Linotype" w:hAnsi="Palatino Linotype"/>
+          <w:b/>
+          <w:bCs/>
+          <w:i/>
+          <w:sz w:val="19"/>
+          <w:szCs w:val="19"/>
+        </w:rPr>
+        <w:t xml:space="preserve">A party shall not assign as error on appeal the court’s adoption of this decision unless the party timely </w:t>
+      </w:r>
+      <w:r>
+        <w:rPr>
+          <w:rFonts w:ascii="Palatino Linotype" w:hAnsi="Palatino Linotype"/>
+          <w:b/>
+          <w:bCs/>
+          <w:i/>
+          <w:sz w:val="19"/>
+          <w:szCs w:val="19"/>
+        </w:rPr>
+        <w:t>files objections.</w:t>
+      </w:r>
+    </w:p>
+    <w:p>
+      <w:pPr>
+        <w:tabs>
+          <w:tab w:val="left" w:pos="-1080"/>
+          <w:tab w:val="left" w:pos="-720"/>
+          <w:tab w:val="left" w:pos="0"/>
+          <w:tab w:val="left" w:pos="720"/>
+          <w:tab w:val="left" w:pos="1440"/>
+          <w:tab w:val="left" w:pos="2160"/>
+          <w:tab w:val="left" w:pos="2880"/>
+          <w:tab w:val="left" w:pos="3600"/>
+          <w:tab w:val="left" w:pos="4320"/>
+          <w:tab w:val="left" w:pos="4680"/>
+        </w:tabs>
+        <w:rPr>
+          <w:rFonts w:ascii="Palatino Linotype" w:hAnsi="Palatino Linotype"/>
           <w:sz w:val="20"/>
           <w:szCs w:val="20"/>
         </w:rPr>
@@ -1924,15 +2113,17 @@
         <w:sz w:val="20"/>
         <w:szCs w:val="20"/>
       </w:rPr>
-      <w:t xml:space="preserve"/>
+      <w:t xml:space="preserve">Magistrate </w:t>
     </w:r>
+    <w:proofErr w:type="gramStart"/>
     <w:r>
       <w:rPr>
         <w:rFonts w:ascii="Palatino Linotype" w:hAnsi="Palatino Linotype"/>
+        <w:bCs/>
         <w:sz w:val="20"/>
         <w:szCs w:val="20"/>
       </w:rPr>
-      <w:t xml:space="preserve">Final Judgment Entry</w:t>
+      <w:t>Decision</w:t>
     </w:r>
     <w:r>
       <w:rPr>

</xml_diff>

<commit_message>
Fixed "and" on amended.
</commit_message>
<xml_diff>
--- a/resources/Saved/03TRD13368_Traffic Judgment Entry.docx
+++ b/resources/Saved/03TRD13368_Traffic Judgment Entry.docx
@@ -615,7 +615,16 @@
           <w:sz w:val="20"/>
           <w:szCs w:val="20"/>
         </w:rPr>
-        <w:t xml:space="preserve">Counsel for the State of Ohio made a motion to amend the charge of SPEED REDUCED ZONE 3RD OR MORE to Assured Clear Distrance Ahead</w:t>
+        <w:t>Counsel for the State of Ohio made a motion to amend the cha</w:t>
+      </w:r>
+      <w:r>
+        <w:rPr>
+          <w:rFonts w:ascii="Palatino Linotype" w:hAnsi="Palatino Linotype"/>
+          <w:bCs/>
+          <w:sz w:val="20"/>
+          <w:szCs w:val="20"/>
+        </w:rPr>
+        <w:t>rge(s) in the case.</w:t>
       </w:r>
       <w:r>
         <w:rPr>
@@ -633,7 +642,7 @@
           <w:sz w:val="20"/>
           <w:szCs w:val="20"/>
         </w:rPr>
-        <w:t>. The Court found the amendment did not alter the name or identi</w:t>
+        <w:t xml:space="preserve"> The Court found the amendment did not alter the name or identi</w:t>
       </w:r>
       <w:r>
         <w:rPr>
@@ -723,10 +732,8 @@
           <w:sz w:val="20"/>
           <w:szCs w:val="20"/>
         </w:rPr>
-        <w:t xml:space="preserve"> </w:t>
-      </w:r>
-      <w:bookmarkStart w:id="0" w:name="_GoBack"/>
-      <w:bookmarkEnd w:id="0"/>
+        <w:t xml:space="preserve"/>
+      </w:r>
       <w:r>
         <w:rPr>
           <w:rFonts w:ascii="Palatino Linotype" w:hAnsi="Palatino Linotype"/>
@@ -757,7 +764,6 @@
     </w:p>
     <w:p>
       <w:pPr>
-        <w:spacing w:line="276" w:lineRule="auto"/>
         <w:jc w:val="both"/>
         <w:rPr>
           <w:rFonts w:ascii="Palatino Linotype" w:hAnsi="Palatino Linotype"/>
@@ -768,7 +774,6 @@
     </w:p>
     <w:p>
       <w:pPr>
-        <w:spacing w:line="276" w:lineRule="auto"/>
         <w:jc w:val="both"/>
         <w:rPr>
           <w:rFonts w:ascii="Palatino Linotype" w:hAnsi="Palatino Linotype"/>
@@ -1487,7 +1492,6 @@
     </w:p>
     <w:p>
       <w:pPr>
-        <w:spacing w:line="276" w:lineRule="auto"/>
         <w:jc w:val="both"/>
         <w:rPr>
           <w:rFonts w:ascii="Palatino Linotype" w:hAnsi="Palatino Linotype"/>
@@ -1637,7 +1641,6 @@
     </w:p>
     <w:p>
       <w:pPr>
-        <w:spacing w:line="276" w:lineRule="auto"/>
         <w:jc w:val="both"/>
         <w:rPr>
           <w:rFonts w:ascii="Palatino Linotype" w:hAnsi="Palatino Linotype"/>
@@ -1901,7 +1904,6 @@
           <w:sz w:val="19"/>
           <w:szCs w:val="19"/>
         </w:rPr>
-        <w:lastRenderedPageBreak/>
         <w:t xml:space="preserve">Pursuant to Criminal Rule 19(D) and Traffic Rule 14, written objections to this magistrate’s decision must be filed within </w:t>
       </w:r>
       <w:r>

</xml_diff>

<commit_message>
Allowed for 2nd user connection and 2nd entry creation at same time.
</commit_message>
<xml_diff>
--- a/resources/Saved/03TRD13368_Traffic Judgment Entry.docx
+++ b/resources/Saved/03TRD13368_Traffic Judgment Entry.docx
@@ -625,123 +625,6 @@
           <w:szCs w:val="20"/>
         </w:rPr>
         <w:t>rge(s) in the case.</w:t>
-      </w:r>
-      <w:r>
-        <w:rPr>
-          <w:rFonts w:ascii="Palatino Linotype" w:hAnsi="Palatino Linotype"/>
-          <w:bCs/>
-          <w:sz w:val="20"/>
-          <w:szCs w:val="20"/>
-        </w:rPr>
-        <w:t xml:space="preserve"/>
-      </w:r>
-      <w:r>
-        <w:rPr>
-          <w:rFonts w:ascii="Palatino Linotype" w:hAnsi="Palatino Linotype"/>
-          <w:bCs/>
-          <w:sz w:val="20"/>
-          <w:szCs w:val="20"/>
-        </w:rPr>
-        <w:t xml:space="preserve"> The Court found the amendment did not alter the name or identi</w:t>
-      </w:r>
-      <w:r>
-        <w:rPr>
-          <w:rFonts w:ascii="Palatino Linotype" w:hAnsi="Palatino Linotype"/>
-          <w:bCs/>
-          <w:sz w:val="20"/>
-          <w:szCs w:val="20"/>
-        </w:rPr>
-        <w:t>t</w:t>
-      </w:r>
-      <w:r>
-        <w:rPr>
-          <w:rFonts w:ascii="Palatino Linotype" w:hAnsi="Palatino Linotype"/>
-          <w:bCs/>
-          <w:sz w:val="20"/>
-          <w:szCs w:val="20"/>
-        </w:rPr>
-        <w:t xml:space="preserve">y of the offense and the motion is</w:t>
-      </w:r>
-      <w:r>
-        <w:rPr>
-          <w:rFonts w:ascii="Palatino Linotype" w:hAnsi="Palatino Linotype"/>
-          <w:bCs/>
-          <w:sz w:val="20"/>
-          <w:szCs w:val="20"/>
-        </w:rPr>
-        <w:t xml:space="preserve"> Granted.</w:t>
-      </w:r>
-      <w:r>
-        <w:rPr>
-          <w:rFonts w:ascii="Palatino Linotype" w:hAnsi="Palatino Linotype"/>
-          <w:bCs/>
-          <w:sz w:val="20"/>
-          <w:szCs w:val="20"/>
-        </w:rPr>
-        <w:t xml:space="preserve"> </w:t>
-      </w:r>
-      <w:r>
-        <w:rPr>
-          <w:rFonts w:ascii="Palatino Linotype" w:hAnsi="Palatino Linotype"/>
-          <w:bCs/>
-          <w:sz w:val="20"/>
-          <w:szCs w:val="20"/>
-        </w:rPr>
-        <w:t xml:space="preserve">The charge(s) of </w:t>
-      </w:r>
-      <w:r>
-        <w:rPr>
-          <w:rFonts w:ascii="Palatino Linotype" w:hAnsi="Palatino Linotype"/>
-          <w:bCs/>
-          <w:sz w:val="20"/>
-          <w:szCs w:val="20"/>
-        </w:rPr>
-        <w:t xml:space="preserve"/>
-      </w:r>
-      <w:r>
-        <w:rPr>
-          <w:rFonts w:ascii="Palatino Linotype" w:hAnsi="Palatino Linotype"/>
-          <w:bCs/>
-          <w:sz w:val="20"/>
-          <w:szCs w:val="20"/>
-        </w:rPr>
-        <w:t xml:space="preserve">SPEED REDUCED ZONE 3RD OR MORE</w:t>
-      </w:r>
-      <w:r>
-        <w:rPr>
-          <w:rFonts w:ascii="Palatino Linotype" w:hAnsi="Palatino Linotype"/>
-          <w:bCs/>
-          <w:sz w:val="20"/>
-          <w:szCs w:val="20"/>
-        </w:rPr>
-        <w:t xml:space="preserve"> </w:t>
-      </w:r>
-      <w:r>
-        <w:rPr>
-          <w:rFonts w:ascii="Palatino Linotype" w:hAnsi="Palatino Linotype"/>
-          <w:bCs/>
-          <w:sz w:val="20"/>
-          <w:szCs w:val="20"/>
-        </w:rPr>
-        <w:t xml:space="preserve">is amended to Assured Clear Distrance Ahead</w:t>
-      </w:r>
-      <w:r>
-        <w:rPr>
-          <w:rFonts w:ascii="Palatino Linotype" w:hAnsi="Palatino Linotype"/>
-          <w:bCs/>
-          <w:sz w:val="20"/>
-          <w:szCs w:val="20"/>
-        </w:rPr>
-        <w:t xml:space="preserve"/>
-      </w:r>
-      <w:r>
-        <w:rPr>
-          <w:rFonts w:ascii="Palatino Linotype" w:hAnsi="Palatino Linotype"/>
-          <w:bCs/>
-          <w:sz w:val="20"/>
-          <w:szCs w:val="20"/>
-        </w:rPr>
-        <w:t xml:space="preserve">.</w:t>
       </w:r>
       <w:r>
         <w:rPr>
@@ -943,7 +826,7 @@
                 <w:sz w:val="20"/>
                 <w:szCs w:val="20"/>
               </w:rPr>
-              <w:t xml:space="preserve">SPEED REDUCED ZONE 3RD OR MORE - AMENDED</w:t>
+              <w:t xml:space="preserve">SPEED REDUCED ZONE 3RD OR MORE</w:t>
             </w:r>
           </w:p>
         </w:tc>

</xml_diff>

<commit_message>
Continued working on data extraction - working generally.
</commit_message>
<xml_diff>
--- a/resources/Saved/03TRD13368_Traffic Judgment Entry.docx
+++ b/resources/Saved/03TRD13368_Traffic Judgment Entry.docx
@@ -464,7 +464,6 @@
         <w:jc w:val="center"/>
         <w:rPr>
           <w:rFonts w:ascii="Palatino Linotype" w:hAnsi="Palatino Linotype"/>
-          <w:bCs/>
           <w:sz w:val="20"/>
           <w:szCs w:val="20"/>
         </w:rPr>
@@ -478,40 +477,7 @@
           <w:szCs w:val="20"/>
           <w:u w:val="single"/>
         </w:rPr>
-        <w:t>MAGISTRATE</w:t>
-      </w:r>
-      <w:r>
-        <w:rPr>
-          <w:rFonts w:ascii="Palatino Linotype" w:hAnsi="Palatino Linotype"/>
-          <w:b/>
-          <w:bCs/>
-          <w:sz w:val="20"/>
-          <w:szCs w:val="20"/>
-          <w:u w:val="single"/>
-        </w:rPr>
-        <w:t>’S</w:t>
-      </w:r>
-      <w:r>
-        <w:rPr>
-          <w:rFonts w:ascii="Palatino Linotype" w:hAnsi="Palatino Linotype"/>
-          <w:b/>
-          <w:bCs/>
-          <w:sz w:val="20"/>
-          <w:szCs w:val="20"/>
-          <w:u w:val="single"/>
-        </w:rPr>
-        <w:t xml:space="preserve"> </w:t>
-      </w:r>
-      <w:r>
-        <w:rPr>
-          <w:rFonts w:ascii="Palatino Linotype" w:hAnsi="Palatino Linotype"/>
-          <w:b/>
-          <w:bCs/>
-          <w:sz w:val="20"/>
-          <w:szCs w:val="20"/>
-          <w:u w:val="single"/>
-        </w:rPr>
-        <w:t xml:space="preserve">DECISION</w:t>
+        <w:t>FINAL JUDGMENT ENTRY</w:t>
       </w:r>
     </w:p>
     <w:p>
@@ -597,7 +563,24 @@
           <w:sz w:val="20"/>
           <w:szCs w:val="20"/>
         </w:rPr>
-        <w:t xml:space="preserve"> for arraignment on January 23, 2022. </w:t>
+        <w:t xml:space="preserve"> for arraignment on January 27, 2022.</w:t>
+      </w:r>
+      <w:r>
+        <w:rPr>
+          <w:rFonts w:ascii="Palatino Linotype" w:hAnsi="Palatino Linotype"/>
+          <w:sz w:val="20"/>
+          <w:szCs w:val="20"/>
+        </w:rPr>
+        <w:t xml:space="preserve"> </w:t>
+      </w:r>
+      <w:r>
+        <w:rPr>
+          <w:rFonts w:ascii="Palatino Linotype" w:hAnsi="Palatino Linotype"/>
+          <w:bCs/>
+          <w:sz w:val="20"/>
+          <w:szCs w:val="20"/>
+        </w:rPr>
+        <w:t xml:space="preserve">Defendant was represented by  as Public Defender.</w:t>
       </w:r>
       <w:r>
         <w:rPr>
@@ -666,7 +649,39 @@
           <w:sz w:val="20"/>
           <w:szCs w:val="20"/>
         </w:rPr>
-        <w:t xml:space="preserve"> set forth below. The Defendant, having understood the nature of the charge(s), all constitutional rights, and the effects of a plea, entered a plea(s) to the charge(s) as set forth in the chart below. </w:t>
+        <w:t xml:space="preserve"> set fo</w:t>
+      </w:r>
+      <w:r>
+        <w:rPr>
+          <w:rFonts w:ascii="Palatino Linotype" w:hAnsi="Palatino Linotype"/>
+          <w:sz w:val="20"/>
+          <w:szCs w:val="20"/>
+        </w:rPr>
+        <w:t>rth below. The Defendant</w:t>
+      </w:r>
+      <w:r>
+        <w:rPr>
+          <w:rFonts w:ascii="Palatino Linotype" w:hAnsi="Palatino Linotype"/>
+          <w:sz w:val="20"/>
+          <w:szCs w:val="20"/>
+        </w:rPr>
+        <w:t xml:space="preserve"> understood the nature of the charge(s), all constitutional rights, and the effects of a plea</w:t>
+      </w:r>
+      <w:r>
+        <w:rPr>
+          <w:rFonts w:ascii="Palatino Linotype" w:hAnsi="Palatino Linotype"/>
+          <w:sz w:val="20"/>
+          <w:szCs w:val="20"/>
+        </w:rPr>
+        <w:t>. Following allocution, Defendant</w:t>
+      </w:r>
+      <w:r>
+        <w:rPr>
+          <w:rFonts w:ascii="Palatino Linotype" w:hAnsi="Palatino Linotype"/>
+          <w:sz w:val="20"/>
+          <w:szCs w:val="20"/>
+        </w:rPr>
+        <w:t xml:space="preserve"> entered a plea(s) to the charge(s) as set forth in the chart below. </w:t>
       </w:r>
       <w:r>
         <w:rPr>
@@ -1033,88 +1048,6 @@
                 <w:sz w:val="20"/>
                 <w:szCs w:val="20"/>
               </w:rPr>
-              <w:t xml:space="preserve">No Contest</w:t>
-            </w:r>
-          </w:p>
-        </w:tc>
-      </w:tr>
-      <w:tr>
-        <w:trPr>
-          <w:jc w:val="center"/>
-        </w:trPr>
-        <w:tc>
-          <w:tcPr>
-            <w:tcW w:w="1801" w:type="dxa"/>
-          </w:tcPr>
-          <w:p>
-            <w:pPr>
-              <w:tabs>
-                <w:tab w:val="left" w:pos="-1080"/>
-                <w:tab w:val="left" w:pos="-720"/>
-                <w:tab w:val="left" w:pos="0"/>
-                <w:tab w:val="left" w:pos="720"/>
-                <w:tab w:val="left" w:pos="1440"/>
-                <w:tab w:val="left" w:pos="2160"/>
-                <w:tab w:val="left" w:pos="2880"/>
-                <w:tab w:val="left" w:pos="3600"/>
-                <w:tab w:val="left" w:pos="4320"/>
-                <w:tab w:val="left" w:pos="4680"/>
-              </w:tabs>
-              <w:rPr>
-                <w:rFonts w:ascii="Palatino Linotype" w:hAnsi="Palatino Linotype"/>
-                <w:b/>
-                <w:bCs/>
-                <w:sz w:val="20"/>
-                <w:szCs w:val="20"/>
-              </w:rPr>
-            </w:pPr>
-            <w:r>
-              <w:rPr>
-                <w:rFonts w:ascii="Palatino Linotype" w:hAnsi="Palatino Linotype"/>
-                <w:b/>
-                <w:bCs/>
-                <w:sz w:val="20"/>
-                <w:szCs w:val="20"/>
-              </w:rPr>
-              <w:t>Finding</w:t>
-            </w:r>
-          </w:p>
-        </w:tc>
-        <w:tc>
-          <w:tcPr>
-            <w:tcW w:w="3289" w:type="dxa"/>
-          </w:tcPr>
-          <w:p>
-            <w:pPr>
-              <w:tabs>
-                <w:tab w:val="left" w:pos="-1080"/>
-                <w:tab w:val="left" w:pos="-720"/>
-                <w:tab w:val="left" w:pos="0"/>
-                <w:tab w:val="left" w:pos="720"/>
-                <w:tab w:val="left" w:pos="1440"/>
-                <w:tab w:val="left" w:pos="2160"/>
-                <w:tab w:val="left" w:pos="2880"/>
-                <w:tab w:val="left" w:pos="3600"/>
-                <w:tab w:val="left" w:pos="4320"/>
-                <w:tab w:val="left" w:pos="4680"/>
-              </w:tabs>
-              <w:rPr>
-                <w:rFonts w:ascii="Palatino Linotype" w:hAnsi="Palatino Linotype"/>
-                <w:b/>
-                <w:bCs/>
-                <w:sz w:val="20"/>
-                <w:szCs w:val="20"/>
-              </w:rPr>
-            </w:pPr>
-            <w:r>
-              <w:rPr>
-                <w:rFonts w:ascii="Palatino Linotype" w:hAnsi="Palatino Linotype"/>
-                <w:b/>
-                <w:bCs/>
-                <w:sz w:val="20"/>
-                <w:szCs w:val="20"/>
-              </w:rPr>
-              <w:lastRenderedPageBreak/>
               <w:t xml:space="preserve">Guilty</w:t>
             </w:r>
           </w:p>
@@ -1159,7 +1092,7 @@
                 <w:szCs w:val="20"/>
               </w:rPr>
               <w:lastRenderedPageBreak/>
-              <w:t>Fine Amount</w:t>
+              <w:t>Finding</w:t>
             </w:r>
           </w:p>
         </w:tc>
@@ -1197,17 +1130,7 @@
                 <w:sz w:val="20"/>
                 <w:szCs w:val="20"/>
               </w:rPr>
-              <w:t xml:space="preserve">$ </w:t>
-            </w:r>
-            <w:r>
-              <w:rPr>
-                <w:rFonts w:ascii="Palatino Linotype" w:hAnsi="Palatino Linotype"/>
-                <w:b/>
-                <w:bCs/>
-                <w:sz w:val="20"/>
-                <w:szCs w:val="20"/>
-              </w:rPr>
-              <w:t xml:space="preserve">50</w:t>
+              <w:t xml:space="preserve">Guilty</w:t>
             </w:r>
           </w:p>
         </w:tc>
@@ -1250,6 +1173,97 @@
                 <w:sz w:val="20"/>
                 <w:szCs w:val="20"/>
               </w:rPr>
+              <w:t>Fine Amount</w:t>
+            </w:r>
+          </w:p>
+        </w:tc>
+        <w:tc>
+          <w:tcPr>
+            <w:tcW w:w="3289" w:type="dxa"/>
+          </w:tcPr>
+          <w:p>
+            <w:pPr>
+              <w:tabs>
+                <w:tab w:val="left" w:pos="-1080"/>
+                <w:tab w:val="left" w:pos="-720"/>
+                <w:tab w:val="left" w:pos="0"/>
+                <w:tab w:val="left" w:pos="720"/>
+                <w:tab w:val="left" w:pos="1440"/>
+                <w:tab w:val="left" w:pos="2160"/>
+                <w:tab w:val="left" w:pos="2880"/>
+                <w:tab w:val="left" w:pos="3600"/>
+                <w:tab w:val="left" w:pos="4320"/>
+                <w:tab w:val="left" w:pos="4680"/>
+              </w:tabs>
+              <w:rPr>
+                <w:rFonts w:ascii="Palatino Linotype" w:hAnsi="Palatino Linotype"/>
+                <w:b/>
+                <w:bCs/>
+                <w:sz w:val="20"/>
+                <w:szCs w:val="20"/>
+              </w:rPr>
+            </w:pPr>
+            <w:r>
+              <w:rPr>
+                <w:rFonts w:ascii="Palatino Linotype" w:hAnsi="Palatino Linotype"/>
+                <w:b/>
+                <w:bCs/>
+                <w:sz w:val="20"/>
+                <w:szCs w:val="20"/>
+              </w:rPr>
+              <w:t xml:space="preserve">$ </w:t>
+            </w:r>
+            <w:r>
+              <w:rPr>
+                <w:rFonts w:ascii="Palatino Linotype" w:hAnsi="Palatino Linotype"/>
+                <w:b/>
+                <w:bCs/>
+                <w:sz w:val="20"/>
+                <w:szCs w:val="20"/>
+              </w:rPr>
+              <w:t xml:space="preserve">15</w:t>
+            </w:r>
+          </w:p>
+        </w:tc>
+      </w:tr>
+      <w:tr>
+        <w:trPr>
+          <w:jc w:val="center"/>
+        </w:trPr>
+        <w:tc>
+          <w:tcPr>
+            <w:tcW w:w="1801" w:type="dxa"/>
+          </w:tcPr>
+          <w:p>
+            <w:pPr>
+              <w:tabs>
+                <w:tab w:val="left" w:pos="-1080"/>
+                <w:tab w:val="left" w:pos="-720"/>
+                <w:tab w:val="left" w:pos="0"/>
+                <w:tab w:val="left" w:pos="720"/>
+                <w:tab w:val="left" w:pos="1440"/>
+                <w:tab w:val="left" w:pos="2160"/>
+                <w:tab w:val="left" w:pos="2880"/>
+                <w:tab w:val="left" w:pos="3600"/>
+                <w:tab w:val="left" w:pos="4320"/>
+                <w:tab w:val="left" w:pos="4680"/>
+              </w:tabs>
+              <w:rPr>
+                <w:rFonts w:ascii="Palatino Linotype" w:hAnsi="Palatino Linotype"/>
+                <w:b/>
+                <w:bCs/>
+                <w:sz w:val="20"/>
+                <w:szCs w:val="20"/>
+              </w:rPr>
+            </w:pPr>
+            <w:r>
+              <w:rPr>
+                <w:rFonts w:ascii="Palatino Linotype" w:hAnsi="Palatino Linotype"/>
+                <w:b/>
+                <w:bCs/>
+                <w:sz w:val="20"/>
+                <w:szCs w:val="20"/>
+              </w:rPr>
               <w:t xml:space="preserve">Fines </w:t>
             </w:r>
             <w:r>
@@ -1318,7 +1332,7 @@
                 <w:sz w:val="20"/>
                 <w:szCs w:val="20"/>
               </w:rPr>
-              <w:t xml:space="preserve">25</w:t>
+              <w:t xml:space="preserve">0</w:t>
             </w:r>
           </w:p>
         </w:tc>
@@ -1467,7 +1481,7 @@
           <w:sz w:val="20"/>
           <w:szCs w:val="20"/>
         </w:rPr>
-        <w:t xml:space="preserve">January 23, 2022</w:t>
+        <w:t xml:space="preserve">January 27, 2022</w:t>
       </w:r>
       <w:r>
         <w:rPr>
@@ -1662,7 +1676,7 @@
           <w:sz w:val="20"/>
           <w:szCs w:val="20"/>
         </w:rPr>
-        <w:t xml:space="preserve">Magistrate</w:t>
+        <w:t xml:space="preserve">Judge</w:t>
       </w:r>
       <w:r>
         <w:rPr>
@@ -1678,7 +1692,7 @@
           <w:sz w:val="20"/>
           <w:szCs w:val="20"/>
         </w:rPr>
-        <w:t xml:space="preserve">Amanda</w:t>
+        <w:t xml:space="preserve">Marianne</w:t>
       </w:r>
       <w:r>
         <w:rPr>
@@ -1694,7 +1708,7 @@
           <w:sz w:val="20"/>
           <w:szCs w:val="20"/>
         </w:rPr>
-        <w:t xml:space="preserve">Bunner</w:t>
+        <w:t xml:space="preserve">Hemmeter</w:t>
       </w:r>
     </w:p>
     <w:p>
@@ -1730,72 +1744,54 @@
     <w:p>
       <w:pPr>
         <w:tabs>
-          <w:tab w:val="center" w:pos="4680"/>
+          <w:tab w:val="left" w:pos="-1080"/>
+          <w:tab w:val="left" w:pos="-720"/>
+          <w:tab w:val="left" w:pos="0"/>
+          <w:tab w:val="left" w:pos="720"/>
+          <w:tab w:val="left" w:pos="1440"/>
+          <w:tab w:val="left" w:pos="2160"/>
+          <w:tab w:val="left" w:pos="2880"/>
+          <w:tab w:val="left" w:pos="3600"/>
+          <w:tab w:val="left" w:pos="4320"/>
+          <w:tab w:val="left" w:pos="4680"/>
         </w:tabs>
-        <w:jc w:val="both"/>
-        <w:rPr>
-          <w:rFonts w:ascii="Palatino Linotype" w:hAnsi="Palatino Linotype"/>
-          <w:b/>
-          <w:bCs/>
-          <w:i/>
-          <w:sz w:val="19"/>
-          <w:szCs w:val="19"/>
+        <w:rPr>
+          <w:rFonts w:ascii="Palatino Linotype" w:hAnsi="Palatino Linotype"/>
+          <w:sz w:val="16"/>
+          <w:szCs w:val="16"/>
         </w:rPr>
       </w:pPr>
       <w:r>
         <w:rPr>
           <w:rFonts w:ascii="Palatino Linotype" w:hAnsi="Palatino Linotype"/>
-          <w:b/>
-          <w:bCs/>
-          <w:i/>
-          <w:sz w:val="19"/>
-          <w:szCs w:val="19"/>
-        </w:rPr>
-        <w:t xml:space="preserve">Pursuant to Criminal Rule 19(D) and Traffic Rule 14, written objections to this magistrate’s decision must be filed within </w:t>
-      </w:r>
-      <w:r>
-        <w:rPr>
-          <w:rFonts w:ascii="Palatino Linotype" w:hAnsi="Palatino Linotype"/>
-          <w:b/>
-          <w:bCs/>
-          <w:i/>
-          <w:sz w:val="19"/>
-          <w:szCs w:val="19"/>
-        </w:rPr>
-        <w:t>14</w:t>
-      </w:r>
-      <w:r>
-        <w:rPr>
-          <w:rFonts w:ascii="Palatino Linotype" w:hAnsi="Palatino Linotype"/>
-          <w:b/>
-          <w:bCs/>
-          <w:i/>
-          <w:sz w:val="19"/>
-          <w:szCs w:val="19"/>
-        </w:rPr>
-        <w:t xml:space="preserve"> days of the filing of this decision. Any objections must state with specificity the grounds of the objections. </w:t>
-      </w:r>
-      <w:r>
-        <w:rPr>
-          <w:rFonts w:ascii="Palatino Linotype" w:hAnsi="Palatino Linotype"/>
-          <w:b/>
-          <w:bCs/>
-          <w:i/>
-          <w:sz w:val="19"/>
-          <w:szCs w:val="19"/>
-        </w:rPr>
-        <w:t xml:space="preserve">A party shall not assign as error on appeal the court’s adoption of this decision unless the party timely </w:t>
-      </w:r>
-      <w:r>
-        <w:rPr>
-          <w:rFonts w:ascii="Palatino Linotype" w:hAnsi="Palatino Linotype"/>
-          <w:b/>
-          <w:bCs/>
-          <w:i/>
-          <w:sz w:val="19"/>
-          <w:szCs w:val="19"/>
-        </w:rPr>
-        <w:t>files objections.</w:t>
+          <w:sz w:val="16"/>
+          <w:szCs w:val="16"/>
+        </w:rPr>
+        <w:t>Copies served by Dep. Clerk ______</w:t>
+      </w:r>
+      <w:r>
+        <w:rPr>
+          <w:rFonts w:ascii="Palatino Linotype" w:hAnsi="Palatino Linotype"/>
+          <w:sz w:val="16"/>
+          <w:szCs w:val="16"/>
+        </w:rPr>
+        <w:t>___</w:t>
+      </w:r>
+      <w:r>
+        <w:rPr>
+          <w:rFonts w:ascii="Palatino Linotype" w:hAnsi="Palatino Linotype"/>
+          <w:sz w:val="16"/>
+          <w:szCs w:val="16"/>
+        </w:rPr>
+        <w:t xml:space="preserve"> on: </w:t>
+      </w:r>
+      <w:r>
+        <w:rPr>
+          <w:rFonts w:ascii="Palatino Linotype" w:hAnsi="Palatino Linotype"/>
+          <w:sz w:val="16"/>
+          <w:szCs w:val="16"/>
+        </w:rPr>
+        <w:t xml:space="preserve">___ Prosecutor’s Office, ___ BRIAN MATHENY</w:t>
       </w:r>
     </w:p>
     <w:p>
@@ -1814,96 +1810,18 @@
         </w:tabs>
         <w:rPr>
           <w:rFonts w:ascii="Palatino Linotype" w:hAnsi="Palatino Linotype"/>
-          <w:sz w:val="20"/>
-          <w:szCs w:val="20"/>
-        </w:rPr>
-      </w:pPr>
-      <w:r>
-        <w:rPr>
-          <w:rFonts w:ascii="Palatino Linotype" w:hAnsi="Palatino Linotype"/>
-          <w:sz w:val="20"/>
-          <w:szCs w:val="20"/>
-        </w:rPr>
-        <w:t xml:space="preserve"/>
-      </w:r>
-    </w:p>
-    <w:p>
-      <w:pPr>
-        <w:tabs>
-          <w:tab w:val="left" w:pos="-1080"/>
-          <w:tab w:val="left" w:pos="-720"/>
-          <w:tab w:val="left" w:pos="0"/>
-          <w:tab w:val="left" w:pos="720"/>
-          <w:tab w:val="left" w:pos="1440"/>
-          <w:tab w:val="left" w:pos="2160"/>
-          <w:tab w:val="left" w:pos="2880"/>
-          <w:tab w:val="left" w:pos="3600"/>
-          <w:tab w:val="left" w:pos="4320"/>
-          <w:tab w:val="left" w:pos="4680"/>
-        </w:tabs>
-        <w:rPr>
-          <w:rFonts w:ascii="Palatino Linotype" w:hAnsi="Palatino Linotype"/>
-          <w:sz w:val="16"/>
-          <w:szCs w:val="16"/>
-        </w:rPr>
-      </w:pPr>
-      <w:r>
-        <w:rPr>
-          <w:rFonts w:ascii="Palatino Linotype" w:hAnsi="Palatino Linotype"/>
-          <w:sz w:val="16"/>
-          <w:szCs w:val="16"/>
-        </w:rPr>
-        <w:t>Copies served by Dep. Clerk ______</w:t>
-      </w:r>
-      <w:r>
-        <w:rPr>
-          <w:rFonts w:ascii="Palatino Linotype" w:hAnsi="Palatino Linotype"/>
-          <w:sz w:val="16"/>
-          <w:szCs w:val="16"/>
-        </w:rPr>
-        <w:t>___</w:t>
-      </w:r>
-      <w:r>
-        <w:rPr>
-          <w:rFonts w:ascii="Palatino Linotype" w:hAnsi="Palatino Linotype"/>
-          <w:sz w:val="16"/>
-          <w:szCs w:val="16"/>
-        </w:rPr>
-        <w:t xml:space="preserve"> on: </w:t>
-      </w:r>
-      <w:r>
-        <w:rPr>
-          <w:rFonts w:ascii="Palatino Linotype" w:hAnsi="Palatino Linotype"/>
-          <w:sz w:val="16"/>
-          <w:szCs w:val="16"/>
-        </w:rPr>
-        <w:t xml:space="preserve">___ Prosecutor’s Office, ___ BRIAN MATHENY</w:t>
-      </w:r>
-    </w:p>
-    <w:p>
-      <w:pPr>
-        <w:tabs>
-          <w:tab w:val="left" w:pos="-1080"/>
-          <w:tab w:val="left" w:pos="-720"/>
-          <w:tab w:val="left" w:pos="0"/>
-          <w:tab w:val="left" w:pos="720"/>
-          <w:tab w:val="left" w:pos="1440"/>
-          <w:tab w:val="left" w:pos="2160"/>
-          <w:tab w:val="left" w:pos="2880"/>
-          <w:tab w:val="left" w:pos="3600"/>
-          <w:tab w:val="left" w:pos="4320"/>
-          <w:tab w:val="left" w:pos="4680"/>
-        </w:tabs>
-        <w:rPr>
-          <w:rFonts w:ascii="Palatino Linotype" w:hAnsi="Palatino Linotype"/>
           <w:sz w:val="16"/>
           <w:szCs w:val="16"/>
         </w:rPr>
       </w:pPr>
     </w:p>
     <w:sectPr>
-      <w:headerReference w:type="default" r:id="rId8"/>
-      <w:footerReference w:type="default" r:id="rId9"/>
+      <w:headerReference w:type="even" r:id="rId8"/>
+      <w:headerReference w:type="default" r:id="rId9"/>
+      <w:footerReference w:type="even" r:id="rId10"/>
+      <w:footerReference w:type="default" r:id="rId11"/>
+      <w:headerReference w:type="first" r:id="rId12"/>
+      <w:footerReference w:type="first" r:id="rId13"/>
       <w:pgSz w:w="12240" w:h="15840"/>
       <w:pgMar w:top="1440" w:right="1080" w:bottom="1440" w:left="1080" w:header="720" w:footer="720" w:gutter="0"/>
       <w:cols w:space="720"/>
@@ -1935,6 +1853,215 @@
 
 <file path=word/footer1.xml><?xml version="1.0" encoding="utf-8"?>
 <w:ftr xmlns:wpc="http://schemas.microsoft.com/office/word/2010/wordprocessingCanvas" xmlns:mc="http://schemas.openxmlformats.org/markup-compatibility/2006" xmlns:o="urn:schemas-microsoft-com:office:office" xmlns:r="http://schemas.openxmlformats.org/officeDocument/2006/relationships" xmlns:m="http://schemas.openxmlformats.org/officeDocument/2006/math" xmlns:v="urn:schemas-microsoft-com:vml" xmlns:wp14="http://schemas.microsoft.com/office/word/2010/wordprocessingDrawing" xmlns:wp="http://schemas.openxmlformats.org/drawingml/2006/wordprocessingDrawing" xmlns:w10="urn:schemas-microsoft-com:office:word" xmlns:w="http://schemas.openxmlformats.org/wordprocessingml/2006/main" xmlns:w14="http://schemas.microsoft.com/office/word/2010/wordml" xmlns:wpg="http://schemas.microsoft.com/office/word/2010/wordprocessingGroup" xmlns:wpi="http://schemas.microsoft.com/office/word/2010/wordprocessingInk" xmlns:wne="http://schemas.microsoft.com/office/word/2006/wordml" xmlns:wps="http://schemas.microsoft.com/office/word/2010/wordprocessingShape" mc:Ignorable="w14 wp14">
+  <w:p>
+    <w:pPr>
+      <w:pStyle w:val="Footer"/>
+    </w:pPr>
+  </w:p>
+</w:ftr>
+</file>
+
+<file path=word/footer2.xml><?xml version="1.0" encoding="utf-8"?>
+<w:ftr xmlns:wpc="http://schemas.microsoft.com/office/word/2010/wordprocessingCanvas" xmlns:mc="http://schemas.openxmlformats.org/markup-compatibility/2006" xmlns:o="urn:schemas-microsoft-com:office:office" xmlns:r="http://schemas.openxmlformats.org/officeDocument/2006/relationships" xmlns:m="http://schemas.openxmlformats.org/officeDocument/2006/math" xmlns:v="urn:schemas-microsoft-com:vml" xmlns:wp14="http://schemas.microsoft.com/office/word/2010/wordprocessingDrawing" xmlns:wp="http://schemas.openxmlformats.org/drawingml/2006/wordprocessingDrawing" xmlns:w10="urn:schemas-microsoft-com:office:word" xmlns:w="http://schemas.openxmlformats.org/wordprocessingml/2006/main" xmlns:w14="http://schemas.microsoft.com/office/word/2010/wordml" xmlns:wpg="http://schemas.microsoft.com/office/word/2010/wordprocessingGroup" xmlns:wpi="http://schemas.microsoft.com/office/word/2010/wordprocessingInk" xmlns:wne="http://schemas.microsoft.com/office/word/2006/wordml" xmlns:wps="http://schemas.microsoft.com/office/word/2010/wordprocessingShape" mc:Ignorable="w14 wp14">
+  <w:sdt>
+    <w:sdtPr>
+      <w:id w:val="-1309706245"/>
+      <w:docPartObj>
+        <w:docPartGallery w:val="Page Numbers (Bottom of Page)"/>
+        <w:docPartUnique/>
+      </w:docPartObj>
+    </w:sdtPr>
+    <w:sdtEndPr/>
+    <w:sdtContent>
+      <w:sdt>
+        <w:sdtPr>
+          <w:rPr>
+            <w:rFonts w:ascii="Palatino Linotype" w:hAnsi="Palatino Linotype"/>
+            <w:sz w:val="20"/>
+            <w:szCs w:val="20"/>
+          </w:rPr>
+          <w:id w:val="98381352"/>
+          <w:docPartObj>
+            <w:docPartGallery w:val="Page Numbers (Top of Page)"/>
+            <w:docPartUnique/>
+          </w:docPartObj>
+        </w:sdtPr>
+        <w:sdtEndPr>
+          <w:rPr>
+            <w:rFonts w:ascii="Times New Roman" w:hAnsi="Times New Roman"/>
+            <w:sz w:val="24"/>
+            <w:szCs w:val="24"/>
+          </w:rPr>
+        </w:sdtEndPr>
+        <w:sdtContent>
+          <w:p>
+            <w:pPr>
+              <w:tabs>
+                <w:tab w:val="left" w:pos="-1080"/>
+                <w:tab w:val="left" w:pos="-720"/>
+                <w:tab w:val="left" w:pos="0"/>
+                <w:tab w:val="left" w:pos="720"/>
+                <w:tab w:val="left" w:pos="1440"/>
+                <w:tab w:val="left" w:pos="2160"/>
+                <w:tab w:val="left" w:pos="2880"/>
+                <w:tab w:val="left" w:pos="3600"/>
+                <w:tab w:val="left" w:pos="4320"/>
+                <w:tab w:val="left" w:pos="4680"/>
+              </w:tabs>
+              <w:jc w:val="right"/>
+              <w:rPr>
+                <w:rFonts w:ascii="Palatino Linotype" w:hAnsi="Palatino Linotype"/>
+                <w:sz w:val="20"/>
+                <w:szCs w:val="20"/>
+              </w:rPr>
+            </w:pPr>
+            <w:r>
+              <w:rPr>
+                <w:rFonts w:ascii="Palatino Linotype" w:hAnsi="Palatino Linotype"/>
+                <w:sz w:val="20"/>
+                <w:szCs w:val="20"/>
+              </w:rPr>
+              <w:t xml:space="preserve">Page </w:t>
+            </w:r>
+            <w:r>
+              <w:rPr>
+                <w:rFonts w:ascii="Palatino Linotype" w:hAnsi="Palatino Linotype"/>
+                <w:b/>
+                <w:bCs/>
+                <w:sz w:val="20"/>
+                <w:szCs w:val="20"/>
+              </w:rPr>
+              <w:fldChar w:fldCharType="begin"/>
+            </w:r>
+            <w:r>
+              <w:rPr>
+                <w:rFonts w:ascii="Palatino Linotype" w:hAnsi="Palatino Linotype"/>
+                <w:b/>
+                <w:bCs/>
+                <w:sz w:val="20"/>
+                <w:szCs w:val="20"/>
+              </w:rPr>
+              <w:instrText xml:space="preserve"> PAGE </w:instrText>
+            </w:r>
+            <w:r>
+              <w:rPr>
+                <w:rFonts w:ascii="Palatino Linotype" w:hAnsi="Palatino Linotype"/>
+                <w:b/>
+                <w:bCs/>
+                <w:sz w:val="20"/>
+                <w:szCs w:val="20"/>
+              </w:rPr>
+              <w:fldChar w:fldCharType="separate"/>
+            </w:r>
+            <w:r>
+              <w:rPr>
+                <w:rFonts w:ascii="Palatino Linotype" w:hAnsi="Palatino Linotype"/>
+                <w:b/>
+                <w:bCs/>
+                <w:noProof/>
+                <w:sz w:val="20"/>
+                <w:szCs w:val="20"/>
+              </w:rPr>
+              <w:t>1</w:t>
+            </w:r>
+            <w:r>
+              <w:rPr>
+                <w:rFonts w:ascii="Palatino Linotype" w:hAnsi="Palatino Linotype"/>
+                <w:b/>
+                <w:bCs/>
+                <w:sz w:val="20"/>
+                <w:szCs w:val="20"/>
+              </w:rPr>
+              <w:fldChar w:fldCharType="end"/>
+            </w:r>
+            <w:r>
+              <w:rPr>
+                <w:rFonts w:ascii="Palatino Linotype" w:hAnsi="Palatino Linotype"/>
+                <w:sz w:val="20"/>
+                <w:szCs w:val="20"/>
+              </w:rPr>
+              <w:t xml:space="preserve"> of </w:t>
+            </w:r>
+            <w:r>
+              <w:rPr>
+                <w:rFonts w:ascii="Palatino Linotype" w:hAnsi="Palatino Linotype"/>
+                <w:b/>
+                <w:bCs/>
+                <w:sz w:val="20"/>
+                <w:szCs w:val="20"/>
+              </w:rPr>
+              <w:fldChar w:fldCharType="begin"/>
+            </w:r>
+            <w:r>
+              <w:rPr>
+                <w:rFonts w:ascii="Palatino Linotype" w:hAnsi="Palatino Linotype"/>
+                <w:b/>
+                <w:bCs/>
+                <w:sz w:val="20"/>
+                <w:szCs w:val="20"/>
+              </w:rPr>
+              <w:instrText xml:space="preserve"> NUMPAGES  </w:instrText>
+            </w:r>
+            <w:r>
+              <w:rPr>
+                <w:rFonts w:ascii="Palatino Linotype" w:hAnsi="Palatino Linotype"/>
+                <w:b/>
+                <w:bCs/>
+                <w:sz w:val="20"/>
+                <w:szCs w:val="20"/>
+              </w:rPr>
+              <w:fldChar w:fldCharType="separate"/>
+            </w:r>
+            <w:r>
+              <w:rPr>
+                <w:rFonts w:ascii="Palatino Linotype" w:hAnsi="Palatino Linotype"/>
+                <w:b/>
+                <w:bCs/>
+                <w:noProof/>
+                <w:sz w:val="20"/>
+                <w:szCs w:val="20"/>
+              </w:rPr>
+              <w:t>3</w:t>
+            </w:r>
+            <w:r>
+              <w:rPr>
+                <w:rFonts w:ascii="Palatino Linotype" w:hAnsi="Palatino Linotype"/>
+                <w:b/>
+                <w:bCs/>
+                <w:sz w:val="20"/>
+                <w:szCs w:val="20"/>
+              </w:rPr>
+              <w:fldChar w:fldCharType="end"/>
+            </w:r>
+            <w:r>
+              <w:rPr>
+                <w:rFonts w:ascii="Palatino Linotype" w:hAnsi="Palatino Linotype"/>
+                <w:b/>
+                <w:bCs/>
+                <w:sz w:val="20"/>
+                <w:szCs w:val="20"/>
+              </w:rPr>
+              <w:t xml:space="preserve"> </w:t>
+            </w:r>
+            <w:r>
+              <w:rPr>
+                <w:rFonts w:ascii="Palatino Linotype" w:hAnsi="Palatino Linotype"/>
+                <w:sz w:val="20"/>
+                <w:szCs w:val="20"/>
+              </w:rPr>
+              <w:t xml:space="preserve">Final Judgment Entry 03TRD13368</w:t>
+            </w:r>
+          </w:p>
+          <w:p>
+            <w:pPr>
+              <w:pStyle w:val="Footer"/>
+              <w:jc w:val="right"/>
+            </w:pPr>
+          </w:p>
+        </w:sdtContent>
+      </w:sdt>
+    </w:sdtContent>
+  </w:sdt>
   <w:p>
     <w:pPr>
       <w:tabs>
@@ -1956,43 +2083,16 @@
         <w:szCs w:val="20"/>
       </w:rPr>
     </w:pPr>
-    <w:r>
-      <w:rPr>
-        <w:rFonts w:ascii="Palatino Linotype" w:hAnsi="Palatino Linotype"/>
-        <w:sz w:val="20"/>
-        <w:szCs w:val="20"/>
-      </w:rPr>
-      <w:t xml:space="preserve">Magistrate </w:t>
-    </w:r>
-    <w:proofErr w:type="gramStart"/>
-    <w:r>
-      <w:rPr>
-        <w:rFonts w:ascii="Palatino Linotype" w:hAnsi="Palatino Linotype"/>
-        <w:bCs/>
-        <w:sz w:val="20"/>
-        <w:szCs w:val="20"/>
-      </w:rPr>
-      <w:t>Decision</w:t>
-    </w:r>
-    <w:r>
-      <w:rPr>
-        <w:rFonts w:ascii="Palatino Linotype" w:hAnsi="Palatino Linotype"/>
-        <w:sz w:val="20"/>
-        <w:szCs w:val="20"/>
-      </w:rPr>
-      <w:t xml:space="preserve"/>
-    </w:r>
-    <w:r>
-      <w:t xml:space="preserve"> </w:t>
-    </w:r>
-    <w:r>
-      <w:rPr>
-        <w:rFonts w:ascii="Palatino Linotype" w:hAnsi="Palatino Linotype"/>
-        <w:sz w:val="20"/>
-        <w:szCs w:val="20"/>
-      </w:rPr>
-      <w:t xml:space="preserve">03TRD13368</w:t>
-    </w:r>
+  </w:p>
+</w:ftr>
+</file>
+
+<file path=word/footer3.xml><?xml version="1.0" encoding="utf-8"?>
+<w:ftr xmlns:wpc="http://schemas.microsoft.com/office/word/2010/wordprocessingCanvas" xmlns:mc="http://schemas.openxmlformats.org/markup-compatibility/2006" xmlns:o="urn:schemas-microsoft-com:office:office" xmlns:r="http://schemas.openxmlformats.org/officeDocument/2006/relationships" xmlns:m="http://schemas.openxmlformats.org/officeDocument/2006/math" xmlns:v="urn:schemas-microsoft-com:vml" xmlns:wp14="http://schemas.microsoft.com/office/word/2010/wordprocessingDrawing" xmlns:wp="http://schemas.openxmlformats.org/drawingml/2006/wordprocessingDrawing" xmlns:w10="urn:schemas-microsoft-com:office:word" xmlns:w="http://schemas.openxmlformats.org/wordprocessingml/2006/main" xmlns:w14="http://schemas.microsoft.com/office/word/2010/wordml" xmlns:wpg="http://schemas.microsoft.com/office/word/2010/wordprocessingGroup" xmlns:wpi="http://schemas.microsoft.com/office/word/2010/wordprocessingInk" xmlns:wne="http://schemas.microsoft.com/office/word/2006/wordml" xmlns:wps="http://schemas.microsoft.com/office/word/2010/wordprocessingShape" mc:Ignorable="w14 wp14">
+  <w:p>
+    <w:pPr>
+      <w:pStyle w:val="Footer"/>
+    </w:pPr>
   </w:p>
 </w:ftr>
 </file>
@@ -2017,6 +2117,16 @@
 </file>
 
 <file path=word/header1.xml><?xml version="1.0" encoding="utf-8"?>
+<w:hdr xmlns:wpc="http://schemas.microsoft.com/office/word/2010/wordprocessingCanvas" xmlns:mc="http://schemas.openxmlformats.org/markup-compatibility/2006" xmlns:o="urn:schemas-microsoft-com:office:office" xmlns:r="http://schemas.openxmlformats.org/officeDocument/2006/relationships" xmlns:m="http://schemas.openxmlformats.org/officeDocument/2006/math" xmlns:v="urn:schemas-microsoft-com:vml" xmlns:wp14="http://schemas.microsoft.com/office/word/2010/wordprocessingDrawing" xmlns:wp="http://schemas.openxmlformats.org/drawingml/2006/wordprocessingDrawing" xmlns:w10="urn:schemas-microsoft-com:office:word" xmlns:w="http://schemas.openxmlformats.org/wordprocessingml/2006/main" xmlns:w14="http://schemas.microsoft.com/office/word/2010/wordml" xmlns:wpg="http://schemas.microsoft.com/office/word/2010/wordprocessingGroup" xmlns:wpi="http://schemas.microsoft.com/office/word/2010/wordprocessingInk" xmlns:wne="http://schemas.microsoft.com/office/word/2006/wordml" xmlns:wps="http://schemas.microsoft.com/office/word/2010/wordprocessingShape" mc:Ignorable="w14 wp14">
+  <w:p>
+    <w:pPr>
+      <w:pStyle w:val="Header"/>
+    </w:pPr>
+  </w:p>
+</w:hdr>
+</file>
+
+<file path=word/header2.xml><?xml version="1.0" encoding="utf-8"?>
 <w:hdr xmlns:wpc="http://schemas.microsoft.com/office/word/2010/wordprocessingCanvas" xmlns:mc="http://schemas.openxmlformats.org/markup-compatibility/2006" xmlns:o="urn:schemas-microsoft-com:office:office" xmlns:r="http://schemas.openxmlformats.org/officeDocument/2006/relationships" xmlns:m="http://schemas.openxmlformats.org/officeDocument/2006/math" xmlns:v="urn:schemas-microsoft-com:vml" xmlns:wp14="http://schemas.microsoft.com/office/word/2010/wordprocessingDrawing" xmlns:wp="http://schemas.openxmlformats.org/drawingml/2006/wordprocessingDrawing" xmlns:w10="urn:schemas-microsoft-com:office:word" xmlns:w="http://schemas.openxmlformats.org/wordprocessingml/2006/main" xmlns:w14="http://schemas.microsoft.com/office/word/2010/wordml" xmlns:wpg="http://schemas.microsoft.com/office/word/2010/wordprocessingGroup" xmlns:wpi="http://schemas.microsoft.com/office/word/2010/wordprocessingInk" xmlns:wne="http://schemas.microsoft.com/office/word/2006/wordml" xmlns:wps="http://schemas.microsoft.com/office/word/2010/wordprocessingShape" mc:Ignorable="w14 wp14">
   <w:p>
     <w:pPr>
@@ -2036,6 +2146,16 @@
       </w:rPr>
       <w:t>IN THE DELAWARE MUNICIPAL COURT</w:t>
     </w:r>
+  </w:p>
+</w:hdr>
+</file>
+
+<file path=word/header3.xml><?xml version="1.0" encoding="utf-8"?>
+<w:hdr xmlns:wpc="http://schemas.microsoft.com/office/word/2010/wordprocessingCanvas" xmlns:mc="http://schemas.openxmlformats.org/markup-compatibility/2006" xmlns:o="urn:schemas-microsoft-com:office:office" xmlns:r="http://schemas.openxmlformats.org/officeDocument/2006/relationships" xmlns:m="http://schemas.openxmlformats.org/officeDocument/2006/math" xmlns:v="urn:schemas-microsoft-com:vml" xmlns:wp14="http://schemas.microsoft.com/office/word/2010/wordprocessingDrawing" xmlns:wp="http://schemas.openxmlformats.org/drawingml/2006/wordprocessingDrawing" xmlns:w10="urn:schemas-microsoft-com:office:word" xmlns:w="http://schemas.openxmlformats.org/wordprocessingml/2006/main" xmlns:w14="http://schemas.microsoft.com/office/word/2010/wordml" xmlns:wpg="http://schemas.microsoft.com/office/word/2010/wordprocessingGroup" xmlns:wpi="http://schemas.microsoft.com/office/word/2010/wordprocessingInk" xmlns:wne="http://schemas.microsoft.com/office/word/2006/wordml" xmlns:wps="http://schemas.microsoft.com/office/word/2010/wordprocessingShape" mc:Ignorable="w14 wp14">
+  <w:p>
+    <w:pPr>
+      <w:pStyle w:val="Header"/>
+    </w:pPr>
   </w:p>
 </w:hdr>
 </file>

</xml_diff>

<commit_message>
Patched bug that held conditions to future entries.
</commit_message>
<xml_diff>
--- a/resources/Saved/03TRD13368_Traffic Judgment Entry.docx
+++ b/resources/Saved/03TRD13368_Traffic Judgment Entry.docx
@@ -477,7 +477,7 @@
           <w:szCs w:val="20"/>
           <w:u w:val="single"/>
         </w:rPr>
-        <w:t>FINAL JUDGMENT ENTRY</w:t>
+        <w:t xml:space="preserve">FINAL JUDGMENT ENTRY</w:t>
       </w:r>
     </w:p>
     <w:p>
@@ -499,14 +499,6 @@
         </w:rPr>
         <w:t xml:space="preserve"/>
       </w:r>
-      <w:r>
-        <w:rPr>
-          <w:rFonts w:ascii="Palatino Linotype" w:hAnsi="Palatino Linotype"/>
-          <w:sz w:val="20"/>
-          <w:szCs w:val="20"/>
-        </w:rPr>
-        <w:tab/>
-      </w:r>
     </w:p>
     <w:p>
       <w:pPr>
@@ -585,7 +577,7 @@
           <w:sz w:val="20"/>
           <w:szCs w:val="20"/>
         </w:rPr>
-        <w:t xml:space="preserve"> on February 12, 2022.</w:t>
+        <w:t xml:space="preserve"> on February 14, 2022.</w:t>
       </w:r>
       <w:r>
         <w:rPr>
@@ -602,7 +594,25 @@
           <w:sz w:val="20"/>
           <w:szCs w:val="20"/>
         </w:rPr>
-        <w:t xml:space="preserve">Defendant waived right to counsel. </w:t>
+        <w:t xml:space="preserve">Defendant waived right to counsel.</w:t>
+      </w:r>
+      <w:r>
+        <w:rPr>
+          <w:rFonts w:ascii="Palatino Linotype" w:hAnsi="Palatino Linotype"/>
+          <w:bCs/>
+          <w:sz w:val="20"/>
+          <w:szCs w:val="20"/>
+        </w:rPr>
+        <w:t xml:space="preserve"> </w:t>
+      </w:r>
+      <w:r>
+        <w:rPr>
+          <w:rFonts w:ascii="Palatino Linotype" w:hAnsi="Palatino Linotype"/>
+          <w:bCs/>
+          <w:sz w:val="20"/>
+          <w:szCs w:val="20"/>
+        </w:rPr>
+        <w:t xml:space="preserve"/>
       </w:r>
       <w:r>
         <w:rPr>
@@ -751,126 +761,12 @@
     </w:p>
     <w:p>
       <w:pPr>
-        <w:jc w:val="both"/>
         <w:rPr>
           <w:rFonts w:ascii="Palatino Linotype" w:hAnsi="Palatino Linotype"/>
           <w:sz w:val="20"/>
           <w:szCs w:val="20"/>
         </w:rPr>
       </w:pPr>
-      <w:r>
-        <w:rPr>
-          <w:rFonts w:ascii="Palatino Linotype" w:hAnsi="Palatino Linotype"/>
-          <w:sz w:val="20"/>
-          <w:szCs w:val="20"/>
-        </w:rPr>
-        <w:t xml:space="preserve"/>
-      </w:r>
-      <w:r>
-        <w:rPr>
-          <w:rFonts w:ascii="Palatino Linotype" w:hAnsi="Palatino Linotype"/>
-          <w:sz w:val="20"/>
-          <w:szCs w:val="20"/>
-        </w:rPr>
-        <w:t xml:space="preserve"/>
-        <w:br/>
-        <w:t xml:space="preserve"/>
-      </w:r>
-      <w:proofErr w:type="gramStart"/>
-      <w:r>
-        <w:rPr>
-          <w:rFonts w:ascii="Palatino Linotype" w:hAnsi="Palatino Linotype"/>
-          <w:b/>
-          <w:sz w:val="20"/>
-          <w:szCs w:val="20"/>
-        </w:rPr>
-        <w:t>Diversion.</w:t>
-      </w:r>
-      <w:proofErr w:type="gramEnd"/>
-      <w:r>
-        <w:rPr>
-          <w:rFonts w:ascii="Palatino Linotype" w:hAnsi="Palatino Linotype"/>
-          <w:b/>
-          <w:sz w:val="20"/>
-          <w:szCs w:val="20"/>
-        </w:rPr>
-        <w:t xml:space="preserve"> </w:t>
-      </w:r>
-      <w:r>
-        <w:rPr>
-          <w:rFonts w:ascii="Palatino Linotype" w:hAnsi="Palatino Linotype"/>
-          <w:b/>
-          <w:sz w:val="20"/>
-          <w:szCs w:val="20"/>
-        </w:rPr>
-        <w:t xml:space="preserve"> </w:t>
-      </w:r>
-      <w:r>
-        <w:rPr>
-          <w:rFonts w:ascii="Palatino Linotype" w:hAnsi="Palatino Linotype"/>
-          <w:sz w:val="20"/>
-          <w:szCs w:val="20"/>
-        </w:rPr>
-        <w:t xml:space="preserve">Defendant is eligible for the Prosecutor Diversion Program. The Defendant’s plea and the Court’s findings are set forth in the chart below. The sentence, including any fines, costs and jail days, is SUSPENDED pending Defendant’s completion of the diversion program. Should Defendant fail to complete the terms of the diversion program, the sentence shall apply</w:t>
-      </w:r>
-      <w:r>
-        <w:rPr>
-          <w:rFonts w:ascii="Palatino Linotype" w:hAnsi="Palatino Linotype"/>
-          <w:sz w:val="20"/>
-          <w:szCs w:val="20"/>
-        </w:rPr>
-        <w:t xml:space="preserve"> and Defendant shall pay fines by May 17, 2022</w:t>
-      </w:r>
-      <w:r>
-        <w:rPr>
-          <w:rFonts w:ascii="Palatino Linotype" w:hAnsi="Palatino Linotype"/>
-          <w:sz w:val="20"/>
-          <w:szCs w:val="20"/>
-        </w:rPr>
-        <w:t xml:space="preserve"/>
-      </w:r>
-      <w:r>
-        <w:rPr>
-          <w:rFonts w:ascii="Palatino Linotype" w:hAnsi="Palatino Linotype"/>
-          <w:sz w:val="20"/>
-          <w:szCs w:val="20"/>
-        </w:rPr>
-        <w:t xml:space="preserve"> and shall report to jail on May 20, 2022</w:t>
-      </w:r>
-      <w:r>
-        <w:rPr>
-          <w:rFonts w:ascii="Palatino Linotype" w:hAnsi="Palatino Linotype"/>
-          <w:sz w:val="20"/>
-          <w:szCs w:val="20"/>
-        </w:rPr>
-        <w:t xml:space="preserve"/>
-      </w:r>
-      <w:r>
-        <w:rPr>
-          <w:rFonts w:ascii="Palatino Linotype" w:hAnsi="Palatino Linotype"/>
-          <w:sz w:val="20"/>
-          <w:szCs w:val="20"/>
-        </w:rPr>
-        <w:t>.</w:t>
-      </w:r>
-      <w:r>
-        <w:rPr>
-          <w:rFonts w:ascii="Palatino Linotype" w:hAnsi="Palatino Linotype"/>
-          <w:sz w:val="20"/>
-          <w:szCs w:val="20"/>
-        </w:rPr>
-        <w:t xml:space="preserve"/>
-        <w:br/>
-        <w:t xml:space="preserve"/>
-      </w:r>
-      <w:r>
-        <w:rPr>
-          <w:rFonts w:ascii="Palatino Linotype" w:hAnsi="Palatino Linotype"/>
-          <w:sz w:val="20"/>
-          <w:szCs w:val="20"/>
-        </w:rPr>
-        <w:t xml:space="preserve"/>
-      </w:r>
     </w:p>
     <w:tbl>
       <w:tblPr>
@@ -1083,7 +979,6 @@
                 <w:sz w:val="20"/>
                 <w:szCs w:val="20"/>
               </w:rPr>
-              <w:lastRenderedPageBreak/>
               <w:t>Degree</w:t>
             </w:r>
           </w:p>
@@ -1165,6 +1060,7 @@
                 <w:sz w:val="20"/>
                 <w:szCs w:val="20"/>
               </w:rPr>
+              <w:lastRenderedPageBreak/>
               <w:t>Plea</w:t>
             </w:r>
           </w:p>
@@ -1471,188 +1367,6 @@
           </w:p>
         </w:tc>
       </w:tr>
-      <w:tr>
-        <w:trPr>
-          <w:jc w:val="center"/>
-        </w:trPr>
-        <w:tc>
-          <w:tcPr>
-            <w:tcW w:w="1801" w:type="dxa"/>
-          </w:tcPr>
-          <w:p>
-            <w:pPr>
-              <w:tabs>
-                <w:tab w:val="left" w:pos="-1080"/>
-                <w:tab w:val="left" w:pos="-720"/>
-                <w:tab w:val="left" w:pos="0"/>
-                <w:tab w:val="left" w:pos="720"/>
-                <w:tab w:val="left" w:pos="1440"/>
-                <w:tab w:val="left" w:pos="2160"/>
-                <w:tab w:val="left" w:pos="2880"/>
-                <w:tab w:val="left" w:pos="3600"/>
-                <w:tab w:val="left" w:pos="4320"/>
-                <w:tab w:val="left" w:pos="4680"/>
-              </w:tabs>
-              <w:rPr>
-                <w:rFonts w:ascii="Palatino Linotype" w:hAnsi="Palatino Linotype"/>
-                <w:b/>
-                <w:bCs/>
-                <w:sz w:val="20"/>
-                <w:szCs w:val="20"/>
-              </w:rPr>
-            </w:pPr>
-            <w:r>
-              <w:rPr>
-                <w:rFonts w:ascii="Palatino Linotype" w:hAnsi="Palatino Linotype"/>
-                <w:b/>
-                <w:bCs/>
-                <w:sz w:val="20"/>
-                <w:szCs w:val="20"/>
-              </w:rPr>
-              <w:t>Jail Days</w:t>
-            </w:r>
-          </w:p>
-        </w:tc>
-        <w:tc>
-          <w:tcPr>
-            <w:tcW w:w="3289" w:type="dxa"/>
-          </w:tcPr>
-          <w:p>
-            <w:pPr>
-              <w:tabs>
-                <w:tab w:val="left" w:pos="-1080"/>
-                <w:tab w:val="left" w:pos="-720"/>
-                <w:tab w:val="left" w:pos="0"/>
-                <w:tab w:val="left" w:pos="720"/>
-                <w:tab w:val="left" w:pos="1440"/>
-                <w:tab w:val="left" w:pos="2160"/>
-                <w:tab w:val="left" w:pos="2880"/>
-                <w:tab w:val="left" w:pos="3600"/>
-                <w:tab w:val="left" w:pos="4320"/>
-                <w:tab w:val="left" w:pos="4680"/>
-              </w:tabs>
-              <w:rPr>
-                <w:rFonts w:ascii="Palatino Linotype" w:hAnsi="Palatino Linotype"/>
-                <w:b/>
-                <w:bCs/>
-                <w:sz w:val="20"/>
-                <w:szCs w:val="20"/>
-              </w:rPr>
-            </w:pPr>
-            <w:r>
-              <w:rPr>
-                <w:rFonts w:ascii="Palatino Linotype" w:hAnsi="Palatino Linotype"/>
-                <w:b/>
-                <w:bCs/>
-                <w:sz w:val="20"/>
-                <w:szCs w:val="20"/>
-              </w:rPr>
-              <w:t xml:space="preserve">None</w:t>
-            </w:r>
-          </w:p>
-        </w:tc>
-      </w:tr>
-      <w:tr>
-        <w:trPr>
-          <w:jc w:val="center"/>
-        </w:trPr>
-        <w:tc>
-          <w:tcPr>
-            <w:tcW w:w="1801" w:type="dxa"/>
-          </w:tcPr>
-          <w:p>
-            <w:pPr>
-              <w:tabs>
-                <w:tab w:val="left" w:pos="-1080"/>
-                <w:tab w:val="left" w:pos="-720"/>
-                <w:tab w:val="left" w:pos="0"/>
-                <w:tab w:val="left" w:pos="720"/>
-                <w:tab w:val="left" w:pos="1440"/>
-                <w:tab w:val="left" w:pos="2160"/>
-                <w:tab w:val="left" w:pos="2880"/>
-                <w:tab w:val="left" w:pos="3600"/>
-                <w:tab w:val="left" w:pos="4320"/>
-                <w:tab w:val="left" w:pos="4680"/>
-              </w:tabs>
-              <w:rPr>
-                <w:rFonts w:ascii="Palatino Linotype" w:hAnsi="Palatino Linotype"/>
-                <w:b/>
-                <w:bCs/>
-                <w:sz w:val="20"/>
-                <w:szCs w:val="20"/>
-              </w:rPr>
-            </w:pPr>
-            <w:r>
-              <w:rPr>
-                <w:rFonts w:ascii="Palatino Linotype" w:hAnsi="Palatino Linotype"/>
-                <w:b/>
-                <w:bCs/>
-                <w:sz w:val="20"/>
-                <w:szCs w:val="20"/>
-              </w:rPr>
-              <w:t>Jail Days</w:t>
-            </w:r>
-            <w:r>
-              <w:rPr>
-                <w:rFonts w:ascii="Palatino Linotype" w:hAnsi="Palatino Linotype"/>
-                <w:b/>
-                <w:bCs/>
-                <w:sz w:val="20"/>
-                <w:szCs w:val="20"/>
-              </w:rPr>
-              <w:t xml:space="preserve"> </w:t>
-            </w:r>
-            <w:r>
-              <w:rPr>
-                <w:rFonts w:ascii="Palatino Linotype" w:hAnsi="Palatino Linotype"/>
-                <w:b/>
-                <w:bCs/>
-                <w:sz w:val="20"/>
-                <w:szCs w:val="20"/>
-              </w:rPr>
-              <w:t>Suspended</w:t>
-            </w:r>
-          </w:p>
-        </w:tc>
-        <w:tc>
-          <w:tcPr>
-            <w:tcW w:w="3289" w:type="dxa"/>
-          </w:tcPr>
-          <w:p>
-            <w:pPr>
-              <w:tabs>
-                <w:tab w:val="left" w:pos="-1080"/>
-                <w:tab w:val="left" w:pos="-720"/>
-                <w:tab w:val="left" w:pos="0"/>
-                <w:tab w:val="left" w:pos="720"/>
-                <w:tab w:val="left" w:pos="1440"/>
-                <w:tab w:val="left" w:pos="2160"/>
-                <w:tab w:val="left" w:pos="2880"/>
-                <w:tab w:val="left" w:pos="3600"/>
-                <w:tab w:val="left" w:pos="4320"/>
-                <w:tab w:val="left" w:pos="4680"/>
-              </w:tabs>
-              <w:rPr>
-                <w:rFonts w:ascii="Palatino Linotype" w:hAnsi="Palatino Linotype"/>
-                <w:b/>
-                <w:bCs/>
-                <w:sz w:val="20"/>
-                <w:szCs w:val="20"/>
-              </w:rPr>
-            </w:pPr>
-            <w:r>
-              <w:rPr>
-                <w:rFonts w:ascii="Palatino Linotype" w:hAnsi="Palatino Linotype"/>
-                <w:b/>
-                <w:bCs/>
-                <w:sz w:val="20"/>
-                <w:szCs w:val="20"/>
-              </w:rPr>
-              <w:t xml:space="preserve">None</w:t>
-            </w:r>
-          </w:p>
-        </w:tc>
-      </w:tr>
     </w:tbl>
     <w:p>
       <w:pPr>
@@ -1716,7 +1430,7 @@
           <w:szCs w:val="20"/>
           <w:u w:val="single"/>
         </w:rPr>
-        <w:t xml:space="preserve">Court costs are assessed for the highest degree charge in this</w:t>
+        <w:t>Court costs are assessed for the highest degree charge in this</w:t>
       </w:r>
       <w:r>
         <w:rPr>
@@ -1736,6 +1450,178 @@
           <w:szCs w:val="20"/>
         </w:rPr>
         <w:t xml:space="preserve">. </w:t>
+      </w:r>
+      <w:r>
+        <w:rPr>
+          <w:rFonts w:ascii="Palatino Linotype" w:hAnsi="Palatino Linotype"/>
+          <w:sz w:val="20"/>
+          <w:szCs w:val="20"/>
+        </w:rPr>
+        <w:t xml:space="preserve">Having</w:t>
+      </w:r>
+      <w:r>
+        <w:rPr>
+          <w:rFonts w:ascii="Palatino Linotype" w:hAnsi="Palatino Linotype"/>
+          <w:sz w:val="20"/>
+          <w:szCs w:val="20"/>
+        </w:rPr>
+        <w:t xml:space="preserve"> been informed of the fines </w:t>
+      </w:r>
+      <w:r>
+        <w:rPr>
+          <w:rFonts w:ascii="Palatino Linotype" w:hAnsi="Palatino Linotype"/>
+          <w:b/>
+          <w:bCs/>
+          <w:sz w:val="20"/>
+          <w:szCs w:val="20"/>
+        </w:rPr>
+        <w:t xml:space="preserve"/>
+      </w:r>
+      <w:r>
+        <w:rPr>
+          <w:rFonts w:ascii="Palatino Linotype" w:hAnsi="Palatino Linotype"/>
+          <w:sz w:val="20"/>
+          <w:szCs w:val="20"/>
+        </w:rPr>
+        <w:t xml:space="preserve">and</w:t>
+      </w:r>
+      <w:proofErr w:type="gramEnd"/>
+      <w:r>
+        <w:rPr>
+          <w:rFonts w:ascii="Palatino Linotype" w:hAnsi="Palatino Linotype"/>
+          <w:sz w:val="20"/>
+          <w:szCs w:val="20"/>
+        </w:rPr>
+        <w:t xml:space="preserve"> costs</w:t>
+      </w:r>
+      <w:r>
+        <w:rPr>
+          <w:rFonts w:ascii="Palatino Linotype" w:hAnsi="Palatino Linotype"/>
+          <w:sz w:val="20"/>
+          <w:szCs w:val="20"/>
+        </w:rPr>
+        <w:t xml:space="preserve"> </w:t>
+      </w:r>
+      <w:r>
+        <w:rPr>
+          <w:rFonts w:ascii="Palatino Linotype" w:hAnsi="Palatino Linotype"/>
+          <w:sz w:val="20"/>
+          <w:szCs w:val="20"/>
+        </w:rPr>
+        <w:t xml:space="preserve">owed, Defendant expressed an ability to pay </w:t>
+      </w:r>
+      <w:r>
+        <w:rPr>
+          <w:rFonts w:ascii="Palatino Linotype" w:hAnsi="Palatino Linotype"/>
+          <w:b/>
+          <w:bCs/>
+          <w:sz w:val="20"/>
+          <w:szCs w:val="20"/>
+        </w:rPr>
+        <w:t xml:space="preserve">forthwith</w:t>
+      </w:r>
+      <w:r>
+        <w:rPr>
+          <w:rFonts w:ascii="Palatino Linotype" w:hAnsi="Palatino Linotype"/>
+          <w:sz w:val="20"/>
+          <w:szCs w:val="20"/>
+        </w:rPr>
+        <w:t xml:space="preserve">. </w:t>
+      </w:r>
+      <w:bookmarkStart w:id="1" w:name="_Hlk94196527"/>
+      <w:r>
+        <w:rPr>
+          <w:rFonts w:ascii="Palatino Linotype" w:hAnsi="Palatino Linotype"/>
+          <w:sz w:val="20"/>
+          <w:szCs w:val="20"/>
+        </w:rPr>
+        <w:t xml:space="preserve">Absent further order, the Court finds Defendant is able and shall pay</w:t>
+      </w:r>
+      <w:r>
+        <w:rPr>
+          <w:rFonts w:ascii="Palatino Linotype" w:hAnsi="Palatino Linotype"/>
+          <w:sz w:val="20"/>
+          <w:szCs w:val="20"/>
+        </w:rPr>
+        <w:t xml:space="preserve"> the fines </w:t>
+      </w:r>
+      <w:r>
+        <w:rPr>
+          <w:rFonts w:ascii="Palatino Linotype" w:hAnsi="Palatino Linotype"/>
+          <w:b/>
+          <w:bCs/>
+          <w:sz w:val="20"/>
+          <w:szCs w:val="20"/>
+        </w:rPr>
+        <w:t xml:space="preserve"/>
+      </w:r>
+      <w:r>
+        <w:rPr>
+          <w:rFonts w:ascii="Palatino Linotype" w:hAnsi="Palatino Linotype"/>
+          <w:sz w:val="20"/>
+          <w:szCs w:val="20"/>
+        </w:rPr>
+        <w:t xml:space="preserve">and</w:t>
+      </w:r>
+      <w:proofErr w:type="gramEnd"/>
+      <w:r>
+        <w:rPr>
+          <w:rFonts w:ascii="Palatino Linotype" w:hAnsi="Palatino Linotype"/>
+          <w:sz w:val="20"/>
+          <w:szCs w:val="20"/>
+        </w:rPr>
+        <w:t xml:space="preserve"> costs</w:t>
+      </w:r>
+      <w:r>
+        <w:rPr>
+          <w:rFonts w:ascii="Palatino Linotype" w:hAnsi="Palatino Linotype"/>
+          <w:sz w:val="20"/>
+          <w:szCs w:val="20"/>
+        </w:rPr>
+        <w:t xml:space="preserve"> </w:t>
+      </w:r>
+      <w:r>
+        <w:rPr>
+          <w:rFonts w:ascii="Palatino Linotype" w:hAnsi="Palatino Linotype"/>
+          <w:sz w:val="20"/>
+          <w:szCs w:val="20"/>
+        </w:rPr>
+        <w:t xml:space="preserve">in full by </w:t>
+      </w:r>
+      <w:bookmarkEnd w:id="1"/>
+      <w:r>
+        <w:rPr>
+          <w:rFonts w:ascii="Palatino Linotype" w:hAnsi="Palatino Linotype"/>
+          <w:b/>
+          <w:bCs/>
+          <w:sz w:val="20"/>
+          <w:szCs w:val="20"/>
+        </w:rPr>
+        <w:t xml:space="preserve">February 14, 2022</w:t>
+      </w:r>
+      <w:r>
+        <w:rPr>
+          <w:rFonts w:ascii="Palatino Linotype" w:hAnsi="Palatino Linotype"/>
+          <w:sz w:val="20"/>
+          <w:szCs w:val="20"/>
+        </w:rPr>
+        <w:t xml:space="preserve">. </w:t>
+      </w:r>
+      <w:r>
+        <w:rPr>
+          <w:rFonts w:ascii="Palatino Linotype" w:hAnsi="Palatino Linotype"/>
+          <w:sz w:val="20"/>
+          <w:szCs w:val="20"/>
+        </w:rPr>
+        <w:t xml:space="preserve"/>
+      </w:r>
+      <w:r>
+        <w:rPr>
+          <w:rFonts w:ascii="Palatino Linotype" w:hAnsi="Palatino Linotype"/>
+          <w:sz w:val="20"/>
+          <w:szCs w:val="20"/>
+        </w:rPr>
+        <w:t xml:space="preserve"/>
       </w:r>
       <w:r>
         <w:rPr>
@@ -1782,7 +1668,7 @@
           <w:sz w:val="20"/>
           <w:szCs w:val="20"/>
         </w:rPr>
-        <w:t>Community Service.</w:t>
+        <w:t xml:space="preserve">Proof of Financial Responsibility.</w:t>
       </w:r>
       <w:proofErr w:type="gramEnd"/>
       <w:r>
@@ -1798,74 +1684,28 @@
       <w:r>
         <w:rPr>
           <w:rFonts w:ascii="Palatino Linotype" w:hAnsi="Palatino Linotype"/>
-          <w:sz w:val="20"/>
-          <w:szCs w:val="20"/>
-        </w:rPr>
-        <w:t xml:space="preserve">Defendant </w:t>
-      </w:r>
-      <w:r>
-        <w:rPr>
-          <w:rFonts w:ascii="Palatino Linotype" w:hAnsi="Palatino Linotype"/>
-          <w:sz w:val="20"/>
-          <w:szCs w:val="20"/>
-        </w:rPr>
-        <w:t xml:space="preserve">shall </w:t>
-      </w:r>
-      <w:r>
-        <w:rPr>
-          <w:rFonts w:ascii="Palatino Linotype" w:hAnsi="Palatino Linotype"/>
-          <w:sz w:val="20"/>
-          <w:szCs w:val="20"/>
-        </w:rPr>
-        <w:t xml:space="preserve">complete </w:t>
-      </w:r>
-      <w:r>
-        <w:rPr>
-          <w:rFonts w:ascii="Palatino Linotype" w:hAnsi="Palatino Linotype"/>
-          <w:sz w:val="20"/>
-          <w:szCs w:val="20"/>
-        </w:rPr>
-        <w:t xml:space="preserve">50</w:t>
-      </w:r>
-      <w:r>
-        <w:rPr>
-          <w:rFonts w:ascii="Palatino Linotype" w:hAnsi="Palatino Linotype"/>
-          <w:sz w:val="20"/>
-          <w:szCs w:val="20"/>
-        </w:rPr>
-        <w:t xml:space="preserve"> hours of community service within </w:t>
-      </w:r>
-      <w:r>
-        <w:rPr>
-          <w:rFonts w:ascii="Palatino Linotype" w:hAnsi="Palatino Linotype"/>
-          <w:sz w:val="20"/>
-          <w:szCs w:val="20"/>
-        </w:rPr>
-        <w:t xml:space="preserve">0</w:t>
-      </w:r>
-      <w:r>
-        <w:rPr>
-          <w:rFonts w:ascii="Palatino Linotype" w:hAnsi="Palatino Linotype"/>
-          <w:sz w:val="20"/>
-          <w:szCs w:val="20"/>
-        </w:rPr>
-        <w:t xml:space="preserve"> days. Defendant shall show proof of completion of all completed hours to the Office of Community Control on or before </w:t>
-      </w:r>
-      <w:r>
-        <w:rPr>
-          <w:rFonts w:ascii="Palatino Linotype" w:hAnsi="Palatino Linotype"/>
-          <w:sz w:val="20"/>
-          <w:szCs w:val="20"/>
-        </w:rPr>
-        <w:t xml:space="preserve">February 12, 2022</w:t>
-      </w:r>
-      <w:r>
-        <w:rPr>
-          <w:rFonts w:ascii="Palatino Linotype" w:hAnsi="Palatino Linotype"/>
-          <w:sz w:val="20"/>
-          <w:szCs w:val="20"/>
-        </w:rPr>
-        <w:t xml:space="preserve">.  </w:t>
+          <w:bCs/>
+          <w:sz w:val="20"/>
+          <w:szCs w:val="20"/>
+        </w:rPr>
+        <w:t xml:space="preserve"> </w:t>
+      </w:r>
+      <w:r>
+        <w:rPr>
+          <w:rFonts w:ascii="Palatino Linotype" w:hAnsi="Palatino Linotype"/>
+          <w:sz w:val="20"/>
+          <w:szCs w:val="20"/>
+        </w:rPr>
+        <w:t xml:space="preserve">The Defendant showed the Court proof of responsibility during the proceeding.</w:t>
+      </w:r>
+      <w:r>
+        <w:rPr>
+          <w:rFonts w:ascii="Palatino Linotype" w:hAnsi="Palatino Linotype"/>
+          <w:bCs/>
+          <w:sz w:val="20"/>
+          <w:szCs w:val="20"/>
+        </w:rPr>
+        <w:t xml:space="preserve"/>
       </w:r>
       <w:r>
         <w:rPr>
@@ -1908,27 +1748,16 @@
         <w:rPr>
           <w:rFonts w:ascii="Palatino Linotype" w:hAnsi="Palatino Linotype"/>
           <w:b/>
-          <w:bCs/>
-          <w:sz w:val="20"/>
-          <w:szCs w:val="20"/>
-        </w:rPr>
-        <w:t xml:space="preserve">Proof of Financial Responsibility.</w:t>
+          <w:sz w:val="20"/>
+          <w:szCs w:val="20"/>
+        </w:rPr>
+        <w:t>License Suspension.</w:t>
       </w:r>
       <w:proofErr w:type="gramEnd"/>
       <w:r>
         <w:rPr>
           <w:rFonts w:ascii="Palatino Linotype" w:hAnsi="Palatino Linotype"/>
           <w:b/>
-          <w:bCs/>
-          <w:sz w:val="20"/>
-          <w:szCs w:val="20"/>
-        </w:rPr>
-        <w:t xml:space="preserve">  </w:t>
-      </w:r>
-      <w:r>
-        <w:rPr>
-          <w:rFonts w:ascii="Palatino Linotype" w:hAnsi="Palatino Linotype"/>
-          <w:bCs/>
           <w:sz w:val="20"/>
           <w:szCs w:val="20"/>
         </w:rPr>
@@ -1937,1540 +1766,43 @@
       <w:r>
         <w:rPr>
           <w:rFonts w:ascii="Palatino Linotype" w:hAnsi="Palatino Linotype"/>
-          <w:sz w:val="20"/>
-          <w:szCs w:val="20"/>
-        </w:rPr>
-        <w:t xml:space="preserve">The Defendant showed the Court </w:t>
-      </w:r>
-      <w:r>
-        <w:rPr>
-          <w:rFonts w:ascii="Palatino Linotype" w:hAnsi="Palatino Linotype"/>
-          <w:sz w:val="20"/>
-          <w:szCs w:val="20"/>
-        </w:rPr>
-        <w:lastRenderedPageBreak/>
-        <w:t xml:space="preserve">proof of responsibility during the proceeding.</w:t>
-      </w:r>
-      <w:r>
-        <w:rPr>
-          <w:rFonts w:ascii="Palatino Linotype" w:hAnsi="Palatino Linotype"/>
-          <w:bCs/>
+          <w:b/>
+          <w:sz w:val="20"/>
+          <w:szCs w:val="20"/>
+        </w:rPr>
+        <w:t xml:space="preserve"> </w:t>
+      </w:r>
+      <w:r>
+        <w:rPr>
+          <w:rFonts w:ascii="Palatino Linotype" w:hAnsi="Palatino Linotype"/>
+          <w:sz w:val="20"/>
+          <w:szCs w:val="20"/>
+        </w:rPr>
+        <w:t xml:space="preserve">Defendant’s </w:t>
+      </w:r>
+      <w:r>
+        <w:rPr>
+          <w:rFonts w:ascii="Palatino Linotype" w:hAnsi="Palatino Linotype"/>
+          <w:sz w:val="20"/>
+          <w:szCs w:val="20"/>
+        </w:rPr>
+        <w:t xml:space="preserve">concealed carry</w:t>
+      </w:r>
+      <w:r>
+        <w:rPr>
+          <w:rFonts w:ascii="Palatino Linotype" w:hAnsi="Palatino Linotype"/>
+          <w:sz w:val="20"/>
+          <w:szCs w:val="20"/>
+        </w:rPr>
+        <w:t xml:space="preserve"> license is suspended from February 14, 2022 for a term of 6 months. </w:t>
+      </w:r>
+      <w:r>
+        <w:rPr>
+          <w:rFonts w:ascii="Palatino Linotype" w:hAnsi="Palatino Linotype"/>
           <w:sz w:val="20"/>
           <w:szCs w:val="20"/>
         </w:rPr>
         <w:t xml:space="preserve"/>
-      </w:r>
-      <w:r>
-        <w:rPr>
-          <w:rFonts w:ascii="Palatino Linotype" w:hAnsi="Palatino Linotype"/>
-          <w:sz w:val="20"/>
-          <w:szCs w:val="20"/>
-        </w:rPr>
-        <w:t xml:space="preserve"/>
-      </w:r>
-      <w:r>
-        <w:rPr>
-          <w:rFonts w:ascii="Palatino Linotype" w:hAnsi="Palatino Linotype"/>
-          <w:sz w:val="20"/>
-          <w:szCs w:val="20"/>
-        </w:rPr>
-        <w:t xml:space="preserve"/>
-      </w:r>
-      <w:r>
-        <w:rPr>
-          <w:rFonts w:ascii="Palatino Linotype" w:hAnsi="Palatino Linotype"/>
-          <w:sz w:val="20"/>
-          <w:szCs w:val="20"/>
-        </w:rPr>
-        <w:t xml:space="preserve"/>
-      </w:r>
-      <w:r>
-        <w:rPr>
-          <w:rFonts w:ascii="Palatino Linotype" w:hAnsi="Palatino Linotype"/>
-          <w:sz w:val="20"/>
-          <w:szCs w:val="20"/>
-        </w:rPr>
-        <w:t xml:space="preserve"/>
-        <w:br/>
-        <w:t xml:space="preserve"/>
-      </w:r>
-    </w:p>
-    <w:p>
-      <w:pPr>
-        <w:jc w:val="both"/>
-        <w:rPr>
-          <w:rFonts w:ascii="Palatino Linotype" w:hAnsi="Palatino Linotype"/>
-          <w:sz w:val="20"/>
-          <w:szCs w:val="20"/>
-        </w:rPr>
-      </w:pPr>
-      <w:proofErr w:type="gramStart"/>
-      <w:r>
-        <w:rPr>
-          <w:rFonts w:ascii="Palatino Linotype" w:hAnsi="Palatino Linotype"/>
-          <w:b/>
-          <w:sz w:val="20"/>
-          <w:szCs w:val="20"/>
-        </w:rPr>
-        <w:t xml:space="preserve">Jail Commitment Terms.</w:t>
-      </w:r>
-      <w:proofErr w:type="gramEnd"/>
-      <w:r>
-        <w:rPr>
-          <w:rFonts w:ascii="Palatino Linotype" w:hAnsi="Palatino Linotype"/>
-          <w:b/>
-          <w:sz w:val="20"/>
-          <w:szCs w:val="20"/>
-        </w:rPr>
-        <w:t xml:space="preserve">  </w:t>
-      </w:r>
-      <w:r>
-        <w:rPr>
-          <w:rFonts w:ascii="Palatino Linotype" w:hAnsi="Palatino Linotype"/>
-          <w:sz w:val="20"/>
-          <w:szCs w:val="20"/>
-        </w:rPr>
-        <w:t xml:space="preserve"/>
-      </w:r>
-      <w:r>
-        <w:rPr>
-          <w:rFonts w:ascii="Palatino Linotype" w:hAnsi="Palatino Linotype"/>
-          <w:sz w:val="20"/>
-          <w:szCs w:val="20"/>
-        </w:rPr>
-        <w:t xml:space="preserve">Defendant shall report to jail forthwith.</w:t>
-      </w:r>
-      <w:r>
-        <w:rPr>
-          <w:rFonts w:ascii="Palatino Linotype" w:hAnsi="Palatino Linotype"/>
-          <w:sz w:val="20"/>
-          <w:szCs w:val="20"/>
-        </w:rPr>
-        <w:t xml:space="preserve"/>
-      </w:r>
-      <w:r>
-        <w:rPr>
-          <w:rFonts w:ascii="Palatino Linotype" w:hAnsi="Palatino Linotype"/>
-          <w:sz w:val="20"/>
-          <w:szCs w:val="20"/>
-        </w:rPr>
-        <w:t xml:space="preserve"/>
-      </w:r>
-      <w:r>
-        <w:rPr>
-          <w:rFonts w:ascii="Palatino Linotype" w:hAnsi="Palatino Linotype"/>
-          <w:sz w:val="20"/>
-          <w:szCs w:val="20"/>
-        </w:rPr>
-        <w:t xml:space="preserve"/>
-      </w:r>
-    </w:p>
-    <w:p>
-      <w:pPr>
-        <w:pStyle w:val="ListParagraph"/>
-        <w:numPr>
-          <w:ilvl w:val="0"/>
-          <w:numId w:val="3"/>
-        </w:numPr>
-        <w:jc w:val="both"/>
-        <w:rPr>
-          <w:rFonts w:ascii="Palatino Linotype" w:hAnsi="Palatino Linotype"/>
-          <w:sz w:val="20"/>
-          <w:szCs w:val="20"/>
-        </w:rPr>
-      </w:pPr>
-      <w:r>
-        <w:rPr>
-          <w:rFonts w:ascii="Palatino Linotype" w:hAnsi="Palatino Linotype"/>
-          <w:sz w:val="20"/>
-          <w:szCs w:val="20"/>
-        </w:rPr>
-        <w:t>Defendant shall report to jail time</w:t>
-      </w:r>
-      <w:r>
-        <w:rPr>
-          <w:rFonts w:ascii="Palatino Linotype" w:hAnsi="Palatino Linotype"/>
-          <w:sz w:val="20"/>
-          <w:szCs w:val="20"/>
-        </w:rPr>
-        <w:t>l</w:t>
-      </w:r>
-      <w:r>
-        <w:rPr>
-          <w:rFonts w:ascii="Palatino Linotype" w:hAnsi="Palatino Linotype"/>
-          <w:sz w:val="20"/>
-          <w:szCs w:val="20"/>
-        </w:rPr>
-        <w:t>y and sober.</w:t>
-      </w:r>
-    </w:p>
-    <w:p>
-      <w:pPr>
-        <w:pStyle w:val="ListParagraph"/>
-        <w:numPr>
-          <w:ilvl w:val="0"/>
-          <w:numId w:val="3"/>
-        </w:numPr>
-        <w:jc w:val="both"/>
-        <w:rPr>
-          <w:rFonts w:ascii="Palatino Linotype" w:hAnsi="Palatino Linotype"/>
-          <w:sz w:val="20"/>
-          <w:szCs w:val="20"/>
-        </w:rPr>
-      </w:pPr>
-      <w:r>
-        <w:rPr>
-          <w:rFonts w:ascii="Palatino Linotype" w:hAnsi="Palatino Linotype"/>
-          <w:sz w:val="20"/>
-          <w:szCs w:val="20"/>
-        </w:rPr>
-        <w:t xml:space="preserve">The jail days imposed shall be served</w:t>
-      </w:r>
-      <w:r>
-        <w:rPr>
-          <w:rFonts w:ascii="Palatino Linotype" w:hAnsi="Palatino Linotype"/>
-          <w:sz w:val="20"/>
-          <w:szCs w:val="20"/>
-        </w:rPr>
-        <w:t xml:space="preserve"> as</w:t>
-      </w:r>
-      <w:r>
-        <w:rPr>
-          <w:rFonts w:ascii="Palatino Linotype" w:hAnsi="Palatino Linotype"/>
-          <w:sz w:val="20"/>
-          <w:szCs w:val="20"/>
-        </w:rPr>
-        <w:t xml:space="preserve"> consecutive days. </w:t>
-      </w:r>
-      <w:r>
-        <w:rPr>
-          <w:rFonts w:ascii="Palatino Linotype" w:hAnsi="Palatino Linotype"/>
-          <w:sz w:val="20"/>
-          <w:szCs w:val="20"/>
-        </w:rPr>
-        <w:t xml:space="preserve"/>
-      </w:r>
-      <w:r>
-        <w:rPr>
-          <w:rFonts w:ascii="Palatino Linotype" w:hAnsi="Palatino Linotype"/>
-          <w:sz w:val="20"/>
-          <w:szCs w:val="20"/>
-        </w:rPr>
-        <w:t xml:space="preserve"/>
-      </w:r>
-      <w:r>
-        <w:rPr>
-          <w:rFonts w:ascii="Palatino Linotype" w:hAnsi="Palatino Linotype"/>
-          <w:sz w:val="20"/>
-          <w:szCs w:val="20"/>
-        </w:rPr>
-        <w:t xml:space="preserve"> </w:t>
-      </w:r>
-    </w:p>
-    <w:p>
-      <w:pPr>
-        <w:pStyle w:val="ListParagraph"/>
-        <w:numPr>
-          <w:ilvl w:val="0"/>
-          <w:numId w:val="3"/>
-        </w:numPr>
-        <w:jc w:val="both"/>
-        <w:rPr>
-          <w:rFonts w:ascii="Palatino Linotype" w:hAnsi="Palatino Linotype"/>
-          <w:sz w:val="20"/>
-          <w:szCs w:val="20"/>
-        </w:rPr>
-      </w:pPr>
-      <w:r>
-        <w:rPr>
-          <w:rFonts w:ascii="Palatino Linotype" w:hAnsi="Palatino Linotype"/>
-          <w:sz w:val="20"/>
-          <w:szCs w:val="20"/>
-        </w:rPr>
-        <w:t xml:space="preserve">Defendant </w:t>
-      </w:r>
-      <w:r>
-        <w:rPr>
-          <w:rFonts w:ascii="Palatino Linotype" w:hAnsi="Palatino Linotype"/>
-          <w:sz w:val="20"/>
-          <w:szCs w:val="20"/>
-        </w:rPr>
-        <w:t xml:space="preserve">may complete the Driver’s Intervention Program in lieu of serving 3 </w:t>
-      </w:r>
-      <w:r>
-        <w:rPr>
-          <w:rFonts w:ascii="Palatino Linotype" w:hAnsi="Palatino Linotype"/>
-          <w:sz w:val="20"/>
-          <w:szCs w:val="20"/>
-        </w:rPr>
-        <w:t xml:space="preserve">days in jail.</w:t>
-      </w:r>
-      <w:r>
-        <w:rPr>
-          <w:rFonts w:ascii="Palatino Linotype" w:hAnsi="Palatino Linotype"/>
-          <w:sz w:val="20"/>
-          <w:szCs w:val="20"/>
-        </w:rPr>
-        <w:t xml:space="preserve"> Defendant shall complete the program as specified by the Office of Community Control.</w:t>
-      </w:r>
-      <w:r>
-        <w:rPr>
-          <w:rFonts w:ascii="Palatino Linotype" w:hAnsi="Palatino Linotype"/>
-          <w:sz w:val="20"/>
-          <w:szCs w:val="20"/>
-        </w:rPr>
-        <w:t xml:space="preserve"/>
-      </w:r>
-      <w:r>
-        <w:rPr>
-          <w:rFonts w:ascii="Palatino Linotype" w:hAnsi="Palatino Linotype"/>
-          <w:sz w:val="20"/>
-          <w:szCs w:val="20"/>
-        </w:rPr>
-        <w:t xml:space="preserve"/>
-      </w:r>
-    </w:p>
-    <w:p>
-      <w:pPr>
-        <w:pStyle w:val="ListParagraph"/>
-        <w:numPr>
-          <w:ilvl w:val="0"/>
-          <w:numId w:val="3"/>
-        </w:numPr>
-        <w:jc w:val="both"/>
-        <w:rPr>
-          <w:rFonts w:ascii="Palatino Linotype" w:hAnsi="Palatino Linotype"/>
-          <w:sz w:val="20"/>
-          <w:szCs w:val="20"/>
-        </w:rPr>
-      </w:pPr>
-      <w:r>
-        <w:rPr>
-          <w:rFonts w:ascii="Palatino Linotype" w:hAnsi="Palatino Linotype"/>
-          <w:sz w:val="20"/>
-          <w:szCs w:val="20"/>
-        </w:rPr>
-        <w:t>Defendant shall timely pay</w:t>
-      </w:r>
-      <w:r>
-        <w:rPr>
-          <w:rFonts w:ascii="Palatino Linotype" w:hAnsi="Palatino Linotype"/>
-          <w:sz w:val="20"/>
-          <w:szCs w:val="20"/>
-        </w:rPr>
-        <w:t>,</w:t>
-      </w:r>
-      <w:r>
-        <w:rPr>
-          <w:rFonts w:ascii="Palatino Linotype" w:hAnsi="Palatino Linotype"/>
-          <w:sz w:val="20"/>
-          <w:szCs w:val="20"/>
-        </w:rPr>
-        <w:t xml:space="preserve"> or dispute</w:t>
-      </w:r>
-      <w:r>
-        <w:rPr>
-          <w:rFonts w:ascii="Palatino Linotype" w:hAnsi="Palatino Linotype"/>
-          <w:sz w:val="20"/>
-          <w:szCs w:val="20"/>
-        </w:rPr>
-        <w:t xml:space="preserve">,</w:t>
-      </w:r>
-      <w:r>
-        <w:rPr>
-          <w:rFonts w:ascii="Palatino Linotype" w:hAnsi="Palatino Linotype"/>
-          <w:sz w:val="20"/>
-          <w:szCs w:val="20"/>
-        </w:rPr>
-        <w:t xml:space="preserve"> confinement costs billed pursuant to R.C. 2929.37 or be subject to certificate of judgment by the Clerk.</w:t>
-      </w:r>
-    </w:p>
-    <w:p>
-      <w:pPr>
-        <w:jc w:val="both"/>
-        <w:rPr>
-          <w:rFonts w:ascii="Palatino Linotype" w:hAnsi="Palatino Linotype"/>
-          <w:sz w:val="20"/>
-          <w:szCs w:val="20"/>
-        </w:rPr>
-      </w:pPr>
-      <w:r>
-        <w:rPr>
-          <w:rFonts w:ascii="Palatino Linotype" w:hAnsi="Palatino Linotype"/>
-          <w:sz w:val="20"/>
-          <w:szCs w:val="20"/>
-        </w:rPr>
-        <w:t xml:space="preserve"/>
-      </w:r>
-      <w:r>
-        <w:rPr>
-          <w:rFonts w:ascii="Palatino Linotype" w:hAnsi="Palatino Linotype"/>
-          <w:sz w:val="20"/>
-          <w:szCs w:val="20"/>
-        </w:rPr>
-        <w:t xml:space="preserve"/>
-      </w:r>
-      <w:r>
-        <w:rPr>
-          <w:rFonts w:ascii="Palatino Linotype" w:hAnsi="Palatino Linotype"/>
-          <w:sz w:val="20"/>
-          <w:szCs w:val="20"/>
-        </w:rPr>
-        <w:t xml:space="preserve"/>
-        <w:br/>
-        <w:t xml:space="preserve"/>
-      </w:r>
-    </w:p>
-    <w:p>
-      <w:pPr>
-        <w:jc w:val="both"/>
-        <w:rPr>
-          <w:rFonts w:ascii="Palatino Linotype" w:hAnsi="Palatino Linotype"/>
-          <w:sz w:val="20"/>
-          <w:szCs w:val="20"/>
-        </w:rPr>
-      </w:pPr>
-      <w:proofErr w:type="gramStart"/>
-      <w:r>
-        <w:rPr>
-          <w:rFonts w:ascii="Palatino Linotype" w:hAnsi="Palatino Linotype"/>
-          <w:b/>
-          <w:sz w:val="20"/>
-          <w:szCs w:val="20"/>
-        </w:rPr>
-        <w:t>License Suspension.</w:t>
-      </w:r>
-      <w:proofErr w:type="gramEnd"/>
-      <w:r>
-        <w:rPr>
-          <w:rFonts w:ascii="Palatino Linotype" w:hAnsi="Palatino Linotype"/>
-          <w:b/>
-          <w:sz w:val="20"/>
-          <w:szCs w:val="20"/>
-        </w:rPr>
-        <w:t xml:space="preserve"> </w:t>
-      </w:r>
-      <w:r>
-        <w:rPr>
-          <w:rFonts w:ascii="Palatino Linotype" w:hAnsi="Palatino Linotype"/>
-          <w:b/>
-          <w:sz w:val="20"/>
-          <w:szCs w:val="20"/>
-        </w:rPr>
-        <w:t xml:space="preserve"> </w:t>
-      </w:r>
-      <w:r>
-        <w:rPr>
-          <w:rFonts w:ascii="Palatino Linotype" w:hAnsi="Palatino Linotype"/>
-          <w:sz w:val="20"/>
-          <w:szCs w:val="20"/>
-        </w:rPr>
-        <w:t xml:space="preserve">Defendant’s </w:t>
-      </w:r>
-      <w:r>
-        <w:rPr>
-          <w:rFonts w:ascii="Palatino Linotype" w:hAnsi="Palatino Linotype"/>
-          <w:sz w:val="20"/>
-          <w:szCs w:val="20"/>
-        </w:rPr>
-        <w:t xml:space="preserve">concealed carry</w:t>
-      </w:r>
-      <w:r>
-        <w:rPr>
-          <w:rFonts w:ascii="Palatino Linotype" w:hAnsi="Palatino Linotype"/>
-          <w:sz w:val="20"/>
-          <w:szCs w:val="20"/>
-        </w:rPr>
-        <w:t xml:space="preserve"> license is suspended from February 12, 2022 for a term of 6 months. </w:t>
-      </w:r>
-      <w:r>
-        <w:rPr>
-          <w:rFonts w:ascii="Palatino Linotype" w:hAnsi="Palatino Linotype"/>
-          <w:sz w:val="20"/>
-          <w:szCs w:val="20"/>
-        </w:rPr>
-        <w:t xml:space="preserve">The defendant is required to complete a remedial driving class before his operator’s license may be reinstated</w:t>
-      </w:r>
-      <w:proofErr w:type="gramStart"/>
-      <w:r>
-        <w:rPr>
-          <w:rFonts w:ascii="Palatino Linotype" w:hAnsi="Palatino Linotype"/>
-          <w:sz w:val="20"/>
-          <w:szCs w:val="20"/>
-        </w:rPr>
-        <w:t xml:space="preserve">.</w:t>
-      </w:r>
-      <w:r>
-        <w:rPr>
-          <w:rFonts w:ascii="Palatino Linotype" w:hAnsi="Palatino Linotype"/>
-          <w:sz w:val="20"/>
-          <w:szCs w:val="20"/>
-        </w:rPr>
-        <w:t xml:space="preserve"/>
-      </w:r>
-      <w:r>
-        <w:rPr>
-          <w:rFonts w:ascii="Palatino Linotype" w:hAnsi="Palatino Linotype"/>
-          <w:sz w:val="20"/>
-          <w:szCs w:val="20"/>
-        </w:rPr>
-        <w:t xml:space="preserve"/>
-        <w:br/>
-        <w:t xml:space="preserve"/>
-      </w:r>
-    </w:p>
-    <w:p>
-      <w:pPr>
-        <w:jc w:val="both"/>
-        <w:rPr>
-          <w:rFonts w:ascii="Palatino Linotype" w:hAnsi="Palatino Linotype"/>
-          <w:sz w:val="20"/>
-          <w:szCs w:val="20"/>
-        </w:rPr>
-      </w:pPr>
-      <w:proofErr w:type="gramStart"/>
-      <w:r>
-        <w:rPr>
-          <w:rFonts w:ascii="Palatino Linotype" w:hAnsi="Palatino Linotype"/>
-          <w:b/>
-          <w:sz w:val="20"/>
-          <w:szCs w:val="20"/>
-        </w:rPr>
-        <w:t xml:space="preserve">Victim Notification.</w:t>
-      </w:r>
-      <w:proofErr w:type="gramEnd"/>
-      <w:r>
-        <w:rPr>
-          <w:rFonts w:ascii="Palatino Linotype" w:hAnsi="Palatino Linotype"/>
-          <w:sz w:val="20"/>
-          <w:szCs w:val="20"/>
-        </w:rPr>
-        <w:t xml:space="preserve"> The Clerk shall serve notice on the victim of the right to apply for reparation pursuant to R.C. 2743.51-72. </w:t>
-      </w:r>
-      <w:r>
-        <w:rPr>
-          <w:rFonts w:ascii="Palatino Linotype" w:hAnsi="Palatino Linotype"/>
-          <w:sz w:val="20"/>
-          <w:szCs w:val="20"/>
-        </w:rPr>
-        <w:t xml:space="preserve"/>
-      </w:r>
-      <w:r>
-        <w:rPr>
-          <w:rFonts w:ascii="Palatino Linotype" w:hAnsi="Palatino Linotype"/>
-          <w:sz w:val="20"/>
-          <w:szCs w:val="20"/>
-        </w:rPr>
-        <w:t xml:space="preserve">The Clerk shall serve the prosecutor who shall notify the victim as required by R.C. 2930.01-19. </w:t>
-      </w:r>
-      <w:r>
-        <w:rPr>
-          <w:rFonts w:ascii="Palatino Linotype" w:hAnsi="Palatino Linotype"/>
-          <w:sz w:val="20"/>
-          <w:szCs w:val="20"/>
-        </w:rPr>
-        <w:t xml:space="preserve"/>
-      </w:r>
-      <w:r>
-        <w:rPr>
-          <w:rFonts w:ascii="Palatino Linotype" w:hAnsi="Palatino Linotype"/>
-          <w:sz w:val="20"/>
-          <w:szCs w:val="20"/>
-        </w:rPr>
-        <w:t xml:space="preserve"/>
-      </w:r>
-      <w:r>
-        <w:rPr>
-          <w:rFonts w:ascii="Palatino Linotype" w:hAnsi="Palatino Linotype"/>
-          <w:sz w:val="20"/>
-          <w:szCs w:val="20"/>
-        </w:rPr>
-        <w:t xml:space="preserve"/>
-        <w:br/>
-        <w:t xml:space="preserve"/>
-      </w:r>
-    </w:p>
-    <w:p>
-      <w:pPr>
-        <w:jc w:val="both"/>
-        <w:rPr>
-          <w:rFonts w:ascii="Palatino Linotype" w:hAnsi="Palatino Linotype"/>
-          <w:sz w:val="20"/>
-          <w:szCs w:val="20"/>
-        </w:rPr>
-      </w:pPr>
-      <w:proofErr w:type="gramStart"/>
-      <w:r>
-        <w:rPr>
-          <w:rFonts w:ascii="Palatino Linotype" w:hAnsi="Palatino Linotype"/>
-          <w:b/>
-          <w:sz w:val="20"/>
-          <w:szCs w:val="20"/>
-        </w:rPr>
-        <w:t>Vehicle Impoundment/Immobilization.</w:t>
-      </w:r>
-      <w:proofErr w:type="gramEnd"/>
-      <w:r>
-        <w:rPr>
-          <w:rFonts w:ascii="Palatino Linotype" w:hAnsi="Palatino Linotype"/>
-          <w:sz w:val="20"/>
-          <w:szCs w:val="20"/>
-        </w:rPr>
-        <w:t xml:space="preserve"> </w:t>
-      </w:r>
-      <w:r>
-        <w:rPr>
-          <w:rFonts w:ascii="Palatino Linotype" w:hAnsi="Palatino Linotype"/>
-          <w:bCs/>
-          <w:sz w:val="20"/>
-          <w:szCs w:val="20"/>
-        </w:rPr>
-        <w:t xml:space="preserve">The defendant’s</w:t>
-      </w:r>
-      <w:r>
-        <w:rPr>
-          <w:rFonts w:ascii="Palatino Linotype" w:hAnsi="Palatino Linotype"/>
-          <w:bCs/>
-          <w:sz w:val="20"/>
-          <w:szCs w:val="20"/>
-        </w:rPr>
-        <w:t xml:space="preserve"> eafd CAR, license plate RAD</w:t>
-      </w:r>
-      <w:r>
-        <w:rPr>
-          <w:rFonts w:ascii="Palatino Linotype" w:hAnsi="Palatino Linotype"/>
-          <w:bCs/>
-          <w:sz w:val="20"/>
-          <w:szCs w:val="20"/>
-        </w:rPr>
-        <w:t xml:space="preserve">, </w:t>
-      </w:r>
-      <w:r>
-        <w:rPr>
-          <w:rFonts w:ascii="Palatino Linotype" w:hAnsi="Palatino Linotype"/>
-          <w:bCs/>
-          <w:sz w:val="20"/>
-          <w:szCs w:val="20"/>
-        </w:rPr>
-        <w:t xml:space="preserve">shall be immobilized </w:t>
-      </w:r>
-      <w:bookmarkStart w:id="1" w:name="_GoBack"/>
-      <w:bookmarkEnd w:id="1"/>
-      <w:r>
-        <w:rPr>
-          <w:rFonts w:ascii="Palatino Linotype" w:hAnsi="Palatino Linotype"/>
-          <w:bCs/>
-          <w:sz w:val="20"/>
-          <w:szCs w:val="20"/>
-        </w:rPr>
-        <w:t xml:space="preserve">for a period of 30 days. </w:t>
-      </w:r>
-      <w:r>
-        <w:rPr>
-          <w:rFonts w:ascii="Palatino Linotype" w:hAnsi="Palatino Linotype"/>
-          <w:sz w:val="20"/>
-          <w:szCs w:val="20"/>
-        </w:rPr>
-        <w:t xml:space="preserve"/>
-      </w:r>
-      <w:r>
-        <w:rPr>
-          <w:rFonts w:ascii="Palatino Linotype" w:hAnsi="Palatino Linotype"/>
-          <w:sz w:val="20"/>
-          <w:szCs w:val="20"/>
-        </w:rPr>
-        <w:t xml:space="preserve"/>
-      </w:r>
-      <w:r>
-        <w:rPr>
-          <w:rFonts w:ascii="Palatino Linotype" w:hAnsi="Palatino Linotype"/>
-          <w:sz w:val="20"/>
-          <w:szCs w:val="20"/>
-        </w:rPr>
-        <w:t xml:space="preserve"/>
-        <w:br/>
-        <w:t xml:space="preserve"/>
-      </w:r>
-    </w:p>
-    <w:p>
-      <w:pPr>
-        <w:jc w:val="both"/>
-        <w:rPr>
-          <w:rFonts w:ascii="Palatino Linotype" w:hAnsi="Palatino Linotype"/>
-          <w:b/>
-          <w:sz w:val="20"/>
-          <w:szCs w:val="20"/>
-        </w:rPr>
-      </w:pPr>
-      <w:proofErr w:type="gramStart"/>
-      <w:r>
-        <w:rPr>
-          <w:rFonts w:ascii="Palatino Linotype" w:hAnsi="Palatino Linotype"/>
-          <w:b/>
-          <w:sz w:val="20"/>
-          <w:szCs w:val="20"/>
-        </w:rPr>
-        <w:t>Community Control</w:t>
-      </w:r>
-      <w:r>
-        <w:rPr>
-          <w:rFonts w:ascii="Palatino Linotype" w:hAnsi="Palatino Linotype"/>
-          <w:b/>
-          <w:sz w:val="20"/>
-          <w:szCs w:val="20"/>
-        </w:rPr>
-        <w:t>.</w:t>
-      </w:r>
-      <w:proofErr w:type="gramEnd"/>
-      <w:r>
-        <w:rPr>
-          <w:rFonts w:ascii="Palatino Linotype" w:hAnsi="Palatino Linotype"/>
-          <w:b/>
-          <w:sz w:val="20"/>
-          <w:szCs w:val="20"/>
-        </w:rPr>
-        <w:t xml:space="preserve">  </w:t>
-      </w:r>
-      <w:r>
-        <w:rPr>
-          <w:rFonts w:ascii="Palatino Linotype" w:hAnsi="Palatino Linotype"/>
-          <w:sz w:val="20"/>
-          <w:szCs w:val="20"/>
-        </w:rPr>
-        <w:t xml:space="preserve">For a period of </w:t>
-      </w:r>
-      <w:r>
-        <w:rPr>
-          <w:rFonts w:ascii="Palatino Linotype" w:hAnsi="Palatino Linotype"/>
-          <w:b/>
-          <w:sz w:val="20"/>
-          <w:szCs w:val="20"/>
-          <w:u w:val="single"/>
-        </w:rPr>
-        <w:t xml:space="preserve">1 year</w:t>
-      </w:r>
-      <w:r>
-        <w:rPr>
-          <w:rFonts w:ascii="Palatino Linotype" w:hAnsi="Palatino Linotype"/>
-          <w:sz w:val="20"/>
-          <w:szCs w:val="20"/>
-        </w:rPr>
-        <w:t xml:space="preserve">, Defendant shall be under </w:t>
-      </w:r>
-      <w:r>
-        <w:rPr>
-          <w:rFonts w:ascii="Palatino Linotype" w:hAnsi="Palatino Linotype"/>
-          <w:b/>
-          <w:sz w:val="20"/>
-          <w:szCs w:val="20"/>
-          <w:u w:val="single"/>
-        </w:rPr>
-        <w:t xml:space="preserve">basic</w:t>
-      </w:r>
-      <w:r>
-        <w:rPr>
-          <w:rFonts w:ascii="Palatino Linotype" w:hAnsi="Palatino Linotype"/>
-          <w:b/>
-          <w:sz w:val="20"/>
-          <w:szCs w:val="20"/>
-          <w:u w:val="single"/>
-        </w:rPr>
-        <w:t xml:space="preserve"> </w:t>
-      </w:r>
-      <w:r>
-        <w:rPr>
-          <w:rFonts w:ascii="Palatino Linotype" w:hAnsi="Palatino Linotype"/>
-          <w:b/>
-          <w:sz w:val="20"/>
-          <w:szCs w:val="20"/>
-          <w:u w:val="single"/>
-        </w:rPr>
-        <w:t>supervision</w:t>
-      </w:r>
-      <w:r>
-        <w:rPr>
-          <w:rFonts w:ascii="Palatino Linotype" w:hAnsi="Palatino Linotype"/>
-          <w:sz w:val="20"/>
-          <w:szCs w:val="20"/>
-        </w:rPr>
-        <w:t xml:space="preserve"> </w:t>
-      </w:r>
-      <w:r>
-        <w:rPr>
-          <w:rFonts w:ascii="Palatino Linotype" w:hAnsi="Palatino Linotype"/>
-          <w:sz w:val="20"/>
-          <w:szCs w:val="20"/>
-        </w:rPr>
-        <w:t>with the Office of Community Control.  The Court advised Defendant that as a result of any failure to comply with the terms of community control, the Court may impose a longer term of community control up to a total of 5 years; impose a definite jail term to include any days stayed or otherwise authorized by law; and/or otherwise modify the terms of community control set forth below.</w:t>
-      </w:r>
-    </w:p>
-    <w:p>
-      <w:pPr>
-        <w:spacing w:line="276" w:lineRule="auto"/>
-        <w:jc w:val="both"/>
-        <w:rPr>
-          <w:rFonts w:ascii="Palatino Linotype" w:hAnsi="Palatino Linotype"/>
-          <w:b/>
-          <w:sz w:val="20"/>
-          <w:szCs w:val="20"/>
-        </w:rPr>
-      </w:pPr>
-    </w:p>
-    <w:p>
-      <w:pPr>
-        <w:jc w:val="both"/>
-        <w:rPr>
-          <w:rFonts w:ascii="Palatino Linotype" w:hAnsi="Palatino Linotype"/>
-          <w:sz w:val="20"/>
-          <w:szCs w:val="20"/>
-        </w:rPr>
-      </w:pPr>
-      <w:r>
-        <w:rPr>
-          <w:rFonts w:ascii="Palatino Linotype" w:hAnsi="Palatino Linotype"/>
-          <w:sz w:val="20"/>
-          <w:szCs w:val="20"/>
-        </w:rPr>
-        <w:t xml:space="preserve">While subject to </w:t>
-      </w:r>
-      <w:r>
-        <w:rPr>
-          <w:rFonts w:ascii="Palatino Linotype" w:hAnsi="Palatino Linotype"/>
-          <w:sz w:val="20"/>
-          <w:szCs w:val="20"/>
-        </w:rPr>
-        <w:t xml:space="preserve">community control, Defendant shall: </w:t>
-      </w:r>
-    </w:p>
-    <w:p>
-      <w:pPr>
-        <w:jc w:val="both"/>
-        <w:rPr>
-          <w:rFonts w:ascii="Palatino Linotype" w:hAnsi="Palatino Linotype"/>
-          <w:sz w:val="20"/>
-          <w:szCs w:val="20"/>
-        </w:rPr>
-      </w:pPr>
-    </w:p>
-    <w:p>
-      <w:pPr>
-        <w:ind w:firstLine="419"/>
-        <w:jc w:val="both"/>
-        <w:rPr>
-          <w:rFonts w:ascii="Palatino Linotype" w:hAnsi="Palatino Linotype"/>
-          <w:sz w:val="20"/>
-          <w:szCs w:val="20"/>
-          <w:u w:val="single"/>
-        </w:rPr>
-      </w:pPr>
-      <w:r>
-        <w:rPr>
-          <w:rFonts w:ascii="Palatino Linotype" w:hAnsi="Palatino Linotype"/>
-          <w:sz w:val="20"/>
-          <w:szCs w:val="20"/>
-          <w:u w:val="single"/>
-        </w:rPr>
-        <w:t>General Terms</w:t>
-      </w:r>
-    </w:p>
-    <w:p>
-      <w:pPr>
-        <w:pStyle w:val="ListParagraph"/>
-        <w:widowControl/>
-        <w:numPr>
-          <w:ilvl w:val="0"/>
-          <w:numId w:val="2"/>
-        </w:numPr>
-        <w:autoSpaceDE/>
-        <w:autoSpaceDN/>
-        <w:adjustRightInd/>
-        <w:jc w:val="both"/>
-        <w:rPr>
-          <w:rFonts w:ascii="Palatino Linotype" w:hAnsi="Palatino Linotype"/>
-          <w:sz w:val="20"/>
-          <w:szCs w:val="20"/>
-        </w:rPr>
-      </w:pPr>
-      <w:r>
-        <w:rPr>
-          <w:rFonts w:ascii="Palatino Linotype" w:hAnsi="Palatino Linotype"/>
-          <w:sz w:val="20"/>
-          <w:szCs w:val="20"/>
-        </w:rPr>
-        <w:t>Report forthwith to the Office of Community Control.</w:t>
-      </w:r>
-    </w:p>
-    <w:p>
-      <w:pPr>
-        <w:pStyle w:val="ListParagraph"/>
-        <w:widowControl/>
-        <w:numPr>
-          <w:ilvl w:val="0"/>
-          <w:numId w:val="2"/>
-        </w:numPr>
-        <w:autoSpaceDE/>
-        <w:autoSpaceDN/>
-        <w:adjustRightInd/>
-        <w:jc w:val="both"/>
-        <w:rPr>
-          <w:rFonts w:ascii="Palatino Linotype" w:hAnsi="Palatino Linotype"/>
-          <w:sz w:val="20"/>
-          <w:szCs w:val="20"/>
-        </w:rPr>
-      </w:pPr>
-      <w:r>
-        <w:rPr>
-          <w:rFonts w:ascii="Palatino Linotype" w:hAnsi="Palatino Linotype"/>
-          <w:sz w:val="20"/>
-          <w:szCs w:val="20"/>
-        </w:rPr>
-        <w:t>Abide by the law, comply with the community control</w:t>
-      </w:r>
-      <w:r>
-        <w:rPr>
-          <w:rFonts w:ascii="Palatino Linotype" w:hAnsi="Palatino Linotype"/>
-          <w:sz w:val="20"/>
-          <w:szCs w:val="20"/>
-        </w:rPr>
-        <w:t xml:space="preserve"> terms set by the Office of Community Control</w:t>
-      </w:r>
-      <w:r>
-        <w:rPr>
-          <w:rFonts w:ascii="Palatino Linotype" w:hAnsi="Palatino Linotype"/>
-          <w:sz w:val="20"/>
-          <w:szCs w:val="20"/>
-        </w:rPr>
-        <w:t xml:space="preserve">, and not leave the state without the permission of the Court and/or </w:t>
-      </w:r>
-      <w:r>
-        <w:rPr>
-          <w:rFonts w:ascii="Palatino Linotype" w:hAnsi="Palatino Linotype"/>
-          <w:sz w:val="20"/>
-          <w:szCs w:val="20"/>
-        </w:rPr>
-        <w:t>the Office of Community Control</w:t>
-      </w:r>
-      <w:r>
-        <w:rPr>
-          <w:rFonts w:ascii="Palatino Linotype" w:hAnsi="Palatino Linotype"/>
-          <w:sz w:val="20"/>
-          <w:szCs w:val="20"/>
-        </w:rPr>
-        <w:t>.</w:t>
-      </w:r>
-    </w:p>
-    <w:p>
-      <w:pPr>
-        <w:pStyle w:val="ListParagraph"/>
-        <w:widowControl/>
-        <w:numPr>
-          <w:ilvl w:val="0"/>
-          <w:numId w:val="2"/>
-        </w:numPr>
-        <w:autoSpaceDE/>
-        <w:autoSpaceDN/>
-        <w:adjustRightInd/>
-        <w:jc w:val="both"/>
-        <w:rPr>
-          <w:rFonts w:ascii="Palatino Linotype" w:hAnsi="Palatino Linotype"/>
-          <w:sz w:val="20"/>
-          <w:szCs w:val="20"/>
-        </w:rPr>
-      </w:pPr>
-      <w:r>
-        <w:rPr>
-          <w:rFonts w:ascii="Palatino Linotype" w:hAnsi="Palatino Linotype"/>
-          <w:sz w:val="20"/>
-          <w:szCs w:val="20"/>
-        </w:rPr>
-        <w:lastRenderedPageBreak/>
-        <w:t xml:space="preserve">Pay probation fees monthly.  </w:t>
-      </w:r>
-    </w:p>
-    <w:p>
-      <w:pPr>
-        <w:pStyle w:val="ListParagraph"/>
-        <w:widowControl/>
-        <w:numPr>
-          <w:ilvl w:val="0"/>
-          <w:numId w:val="2"/>
-        </w:numPr>
-        <w:autoSpaceDE/>
-        <w:autoSpaceDN/>
-        <w:adjustRightInd/>
-        <w:jc w:val="both"/>
-        <w:rPr>
-          <w:rFonts w:ascii="Palatino Linotype" w:hAnsi="Palatino Linotype"/>
-          <w:b/>
-          <w:bCs/>
-          <w:sz w:val="20"/>
-          <w:szCs w:val="20"/>
-        </w:rPr>
-      </w:pPr>
-      <w:r>
-        <w:rPr>
-          <w:rFonts w:ascii="Palatino Linotype" w:hAnsi="Palatino Linotype"/>
-          <w:sz w:val="20"/>
-          <w:szCs w:val="20"/>
-        </w:rPr>
-        <w:t>Make all reasonable effort to obtain and maintain employment.  Defendant shall report any change in employment status immediately.</w:t>
-      </w:r>
-      <w:r>
-        <w:rPr>
-          <w:rFonts w:ascii="Palatino Linotype" w:hAnsi="Palatino Linotype"/>
-          <w:sz w:val="20"/>
-          <w:szCs w:val="20"/>
-        </w:rPr>
-        <w:t xml:space="preserve"> </w:t>
-      </w:r>
-    </w:p>
-    <w:p>
-      <w:pPr>
-        <w:pStyle w:val="ListParagraph"/>
-        <w:widowControl/>
-        <w:numPr>
-          <w:ilvl w:val="0"/>
-          <w:numId w:val="2"/>
-        </w:numPr>
-        <w:autoSpaceDE/>
-        <w:autoSpaceDN/>
-        <w:adjustRightInd/>
-        <w:jc w:val="both"/>
-        <w:rPr>
-          <w:rFonts w:ascii="Palatino Linotype" w:hAnsi="Palatino Linotype"/>
-          <w:b/>
-          <w:bCs/>
-          <w:sz w:val="20"/>
-          <w:szCs w:val="20"/>
-        </w:rPr>
-      </w:pPr>
-      <w:r>
-        <w:rPr>
-          <w:rFonts w:ascii="Palatino Linotype" w:hAnsi="Palatino Linotype"/>
-          <w:sz w:val="20"/>
-          <w:szCs w:val="20"/>
-        </w:rPr>
-        <w:t>Submit to alcohol/drug testing at the request of community control or any other law enforcement officer.</w:t>
-      </w:r>
-    </w:p>
-    <w:p>
-      <w:pPr>
-        <w:pStyle w:val="ListParagraph"/>
-        <w:widowControl/>
-        <w:numPr>
-          <w:ilvl w:val="0"/>
-          <w:numId w:val="2"/>
-        </w:numPr>
-        <w:autoSpaceDE/>
-        <w:autoSpaceDN/>
-        <w:adjustRightInd/>
-        <w:jc w:val="both"/>
-        <w:rPr>
-          <w:rFonts w:ascii="Palatino Linotype" w:hAnsi="Palatino Linotype"/>
-          <w:b/>
-          <w:bCs/>
-          <w:sz w:val="20"/>
-          <w:szCs w:val="20"/>
-        </w:rPr>
-      </w:pPr>
-      <w:r>
-        <w:rPr>
-          <w:rFonts w:ascii="Palatino Linotype" w:hAnsi="Palatino Linotype"/>
-          <w:sz w:val="20"/>
-          <w:szCs w:val="20"/>
-        </w:rPr>
-        <w:t>Not possess/consume/purchase any alcoholic beverages or drugs of abuse.</w:t>
-      </w:r>
-    </w:p>
-    <w:p>
-      <w:pPr>
-        <w:widowControl/>
-        <w:autoSpaceDE/>
-        <w:autoSpaceDN/>
-        <w:adjustRightInd/>
-        <w:ind w:left="419"/>
-        <w:jc w:val="both"/>
-        <w:rPr>
-          <w:rFonts w:ascii="Palatino Linotype" w:hAnsi="Palatino Linotype"/>
-          <w:b/>
-          <w:bCs/>
-          <w:sz w:val="20"/>
-          <w:szCs w:val="20"/>
-        </w:rPr>
-      </w:pPr>
-    </w:p>
-    <w:p>
-      <w:pPr>
-        <w:widowControl/>
-        <w:autoSpaceDE/>
-        <w:autoSpaceDN/>
-        <w:adjustRightInd/>
-        <w:ind w:left="419"/>
-        <w:jc w:val="both"/>
-        <w:rPr>
-          <w:rFonts w:ascii="Palatino Linotype" w:hAnsi="Palatino Linotype"/>
-          <w:bCs/>
-          <w:sz w:val="20"/>
-          <w:szCs w:val="20"/>
-          <w:u w:val="single"/>
-        </w:rPr>
-      </w:pPr>
-      <w:r>
-        <w:rPr>
-          <w:rFonts w:ascii="Palatino Linotype" w:hAnsi="Palatino Linotype"/>
-          <w:bCs/>
-          <w:sz w:val="20"/>
-          <w:szCs w:val="20"/>
-          <w:u w:val="single"/>
-        </w:rPr>
-        <w:t xml:space="preserve">Additional </w:t>
-      </w:r>
-      <w:proofErr w:type="gramStart"/>
-      <w:r>
-        <w:rPr>
-          <w:rFonts w:ascii="Palatino Linotype" w:hAnsi="Palatino Linotype"/>
-          <w:bCs/>
-          <w:sz w:val="20"/>
-          <w:szCs w:val="20"/>
-          <w:u w:val="single"/>
-        </w:rPr>
-        <w:t>Terms</w:t>
-      </w:r>
-      <w:r>
-        <w:rPr>
-          <w:rFonts w:ascii="Palatino Linotype" w:hAnsi="Palatino Linotype"/>
-          <w:sz w:val="20"/>
-          <w:szCs w:val="20"/>
-        </w:rPr>
-        <w:t xml:space="preserve"/>
-      </w:r>
-      <w:r>
-        <w:rPr>
-          <w:rFonts w:ascii="Palatino Linotype" w:hAnsi="Palatino Linotype"/>
-          <w:sz w:val="20"/>
-          <w:szCs w:val="20"/>
-        </w:rPr>
-        <w:t xml:space="preserve"/>
-      </w:r>
-      <w:r>
-        <w:rPr>
-          <w:rFonts w:ascii="Palatino Linotype" w:hAnsi="Palatino Linotype"/>
-          <w:sz w:val="20"/>
-          <w:szCs w:val="20"/>
-        </w:rPr>
-        <w:t xml:space="preserve">  </w:t>
-      </w:r>
-    </w:p>
-    <w:p>
-      <w:pPr>
-        <w:pStyle w:val="ListParagraph"/>
-        <w:widowControl/>
-        <w:numPr>
-          <w:ilvl w:val="0"/>
-          <w:numId w:val="2"/>
-        </w:numPr>
-        <w:autoSpaceDE/>
-        <w:autoSpaceDN/>
-        <w:adjustRightInd/>
-        <w:jc w:val="both"/>
-        <w:rPr>
-          <w:rFonts w:ascii="Palatino Linotype" w:hAnsi="Palatino Linotype"/>
-          <w:sz w:val="20"/>
-          <w:szCs w:val="20"/>
-        </w:rPr>
-      </w:pPr>
-      <w:r>
-        <w:rPr>
-          <w:rFonts w:ascii="Palatino Linotype" w:hAnsi="Palatino Linotype"/>
-          <w:bCs/>
-          <w:sz w:val="20"/>
-          <w:szCs w:val="20"/>
-        </w:rPr>
-        <w:t>Within 90 days provide proof of completion of</w:t>
-      </w:r>
-      <w:r>
-        <w:rPr>
-          <w:rFonts w:ascii="Palatino Linotype" w:hAnsi="Palatino Linotype"/>
-          <w:sz w:val="20"/>
-          <w:szCs w:val="20"/>
-        </w:rPr>
-        <w:t xml:space="preserve"> </w:t>
-      </w:r>
-      <w:r>
-        <w:rPr>
-          <w:rFonts w:ascii="Palatino Linotype" w:hAnsi="Palatino Linotype"/>
-          <w:bCs/>
-          <w:sz w:val="20"/>
-          <w:szCs w:val="20"/>
-        </w:rPr>
-        <w:t xml:space="preserve">an alcohol/drug dependency evaluation and comply with any treatment and/or counseling recommendations.  Defendant shall provide community control with proof of monthly compliance.</w:t>
-      </w:r>
-      <w:r>
-        <w:rPr>
-          <w:rFonts w:ascii="Palatino Linotype" w:hAnsi="Palatino Linotype"/>
-          <w:bCs/>
-          <w:sz w:val="20"/>
-          <w:szCs w:val="20"/>
-        </w:rPr>
-        <w:t xml:space="preserve"> </w:t>
-      </w:r>
-      <w:r>
-        <w:rPr>
-          <w:rFonts w:ascii="Palatino Linotype" w:hAnsi="Palatino Linotype"/>
-          <w:sz w:val="20"/>
-          <w:szCs w:val="20"/>
-        </w:rPr>
-        <w:t xml:space="preserve"/>
-      </w:r>
-      <w:r>
-        <w:rPr>
-          <w:rFonts w:ascii="Palatino Linotype" w:hAnsi="Palatino Linotype"/>
-          <w:sz w:val="20"/>
-          <w:szCs w:val="20"/>
-        </w:rPr>
-        <w:t xml:space="preserve"/>
-      </w:r>
-      <w:r>
-        <w:rPr>
-          <w:rFonts w:ascii="Palatino Linotype" w:hAnsi="Palatino Linotype"/>
-          <w:sz w:val="20"/>
-          <w:szCs w:val="20"/>
-        </w:rPr>
-        <w:t xml:space="preserve"/>
-      </w:r>
-      <w:r>
-        <w:rPr>
-          <w:rFonts w:ascii="Palatino Linotype" w:hAnsi="Palatino Linotype"/>
-          <w:sz w:val="20"/>
-          <w:szCs w:val="20"/>
-        </w:rPr>
-        <w:t xml:space="preserve"/>
-      </w:r>
-      <w:r>
-        <w:rPr>
-          <w:rFonts w:ascii="Palatino Linotype" w:hAnsi="Palatino Linotype"/>
-          <w:sz w:val="20"/>
-          <w:szCs w:val="20"/>
-        </w:rPr>
-        <w:t xml:space="preserve">  </w:t>
-      </w:r>
-    </w:p>
-    <w:p>
-      <w:pPr>
-        <w:pStyle w:val="ListParagraph"/>
-        <w:widowControl/>
-        <w:numPr>
-          <w:ilvl w:val="0"/>
-          <w:numId w:val="2"/>
-        </w:numPr>
-        <w:autoSpaceDE/>
-        <w:autoSpaceDN/>
-        <w:adjustRightInd/>
-        <w:jc w:val="both"/>
-        <w:rPr>
-          <w:rFonts w:ascii="Palatino Linotype" w:hAnsi="Palatino Linotype"/>
-          <w:b/>
-          <w:bCs/>
-          <w:sz w:val="20"/>
-          <w:szCs w:val="20"/>
-        </w:rPr>
-      </w:pPr>
-      <w:r>
-        <w:rPr>
-          <w:rFonts w:ascii="Palatino Linotype" w:hAnsi="Palatino Linotype"/>
-          <w:sz w:val="20"/>
-          <w:szCs w:val="20"/>
-        </w:rPr>
-        <w:t xml:space="preserve">Within 60 days pay restitution of </w:t>
-      </w:r>
-      <w:r>
-        <w:rPr>
-          <w:rFonts w:ascii="Palatino Linotype" w:hAnsi="Palatino Linotype"/>
-          <w:b/>
-          <w:sz w:val="20"/>
-          <w:szCs w:val="20"/>
-        </w:rPr>
-        <w:t xml:space="preserve">$</w:t>
-      </w:r>
-      <w:r>
-        <w:rPr>
-          <w:rFonts w:ascii="Palatino Linotype" w:hAnsi="Palatino Linotype"/>
-          <w:b/>
-          <w:sz w:val="20"/>
-          <w:szCs w:val="20"/>
-        </w:rPr>
-        <w:t xml:space="preserve">123</w:t>
-      </w:r>
-      <w:r>
-        <w:rPr>
-          <w:rFonts w:ascii="Palatino Linotype" w:hAnsi="Palatino Linotype"/>
-          <w:sz w:val="20"/>
-          <w:szCs w:val="20"/>
-        </w:rPr>
-        <w:t xml:space="preserve">, for which judgment is granted, through the Clerk’s office with cashier’s check or money order, payable to</w:t>
-      </w:r>
-      <w:r>
-        <w:rPr>
-          <w:rFonts w:ascii="Palatino Linotype" w:hAnsi="Palatino Linotype"/>
-          <w:b/>
-          <w:sz w:val="20"/>
-          <w:szCs w:val="20"/>
-        </w:rPr>
-        <w:t xml:space="preserve"> </w:t>
-      </w:r>
-      <w:r>
-        <w:rPr>
-          <w:rFonts w:ascii="Palatino Linotype" w:hAnsi="Palatino Linotype"/>
-          <w:sz w:val="20"/>
-          <w:szCs w:val="20"/>
-          <w:u w:val="single"/>
-        </w:rPr>
-        <w:t xml:space="preserve">sRE</w:t>
-      </w:r>
-      <w:r>
-        <w:rPr>
-          <w:rFonts w:ascii="Palatino Linotype" w:hAnsi="Palatino Linotype"/>
-          <w:sz w:val="20"/>
-          <w:szCs w:val="20"/>
-        </w:rPr>
-        <w:t xml:space="preserve">.  The Court ORDERS that any payments made by Defendant be first directed toward the payment of restitution.</w:t>
-      </w:r>
-      <w:r>
-        <w:rPr>
-          <w:rFonts w:ascii="Palatino Linotype" w:hAnsi="Palatino Linotype"/>
-          <w:sz w:val="20"/>
-          <w:szCs w:val="20"/>
-        </w:rPr>
-        <w:t xml:space="preserve"/>
-      </w:r>
-      <w:r>
-        <w:rPr>
-          <w:rFonts w:ascii="Palatino Linotype" w:hAnsi="Palatino Linotype"/>
-          <w:sz w:val="20"/>
-          <w:szCs w:val="20"/>
-        </w:rPr>
-        <w:t xml:space="preserve"/>
-      </w:r>
-      <w:r>
-        <w:rPr>
-          <w:rFonts w:ascii="Palatino Linotype" w:hAnsi="Palatino Linotype"/>
-          <w:sz w:val="20"/>
-          <w:szCs w:val="20"/>
-        </w:rPr>
-        <w:t xml:space="preserve"/>
-      </w:r>
-      <w:r>
-        <w:rPr>
-          <w:rFonts w:ascii="Palatino Linotype" w:hAnsi="Palatino Linotype"/>
-          <w:sz w:val="20"/>
-          <w:szCs w:val="20"/>
-        </w:rPr>
-        <w:t xml:space="preserve"/>
-      </w:r>
-      <w:r>
-        <w:rPr>
-          <w:rFonts w:ascii="Palatino Linotype" w:hAnsi="Palatino Linotype"/>
-          <w:sz w:val="20"/>
-          <w:szCs w:val="20"/>
-        </w:rPr>
-        <w:t xml:space="preserve"/>
-      </w:r>
-      <w:r>
-        <w:rPr>
-          <w:rFonts w:ascii="Palatino Linotype" w:hAnsi="Palatino Linotype"/>
-          <w:sz w:val="20"/>
-          <w:szCs w:val="20"/>
-        </w:rPr>
-        <w:t xml:space="preserve"/>
-      </w:r>
-      <w:r>
-        <w:rPr>
-          <w:rFonts w:ascii="Palatino Linotype" w:hAnsi="Palatino Linotype"/>
-          <w:sz w:val="20"/>
-          <w:szCs w:val="20"/>
-        </w:rPr>
-        <w:t xml:space="preserve"/>
-      </w:r>
-    </w:p>
-    <w:p>
-      <w:pPr>
-        <w:pStyle w:val="ListParagraph"/>
-        <w:widowControl/>
-        <w:numPr>
-          <w:ilvl w:val="0"/>
-          <w:numId w:val="2"/>
-        </w:numPr>
-        <w:autoSpaceDE/>
-        <w:autoSpaceDN/>
-        <w:adjustRightInd/>
-        <w:jc w:val="both"/>
-        <w:rPr>
-          <w:rFonts w:ascii="Palatino Linotype" w:hAnsi="Palatino Linotype"/>
-          <w:b/>
-          <w:bCs/>
-          <w:sz w:val="20"/>
-          <w:szCs w:val="20"/>
-        </w:rPr>
-      </w:pPr>
-      <w:r>
-        <w:rPr>
-          <w:rFonts w:ascii="Palatino Linotype" w:hAnsi="Palatino Linotype"/>
-          <w:sz w:val="20"/>
-          <w:szCs w:val="20"/>
-        </w:rPr>
-        <w:t xml:space="preserve">D</w:t>
-      </w:r>
-      <w:r>
-        <w:rPr>
-          <w:rFonts w:ascii="Palatino Linotype" w:hAnsi="Palatino Linotype"/>
-          <w:sz w:val="20"/>
-          <w:szCs w:val="20"/>
-        </w:rPr>
-        <w:t xml:space="preserve">efendant shall report daily to the Office of Community Control in the manner specified by the Office of Community Control.</w:t>
-      </w:r>
-      <w:r>
-        <w:rPr>
-          <w:rFonts w:ascii="Palatino Linotype" w:hAnsi="Palatino Linotype"/>
-          <w:sz w:val="20"/>
-          <w:szCs w:val="20"/>
-        </w:rPr>
-        <w:t xml:space="preserve"/>
-      </w:r>
-      <w:r>
-        <w:rPr>
-          <w:rFonts w:ascii="Palatino Linotype" w:hAnsi="Palatino Linotype"/>
-          <w:sz w:val="20"/>
-          <w:szCs w:val="20"/>
-        </w:rPr>
-        <w:t xml:space="preserve">    </w:t>
-      </w:r>
-      <w:r>
-        <w:rPr>
-          <w:rFonts w:ascii="Palatino Linotype" w:hAnsi="Palatino Linotype"/>
-          <w:sz w:val="20"/>
-          <w:szCs w:val="20"/>
-        </w:rPr>
-        <w:t xml:space="preserve">   </w:t>
-      </w:r>
-      <w:r>
-        <w:rPr>
-          <w:rFonts w:ascii="Palatino Linotype" w:hAnsi="Palatino Linotype"/>
-          <w:sz w:val="20"/>
-          <w:szCs w:val="20"/>
-        </w:rPr>
-        <w:t xml:space="preserve">  </w:t>
-      </w:r>
-    </w:p>
-    <w:p>
-      <w:pPr>
-        <w:pStyle w:val="ListParagraph"/>
-        <w:widowControl/>
-        <w:numPr>
-          <w:ilvl w:val="0"/>
-          <w:numId w:val="2"/>
-        </w:numPr>
-        <w:autoSpaceDE/>
-        <w:autoSpaceDN/>
-        <w:adjustRightInd/>
-        <w:jc w:val="both"/>
-        <w:rPr>
-          <w:rFonts w:ascii="Palatino Linotype" w:hAnsi="Palatino Linotype"/>
-          <w:b/>
-          <w:bCs/>
-          <w:sz w:val="20"/>
-          <w:szCs w:val="20"/>
-        </w:rPr>
-      </w:pPr>
-      <w:r>
-        <w:rPr>
-          <w:rFonts w:ascii="Palatino Linotype" w:hAnsi="Palatino Linotype"/>
-          <w:b/>
-          <w:sz w:val="20"/>
-          <w:szCs w:val="20"/>
-        </w:rPr>
-        <w:t xml:space="preserve">Other Community Control Conditions: </w:t>
-      </w:r>
-      <w:r>
-        <w:rPr>
-          <w:rFonts w:ascii="Palatino Linotype" w:hAnsi="Palatino Linotype"/>
-          <w:sz w:val="20"/>
-          <w:szCs w:val="20"/>
-        </w:rPr>
-        <w:t xml:space="preserve">teST .</w:t>
-      </w:r>
-    </w:p>
-    <w:p>
-      <w:pPr>
-        <w:jc w:val="both"/>
-        <w:rPr>
-          <w:rFonts w:ascii="Palatino Linotype" w:hAnsi="Palatino Linotype"/>
-          <w:sz w:val="20"/>
-          <w:szCs w:val="20"/>
-        </w:rPr>
-      </w:pPr>
-      <w:r>
-        <w:rPr>
-          <w:rFonts w:ascii="Palatino Linotype" w:hAnsi="Palatino Linotype"/>
-          <w:sz w:val="20"/>
-          <w:szCs w:val="20"/>
-        </w:rPr>
-        <w:t xml:space="preserve"/>
-      </w:r>
-      <w:r>
-        <w:rPr>
-          <w:rFonts w:ascii="Palatino Linotype" w:hAnsi="Palatino Linotype"/>
-          <w:sz w:val="20"/>
-          <w:szCs w:val="20"/>
-        </w:rPr>
-        <w:t xml:space="preserve"/>
-        <w:br/>
-        <w:t xml:space="preserve"/>
-      </w:r>
-    </w:p>
-    <w:p>
-      <w:pPr>
-        <w:jc w:val="both"/>
-        <w:rPr>
-          <w:rFonts w:ascii="Palatino Linotype" w:hAnsi="Palatino Linotype"/>
-          <w:sz w:val="20"/>
-          <w:szCs w:val="20"/>
-        </w:rPr>
-      </w:pPr>
-      <w:proofErr w:type="gramStart"/>
-      <w:r>
-        <w:rPr>
-          <w:rFonts w:ascii="Palatino Linotype" w:hAnsi="Palatino Linotype"/>
-          <w:b/>
-          <w:sz w:val="20"/>
-          <w:szCs w:val="20"/>
-        </w:rPr>
-        <w:t>Other Conditions.</w:t>
-      </w:r>
-      <w:proofErr w:type="gramEnd"/>
-      <w:r>
-        <w:rPr>
-          <w:rFonts w:ascii="Palatino Linotype" w:hAnsi="Palatino Linotype"/>
-          <w:b/>
-          <w:sz w:val="20"/>
-          <w:szCs w:val="20"/>
-        </w:rPr>
-        <w:t xml:space="preserve"> </w:t>
-      </w:r>
-      <w:r>
-        <w:rPr>
-          <w:rFonts w:ascii="Palatino Linotype" w:hAnsi="Palatino Linotype"/>
-          <w:sz w:val="20"/>
-          <w:szCs w:val="20"/>
-        </w:rPr>
-        <w:t xml:space="preserve">THHHEREEEEEREEE</w:t>
-      </w:r>
-      <w:r>
-        <w:rPr>
-          <w:rFonts w:ascii="Palatino Linotype" w:hAnsi="Palatino Linotype"/>
-          <w:sz w:val="20"/>
-          <w:szCs w:val="20"/>
-        </w:rPr>
-        <w:t>.</w:t>
       </w:r>
       <w:r>
         <w:rPr>
@@ -3520,6 +1852,7 @@
           <w:sz w:val="20"/>
           <w:szCs w:val="20"/>
         </w:rPr>
+        <w:lastRenderedPageBreak/>
         <w:tab/>
       </w:r>
       <w:r>
@@ -3740,6 +2073,27 @@
         </w:rPr>
         <w:t xml:space="preserve">___ Prosecutor’s Office, ___ BRIAN MATHENY</w:t>
       </w:r>
+    </w:p>
+    <w:p>
+      <w:pPr>
+        <w:tabs>
+          <w:tab w:val="left" w:pos="-1080"/>
+          <w:tab w:val="left" w:pos="-720"/>
+          <w:tab w:val="left" w:pos="0"/>
+          <w:tab w:val="left" w:pos="720"/>
+          <w:tab w:val="left" w:pos="1440"/>
+          <w:tab w:val="left" w:pos="2160"/>
+          <w:tab w:val="left" w:pos="2880"/>
+          <w:tab w:val="left" w:pos="3600"/>
+          <w:tab w:val="left" w:pos="4320"/>
+          <w:tab w:val="left" w:pos="4680"/>
+        </w:tabs>
+        <w:rPr>
+          <w:rFonts w:ascii="Palatino Linotype" w:hAnsi="Palatino Linotype"/>
+          <w:sz w:val="16"/>
+          <w:szCs w:val="16"/>
+        </w:rPr>
+      </w:pPr>
     </w:p>
     <w:sectPr>
       <w:headerReference w:type="even" r:id="rId8"/>
@@ -3791,12 +2145,7 @@
 <w:ftr xmlns:wpc="http://schemas.microsoft.com/office/word/2010/wordprocessingCanvas" xmlns:mc="http://schemas.openxmlformats.org/markup-compatibility/2006" xmlns:o="urn:schemas-microsoft-com:office:office" xmlns:r="http://schemas.openxmlformats.org/officeDocument/2006/relationships" xmlns:m="http://schemas.openxmlformats.org/officeDocument/2006/math" xmlns:v="urn:schemas-microsoft-com:vml" xmlns:wp14="http://schemas.microsoft.com/office/word/2010/wordprocessingDrawing" xmlns:wp="http://schemas.openxmlformats.org/drawingml/2006/wordprocessingDrawing" xmlns:w10="urn:schemas-microsoft-com:office:word" xmlns:w="http://schemas.openxmlformats.org/wordprocessingml/2006/main" xmlns:w14="http://schemas.microsoft.com/office/word/2010/wordml" xmlns:wpg="http://schemas.microsoft.com/office/word/2010/wordprocessingGroup" xmlns:wpi="http://schemas.microsoft.com/office/word/2010/wordprocessingInk" xmlns:wne="http://schemas.microsoft.com/office/word/2006/wordml" xmlns:wps="http://schemas.microsoft.com/office/word/2010/wordprocessingShape" mc:Ignorable="w14 wp14">
   <w:sdt>
     <w:sdtPr>
-      <w:rPr>
-        <w:rFonts w:ascii="Palatino Linotype" w:hAnsi="Palatino Linotype"/>
-        <w:sz w:val="20"/>
-        <w:szCs w:val="20"/>
-      </w:rPr>
-      <w:id w:val="-2099861789"/>
+      <w:id w:val="-1309706245"/>
       <w:docPartObj>
         <w:docPartGallery w:val="Page Numbers (Bottom of Page)"/>
         <w:docPartUnique/>
@@ -3811,13 +2160,19 @@
             <w:sz w:val="20"/>
             <w:szCs w:val="20"/>
           </w:rPr>
-          <w:id w:val="860082579"/>
+          <w:id w:val="98381352"/>
           <w:docPartObj>
             <w:docPartGallery w:val="Page Numbers (Top of Page)"/>
             <w:docPartUnique/>
           </w:docPartObj>
         </w:sdtPr>
-        <w:sdtEndPr/>
+        <w:sdtEndPr>
+          <w:rPr>
+            <w:rFonts w:ascii="Times New Roman" w:hAnsi="Times New Roman"/>
+            <w:sz w:val="24"/>
+            <w:szCs w:val="24"/>
+          </w:rPr>
+        </w:sdtEndPr>
         <w:sdtContent>
           <w:p>
             <w:pPr>
@@ -3887,6 +2242,65 @@
                 <w:sz w:val="20"/>
                 <w:szCs w:val="20"/>
               </w:rPr>
+              <w:t>1</w:t>
+            </w:r>
+            <w:r>
+              <w:rPr>
+                <w:rFonts w:ascii="Palatino Linotype" w:hAnsi="Palatino Linotype"/>
+                <w:b/>
+                <w:bCs/>
+                <w:sz w:val="20"/>
+                <w:szCs w:val="20"/>
+              </w:rPr>
+              <w:fldChar w:fldCharType="end"/>
+            </w:r>
+            <w:r>
+              <w:rPr>
+                <w:rFonts w:ascii="Palatino Linotype" w:hAnsi="Palatino Linotype"/>
+                <w:sz w:val="20"/>
+                <w:szCs w:val="20"/>
+              </w:rPr>
+              <w:t xml:space="preserve"> of </w:t>
+            </w:r>
+            <w:r>
+              <w:rPr>
+                <w:rFonts w:ascii="Palatino Linotype" w:hAnsi="Palatino Linotype"/>
+                <w:b/>
+                <w:bCs/>
+                <w:sz w:val="20"/>
+                <w:szCs w:val="20"/>
+              </w:rPr>
+              <w:fldChar w:fldCharType="begin"/>
+            </w:r>
+            <w:r>
+              <w:rPr>
+                <w:rFonts w:ascii="Palatino Linotype" w:hAnsi="Palatino Linotype"/>
+                <w:b/>
+                <w:bCs/>
+                <w:sz w:val="20"/>
+                <w:szCs w:val="20"/>
+              </w:rPr>
+              <w:instrText xml:space="preserve"> NUMPAGES  </w:instrText>
+            </w:r>
+            <w:r>
+              <w:rPr>
+                <w:rFonts w:ascii="Palatino Linotype" w:hAnsi="Palatino Linotype"/>
+                <w:b/>
+                <w:bCs/>
+                <w:sz w:val="20"/>
+                <w:szCs w:val="20"/>
+              </w:rPr>
+              <w:fldChar w:fldCharType="separate"/>
+            </w:r>
+            <w:r>
+              <w:rPr>
+                <w:rFonts w:ascii="Palatino Linotype" w:hAnsi="Palatino Linotype"/>
+                <w:b/>
+                <w:bCs/>
+                <w:noProof/>
+                <w:sz w:val="20"/>
+                <w:szCs w:val="20"/>
+              </w:rPr>
               <w:t>3</w:t>
             </w:r>
             <w:r>
@@ -3902,65 +2316,6 @@
             <w:r>
               <w:rPr>
                 <w:rFonts w:ascii="Palatino Linotype" w:hAnsi="Palatino Linotype"/>
-                <w:sz w:val="20"/>
-                <w:szCs w:val="20"/>
-              </w:rPr>
-              <w:t xml:space="preserve"> of </w:t>
-            </w:r>
-            <w:r>
-              <w:rPr>
-                <w:rFonts w:ascii="Palatino Linotype" w:hAnsi="Palatino Linotype"/>
-                <w:b/>
-                <w:bCs/>
-                <w:sz w:val="20"/>
-                <w:szCs w:val="20"/>
-              </w:rPr>
-              <w:fldChar w:fldCharType="begin"/>
-            </w:r>
-            <w:r>
-              <w:rPr>
-                <w:rFonts w:ascii="Palatino Linotype" w:hAnsi="Palatino Linotype"/>
-                <w:b/>
-                <w:bCs/>
-                <w:sz w:val="20"/>
-                <w:szCs w:val="20"/>
-              </w:rPr>
-              <w:instrText xml:space="preserve"> NUMPAGES  </w:instrText>
-            </w:r>
-            <w:r>
-              <w:rPr>
-                <w:rFonts w:ascii="Palatino Linotype" w:hAnsi="Palatino Linotype"/>
-                <w:b/>
-                <w:bCs/>
-                <w:sz w:val="20"/>
-                <w:szCs w:val="20"/>
-              </w:rPr>
-              <w:fldChar w:fldCharType="separate"/>
-            </w:r>
-            <w:r>
-              <w:rPr>
-                <w:rFonts w:ascii="Palatino Linotype" w:hAnsi="Palatino Linotype"/>
-                <w:b/>
-                <w:bCs/>
-                <w:noProof/>
-                <w:sz w:val="20"/>
-                <w:szCs w:val="20"/>
-              </w:rPr>
-              <w:t>5</w:t>
-            </w:r>
-            <w:r>
-              <w:rPr>
-                <w:rFonts w:ascii="Palatino Linotype" w:hAnsi="Palatino Linotype"/>
-                <w:b/>
-                <w:bCs/>
-                <w:sz w:val="20"/>
-                <w:szCs w:val="20"/>
-              </w:rPr>
-              <w:fldChar w:fldCharType="end"/>
-            </w:r>
-            <w:r>
-              <w:rPr>
-                <w:rFonts w:ascii="Palatino Linotype" w:hAnsi="Palatino Linotype"/>
                 <w:b/>
                 <w:bCs/>
                 <w:sz w:val="20"/>
@@ -3976,11 +2331,39 @@
               </w:rPr>
               <w:t xml:space="preserve">Final Judgment Entry 03TRD13368</w:t>
             </w:r>
+          </w:p>
+          <w:p>
+            <w:pPr>
+              <w:pStyle w:val="Footer"/>
+              <w:jc w:val="right"/>
+            </w:pPr>
           </w:p>
         </w:sdtContent>
       </w:sdt>
     </w:sdtContent>
   </w:sdt>
+  <w:p>
+    <w:pPr>
+      <w:tabs>
+        <w:tab w:val="left" w:pos="-1080"/>
+        <w:tab w:val="left" w:pos="-720"/>
+        <w:tab w:val="left" w:pos="0"/>
+        <w:tab w:val="left" w:pos="720"/>
+        <w:tab w:val="left" w:pos="1440"/>
+        <w:tab w:val="left" w:pos="2160"/>
+        <w:tab w:val="left" w:pos="2880"/>
+        <w:tab w:val="left" w:pos="3600"/>
+        <w:tab w:val="left" w:pos="4320"/>
+        <w:tab w:val="left" w:pos="4680"/>
+      </w:tabs>
+      <w:jc w:val="right"/>
+      <w:rPr>
+        <w:rFonts w:ascii="Palatino Linotype" w:hAnsi="Palatino Linotype"/>
+        <w:sz w:val="20"/>
+        <w:szCs w:val="20"/>
+      </w:rPr>
+    </w:pPr>
+  </w:p>
 </w:ftr>
 </file>
 
@@ -4172,240 +2555,8 @@
       </w:rPr>
     </w:lvl>
   </w:abstractNum>
-  <w:abstractNum w:abstractNumId="1">
-    <w:nsid w:val="279660C9"/>
-    <w:multiLevelType w:val="hybridMultilevel"/>
-    <w:tmpl w:val="672ECC5E"/>
-    <w:lvl w:ilvl="0" w:tplc="04090001">
-      <w:start w:val="1"/>
-      <w:numFmt w:val="bullet"/>
-      <w:lvlText w:val=""/>
-      <w:lvlJc w:val="left"/>
-      <w:pPr>
-        <w:ind w:left="720" w:hanging="360"/>
-      </w:pPr>
-      <w:rPr>
-        <w:rFonts w:ascii="Symbol" w:hAnsi="Symbol" w:hint="default"/>
-      </w:rPr>
-    </w:lvl>
-    <w:lvl w:ilvl="1" w:tplc="04090003" w:tentative="1">
-      <w:start w:val="1"/>
-      <w:numFmt w:val="bullet"/>
-      <w:lvlText w:val="o"/>
-      <w:lvlJc w:val="left"/>
-      <w:pPr>
-        <w:ind w:left="1440" w:hanging="360"/>
-      </w:pPr>
-      <w:rPr>
-        <w:rFonts w:ascii="Courier New" w:hAnsi="Courier New" w:cs="Courier New" w:hint="default"/>
-      </w:rPr>
-    </w:lvl>
-    <w:lvl w:ilvl="2" w:tplc="04090005" w:tentative="1">
-      <w:start w:val="1"/>
-      <w:numFmt w:val="bullet"/>
-      <w:lvlText w:val=""/>
-      <w:lvlJc w:val="left"/>
-      <w:pPr>
-        <w:ind w:left="2160" w:hanging="360"/>
-      </w:pPr>
-      <w:rPr>
-        <w:rFonts w:ascii="Wingdings" w:hAnsi="Wingdings" w:hint="default"/>
-      </w:rPr>
-    </w:lvl>
-    <w:lvl w:ilvl="3" w:tplc="04090001" w:tentative="1">
-      <w:start w:val="1"/>
-      <w:numFmt w:val="bullet"/>
-      <w:lvlText w:val=""/>
-      <w:lvlJc w:val="left"/>
-      <w:pPr>
-        <w:ind w:left="2880" w:hanging="360"/>
-      </w:pPr>
-      <w:rPr>
-        <w:rFonts w:ascii="Symbol" w:hAnsi="Symbol" w:hint="default"/>
-      </w:rPr>
-    </w:lvl>
-    <w:lvl w:ilvl="4" w:tplc="04090003" w:tentative="1">
-      <w:start w:val="1"/>
-      <w:numFmt w:val="bullet"/>
-      <w:lvlText w:val="o"/>
-      <w:lvlJc w:val="left"/>
-      <w:pPr>
-        <w:ind w:left="3600" w:hanging="360"/>
-      </w:pPr>
-      <w:rPr>
-        <w:rFonts w:ascii="Courier New" w:hAnsi="Courier New" w:cs="Courier New" w:hint="default"/>
-      </w:rPr>
-    </w:lvl>
-    <w:lvl w:ilvl="5" w:tplc="04090005" w:tentative="1">
-      <w:start w:val="1"/>
-      <w:numFmt w:val="bullet"/>
-      <w:lvlText w:val=""/>
-      <w:lvlJc w:val="left"/>
-      <w:pPr>
-        <w:ind w:left="4320" w:hanging="360"/>
-      </w:pPr>
-      <w:rPr>
-        <w:rFonts w:ascii="Wingdings" w:hAnsi="Wingdings" w:hint="default"/>
-      </w:rPr>
-    </w:lvl>
-    <w:lvl w:ilvl="6" w:tplc="04090001" w:tentative="1">
-      <w:start w:val="1"/>
-      <w:numFmt w:val="bullet"/>
-      <w:lvlText w:val=""/>
-      <w:lvlJc w:val="left"/>
-      <w:pPr>
-        <w:ind w:left="5040" w:hanging="360"/>
-      </w:pPr>
-      <w:rPr>
-        <w:rFonts w:ascii="Symbol" w:hAnsi="Symbol" w:hint="default"/>
-      </w:rPr>
-    </w:lvl>
-    <w:lvl w:ilvl="7" w:tplc="04090003" w:tentative="1">
-      <w:start w:val="1"/>
-      <w:numFmt w:val="bullet"/>
-      <w:lvlText w:val="o"/>
-      <w:lvlJc w:val="left"/>
-      <w:pPr>
-        <w:ind w:left="5760" w:hanging="360"/>
-      </w:pPr>
-      <w:rPr>
-        <w:rFonts w:ascii="Courier New" w:hAnsi="Courier New" w:cs="Courier New" w:hint="default"/>
-      </w:rPr>
-    </w:lvl>
-    <w:lvl w:ilvl="8" w:tplc="04090005" w:tentative="1">
-      <w:start w:val="1"/>
-      <w:numFmt w:val="bullet"/>
-      <w:lvlText w:val=""/>
-      <w:lvlJc w:val="left"/>
-      <w:pPr>
-        <w:ind w:left="6480" w:hanging="360"/>
-      </w:pPr>
-      <w:rPr>
-        <w:rFonts w:ascii="Wingdings" w:hAnsi="Wingdings" w:hint="default"/>
-      </w:rPr>
-    </w:lvl>
-  </w:abstractNum>
-  <w:abstractNum w:abstractNumId="2">
-    <w:nsid w:val="2E17566E"/>
-    <w:multiLevelType w:val="hybridMultilevel"/>
-    <w:tmpl w:val="00866CE6"/>
-    <w:lvl w:ilvl="0" w:tplc="04090001">
-      <w:start w:val="1"/>
-      <w:numFmt w:val="bullet"/>
-      <w:lvlText w:val=""/>
-      <w:lvlJc w:val="left"/>
-      <w:pPr>
-        <w:ind w:left="779" w:hanging="360"/>
-      </w:pPr>
-      <w:rPr>
-        <w:rFonts w:ascii="Symbol" w:hAnsi="Symbol" w:hint="default"/>
-      </w:rPr>
-    </w:lvl>
-    <w:lvl w:ilvl="1" w:tplc="04090003">
-      <w:start w:val="1"/>
-      <w:numFmt w:val="bullet"/>
-      <w:lvlText w:val="o"/>
-      <w:lvlJc w:val="left"/>
-      <w:pPr>
-        <w:ind w:left="1499" w:hanging="360"/>
-      </w:pPr>
-      <w:rPr>
-        <w:rFonts w:ascii="Courier New" w:hAnsi="Courier New" w:cs="Courier New" w:hint="default"/>
-      </w:rPr>
-    </w:lvl>
-    <w:lvl w:ilvl="2" w:tplc="04090005" w:tentative="1">
-      <w:start w:val="1"/>
-      <w:numFmt w:val="bullet"/>
-      <w:lvlText w:val=""/>
-      <w:lvlJc w:val="left"/>
-      <w:pPr>
-        <w:ind w:left="2219" w:hanging="360"/>
-      </w:pPr>
-      <w:rPr>
-        <w:rFonts w:ascii="Wingdings" w:hAnsi="Wingdings" w:hint="default"/>
-      </w:rPr>
-    </w:lvl>
-    <w:lvl w:ilvl="3" w:tplc="04090001" w:tentative="1">
-      <w:start w:val="1"/>
-      <w:numFmt w:val="bullet"/>
-      <w:lvlText w:val=""/>
-      <w:lvlJc w:val="left"/>
-      <w:pPr>
-        <w:ind w:left="2939" w:hanging="360"/>
-      </w:pPr>
-      <w:rPr>
-        <w:rFonts w:ascii="Symbol" w:hAnsi="Symbol" w:hint="default"/>
-      </w:rPr>
-    </w:lvl>
-    <w:lvl w:ilvl="4" w:tplc="04090003" w:tentative="1">
-      <w:start w:val="1"/>
-      <w:numFmt w:val="bullet"/>
-      <w:lvlText w:val="o"/>
-      <w:lvlJc w:val="left"/>
-      <w:pPr>
-        <w:ind w:left="3659" w:hanging="360"/>
-      </w:pPr>
-      <w:rPr>
-        <w:rFonts w:ascii="Courier New" w:hAnsi="Courier New" w:cs="Courier New" w:hint="default"/>
-      </w:rPr>
-    </w:lvl>
-    <w:lvl w:ilvl="5" w:tplc="04090005" w:tentative="1">
-      <w:start w:val="1"/>
-      <w:numFmt w:val="bullet"/>
-      <w:lvlText w:val=""/>
-      <w:lvlJc w:val="left"/>
-      <w:pPr>
-        <w:ind w:left="4379" w:hanging="360"/>
-      </w:pPr>
-      <w:rPr>
-        <w:rFonts w:ascii="Wingdings" w:hAnsi="Wingdings" w:hint="default"/>
-      </w:rPr>
-    </w:lvl>
-    <w:lvl w:ilvl="6" w:tplc="04090001" w:tentative="1">
-      <w:start w:val="1"/>
-      <w:numFmt w:val="bullet"/>
-      <w:lvlText w:val=""/>
-      <w:lvlJc w:val="left"/>
-      <w:pPr>
-        <w:ind w:left="5099" w:hanging="360"/>
-      </w:pPr>
-      <w:rPr>
-        <w:rFonts w:ascii="Symbol" w:hAnsi="Symbol" w:hint="default"/>
-      </w:rPr>
-    </w:lvl>
-    <w:lvl w:ilvl="7" w:tplc="04090003" w:tentative="1">
-      <w:start w:val="1"/>
-      <w:numFmt w:val="bullet"/>
-      <w:lvlText w:val="o"/>
-      <w:lvlJc w:val="left"/>
-      <w:pPr>
-        <w:ind w:left="5819" w:hanging="360"/>
-      </w:pPr>
-      <w:rPr>
-        <w:rFonts w:ascii="Courier New" w:hAnsi="Courier New" w:cs="Courier New" w:hint="default"/>
-      </w:rPr>
-    </w:lvl>
-    <w:lvl w:ilvl="8" w:tplc="04090005" w:tentative="1">
-      <w:start w:val="1"/>
-      <w:numFmt w:val="bullet"/>
-      <w:lvlText w:val=""/>
-      <w:lvlJc w:val="left"/>
-      <w:pPr>
-        <w:ind w:left="6539" w:hanging="360"/>
-      </w:pPr>
-      <w:rPr>
-        <w:rFonts w:ascii="Wingdings" w:hAnsi="Wingdings" w:hint="default"/>
-      </w:rPr>
-    </w:lvl>
-  </w:abstractNum>
   <w:num w:numId="1">
     <w:abstractNumId w:val="0"/>
-  </w:num>
-  <w:num w:numId="2">
-    <w:abstractNumId w:val="2"/>
-  </w:num>
-  <w:num w:numId="3">
-    <w:abstractNumId w:val="1"/>
   </w:num>
 </w:numbering>
 </file>
@@ -4724,49 +2875,6 @@
       <w:contextualSpacing/>
     </w:pPr>
   </w:style>
-  <w:style w:type="character" w:styleId="CommentReference">
-    <w:name w:val="annotation reference"/>
-    <w:basedOn w:val="DefaultParagraphFont"/>
-    <w:uiPriority w:val="99"/>
-    <w:semiHidden/>
-    <w:unhideWhenUsed/>
-    <w:rsid w:val="00A53114"/>
-    <w:rPr>
-      <w:sz w:val="16"/>
-      <w:szCs w:val="16"/>
-    </w:rPr>
-  </w:style>
-  <w:style w:type="paragraph" w:styleId="CommentText">
-    <w:name w:val="annotation text"/>
-    <w:basedOn w:val="Normal"/>
-    <w:link w:val="CommentTextChar"/>
-    <w:uiPriority w:val="99"/>
-    <w:unhideWhenUsed/>
-    <w:rsid w:val="00A53114"/>
-    <w:pPr>
-      <w:widowControl/>
-      <w:autoSpaceDE/>
-      <w:autoSpaceDN/>
-      <w:adjustRightInd/>
-    </w:pPr>
-    <w:rPr>
-      <w:rFonts w:asciiTheme="minorHAnsi" w:eastAsiaTheme="minorHAnsi" w:hAnsiTheme="minorHAnsi" w:cstheme="minorBidi"/>
-      <w:sz w:val="20"/>
-      <w:szCs w:val="20"/>
-    </w:rPr>
-  </w:style>
-  <w:style w:type="character" w:customStyle="1" w:styleId="CommentTextChar">
-    <w:name w:val="Comment Text Char"/>
-    <w:basedOn w:val="DefaultParagraphFont"/>
-    <w:link w:val="CommentText"/>
-    <w:uiPriority w:val="99"/>
-    <w:rsid w:val="00A53114"/>
-    <w:rPr>
-      <w:rFonts w:eastAsiaTheme="minorHAnsi"/>
-      <w:sz w:val="20"/>
-      <w:szCs w:val="20"/>
-    </w:rPr>
-  </w:style>
 </w:styles>
 </file>
 
@@ -5084,49 +3192,6 @@
       <w:contextualSpacing/>
     </w:pPr>
   </w:style>
-  <w:style w:type="character" w:styleId="CommentReference">
-    <w:name w:val="annotation reference"/>
-    <w:basedOn w:val="DefaultParagraphFont"/>
-    <w:uiPriority w:val="99"/>
-    <w:semiHidden/>
-    <w:unhideWhenUsed/>
-    <w:rsid w:val="00A53114"/>
-    <w:rPr>
-      <w:sz w:val="16"/>
-      <w:szCs w:val="16"/>
-    </w:rPr>
-  </w:style>
-  <w:style w:type="paragraph" w:styleId="CommentText">
-    <w:name w:val="annotation text"/>
-    <w:basedOn w:val="Normal"/>
-    <w:link w:val="CommentTextChar"/>
-    <w:uiPriority w:val="99"/>
-    <w:unhideWhenUsed/>
-    <w:rsid w:val="00A53114"/>
-    <w:pPr>
-      <w:widowControl/>
-      <w:autoSpaceDE/>
-      <w:autoSpaceDN/>
-      <w:adjustRightInd/>
-    </w:pPr>
-    <w:rPr>
-      <w:rFonts w:asciiTheme="minorHAnsi" w:eastAsiaTheme="minorHAnsi" w:hAnsiTheme="minorHAnsi" w:cstheme="minorBidi"/>
-      <w:sz w:val="20"/>
-      <w:szCs w:val="20"/>
-    </w:rPr>
-  </w:style>
-  <w:style w:type="character" w:customStyle="1" w:styleId="CommentTextChar">
-    <w:name w:val="Comment Text Char"/>
-    <w:basedOn w:val="DefaultParagraphFont"/>
-    <w:link w:val="CommentText"/>
-    <w:uiPriority w:val="99"/>
-    <w:rsid w:val="00A53114"/>
-    <w:rPr>
-      <w:rFonts w:eastAsiaTheme="minorHAnsi"/>
-      <w:sz w:val="20"/>
-      <w:szCs w:val="20"/>
-    </w:rPr>
-  </w:style>
 </w:styles>
 </file>
 

</xml_diff>

<commit_message>
Updated Fines Only and Jail templates for all appearance reasons.
</commit_message>
<xml_diff>
--- a/resources/Saved/03TRD13368_Traffic Judgment Entry.docx
+++ b/resources/Saved/03TRD13368_Traffic Judgment Entry.docx
@@ -499,6 +499,14 @@
         </w:rPr>
         <w:t xml:space="preserve"/>
       </w:r>
+      <w:r>
+        <w:rPr>
+          <w:rFonts w:ascii="Palatino Linotype" w:hAnsi="Palatino Linotype"/>
+          <w:sz w:val="20"/>
+          <w:szCs w:val="20"/>
+        </w:rPr>
+        <w:tab/>
+      </w:r>
     </w:p>
     <w:p>
       <w:pPr>
@@ -507,94 +515,18 @@
         </w:tabs>
         <w:rPr>
           <w:rFonts w:ascii="Palatino Linotype" w:hAnsi="Palatino Linotype"/>
-          <w:sz w:val="20"/>
-          <w:szCs w:val="20"/>
-        </w:rPr>
-      </w:pPr>
-      <w:r>
-        <w:rPr>
-          <w:rFonts w:ascii="Palatino Linotype" w:hAnsi="Palatino Linotype"/>
-          <w:sz w:val="20"/>
-          <w:szCs w:val="20"/>
-        </w:rPr>
-        <w:t xml:space="preserve"/>
-      </w:r>
-      <w:r>
-        <w:rPr>
-          <w:rFonts w:ascii="Palatino Linotype" w:hAnsi="Palatino Linotype"/>
-          <w:sz w:val="20"/>
-          <w:szCs w:val="20"/>
-          <w:lang w:val="en-CA"/>
-        </w:rPr>
-        <w:fldChar w:fldCharType="begin"/>
-      </w:r>
-      <w:r>
-        <w:rPr>
-          <w:rFonts w:ascii="Palatino Linotype" w:hAnsi="Palatino Linotype"/>
-          <w:sz w:val="20"/>
-          <w:szCs w:val="20"/>
-          <w:lang w:val="en-CA"/>
-        </w:rPr>
-        <w:instrText xml:space="preserve"> SEQ CHAPTER \h \r 1</w:instrText>
-      </w:r>
-      <w:r>
-        <w:rPr>
-          <w:rFonts w:ascii="Palatino Linotype" w:hAnsi="Palatino Linotype"/>
-          <w:sz w:val="20"/>
-          <w:szCs w:val="20"/>
-          <w:lang w:val="en-CA"/>
-        </w:rPr>
-        <w:fldChar w:fldCharType="end"/>
-      </w:r>
-      <w:r>
-        <w:rPr>
-          <w:rFonts w:ascii="Palatino Linotype" w:hAnsi="Palatino Linotype"/>
-          <w:sz w:val="20"/>
-          <w:szCs w:val="20"/>
-          <w:lang w:val="en-CA"/>
-        </w:rPr>
-        <w:t>Defendant appeared in Court</w:t>
-      </w:r>
-      <w:r>
-        <w:rPr>
-          <w:rFonts w:ascii="Palatino Linotype" w:hAnsi="Palatino Linotype"/>
-          <w:sz w:val="20"/>
-          <w:szCs w:val="20"/>
-        </w:rPr>
-        <w:t xml:space="preserve"> for </w:t>
-      </w:r>
-      <w:r>
-        <w:rPr>
-          <w:rFonts w:ascii="Palatino Linotype" w:hAnsi="Palatino Linotype"/>
-          <w:sz w:val="20"/>
-          <w:szCs w:val="20"/>
-        </w:rPr>
-        <w:t xml:space="preserve">arraignment</w:t>
-      </w:r>
-      <w:r>
-        <w:rPr>
-          <w:rFonts w:ascii="Palatino Linotype" w:hAnsi="Palatino Linotype"/>
-          <w:sz w:val="20"/>
-          <w:szCs w:val="20"/>
-        </w:rPr>
-        <w:t xml:space="preserve"> on February 14, 2022.</w:t>
-      </w:r>
-      <w:r>
-        <w:rPr>
-          <w:rFonts w:ascii="Palatino Linotype" w:hAnsi="Palatino Linotype"/>
-          <w:sz w:val="20"/>
-          <w:szCs w:val="20"/>
-        </w:rPr>
-        <w:t xml:space="preserve"> </w:t>
-      </w:r>
-      <w:r>
-        <w:rPr>
-          <w:rFonts w:ascii="Palatino Linotype" w:hAnsi="Palatino Linotype"/>
           <w:bCs/>
           <w:sz w:val="20"/>
           <w:szCs w:val="20"/>
         </w:rPr>
-        <w:t xml:space="preserve">Defendant waived right to counsel.</w:t>
+      </w:pPr>
+      <w:r>
+        <w:rPr>
+          <w:rFonts w:ascii="Palatino Linotype" w:hAnsi="Palatino Linotype"/>
+          <w:sz w:val="20"/>
+          <w:szCs w:val="20"/>
+        </w:rPr>
+        <w:t xml:space="preserve">Defendant, having failed to complete the terms of the License Evaluation and Assistance Program and having previously plead guilty to the charge(s) listed below, appeared in Court for sentencing on February 20, 2022. </w:t>
       </w:r>
       <w:r>
         <w:rPr>
@@ -603,21 +535,11 @@
           <w:sz w:val="20"/>
           <w:szCs w:val="20"/>
         </w:rPr>
-        <w:t xml:space="preserve"> </w:t>
-      </w:r>
-      <w:r>
-        <w:rPr>
-          <w:rFonts w:ascii="Palatino Linotype" w:hAnsi="Palatino Linotype"/>
-          <w:bCs/>
-          <w:sz w:val="20"/>
-          <w:szCs w:val="20"/>
-        </w:rPr>
-        <w:t xml:space="preserve"/>
-      </w:r>
-      <w:r>
-        <w:rPr>
-          <w:rFonts w:ascii="Palatino Linotype" w:hAnsi="Palatino Linotype"/>
-          <w:bCs/>
+        <w:t xml:space="preserve">Defendant waived right to counsel. </w:t>
+      </w:r>
+      <w:r>
+        <w:rPr>
+          <w:rFonts w:ascii="Palatino Linotype" w:hAnsi="Palatino Linotype"/>
           <w:sz w:val="20"/>
           <w:szCs w:val="20"/>
         </w:rPr>
@@ -633,123 +555,8 @@
           <w:szCs w:val="20"/>
         </w:rPr>
       </w:pPr>
-    </w:p>
-    <w:p>
-      <w:pPr>
-        <w:jc w:val="both"/>
-        <w:rPr>
-          <w:rFonts w:ascii="Palatino Linotype" w:hAnsi="Palatino Linotype"/>
-          <w:sz w:val="20"/>
-          <w:szCs w:val="20"/>
-        </w:rPr>
-      </w:pPr>
-      <w:r>
-        <w:rPr>
-          <w:rFonts w:ascii="Palatino Linotype" w:hAnsi="Palatino Linotype"/>
-          <w:sz w:val="20"/>
-          <w:szCs w:val="20"/>
-        </w:rPr>
-        <w:t>The Court explained that Defendant was charged with the offense</w:t>
-      </w:r>
-      <w:r>
-        <w:rPr>
-          <w:rFonts w:ascii="Palatino Linotype" w:hAnsi="Palatino Linotype"/>
-          <w:sz w:val="20"/>
-          <w:szCs w:val="20"/>
-        </w:rPr>
-        <w:t>(</w:t>
-      </w:r>
-      <w:r>
-        <w:rPr>
-          <w:rFonts w:ascii="Palatino Linotype" w:hAnsi="Palatino Linotype"/>
-          <w:sz w:val="20"/>
-          <w:szCs w:val="20"/>
-        </w:rPr>
-        <w:t>s</w:t>
-      </w:r>
-      <w:r>
-        <w:rPr>
-          <w:rFonts w:ascii="Palatino Linotype" w:hAnsi="Palatino Linotype"/>
-          <w:sz w:val="20"/>
-          <w:szCs w:val="20"/>
-        </w:rPr>
-        <w:t>)</w:t>
-      </w:r>
-      <w:r>
-        <w:rPr>
-          <w:rFonts w:ascii="Palatino Linotype" w:hAnsi="Palatino Linotype"/>
-          <w:sz w:val="20"/>
-          <w:szCs w:val="20"/>
-        </w:rPr>
-        <w:t xml:space="preserve"> set fo</w:t>
-      </w:r>
-      <w:r>
-        <w:rPr>
-          <w:rFonts w:ascii="Palatino Linotype" w:hAnsi="Palatino Linotype"/>
-          <w:sz w:val="20"/>
-          <w:szCs w:val="20"/>
-        </w:rPr>
-        <w:t>rth below. The Defendant</w:t>
-      </w:r>
-      <w:r>
-        <w:rPr>
-          <w:rFonts w:ascii="Palatino Linotype" w:hAnsi="Palatino Linotype"/>
-          <w:sz w:val="20"/>
-          <w:szCs w:val="20"/>
-        </w:rPr>
-        <w:t xml:space="preserve"> understood the nature of the charge(s), all constitutional rights, and the effects of a plea</w:t>
-      </w:r>
-      <w:r>
-        <w:rPr>
-          <w:rFonts w:ascii="Palatino Linotype" w:hAnsi="Palatino Linotype"/>
-          <w:sz w:val="20"/>
-          <w:szCs w:val="20"/>
-        </w:rPr>
-        <w:t>. Following allocution, Defendant</w:t>
-      </w:r>
-      <w:r>
-        <w:rPr>
-          <w:rFonts w:ascii="Palatino Linotype" w:hAnsi="Palatino Linotype"/>
-          <w:sz w:val="20"/>
-          <w:szCs w:val="20"/>
-        </w:rPr>
-        <w:t xml:space="preserve"> entered a plea(s) to the charge(s) as set forth in the chart below. </w:t>
-      </w:r>
-      <w:r>
-        <w:rPr>
-          <w:rFonts w:ascii="Palatino Linotype" w:hAnsi="Palatino Linotype"/>
-          <w:sz w:val="20"/>
-          <w:szCs w:val="20"/>
-        </w:rPr>
-        <w:t xml:space="preserve">The Court advised that if Defendant is not a United States citizen any plea or conviction could result in deportation, exclusion from admission into the United States, or denial of naturalization under United States law. </w:t>
-      </w:r>
-      <w:r>
-        <w:rPr>
-          <w:rFonts w:ascii="Palatino Linotype" w:hAnsi="Palatino Linotype"/>
-          <w:vanish/>
-          <w:sz w:val="20"/>
-          <w:szCs w:val="20"/>
-        </w:rPr>
-        <w:t xml:space="preserve">R.C. 2943.031 </w:t>
-      </w:r>
-      <w:r>
-        <w:rPr>
-          <w:rFonts w:ascii="Palatino Linotype" w:hAnsi="Palatino Linotype"/>
-          <w:sz w:val="20"/>
-          <w:szCs w:val="20"/>
-        </w:rPr>
-        <w:t xml:space="preserve">The Court, finding that the Defendant entered the plea knowingly, intelligently, and voluntarily, accepted the plea and entered the following </w:t>
-      </w:r>
-      <w:proofErr w:type="gramStart"/>
-      <w:r>
-        <w:rPr>
-          <w:rFonts w:ascii="Palatino Linotype" w:hAnsi="Palatino Linotype"/>
-          <w:sz w:val="20"/>
-          <w:szCs w:val="20"/>
-        </w:rPr>
-        <w:t xml:space="preserve">sentence:</w:t>
-      </w:r>
-      <w:proofErr w:type="gramEnd"/>
+      <w:bookmarkStart w:id="0" w:name="_GoBack"/>
+      <w:bookmarkEnd w:id="0"/>
       <w:r>
         <w:rPr>
           <w:rFonts w:ascii="Palatino Linotype" w:hAnsi="Palatino Linotype"/>
@@ -758,25 +565,17 @@
         </w:rPr>
         <w:t xml:space="preserve"/>
       </w:r>
-    </w:p>
-    <w:p>
-      <w:pPr>
-        <w:rPr>
-          <w:rFonts w:ascii="Palatino Linotype" w:hAnsi="Palatino Linotype"/>
-          <w:sz w:val="20"/>
-          <w:szCs w:val="20"/>
-        </w:rPr>
-      </w:pPr>
     </w:p>
     <w:tbl>
       <w:tblPr>
         <w:tblStyle w:val="TableGrid"/>
         <w:tblW w:w="0" w:type="auto"/>
         <w:jc w:val="center"/>
+        <w:tblInd w:w="-381" w:type="dxa"/>
         <w:tblLook w:val="04A0" w:firstRow="1" w:lastRow="0" w:firstColumn="1" w:lastColumn="0" w:noHBand="0" w:noVBand="1"/>
       </w:tblPr>
       <w:tblGrid>
-        <w:gridCol w:w="4261"/>
+        <w:gridCol w:w="4642"/>
         <w:gridCol w:w="4019"/>
       </w:tblGrid>
       <w:tr>
@@ -785,7 +584,7 @@
         </w:trPr>
         <w:tc>
           <w:tcPr>
-            <w:tcW w:w="1801" w:type="dxa"/>
+            <w:tcW w:w="2182" w:type="dxa"/>
           </w:tcPr>
           <w:p>
             <w:pPr>
@@ -817,6 +616,7 @@
                 <w:sz w:val="20"/>
                 <w:szCs w:val="20"/>
               </w:rPr>
+              <w:lastRenderedPageBreak/>
               <w:t>Offense</w:t>
             </w:r>
           </w:p>
@@ -866,7 +666,7 @@
         </w:trPr>
         <w:tc>
           <w:tcPr>
-            <w:tcW w:w="1801" w:type="dxa"/>
+            <w:tcW w:w="2182" w:type="dxa"/>
           </w:tcPr>
           <w:p>
             <w:pPr>
@@ -947,7 +747,7 @@
         </w:trPr>
         <w:tc>
           <w:tcPr>
-            <w:tcW w:w="1801" w:type="dxa"/>
+            <w:tcW w:w="2182" w:type="dxa"/>
           </w:tcPr>
           <w:p>
             <w:pPr>
@@ -1028,7 +828,7 @@
         </w:trPr>
         <w:tc>
           <w:tcPr>
-            <w:tcW w:w="1801" w:type="dxa"/>
+            <w:tcW w:w="2182" w:type="dxa"/>
           </w:tcPr>
           <w:p>
             <w:pPr>
@@ -1060,7 +860,6 @@
                 <w:sz w:val="20"/>
                 <w:szCs w:val="20"/>
               </w:rPr>
-              <w:lastRenderedPageBreak/>
               <w:t>Plea</w:t>
             </w:r>
           </w:p>
@@ -1110,7 +909,7 @@
         </w:trPr>
         <w:tc>
           <w:tcPr>
-            <w:tcW w:w="1801" w:type="dxa"/>
+            <w:tcW w:w="2182" w:type="dxa"/>
           </w:tcPr>
           <w:p>
             <w:pPr>
@@ -1191,7 +990,7 @@
         </w:trPr>
         <w:tc>
           <w:tcPr>
-            <w:tcW w:w="1801" w:type="dxa"/>
+            <w:tcW w:w="2182" w:type="dxa"/>
           </w:tcPr>
           <w:p>
             <w:pPr>
@@ -1261,7 +1060,7 @@
                 <w:sz w:val="20"/>
                 <w:szCs w:val="20"/>
               </w:rPr>
-              <w:t xml:space="preserve">$ 0</w:t>
+              <w:t xml:space="preserve">$ 50</w:t>
             </w:r>
           </w:p>
         </w:tc>
@@ -1272,7 +1071,7 @@
         </w:trPr>
         <w:tc>
           <w:tcPr>
-            <w:tcW w:w="1801" w:type="dxa"/>
+            <w:tcW w:w="2182" w:type="dxa"/>
           </w:tcPr>
           <w:p>
             <w:pPr>
@@ -1362,7 +1161,189 @@
                 <w:sz w:val="20"/>
                 <w:szCs w:val="20"/>
               </w:rPr>
-              <w:t xml:space="preserve">$ 0</w:t>
+              <w:t xml:space="preserve">$ 25</w:t>
+            </w:r>
+          </w:p>
+        </w:tc>
+      </w:tr>
+      <w:tr>
+        <w:trPr>
+          <w:jc w:val="center"/>
+        </w:trPr>
+        <w:tc>
+          <w:tcPr>
+            <w:tcW w:w="2182" w:type="dxa"/>
+          </w:tcPr>
+          <w:p>
+            <w:pPr>
+              <w:tabs>
+                <w:tab w:val="left" w:pos="-1080"/>
+                <w:tab w:val="left" w:pos="-720"/>
+                <w:tab w:val="left" w:pos="0"/>
+                <w:tab w:val="left" w:pos="720"/>
+                <w:tab w:val="left" w:pos="1440"/>
+                <w:tab w:val="left" w:pos="2160"/>
+                <w:tab w:val="left" w:pos="2880"/>
+                <w:tab w:val="left" w:pos="3600"/>
+                <w:tab w:val="left" w:pos="4320"/>
+                <w:tab w:val="left" w:pos="4680"/>
+              </w:tabs>
+              <w:rPr>
+                <w:rFonts w:ascii="Palatino Linotype" w:hAnsi="Palatino Linotype"/>
+                <w:b/>
+                <w:bCs/>
+                <w:sz w:val="20"/>
+                <w:szCs w:val="20"/>
+              </w:rPr>
+            </w:pPr>
+            <w:r>
+              <w:rPr>
+                <w:rFonts w:ascii="Palatino Linotype" w:hAnsi="Palatino Linotype"/>
+                <w:b/>
+                <w:bCs/>
+                <w:sz w:val="20"/>
+                <w:szCs w:val="20"/>
+              </w:rPr>
+              <w:t>Jail Days</w:t>
+            </w:r>
+          </w:p>
+        </w:tc>
+        <w:tc>
+          <w:tcPr>
+            <w:tcW w:w="3289" w:type="dxa"/>
+          </w:tcPr>
+          <w:p>
+            <w:pPr>
+              <w:tabs>
+                <w:tab w:val="left" w:pos="-1080"/>
+                <w:tab w:val="left" w:pos="-720"/>
+                <w:tab w:val="left" w:pos="0"/>
+                <w:tab w:val="left" w:pos="720"/>
+                <w:tab w:val="left" w:pos="1440"/>
+                <w:tab w:val="left" w:pos="2160"/>
+                <w:tab w:val="left" w:pos="2880"/>
+                <w:tab w:val="left" w:pos="3600"/>
+                <w:tab w:val="left" w:pos="4320"/>
+                <w:tab w:val="left" w:pos="4680"/>
+              </w:tabs>
+              <w:rPr>
+                <w:rFonts w:ascii="Palatino Linotype" w:hAnsi="Palatino Linotype"/>
+                <w:b/>
+                <w:bCs/>
+                <w:sz w:val="20"/>
+                <w:szCs w:val="20"/>
+              </w:rPr>
+            </w:pPr>
+            <w:r>
+              <w:rPr>
+                <w:rFonts w:ascii="Palatino Linotype" w:hAnsi="Palatino Linotype"/>
+                <w:b/>
+                <w:bCs/>
+                <w:sz w:val="20"/>
+                <w:szCs w:val="20"/>
+              </w:rPr>
+              <w:t xml:space="preserve">10</w:t>
+            </w:r>
+          </w:p>
+        </w:tc>
+      </w:tr>
+      <w:tr>
+        <w:trPr>
+          <w:jc w:val="center"/>
+        </w:trPr>
+        <w:tc>
+          <w:tcPr>
+            <w:tcW w:w="2182" w:type="dxa"/>
+          </w:tcPr>
+          <w:p>
+            <w:pPr>
+              <w:tabs>
+                <w:tab w:val="left" w:pos="-1080"/>
+                <w:tab w:val="left" w:pos="-720"/>
+                <w:tab w:val="left" w:pos="0"/>
+                <w:tab w:val="left" w:pos="720"/>
+                <w:tab w:val="left" w:pos="1440"/>
+                <w:tab w:val="left" w:pos="2160"/>
+                <w:tab w:val="left" w:pos="2880"/>
+                <w:tab w:val="left" w:pos="3600"/>
+                <w:tab w:val="left" w:pos="4320"/>
+                <w:tab w:val="left" w:pos="4680"/>
+              </w:tabs>
+              <w:rPr>
+                <w:rFonts w:ascii="Palatino Linotype" w:hAnsi="Palatino Linotype"/>
+                <w:b/>
+                <w:bCs/>
+                <w:sz w:val="20"/>
+                <w:szCs w:val="20"/>
+              </w:rPr>
+            </w:pPr>
+            <w:r>
+              <w:rPr>
+                <w:rFonts w:ascii="Palatino Linotype" w:hAnsi="Palatino Linotype"/>
+                <w:b/>
+                <w:bCs/>
+                <w:sz w:val="20"/>
+                <w:szCs w:val="20"/>
+              </w:rPr>
+              <w:t>Jail Days</w:t>
+            </w:r>
+            <w:r>
+              <w:rPr>
+                <w:rFonts w:ascii="Palatino Linotype" w:hAnsi="Palatino Linotype"/>
+                <w:b/>
+                <w:bCs/>
+                <w:sz w:val="20"/>
+                <w:szCs w:val="20"/>
+              </w:rPr>
+              <w:t xml:space="preserve"> </w:t>
+            </w:r>
+            <w:r>
+              <w:rPr>
+                <w:rFonts w:ascii="Palatino Linotype" w:hAnsi="Palatino Linotype"/>
+                <w:b/>
+                <w:bCs/>
+                <w:sz w:val="20"/>
+                <w:szCs w:val="20"/>
+              </w:rPr>
+              <w:t>Suspended</w:t>
+            </w:r>
+          </w:p>
+        </w:tc>
+        <w:tc>
+          <w:tcPr>
+            <w:tcW w:w="3289" w:type="dxa"/>
+          </w:tcPr>
+          <w:p>
+            <w:pPr>
+              <w:tabs>
+                <w:tab w:val="left" w:pos="-1080"/>
+                <w:tab w:val="left" w:pos="-720"/>
+                <w:tab w:val="left" w:pos="0"/>
+                <w:tab w:val="left" w:pos="720"/>
+                <w:tab w:val="left" w:pos="1440"/>
+                <w:tab w:val="left" w:pos="2160"/>
+                <w:tab w:val="left" w:pos="2880"/>
+                <w:tab w:val="left" w:pos="3600"/>
+                <w:tab w:val="left" w:pos="4320"/>
+                <w:tab w:val="left" w:pos="4680"/>
+              </w:tabs>
+              <w:rPr>
+                <w:rFonts w:ascii="Palatino Linotype" w:hAnsi="Palatino Linotype"/>
+                <w:b/>
+                <w:bCs/>
+                <w:sz w:val="20"/>
+                <w:szCs w:val="20"/>
+              </w:rPr>
+            </w:pPr>
+            <w:r>
+              <w:rPr>
+                <w:rFonts w:ascii="Palatino Linotype" w:hAnsi="Palatino Linotype"/>
+                <w:b/>
+                <w:bCs/>
+                <w:sz w:val="20"/>
+                <w:szCs w:val="20"/>
+              </w:rPr>
+              <w:t xml:space="preserve">5</w:t>
             </w:r>
           </w:p>
         </w:tc>
@@ -1440,16 +1421,43 @@
           <w:szCs w:val="20"/>
           <w:u w:val="single"/>
         </w:rPr>
-        <w:t xml:space="preserve"> case</w:t>
-      </w:r>
+        <w:t xml:space="preserve"> </w:t>
+      </w:r>
+      <w:proofErr w:type="gramStart"/>
       <w:r>
         <w:rPr>
           <w:rFonts w:ascii="Palatino Linotype" w:hAnsi="Palatino Linotype"/>
           <w:bCs/>
           <w:sz w:val="20"/>
           <w:szCs w:val="20"/>
+          <w:u w:val="single"/>
+        </w:rPr>
+        <w:t>case</w:t>
+      </w:r>
+      <w:r>
+        <w:rPr>
+          <w:rFonts w:ascii="Palatino Linotype" w:hAnsi="Palatino Linotype"/>
+          <w:sz w:val="20"/>
+          <w:szCs w:val="20"/>
+        </w:rPr>
+        <w:t xml:space="preserve"/>
+      </w:r>
+      <w:r>
+        <w:rPr>
+          <w:rFonts w:ascii="Palatino Linotype" w:hAnsi="Palatino Linotype"/>
+          <w:bCs/>
+          <w:sz w:val="20"/>
+          <w:szCs w:val="20"/>
         </w:rPr>
         <w:t xml:space="preserve">. </w:t>
+      </w:r>
+      <w:r>
+        <w:rPr>
+          <w:rFonts w:ascii="Palatino Linotype" w:hAnsi="Palatino Linotype"/>
+          <w:sz w:val="20"/>
+          <w:szCs w:val="20"/>
+        </w:rPr>
+        <w:t xml:space="preserve"/>
       </w:r>
       <w:r>
         <w:rPr>
@@ -1597,7 +1605,69 @@
           <w:sz w:val="20"/>
           <w:szCs w:val="20"/>
         </w:rPr>
-        <w:t xml:space="preserve">February 14, 2022</w:t>
+        <w:t xml:space="preserve">February 20, 2022</w:t>
+      </w:r>
+      <w:r>
+        <w:rPr>
+          <w:rFonts w:ascii="Palatino Linotype" w:hAnsi="Palatino Linotype"/>
+          <w:sz w:val="20"/>
+          <w:szCs w:val="20"/>
+        </w:rPr>
+        <w:t xml:space="preserve">.</w:t>
+      </w:r>
+      <w:r>
+        <w:rPr>
+          <w:rFonts w:ascii="Palatino Linotype" w:hAnsi="Palatino Linotype"/>
+          <w:sz w:val="20"/>
+          <w:szCs w:val="20"/>
+        </w:rPr>
+        <w:t xml:space="preserve"> </w:t>
+      </w:r>
+      <w:r>
+        <w:rPr>
+          <w:rFonts w:ascii="Palatino Linotype" w:hAnsi="Palatino Linotype"/>
+          <w:sz w:val="20"/>
+          <w:szCs w:val="20"/>
+        </w:rPr>
+        <w:t xml:space="preserve">Defendant shall receive credit at $50/day for </w:t>
+      </w:r>
+      <w:r>
+        <w:rPr>
+          <w:rFonts w:ascii="Palatino Linotype" w:hAnsi="Palatino Linotype"/>
+          <w:b/>
+          <w:bCs/>
+          <w:sz w:val="20"/>
+          <w:szCs w:val="20"/>
+        </w:rPr>
+        <w:t xml:space="preserve">2 </w:t>
+      </w:r>
+      <w:r>
+        <w:rPr>
+          <w:rFonts w:ascii="Palatino Linotype" w:hAnsi="Palatino Linotype"/>
+          <w:b/>
+          <w:bCs/>
+          <w:sz w:val="20"/>
+          <w:szCs w:val="20"/>
+        </w:rPr>
+        <w:t xml:space="preserve">days</w:t>
+      </w:r>
+      <w:r>
+        <w:rPr>
+          <w:rFonts w:ascii="Palatino Linotype" w:hAnsi="Palatino Linotype"/>
+          <w:bCs/>
+          <w:sz w:val="20"/>
+          <w:szCs w:val="20"/>
+        </w:rPr>
+        <w:t xml:space="preserve"> already served</w:t>
+      </w:r>
+      <w:r>
+        <w:rPr>
+          <w:rFonts w:ascii="Palatino Linotype" w:hAnsi="Palatino Linotype"/>
+          <w:bCs/>
+          <w:sz w:val="20"/>
+          <w:szCs w:val="20"/>
+        </w:rPr>
+        <w:t xml:space="preserve"> in jail</w:t>
       </w:r>
       <w:r>
         <w:rPr>
@@ -1606,6 +1676,14 @@
           <w:szCs w:val="20"/>
         </w:rPr>
         <w:t xml:space="preserve">. </w:t>
+      </w:r>
+      <w:r>
+        <w:rPr>
+          <w:rFonts w:ascii="Palatino Linotype" w:hAnsi="Palatino Linotype"/>
+          <w:sz w:val="20"/>
+          <w:szCs w:val="20"/>
+        </w:rPr>
+        <w:t xml:space="preserve"/>
       </w:r>
       <w:r>
         <w:rPr>
@@ -1730,71 +1808,38 @@
           <w:szCs w:val="20"/>
         </w:rPr>
         <w:t xml:space="preserve"/>
-        <w:br/>
+      </w:r>
+      <w:r>
+        <w:rPr>
+          <w:rFonts w:ascii="Palatino Linotype" w:hAnsi="Palatino Linotype"/>
+          <w:sz w:val="20"/>
+          <w:szCs w:val="20"/>
+        </w:rPr>
         <w:t xml:space="preserve"/>
       </w:r>
-    </w:p>
-    <w:p>
-      <w:pPr>
-        <w:jc w:val="both"/>
-        <w:rPr>
-          <w:rFonts w:ascii="Palatino Linotype" w:hAnsi="Palatino Linotype"/>
-          <w:sz w:val="20"/>
-          <w:szCs w:val="20"/>
-        </w:rPr>
-      </w:pPr>
-      <w:proofErr w:type="gramStart"/>
-      <w:r>
-        <w:rPr>
-          <w:rFonts w:ascii="Palatino Linotype" w:hAnsi="Palatino Linotype"/>
-          <w:b/>
-          <w:sz w:val="20"/>
-          <w:szCs w:val="20"/>
-        </w:rPr>
-        <w:t>License Suspension.</w:t>
-      </w:r>
-      <w:proofErr w:type="gramEnd"/>
-      <w:r>
-        <w:rPr>
-          <w:rFonts w:ascii="Palatino Linotype" w:hAnsi="Palatino Linotype"/>
-          <w:b/>
-          <w:sz w:val="20"/>
-          <w:szCs w:val="20"/>
-        </w:rPr>
-        <w:t xml:space="preserve"> </w:t>
-      </w:r>
-      <w:r>
-        <w:rPr>
-          <w:rFonts w:ascii="Palatino Linotype" w:hAnsi="Palatino Linotype"/>
-          <w:b/>
-          <w:sz w:val="20"/>
-          <w:szCs w:val="20"/>
-        </w:rPr>
-        <w:t xml:space="preserve"> </w:t>
-      </w:r>
-      <w:r>
-        <w:rPr>
-          <w:rFonts w:ascii="Palatino Linotype" w:hAnsi="Palatino Linotype"/>
-          <w:sz w:val="20"/>
-          <w:szCs w:val="20"/>
-        </w:rPr>
-        <w:t xml:space="preserve">Defendant’s </w:t>
-      </w:r>
-      <w:r>
-        <w:rPr>
-          <w:rFonts w:ascii="Palatino Linotype" w:hAnsi="Palatino Linotype"/>
-          <w:sz w:val="20"/>
-          <w:szCs w:val="20"/>
-        </w:rPr>
-        <w:t xml:space="preserve">concealed carry</w:t>
-      </w:r>
-      <w:r>
-        <w:rPr>
-          <w:rFonts w:ascii="Palatino Linotype" w:hAnsi="Palatino Linotype"/>
-          <w:sz w:val="20"/>
-          <w:szCs w:val="20"/>
-        </w:rPr>
-        <w:t xml:space="preserve"> license is suspended from February 14, 2022 for a term of 6 months. </w:t>
+      <w:r>
+        <w:rPr>
+          <w:rFonts w:ascii="Palatino Linotype" w:hAnsi="Palatino Linotype"/>
+          <w:sz w:val="20"/>
+          <w:szCs w:val="20"/>
+        </w:rPr>
+        <w:t xml:space="preserve"/>
+      </w:r>
+      <w:r>
+        <w:rPr>
+          <w:rFonts w:ascii="Palatino Linotype" w:hAnsi="Palatino Linotype"/>
+          <w:sz w:val="20"/>
+          <w:szCs w:val="20"/>
+        </w:rPr>
+        <w:t xml:space="preserve"/>
+      </w:r>
+      <w:r>
+        <w:rPr>
+          <w:rFonts w:ascii="Palatino Linotype" w:hAnsi="Palatino Linotype"/>
+          <w:sz w:val="20"/>
+          <w:szCs w:val="20"/>
+        </w:rPr>
+        <w:t xml:space="preserve"/>
       </w:r>
       <w:r>
         <w:rPr>
@@ -1852,7 +1897,6 @@
           <w:sz w:val="20"/>
           <w:szCs w:val="20"/>
         </w:rPr>
-        <w:lastRenderedPageBreak/>
         <w:tab/>
       </w:r>
       <w:r>
@@ -2047,23 +2091,36 @@
           <w:sz w:val="16"/>
           <w:szCs w:val="16"/>
         </w:rPr>
-        <w:t>Copies served by Dep. Clerk ______</w:t>
-      </w:r>
-      <w:r>
+        <w:t>Copies served by Dep. Clerk ___________ on the following date ___________ to:</w:t>
+      </w:r>
+    </w:p>
+    <w:p>
+      <w:pPr>
+        <w:tabs>
+          <w:tab w:val="left" w:pos="-1080"/>
+          <w:tab w:val="left" w:pos="-720"/>
+          <w:tab w:val="left" w:pos="0"/>
+          <w:tab w:val="left" w:pos="720"/>
+          <w:tab w:val="left" w:pos="1440"/>
+          <w:tab w:val="left" w:pos="2160"/>
+          <w:tab w:val="left" w:pos="2880"/>
+          <w:tab w:val="left" w:pos="3600"/>
+          <w:tab w:val="left" w:pos="4320"/>
+          <w:tab w:val="left" w:pos="4680"/>
+        </w:tabs>
         <w:rPr>
           <w:rFonts w:ascii="Palatino Linotype" w:hAnsi="Palatino Linotype"/>
           <w:sz w:val="16"/>
           <w:szCs w:val="16"/>
         </w:rPr>
-        <w:t>___</w:t>
-      </w:r>
+      </w:pPr>
       <w:r>
         <w:rPr>
           <w:rFonts w:ascii="Palatino Linotype" w:hAnsi="Palatino Linotype"/>
           <w:sz w:val="16"/>
           <w:szCs w:val="16"/>
         </w:rPr>
-        <w:t xml:space="preserve"> on: </w:t>
+        <w:t xml:space="preserve">Prosecutor’s Office: PS     OM     EM; </w:t>
       </w:r>
       <w:r>
         <w:rPr>
@@ -2071,7 +2128,46 @@
           <w:sz w:val="16"/>
           <w:szCs w:val="16"/>
         </w:rPr>
-        <w:t xml:space="preserve">___ Prosecutor’s Office, ___ BRIAN MATHENY</w:t>
+        <w:tab/>
+        <w:t>Defendant’s Attorney: PS     OM     EM;</w:t>
+      </w:r>
+      <w:r>
+        <w:rPr>
+          <w:rFonts w:ascii="Palatino Linotype" w:hAnsi="Palatino Linotype"/>
+          <w:sz w:val="16"/>
+          <w:szCs w:val="16"/>
+        </w:rPr>
+        <w:tab/>
+      </w:r>
+    </w:p>
+    <w:p>
+      <w:pPr>
+        <w:tabs>
+          <w:tab w:val="left" w:pos="-1080"/>
+          <w:tab w:val="left" w:pos="-720"/>
+          <w:tab w:val="left" w:pos="0"/>
+          <w:tab w:val="left" w:pos="720"/>
+          <w:tab w:val="left" w:pos="1440"/>
+          <w:tab w:val="left" w:pos="2160"/>
+          <w:tab w:val="left" w:pos="2880"/>
+          <w:tab w:val="left" w:pos="3600"/>
+          <w:tab w:val="left" w:pos="4320"/>
+          <w:tab w:val="left" w:pos="4680"/>
+        </w:tabs>
+        <w:rPr>
+          <w:rFonts w:ascii="Palatino Linotype" w:hAnsi="Palatino Linotype"/>
+          <w:sz w:val="16"/>
+          <w:szCs w:val="16"/>
+          <w:u w:val="single"/>
+        </w:rPr>
+      </w:pPr>
+      <w:r>
+        <w:rPr>
+          <w:rFonts w:ascii="Palatino Linotype" w:hAnsi="Palatino Linotype"/>
+          <w:sz w:val="16"/>
+          <w:szCs w:val="16"/>
+        </w:rPr>
+        <w:t xml:space="preserve">BRIAN MATHENY: PS     OM     EM</w:t>
       </w:r>
     </w:p>
     <w:p>
@@ -2145,7 +2241,12 @@
 <w:ftr xmlns:wpc="http://schemas.microsoft.com/office/word/2010/wordprocessingCanvas" xmlns:mc="http://schemas.openxmlformats.org/markup-compatibility/2006" xmlns:o="urn:schemas-microsoft-com:office:office" xmlns:r="http://schemas.openxmlformats.org/officeDocument/2006/relationships" xmlns:m="http://schemas.openxmlformats.org/officeDocument/2006/math" xmlns:v="urn:schemas-microsoft-com:vml" xmlns:wp14="http://schemas.microsoft.com/office/word/2010/wordprocessingDrawing" xmlns:wp="http://schemas.openxmlformats.org/drawingml/2006/wordprocessingDrawing" xmlns:w10="urn:schemas-microsoft-com:office:word" xmlns:w="http://schemas.openxmlformats.org/wordprocessingml/2006/main" xmlns:w14="http://schemas.microsoft.com/office/word/2010/wordml" xmlns:wpg="http://schemas.microsoft.com/office/word/2010/wordprocessingGroup" xmlns:wpi="http://schemas.microsoft.com/office/word/2010/wordprocessingInk" xmlns:wne="http://schemas.microsoft.com/office/word/2006/wordml" xmlns:wps="http://schemas.microsoft.com/office/word/2010/wordprocessingShape" mc:Ignorable="w14 wp14">
   <w:sdt>
     <w:sdtPr>
-      <w:id w:val="-1309706245"/>
+      <w:rPr>
+        <w:rFonts w:ascii="Palatino Linotype" w:hAnsi="Palatino Linotype"/>
+        <w:sz w:val="20"/>
+        <w:szCs w:val="20"/>
+      </w:rPr>
+      <w:id w:val="-2099861789"/>
       <w:docPartObj>
         <w:docPartGallery w:val="Page Numbers (Bottom of Page)"/>
         <w:docPartUnique/>
@@ -2160,19 +2261,13 @@
             <w:sz w:val="20"/>
             <w:szCs w:val="20"/>
           </w:rPr>
-          <w:id w:val="98381352"/>
+          <w:id w:val="860082579"/>
           <w:docPartObj>
             <w:docPartGallery w:val="Page Numbers (Top of Page)"/>
             <w:docPartUnique/>
           </w:docPartObj>
         </w:sdtPr>
-        <w:sdtEndPr>
-          <w:rPr>
-            <w:rFonts w:ascii="Times New Roman" w:hAnsi="Times New Roman"/>
-            <w:sz w:val="24"/>
-            <w:szCs w:val="24"/>
-          </w:rPr>
-        </w:sdtEndPr>
+        <w:sdtEndPr/>
         <w:sdtContent>
           <w:p>
             <w:pPr>
@@ -2301,7 +2396,7 @@
                 <w:sz w:val="20"/>
                 <w:szCs w:val="20"/>
               </w:rPr>
-              <w:t>3</w:t>
+              <w:t>5</w:t>
             </w:r>
             <w:r>
               <w:rPr>
@@ -2331,39 +2426,11 @@
               </w:rPr>
               <w:t xml:space="preserve">Final Judgment Entry 03TRD13368</w:t>
             </w:r>
-          </w:p>
-          <w:p>
-            <w:pPr>
-              <w:pStyle w:val="Footer"/>
-              <w:jc w:val="right"/>
-            </w:pPr>
           </w:p>
         </w:sdtContent>
       </w:sdt>
     </w:sdtContent>
   </w:sdt>
-  <w:p>
-    <w:pPr>
-      <w:tabs>
-        <w:tab w:val="left" w:pos="-1080"/>
-        <w:tab w:val="left" w:pos="-720"/>
-        <w:tab w:val="left" w:pos="0"/>
-        <w:tab w:val="left" w:pos="720"/>
-        <w:tab w:val="left" w:pos="1440"/>
-        <w:tab w:val="left" w:pos="2160"/>
-        <w:tab w:val="left" w:pos="2880"/>
-        <w:tab w:val="left" w:pos="3600"/>
-        <w:tab w:val="left" w:pos="4320"/>
-        <w:tab w:val="left" w:pos="4680"/>
-      </w:tabs>
-      <w:jc w:val="right"/>
-      <w:rPr>
-        <w:rFonts w:ascii="Palatino Linotype" w:hAnsi="Palatino Linotype"/>
-        <w:sz w:val="20"/>
-        <w:szCs w:val="20"/>
-      </w:rPr>
-    </w:pPr>
-  </w:p>
 </w:ftr>
 </file>
 
@@ -2555,8 +2622,240 @@
       </w:rPr>
     </w:lvl>
   </w:abstractNum>
+  <w:abstractNum w:abstractNumId="1">
+    <w:nsid w:val="279660C9"/>
+    <w:multiLevelType w:val="hybridMultilevel"/>
+    <w:tmpl w:val="672ECC5E"/>
+    <w:lvl w:ilvl="0" w:tplc="04090001">
+      <w:start w:val="1"/>
+      <w:numFmt w:val="bullet"/>
+      <w:lvlText w:val=""/>
+      <w:lvlJc w:val="left"/>
+      <w:pPr>
+        <w:ind w:left="720" w:hanging="360"/>
+      </w:pPr>
+      <w:rPr>
+        <w:rFonts w:ascii="Symbol" w:hAnsi="Symbol" w:hint="default"/>
+      </w:rPr>
+    </w:lvl>
+    <w:lvl w:ilvl="1" w:tplc="04090003" w:tentative="1">
+      <w:start w:val="1"/>
+      <w:numFmt w:val="bullet"/>
+      <w:lvlText w:val="o"/>
+      <w:lvlJc w:val="left"/>
+      <w:pPr>
+        <w:ind w:left="1440" w:hanging="360"/>
+      </w:pPr>
+      <w:rPr>
+        <w:rFonts w:ascii="Courier New" w:hAnsi="Courier New" w:cs="Courier New" w:hint="default"/>
+      </w:rPr>
+    </w:lvl>
+    <w:lvl w:ilvl="2" w:tplc="04090005" w:tentative="1">
+      <w:start w:val="1"/>
+      <w:numFmt w:val="bullet"/>
+      <w:lvlText w:val=""/>
+      <w:lvlJc w:val="left"/>
+      <w:pPr>
+        <w:ind w:left="2160" w:hanging="360"/>
+      </w:pPr>
+      <w:rPr>
+        <w:rFonts w:ascii="Wingdings" w:hAnsi="Wingdings" w:hint="default"/>
+      </w:rPr>
+    </w:lvl>
+    <w:lvl w:ilvl="3" w:tplc="04090001" w:tentative="1">
+      <w:start w:val="1"/>
+      <w:numFmt w:val="bullet"/>
+      <w:lvlText w:val=""/>
+      <w:lvlJc w:val="left"/>
+      <w:pPr>
+        <w:ind w:left="2880" w:hanging="360"/>
+      </w:pPr>
+      <w:rPr>
+        <w:rFonts w:ascii="Symbol" w:hAnsi="Symbol" w:hint="default"/>
+      </w:rPr>
+    </w:lvl>
+    <w:lvl w:ilvl="4" w:tplc="04090003" w:tentative="1">
+      <w:start w:val="1"/>
+      <w:numFmt w:val="bullet"/>
+      <w:lvlText w:val="o"/>
+      <w:lvlJc w:val="left"/>
+      <w:pPr>
+        <w:ind w:left="3600" w:hanging="360"/>
+      </w:pPr>
+      <w:rPr>
+        <w:rFonts w:ascii="Courier New" w:hAnsi="Courier New" w:cs="Courier New" w:hint="default"/>
+      </w:rPr>
+    </w:lvl>
+    <w:lvl w:ilvl="5" w:tplc="04090005" w:tentative="1">
+      <w:start w:val="1"/>
+      <w:numFmt w:val="bullet"/>
+      <w:lvlText w:val=""/>
+      <w:lvlJc w:val="left"/>
+      <w:pPr>
+        <w:ind w:left="4320" w:hanging="360"/>
+      </w:pPr>
+      <w:rPr>
+        <w:rFonts w:ascii="Wingdings" w:hAnsi="Wingdings" w:hint="default"/>
+      </w:rPr>
+    </w:lvl>
+    <w:lvl w:ilvl="6" w:tplc="04090001" w:tentative="1">
+      <w:start w:val="1"/>
+      <w:numFmt w:val="bullet"/>
+      <w:lvlText w:val=""/>
+      <w:lvlJc w:val="left"/>
+      <w:pPr>
+        <w:ind w:left="5040" w:hanging="360"/>
+      </w:pPr>
+      <w:rPr>
+        <w:rFonts w:ascii="Symbol" w:hAnsi="Symbol" w:hint="default"/>
+      </w:rPr>
+    </w:lvl>
+    <w:lvl w:ilvl="7" w:tplc="04090003" w:tentative="1">
+      <w:start w:val="1"/>
+      <w:numFmt w:val="bullet"/>
+      <w:lvlText w:val="o"/>
+      <w:lvlJc w:val="left"/>
+      <w:pPr>
+        <w:ind w:left="5760" w:hanging="360"/>
+      </w:pPr>
+      <w:rPr>
+        <w:rFonts w:ascii="Courier New" w:hAnsi="Courier New" w:cs="Courier New" w:hint="default"/>
+      </w:rPr>
+    </w:lvl>
+    <w:lvl w:ilvl="8" w:tplc="04090005" w:tentative="1">
+      <w:start w:val="1"/>
+      <w:numFmt w:val="bullet"/>
+      <w:lvlText w:val=""/>
+      <w:lvlJc w:val="left"/>
+      <w:pPr>
+        <w:ind w:left="6480" w:hanging="360"/>
+      </w:pPr>
+      <w:rPr>
+        <w:rFonts w:ascii="Wingdings" w:hAnsi="Wingdings" w:hint="default"/>
+      </w:rPr>
+    </w:lvl>
+  </w:abstractNum>
+  <w:abstractNum w:abstractNumId="2">
+    <w:nsid w:val="2E17566E"/>
+    <w:multiLevelType w:val="hybridMultilevel"/>
+    <w:tmpl w:val="00866CE6"/>
+    <w:lvl w:ilvl="0" w:tplc="04090001">
+      <w:start w:val="1"/>
+      <w:numFmt w:val="bullet"/>
+      <w:lvlText w:val=""/>
+      <w:lvlJc w:val="left"/>
+      <w:pPr>
+        <w:ind w:left="779" w:hanging="360"/>
+      </w:pPr>
+      <w:rPr>
+        <w:rFonts w:ascii="Symbol" w:hAnsi="Symbol" w:hint="default"/>
+      </w:rPr>
+    </w:lvl>
+    <w:lvl w:ilvl="1" w:tplc="04090003">
+      <w:start w:val="1"/>
+      <w:numFmt w:val="bullet"/>
+      <w:lvlText w:val="o"/>
+      <w:lvlJc w:val="left"/>
+      <w:pPr>
+        <w:ind w:left="1499" w:hanging="360"/>
+      </w:pPr>
+      <w:rPr>
+        <w:rFonts w:ascii="Courier New" w:hAnsi="Courier New" w:cs="Courier New" w:hint="default"/>
+      </w:rPr>
+    </w:lvl>
+    <w:lvl w:ilvl="2" w:tplc="04090005" w:tentative="1">
+      <w:start w:val="1"/>
+      <w:numFmt w:val="bullet"/>
+      <w:lvlText w:val=""/>
+      <w:lvlJc w:val="left"/>
+      <w:pPr>
+        <w:ind w:left="2219" w:hanging="360"/>
+      </w:pPr>
+      <w:rPr>
+        <w:rFonts w:ascii="Wingdings" w:hAnsi="Wingdings" w:hint="default"/>
+      </w:rPr>
+    </w:lvl>
+    <w:lvl w:ilvl="3" w:tplc="04090001" w:tentative="1">
+      <w:start w:val="1"/>
+      <w:numFmt w:val="bullet"/>
+      <w:lvlText w:val=""/>
+      <w:lvlJc w:val="left"/>
+      <w:pPr>
+        <w:ind w:left="2939" w:hanging="360"/>
+      </w:pPr>
+      <w:rPr>
+        <w:rFonts w:ascii="Symbol" w:hAnsi="Symbol" w:hint="default"/>
+      </w:rPr>
+    </w:lvl>
+    <w:lvl w:ilvl="4" w:tplc="04090003" w:tentative="1">
+      <w:start w:val="1"/>
+      <w:numFmt w:val="bullet"/>
+      <w:lvlText w:val="o"/>
+      <w:lvlJc w:val="left"/>
+      <w:pPr>
+        <w:ind w:left="3659" w:hanging="360"/>
+      </w:pPr>
+      <w:rPr>
+        <w:rFonts w:ascii="Courier New" w:hAnsi="Courier New" w:cs="Courier New" w:hint="default"/>
+      </w:rPr>
+    </w:lvl>
+    <w:lvl w:ilvl="5" w:tplc="04090005" w:tentative="1">
+      <w:start w:val="1"/>
+      <w:numFmt w:val="bullet"/>
+      <w:lvlText w:val=""/>
+      <w:lvlJc w:val="left"/>
+      <w:pPr>
+        <w:ind w:left="4379" w:hanging="360"/>
+      </w:pPr>
+      <w:rPr>
+        <w:rFonts w:ascii="Wingdings" w:hAnsi="Wingdings" w:hint="default"/>
+      </w:rPr>
+    </w:lvl>
+    <w:lvl w:ilvl="6" w:tplc="04090001" w:tentative="1">
+      <w:start w:val="1"/>
+      <w:numFmt w:val="bullet"/>
+      <w:lvlText w:val=""/>
+      <w:lvlJc w:val="left"/>
+      <w:pPr>
+        <w:ind w:left="5099" w:hanging="360"/>
+      </w:pPr>
+      <w:rPr>
+        <w:rFonts w:ascii="Symbol" w:hAnsi="Symbol" w:hint="default"/>
+      </w:rPr>
+    </w:lvl>
+    <w:lvl w:ilvl="7" w:tplc="04090003" w:tentative="1">
+      <w:start w:val="1"/>
+      <w:numFmt w:val="bullet"/>
+      <w:lvlText w:val="o"/>
+      <w:lvlJc w:val="left"/>
+      <w:pPr>
+        <w:ind w:left="5819" w:hanging="360"/>
+      </w:pPr>
+      <w:rPr>
+        <w:rFonts w:ascii="Courier New" w:hAnsi="Courier New" w:cs="Courier New" w:hint="default"/>
+      </w:rPr>
+    </w:lvl>
+    <w:lvl w:ilvl="8" w:tplc="04090005" w:tentative="1">
+      <w:start w:val="1"/>
+      <w:numFmt w:val="bullet"/>
+      <w:lvlText w:val=""/>
+      <w:lvlJc w:val="left"/>
+      <w:pPr>
+        <w:ind w:left="6539" w:hanging="360"/>
+      </w:pPr>
+      <w:rPr>
+        <w:rFonts w:ascii="Wingdings" w:hAnsi="Wingdings" w:hint="default"/>
+      </w:rPr>
+    </w:lvl>
+  </w:abstractNum>
   <w:num w:numId="1">
     <w:abstractNumId w:val="0"/>
+  </w:num>
+  <w:num w:numId="2">
+    <w:abstractNumId w:val="2"/>
+  </w:num>
+  <w:num w:numId="3">
+    <w:abstractNumId w:val="1"/>
   </w:num>
 </w:numbering>
 </file>
@@ -2875,6 +3174,49 @@
       <w:contextualSpacing/>
     </w:pPr>
   </w:style>
+  <w:style w:type="character" w:styleId="CommentReference">
+    <w:name w:val="annotation reference"/>
+    <w:basedOn w:val="DefaultParagraphFont"/>
+    <w:uiPriority w:val="99"/>
+    <w:semiHidden/>
+    <w:unhideWhenUsed/>
+    <w:rsid w:val="00A53114"/>
+    <w:rPr>
+      <w:sz w:val="16"/>
+      <w:szCs w:val="16"/>
+    </w:rPr>
+  </w:style>
+  <w:style w:type="paragraph" w:styleId="CommentText">
+    <w:name w:val="annotation text"/>
+    <w:basedOn w:val="Normal"/>
+    <w:link w:val="CommentTextChar"/>
+    <w:uiPriority w:val="99"/>
+    <w:unhideWhenUsed/>
+    <w:rsid w:val="00A53114"/>
+    <w:pPr>
+      <w:widowControl/>
+      <w:autoSpaceDE/>
+      <w:autoSpaceDN/>
+      <w:adjustRightInd/>
+    </w:pPr>
+    <w:rPr>
+      <w:rFonts w:asciiTheme="minorHAnsi" w:eastAsiaTheme="minorHAnsi" w:hAnsiTheme="minorHAnsi" w:cstheme="minorBidi"/>
+      <w:sz w:val="20"/>
+      <w:szCs w:val="20"/>
+    </w:rPr>
+  </w:style>
+  <w:style w:type="character" w:customStyle="1" w:styleId="CommentTextChar">
+    <w:name w:val="Comment Text Char"/>
+    <w:basedOn w:val="DefaultParagraphFont"/>
+    <w:link w:val="CommentText"/>
+    <w:uiPriority w:val="99"/>
+    <w:rsid w:val="00A53114"/>
+    <w:rPr>
+      <w:rFonts w:eastAsiaTheme="minorHAnsi"/>
+      <w:sz w:val="20"/>
+      <w:szCs w:val="20"/>
+    </w:rPr>
+  </w:style>
 </w:styles>
 </file>
 
@@ -3192,6 +3534,49 @@
       <w:contextualSpacing/>
     </w:pPr>
   </w:style>
+  <w:style w:type="character" w:styleId="CommentReference">
+    <w:name w:val="annotation reference"/>
+    <w:basedOn w:val="DefaultParagraphFont"/>
+    <w:uiPriority w:val="99"/>
+    <w:semiHidden/>
+    <w:unhideWhenUsed/>
+    <w:rsid w:val="00A53114"/>
+    <w:rPr>
+      <w:sz w:val="16"/>
+      <w:szCs w:val="16"/>
+    </w:rPr>
+  </w:style>
+  <w:style w:type="paragraph" w:styleId="CommentText">
+    <w:name w:val="annotation text"/>
+    <w:basedOn w:val="Normal"/>
+    <w:link w:val="CommentTextChar"/>
+    <w:uiPriority w:val="99"/>
+    <w:unhideWhenUsed/>
+    <w:rsid w:val="00A53114"/>
+    <w:pPr>
+      <w:widowControl/>
+      <w:autoSpaceDE/>
+      <w:autoSpaceDN/>
+      <w:adjustRightInd/>
+    </w:pPr>
+    <w:rPr>
+      <w:rFonts w:asciiTheme="minorHAnsi" w:eastAsiaTheme="minorHAnsi" w:hAnsiTheme="minorHAnsi" w:cstheme="minorBidi"/>
+      <w:sz w:val="20"/>
+      <w:szCs w:val="20"/>
+    </w:rPr>
+  </w:style>
+  <w:style w:type="character" w:customStyle="1" w:styleId="CommentTextChar">
+    <w:name w:val="Comment Text Char"/>
+    <w:basedOn w:val="DefaultParagraphFont"/>
+    <w:link w:val="CommentText"/>
+    <w:uiPriority w:val="99"/>
+    <w:rsid w:val="00A53114"/>
+    <w:rPr>
+      <w:rFonts w:eastAsiaTheme="minorHAnsi"/>
+      <w:sz w:val="20"/>
+      <w:szCs w:val="20"/>
+    </w:rPr>
+  </w:style>
 </w:styles>
 </file>
 

</xml_diff>

<commit_message>
Warnings for all add conditions on Jail and No Jail in place.
</commit_message>
<xml_diff>
--- a/resources/Saved/03TRD13368_Traffic Judgment Entry.docx
+++ b/resources/Saved/03TRD13368_Traffic Judgment Entry.docx
@@ -526,7 +526,75 @@
           <w:sz w:val="20"/>
           <w:szCs w:val="20"/>
         </w:rPr>
-        <w:t xml:space="preserve">Defendant, having failed to complete the terms of the License Evaluation and Assistance Program and having previously plead guilty to the charge(s) listed below, appeared in Court for sentencing on February 20, 2022. </w:t>
+        <w:t xml:space="preserve"/>
+      </w:r>
+      <w:r>
+        <w:rPr>
+          <w:rFonts w:ascii="Palatino Linotype" w:hAnsi="Palatino Linotype"/>
+          <w:sz w:val="20"/>
+          <w:szCs w:val="20"/>
+          <w:lang w:val="en-CA"/>
+        </w:rPr>
+        <w:fldChar w:fldCharType="begin"/>
+      </w:r>
+      <w:r>
+        <w:rPr>
+          <w:rFonts w:ascii="Palatino Linotype" w:hAnsi="Palatino Linotype"/>
+          <w:sz w:val="20"/>
+          <w:szCs w:val="20"/>
+          <w:lang w:val="en-CA"/>
+        </w:rPr>
+        <w:instrText xml:space="preserve"> SEQ CHAPTER \h \r 1</w:instrText>
+      </w:r>
+      <w:r>
+        <w:rPr>
+          <w:rFonts w:ascii="Palatino Linotype" w:hAnsi="Palatino Linotype"/>
+          <w:sz w:val="20"/>
+          <w:szCs w:val="20"/>
+          <w:lang w:val="en-CA"/>
+        </w:rPr>
+        <w:fldChar w:fldCharType="end"/>
+      </w:r>
+      <w:r>
+        <w:rPr>
+          <w:rFonts w:ascii="Palatino Linotype" w:hAnsi="Palatino Linotype"/>
+          <w:sz w:val="20"/>
+          <w:szCs w:val="20"/>
+          <w:lang w:val="en-CA"/>
+        </w:rPr>
+        <w:t>Defendant appeared in Court</w:t>
+      </w:r>
+      <w:r>
+        <w:rPr>
+          <w:rFonts w:ascii="Palatino Linotype" w:hAnsi="Palatino Linotype"/>
+          <w:sz w:val="20"/>
+          <w:szCs w:val="20"/>
+        </w:rPr>
+        <w:t xml:space="preserve"> for </w:t>
+      </w:r>
+      <w:r>
+        <w:rPr>
+          <w:rFonts w:ascii="Palatino Linotype" w:hAnsi="Palatino Linotype"/>
+          <w:sz w:val="20"/>
+          <w:szCs w:val="20"/>
+        </w:rPr>
+        <w:t xml:space="preserve">arraignment</w:t>
+      </w:r>
+      <w:r>
+        <w:rPr>
+          <w:rFonts w:ascii="Palatino Linotype" w:hAnsi="Palatino Linotype"/>
+          <w:sz w:val="20"/>
+          <w:szCs w:val="20"/>
+        </w:rPr>
+        <w:t xml:space="preserve"> on February 20, 2022.</w:t>
+      </w:r>
+      <w:r>
+        <w:rPr>
+          <w:rFonts w:ascii="Palatino Linotype" w:hAnsi="Palatino Linotype"/>
+          <w:sz w:val="20"/>
+          <w:szCs w:val="20"/>
+        </w:rPr>
+        <w:t xml:space="preserve"> </w:t>
       </w:r>
       <w:r>
         <w:rPr>
@@ -537,6 +605,142 @@
         </w:rPr>
         <w:t xml:space="preserve">Defendant waived right to counsel. </w:t>
       </w:r>
+      <w:r>
+        <w:rPr>
+          <w:rFonts w:ascii="Palatino Linotype" w:hAnsi="Palatino Linotype"/>
+          <w:bCs/>
+          <w:sz w:val="20"/>
+          <w:szCs w:val="20"/>
+        </w:rPr>
+        <w:t xml:space="preserve"/>
+      </w:r>
+    </w:p>
+    <w:p>
+      <w:pPr>
+        <w:jc w:val="both"/>
+        <w:rPr>
+          <w:rFonts w:ascii="Palatino Linotype" w:hAnsi="Palatino Linotype"/>
+          <w:sz w:val="20"/>
+          <w:szCs w:val="20"/>
+        </w:rPr>
+      </w:pPr>
+    </w:p>
+    <w:p>
+      <w:pPr>
+        <w:jc w:val="both"/>
+        <w:rPr>
+          <w:rFonts w:ascii="Palatino Linotype" w:hAnsi="Palatino Linotype"/>
+          <w:sz w:val="20"/>
+          <w:szCs w:val="20"/>
+        </w:rPr>
+      </w:pPr>
+      <w:r>
+        <w:rPr>
+          <w:rFonts w:ascii="Palatino Linotype" w:hAnsi="Palatino Linotype"/>
+          <w:sz w:val="20"/>
+          <w:szCs w:val="20"/>
+        </w:rPr>
+        <w:t>The Court explained that Defendant was charged with the offense</w:t>
+      </w:r>
+      <w:r>
+        <w:rPr>
+          <w:rFonts w:ascii="Palatino Linotype" w:hAnsi="Palatino Linotype"/>
+          <w:sz w:val="20"/>
+          <w:szCs w:val="20"/>
+        </w:rPr>
+        <w:t>(</w:t>
+      </w:r>
+      <w:r>
+        <w:rPr>
+          <w:rFonts w:ascii="Palatino Linotype" w:hAnsi="Palatino Linotype"/>
+          <w:sz w:val="20"/>
+          <w:szCs w:val="20"/>
+        </w:rPr>
+        <w:t>s</w:t>
+      </w:r>
+      <w:r>
+        <w:rPr>
+          <w:rFonts w:ascii="Palatino Linotype" w:hAnsi="Palatino Linotype"/>
+          <w:sz w:val="20"/>
+          <w:szCs w:val="20"/>
+        </w:rPr>
+        <w:t>)</w:t>
+      </w:r>
+      <w:r>
+        <w:rPr>
+          <w:rFonts w:ascii="Palatino Linotype" w:hAnsi="Palatino Linotype"/>
+          <w:sz w:val="20"/>
+          <w:szCs w:val="20"/>
+        </w:rPr>
+        <w:t xml:space="preserve"> set fo</w:t>
+      </w:r>
+      <w:r>
+        <w:rPr>
+          <w:rFonts w:ascii="Palatino Linotype" w:hAnsi="Palatino Linotype"/>
+          <w:sz w:val="20"/>
+          <w:szCs w:val="20"/>
+        </w:rPr>
+        <w:t>rth below. The Defendant</w:t>
+      </w:r>
+      <w:r>
+        <w:rPr>
+          <w:rFonts w:ascii="Palatino Linotype" w:hAnsi="Palatino Linotype"/>
+          <w:sz w:val="20"/>
+          <w:szCs w:val="20"/>
+        </w:rPr>
+        <w:t xml:space="preserve"> understood the nature of the charge(s), all constitutional rights, and the effects of a plea</w:t>
+      </w:r>
+      <w:r>
+        <w:rPr>
+          <w:rFonts w:ascii="Palatino Linotype" w:hAnsi="Palatino Linotype"/>
+          <w:sz w:val="20"/>
+          <w:szCs w:val="20"/>
+        </w:rPr>
+        <w:t>. Following allocution, Defendant</w:t>
+      </w:r>
+      <w:r>
+        <w:rPr>
+          <w:rFonts w:ascii="Palatino Linotype" w:hAnsi="Palatino Linotype"/>
+          <w:sz w:val="20"/>
+          <w:szCs w:val="20"/>
+        </w:rPr>
+        <w:t xml:space="preserve"> entered a plea(s) to the charge(s) as set forth in the chart below. </w:t>
+      </w:r>
+      <w:r>
+        <w:rPr>
+          <w:rFonts w:ascii="Palatino Linotype" w:hAnsi="Palatino Linotype"/>
+          <w:sz w:val="20"/>
+          <w:szCs w:val="20"/>
+        </w:rPr>
+        <w:t xml:space="preserve">The Court advised that if Defendant is not a United States citizen any plea or conviction could result in deportation, exclusion from admission into the United States, or denial of naturalization under United States law. </w:t>
+      </w:r>
+      <w:r>
+        <w:rPr>
+          <w:rFonts w:ascii="Palatino Linotype" w:hAnsi="Palatino Linotype"/>
+          <w:vanish/>
+          <w:sz w:val="20"/>
+          <w:szCs w:val="20"/>
+        </w:rPr>
+        <w:t xml:space="preserve">R.C. 2943.031 </w:t>
+      </w:r>
+      <w:r>
+        <w:rPr>
+          <w:rFonts w:ascii="Palatino Linotype" w:hAnsi="Palatino Linotype"/>
+          <w:sz w:val="20"/>
+          <w:szCs w:val="20"/>
+        </w:rPr>
+        <w:t xml:space="preserve">The Court, finding that the Defendant entered the plea knowingly, intelligently, and voluntarily, accepted the plea and entered the following </w:t>
+      </w:r>
+      <w:proofErr w:type="gramStart"/>
+      <w:r>
+        <w:rPr>
+          <w:rFonts w:ascii="Palatino Linotype" w:hAnsi="Palatino Linotype"/>
+          <w:sz w:val="20"/>
+          <w:szCs w:val="20"/>
+        </w:rPr>
+        <w:t xml:space="preserve">sentence:</w:t>
+      </w:r>
+      <w:proofErr w:type="gramEnd"/>
       <w:r>
         <w:rPr>
           <w:rFonts w:ascii="Palatino Linotype" w:hAnsi="Palatino Linotype"/>
@@ -1060,7 +1264,7 @@
                 <w:sz w:val="20"/>
                 <w:szCs w:val="20"/>
               </w:rPr>
-              <w:t xml:space="preserve">$ 50</w:t>
+              <w:t xml:space="preserve">$ 0</w:t>
             </w:r>
           </w:p>
         </w:tc>
@@ -1161,7 +1365,7 @@
                 <w:sz w:val="20"/>
                 <w:szCs w:val="20"/>
               </w:rPr>
-              <w:t xml:space="preserve">$ 25</w:t>
+              <w:t xml:space="preserve">$ 0</w:t>
             </w:r>
           </w:p>
         </w:tc>
@@ -1242,7 +1446,7 @@
                 <w:sz w:val="20"/>
                 <w:szCs w:val="20"/>
               </w:rPr>
-              <w:t xml:space="preserve">10</w:t>
+              <w:t xml:space="preserve">None</w:t>
             </w:r>
           </w:p>
         </w:tc>
@@ -1343,7 +1547,7 @@
                 <w:sz w:val="20"/>
                 <w:szCs w:val="20"/>
               </w:rPr>
-              <w:t xml:space="preserve">5</w:t>
+              <w:t xml:space="preserve">None</w:t>
             </w:r>
           </w:p>
         </w:tc>
@@ -1629,60 +1833,6 @@
           <w:sz w:val="20"/>
           <w:szCs w:val="20"/>
         </w:rPr>
-        <w:t xml:space="preserve">Defendant shall receive credit at $50/day for </w:t>
-      </w:r>
-      <w:r>
-        <w:rPr>
-          <w:rFonts w:ascii="Palatino Linotype" w:hAnsi="Palatino Linotype"/>
-          <w:b/>
-          <w:bCs/>
-          <w:sz w:val="20"/>
-          <w:szCs w:val="20"/>
-        </w:rPr>
-        <w:t xml:space="preserve">2 </w:t>
-      </w:r>
-      <w:r>
-        <w:rPr>
-          <w:rFonts w:ascii="Palatino Linotype" w:hAnsi="Palatino Linotype"/>
-          <w:b/>
-          <w:bCs/>
-          <w:sz w:val="20"/>
-          <w:szCs w:val="20"/>
-        </w:rPr>
-        <w:t xml:space="preserve">days</w:t>
-      </w:r>
-      <w:r>
-        <w:rPr>
-          <w:rFonts w:ascii="Palatino Linotype" w:hAnsi="Palatino Linotype"/>
-          <w:bCs/>
-          <w:sz w:val="20"/>
-          <w:szCs w:val="20"/>
-        </w:rPr>
-        <w:t xml:space="preserve"> already served</w:t>
-      </w:r>
-      <w:r>
-        <w:rPr>
-          <w:rFonts w:ascii="Palatino Linotype" w:hAnsi="Palatino Linotype"/>
-          <w:bCs/>
-          <w:sz w:val="20"/>
-          <w:szCs w:val="20"/>
-        </w:rPr>
-        <w:t xml:space="preserve"> in jail</w:t>
-      </w:r>
-      <w:r>
-        <w:rPr>
-          <w:rFonts w:ascii="Palatino Linotype" w:hAnsi="Palatino Linotype"/>
-          <w:sz w:val="20"/>
-          <w:szCs w:val="20"/>
-        </w:rPr>
-        <w:t xml:space="preserve">. </w:t>
-      </w:r>
-      <w:r>
-        <w:rPr>
-          <w:rFonts w:ascii="Palatino Linotype" w:hAnsi="Palatino Linotype"/>
-          <w:sz w:val="20"/>
-          <w:szCs w:val="20"/>
-        </w:rPr>
         <w:t xml:space="preserve"/>
       </w:r>
       <w:r>
@@ -1817,6 +1967,324 @@
         </w:rPr>
         <w:t xml:space="preserve"/>
       </w:r>
+      <w:r>
+        <w:rPr>
+          <w:rFonts w:ascii="Palatino Linotype" w:hAnsi="Palatino Linotype"/>
+          <w:sz w:val="20"/>
+          <w:szCs w:val="20"/>
+        </w:rPr>
+        <w:t xml:space="preserve"/>
+      </w:r>
+      <w:r>
+        <w:rPr>
+          <w:rFonts w:ascii="Palatino Linotype" w:hAnsi="Palatino Linotype"/>
+          <w:sz w:val="20"/>
+          <w:szCs w:val="20"/>
+        </w:rPr>
+        <w:t xml:space="preserve"/>
+        <w:br/>
+        <w:t xml:space="preserve"/>
+      </w:r>
+    </w:p>
+    <w:p>
+      <w:pPr>
+        <w:jc w:val="both"/>
+        <w:rPr>
+          <w:rFonts w:ascii="Palatino Linotype" w:hAnsi="Palatino Linotype"/>
+          <w:sz w:val="20"/>
+          <w:szCs w:val="20"/>
+        </w:rPr>
+      </w:pPr>
+      <w:proofErr w:type="gramStart"/>
+      <w:r>
+        <w:rPr>
+          <w:rFonts w:ascii="Palatino Linotype" w:hAnsi="Palatino Linotype"/>
+          <w:b/>
+          <w:sz w:val="20"/>
+          <w:szCs w:val="20"/>
+        </w:rPr>
+        <w:t xml:space="preserve">Jail Commitment Terms.</w:t>
+      </w:r>
+      <w:proofErr w:type="gramEnd"/>
+      <w:r>
+        <w:rPr>
+          <w:rFonts w:ascii="Palatino Linotype" w:hAnsi="Palatino Linotype"/>
+          <w:b/>
+          <w:sz w:val="20"/>
+          <w:szCs w:val="20"/>
+        </w:rPr>
+        <w:t xml:space="preserve">  </w:t>
+      </w:r>
+      <w:r>
+        <w:rPr>
+          <w:rFonts w:ascii="Palatino Linotype" w:hAnsi="Palatino Linotype"/>
+          <w:sz w:val="20"/>
+          <w:szCs w:val="20"/>
+        </w:rPr>
+        <w:t xml:space="preserve"/>
+      </w:r>
+      <w:r>
+        <w:rPr>
+          <w:rFonts w:ascii="Palatino Linotype" w:hAnsi="Palatino Linotype"/>
+          <w:sz w:val="20"/>
+          <w:szCs w:val="20"/>
+        </w:rPr>
+        <w:t xml:space="preserve">Defendant shall report to jail forthwith.</w:t>
+      </w:r>
+      <w:r>
+        <w:rPr>
+          <w:rFonts w:ascii="Palatino Linotype" w:hAnsi="Palatino Linotype"/>
+          <w:sz w:val="20"/>
+          <w:szCs w:val="20"/>
+        </w:rPr>
+        <w:t xml:space="preserve"/>
+      </w:r>
+      <w:r>
+        <w:rPr>
+          <w:rFonts w:ascii="Palatino Linotype" w:hAnsi="Palatino Linotype"/>
+          <w:sz w:val="20"/>
+          <w:szCs w:val="20"/>
+        </w:rPr>
+        <w:t xml:space="preserve"/>
+      </w:r>
+      <w:r>
+        <w:rPr>
+          <w:rFonts w:ascii="Palatino Linotype" w:hAnsi="Palatino Linotype"/>
+          <w:sz w:val="20"/>
+          <w:szCs w:val="20"/>
+        </w:rPr>
+        <w:t xml:space="preserve"/>
+      </w:r>
+    </w:p>
+    <w:p>
+      <w:pPr>
+        <w:pStyle w:val="ListParagraph"/>
+        <w:numPr>
+          <w:ilvl w:val="0"/>
+          <w:numId w:val="3"/>
+        </w:numPr>
+        <w:jc w:val="both"/>
+        <w:rPr>
+          <w:rFonts w:ascii="Palatino Linotype" w:hAnsi="Palatino Linotype"/>
+          <w:sz w:val="20"/>
+          <w:szCs w:val="20"/>
+        </w:rPr>
+      </w:pPr>
+      <w:r>
+        <w:rPr>
+          <w:rFonts w:ascii="Palatino Linotype" w:hAnsi="Palatino Linotype"/>
+          <w:sz w:val="20"/>
+          <w:szCs w:val="20"/>
+        </w:rPr>
+        <w:t>Defendant shall report to jail time</w:t>
+      </w:r>
+      <w:r>
+        <w:rPr>
+          <w:rFonts w:ascii="Palatino Linotype" w:hAnsi="Palatino Linotype"/>
+          <w:sz w:val="20"/>
+          <w:szCs w:val="20"/>
+        </w:rPr>
+        <w:t>l</w:t>
+      </w:r>
+      <w:r>
+        <w:rPr>
+          <w:rFonts w:ascii="Palatino Linotype" w:hAnsi="Palatino Linotype"/>
+          <w:sz w:val="20"/>
+          <w:szCs w:val="20"/>
+        </w:rPr>
+        <w:t>y and sober.</w:t>
+      </w:r>
+    </w:p>
+    <w:p>
+      <w:pPr>
+        <w:pStyle w:val="ListParagraph"/>
+        <w:numPr>
+          <w:ilvl w:val="0"/>
+          <w:numId w:val="3"/>
+        </w:numPr>
+        <w:jc w:val="both"/>
+        <w:rPr>
+          <w:rFonts w:ascii="Palatino Linotype" w:hAnsi="Palatino Linotype"/>
+          <w:sz w:val="20"/>
+          <w:szCs w:val="20"/>
+        </w:rPr>
+      </w:pPr>
+      <w:r>
+        <w:rPr>
+          <w:rFonts w:ascii="Palatino Linotype" w:hAnsi="Palatino Linotype"/>
+          <w:sz w:val="20"/>
+          <w:szCs w:val="20"/>
+        </w:rPr>
+        <w:t xml:space="preserve">The jail days imposed shall be served</w:t>
+      </w:r>
+      <w:r>
+        <w:rPr>
+          <w:rFonts w:ascii="Palatino Linotype" w:hAnsi="Palatino Linotype"/>
+          <w:sz w:val="20"/>
+          <w:szCs w:val="20"/>
+        </w:rPr>
+        <w:t xml:space="preserve"> as</w:t>
+      </w:r>
+      <w:r>
+        <w:rPr>
+          <w:rFonts w:ascii="Palatino Linotype" w:hAnsi="Palatino Linotype"/>
+          <w:sz w:val="20"/>
+          <w:szCs w:val="20"/>
+        </w:rPr>
+        <w:t xml:space="preserve"> consecutive days. </w:t>
+      </w:r>
+      <w:r>
+        <w:rPr>
+          <w:rFonts w:ascii="Palatino Linotype" w:hAnsi="Palatino Linotype"/>
+          <w:sz w:val="20"/>
+          <w:szCs w:val="20"/>
+        </w:rPr>
+        <w:t xml:space="preserve"/>
+      </w:r>
+      <w:r>
+        <w:rPr>
+          <w:rFonts w:ascii="Palatino Linotype" w:hAnsi="Palatino Linotype"/>
+          <w:sz w:val="20"/>
+          <w:szCs w:val="20"/>
+        </w:rPr>
+        <w:t xml:space="preserve"/>
+      </w:r>
+      <w:r>
+        <w:rPr>
+          <w:rFonts w:ascii="Palatino Linotype" w:hAnsi="Palatino Linotype"/>
+          <w:sz w:val="20"/>
+          <w:szCs w:val="20"/>
+        </w:rPr>
+        <w:t xml:space="preserve"> </w:t>
+      </w:r>
+    </w:p>
+    <w:p>
+      <w:pPr>
+        <w:pStyle w:val="ListParagraph"/>
+        <w:numPr>
+          <w:ilvl w:val="0"/>
+          <w:numId w:val="3"/>
+        </w:numPr>
+        <w:jc w:val="both"/>
+        <w:rPr>
+          <w:rFonts w:ascii="Palatino Linotype" w:hAnsi="Palatino Linotype"/>
+          <w:sz w:val="20"/>
+          <w:szCs w:val="20"/>
+        </w:rPr>
+      </w:pPr>
+      <w:r>
+        <w:rPr>
+          <w:rFonts w:ascii="Palatino Linotype" w:hAnsi="Palatino Linotype"/>
+          <w:sz w:val="20"/>
+          <w:szCs w:val="20"/>
+        </w:rPr>
+        <w:t xml:space="preserve">Defendant </w:t>
+      </w:r>
+      <w:r>
+        <w:rPr>
+          <w:rFonts w:ascii="Palatino Linotype" w:hAnsi="Palatino Linotype"/>
+          <w:sz w:val="20"/>
+          <w:szCs w:val="20"/>
+        </w:rPr>
+        <w:t xml:space="preserve">may complete the Driver’s Intervention Program in lieu of serving 3 </w:t>
+      </w:r>
+      <w:r>
+        <w:rPr>
+          <w:rFonts w:ascii="Palatino Linotype" w:hAnsi="Palatino Linotype"/>
+          <w:sz w:val="20"/>
+          <w:szCs w:val="20"/>
+        </w:rPr>
+        <w:t xml:space="preserve">days in jail.</w:t>
+      </w:r>
+      <w:r>
+        <w:rPr>
+          <w:rFonts w:ascii="Palatino Linotype" w:hAnsi="Palatino Linotype"/>
+          <w:sz w:val="20"/>
+          <w:szCs w:val="20"/>
+        </w:rPr>
+        <w:t xml:space="preserve"> Defendant shall complete the program as specified by the Office of Community Control.</w:t>
+      </w:r>
+      <w:r>
+        <w:rPr>
+          <w:rFonts w:ascii="Palatino Linotype" w:hAnsi="Palatino Linotype"/>
+          <w:sz w:val="20"/>
+          <w:szCs w:val="20"/>
+        </w:rPr>
+        <w:t xml:space="preserve"/>
+      </w:r>
+      <w:r>
+        <w:rPr>
+          <w:rFonts w:ascii="Palatino Linotype" w:hAnsi="Palatino Linotype"/>
+          <w:sz w:val="20"/>
+          <w:szCs w:val="20"/>
+        </w:rPr>
+        <w:t xml:space="preserve"/>
+      </w:r>
+    </w:p>
+    <w:p>
+      <w:pPr>
+        <w:pStyle w:val="ListParagraph"/>
+        <w:numPr>
+          <w:ilvl w:val="0"/>
+          <w:numId w:val="3"/>
+        </w:numPr>
+        <w:jc w:val="both"/>
+        <w:rPr>
+          <w:rFonts w:ascii="Palatino Linotype" w:hAnsi="Palatino Linotype"/>
+          <w:sz w:val="20"/>
+          <w:szCs w:val="20"/>
+        </w:rPr>
+      </w:pPr>
+      <w:r>
+        <w:rPr>
+          <w:rFonts w:ascii="Palatino Linotype" w:hAnsi="Palatino Linotype"/>
+          <w:sz w:val="20"/>
+          <w:szCs w:val="20"/>
+        </w:rPr>
+        <w:t>Defendant shall timely pay</w:t>
+      </w:r>
+      <w:r>
+        <w:rPr>
+          <w:rFonts w:ascii="Palatino Linotype" w:hAnsi="Palatino Linotype"/>
+          <w:sz w:val="20"/>
+          <w:szCs w:val="20"/>
+        </w:rPr>
+        <w:t>,</w:t>
+      </w:r>
+      <w:r>
+        <w:rPr>
+          <w:rFonts w:ascii="Palatino Linotype" w:hAnsi="Palatino Linotype"/>
+          <w:sz w:val="20"/>
+          <w:szCs w:val="20"/>
+        </w:rPr>
+        <w:t xml:space="preserve"> or dispute</w:t>
+      </w:r>
+      <w:r>
+        <w:rPr>
+          <w:rFonts w:ascii="Palatino Linotype" w:hAnsi="Palatino Linotype"/>
+          <w:sz w:val="20"/>
+          <w:szCs w:val="20"/>
+        </w:rPr>
+        <w:t xml:space="preserve">,</w:t>
+      </w:r>
+      <w:r>
+        <w:rPr>
+          <w:rFonts w:ascii="Palatino Linotype" w:hAnsi="Palatino Linotype"/>
+          <w:sz w:val="20"/>
+          <w:szCs w:val="20"/>
+        </w:rPr>
+        <w:t xml:space="preserve"> confinement costs billed pursuant to R.C. 2929.37 or be subject to certificate of judgment by the Clerk.</w:t>
+      </w:r>
+    </w:p>
+    <w:p>
+      <w:pPr>
+        <w:jc w:val="both"/>
+        <w:rPr>
+          <w:rFonts w:ascii="Palatino Linotype" w:hAnsi="Palatino Linotype"/>
+          <w:sz w:val="20"/>
+          <w:szCs w:val="20"/>
+        </w:rPr>
+      </w:pPr>
       <w:r>
         <w:rPr>
           <w:rFonts w:ascii="Palatino Linotype" w:hAnsi="Palatino Linotype"/>

</xml_diff>